<commit_message>
Section 3 : Basics CSS
</commit_message>
<xml_diff>
--- a/Notes Cours HTML-CSS.docx
+++ b/Notes Cours HTML-CSS.docx
@@ -42,6 +42,14 @@
     </w:p>
     <w:sdt>
       <w:sdtPr>
+        <w:rPr>
+          <w:rFonts w:asciiTheme="minorHAnsi" w:eastAsiaTheme="minorHAnsi" w:hAnsiTheme="minorHAnsi" w:cstheme="minorBidi"/>
+          <w:color w:val="auto"/>
+          <w:sz w:val="22"/>
+          <w:szCs w:val="22"/>
+          <w:u w:val="none"/>
+          <w:lang w:eastAsia="en-US"/>
+        </w:rPr>
         <w:id w:val="-368298087"/>
         <w:docPartObj>
           <w:docPartGallery w:val="Table of Contents"/>
@@ -50,14 +58,8 @@
       </w:sdtPr>
       <w:sdtEndPr>
         <w:rPr>
-          <w:rFonts w:asciiTheme="minorHAnsi" w:eastAsiaTheme="minorHAnsi" w:hAnsiTheme="minorHAnsi" w:cstheme="minorBidi"/>
           <w:b/>
           <w:bCs/>
-          <w:color w:val="auto"/>
-          <w:sz w:val="22"/>
-          <w:szCs w:val="22"/>
-          <w:u w:val="none"/>
-          <w:lang w:eastAsia="en-US"/>
         </w:rPr>
       </w:sdtEndPr>
       <w:sdtContent>
@@ -3345,16 +3347,7 @@
     </w:p>
     <w:p>
       <w:r>
-        <w:t>Cascading Style Sheets</w:t>
-      </w:r>
-      <w:r>
-        <w:t xml:space="preserve"> (</w:t>
-      </w:r>
-      <w:r>
-        <w:t>Feuilles de style en cascade</w:t>
-      </w:r>
-      <w:r>
-        <w:t>)</w:t>
+        <w:t>Cascading Style Sheets (Feuilles de style en cascade)</w:t>
       </w:r>
     </w:p>
     <w:p>
@@ -3433,7 +3426,7 @@
                     <pic:cNvPicPr/>
                   </pic:nvPicPr>
                   <pic:blipFill>
-                    <a:blip r:embed="rId5"/>
+                    <a:blip r:embed="rId6"/>
                     <a:stretch>
                       <a:fillRect/>
                     </a:stretch>
@@ -3477,28 +3470,13 @@
       <w:pPr>
         <w:pStyle w:val="Titre1"/>
         <w:spacing w:line="360" w:lineRule="auto"/>
-        <w:rPr>
-          <w:lang w:val="en-GB"/>
-        </w:rPr>
       </w:pPr>
       <w:bookmarkStart w:id="3" w:name="_Toc93396903"/>
       <w:r>
-        <w:rPr>
-          <w:lang w:val="en-GB"/>
-        </w:rPr>
         <w:lastRenderedPageBreak/>
-        <w:t xml:space="preserve">Section </w:t>
-      </w:r>
-      <w:r>
-        <w:rPr>
-          <w:lang w:val="en-GB"/>
-        </w:rPr>
-        <w:t>2</w:t>
-      </w:r>
-      <w:r>
-        <w:rPr>
-          <w:lang w:val="en-GB"/>
-        </w:rPr>
+        <w:t>Section 2</w:t>
+      </w:r>
+      <w:r>
         <w:t> : HTML Basics</w:t>
       </w:r>
       <w:bookmarkEnd w:id="3"/>
@@ -3517,31 +3495,13 @@
       <w:pPr>
         <w:pStyle w:val="Sansinterligne"/>
       </w:pPr>
-      <w:proofErr w:type="spellStart"/>
-      <w:r>
-        <w:t>Charset</w:t>
-      </w:r>
-      <w:proofErr w:type="spellEnd"/>
-      <w:r>
-        <w:t xml:space="preserve"> : </w:t>
-      </w:r>
-    </w:p>
-    <w:p>
-      <w:proofErr w:type="spellStart"/>
-      <w:r>
-        <w:t>Character</w:t>
-      </w:r>
-      <w:proofErr w:type="spellEnd"/>
-      <w:r>
-        <w:t xml:space="preserve"> </w:t>
-      </w:r>
-      <w:proofErr w:type="spellStart"/>
-      <w:r>
-        <w:t>encoding</w:t>
-      </w:r>
-      <w:proofErr w:type="spellEnd"/>
-      <w:r>
-        <w:t xml:space="preserve"> (</w:t>
+      <w:r>
+        <w:t xml:space="preserve">Charset : </w:t>
+      </w:r>
+    </w:p>
+    <w:p>
+      <w:r>
+        <w:t>Character encoding (</w:t>
       </w:r>
       <w:r>
         <w:t>Encodage de caractère</w:t>
@@ -3589,7 +3549,6 @@
         </w:rPr>
         <w:t>&lt;</w:t>
       </w:r>
-      <w:proofErr w:type="spellStart"/>
       <w:r>
         <w:rPr>
           <w:color w:val="569CD6"/>
@@ -3597,7 +3556,6 @@
         </w:rPr>
         <w:t>meta</w:t>
       </w:r>
-      <w:proofErr w:type="spellEnd"/>
       <w:r>
         <w:rPr>
           <w:color w:val="D4D4D4"/>
@@ -3605,7 +3563,6 @@
         </w:rPr>
         <w:t xml:space="preserve"> </w:t>
       </w:r>
-      <w:proofErr w:type="spellStart"/>
       <w:r>
         <w:rPr>
           <w:color w:val="9CDCFE"/>
@@ -3613,7 +3570,6 @@
         </w:rPr>
         <w:t>name</w:t>
       </w:r>
-      <w:proofErr w:type="spellEnd"/>
       <w:r>
         <w:t>=</w:t>
       </w:r>
@@ -3622,29 +3578,181 @@
           <w:color w:val="CE9178"/>
           <w:lang w:eastAsia="fr-FR"/>
         </w:rPr>
-        <w:t>"</w:t>
-      </w:r>
-      <w:proofErr w:type="spellStart"/>
+        <w:t>"viewport"</w:t>
+      </w:r>
+      <w:r>
+        <w:rPr>
+          <w:color w:val="D4D4D4"/>
+          <w:lang w:eastAsia="fr-FR"/>
+        </w:rPr>
+        <w:t xml:space="preserve"> </w:t>
+      </w:r>
+      <w:r>
+        <w:rPr>
+          <w:color w:val="9CDCFE"/>
+          <w:lang w:eastAsia="fr-FR"/>
+        </w:rPr>
+        <w:t>content</w:t>
+      </w:r>
+      <w:r>
+        <w:rPr>
+          <w:color w:val="D4D4D4"/>
+          <w:lang w:eastAsia="fr-FR"/>
+        </w:rPr>
+        <w:t>=</w:t>
+      </w:r>
       <w:r>
         <w:rPr>
           <w:color w:val="CE9178"/>
           <w:lang w:eastAsia="fr-FR"/>
         </w:rPr>
-        <w:t>viewport</w:t>
-      </w:r>
-      <w:proofErr w:type="spellEnd"/>
+        <w:t>"width=device-width, initial-scale=1.0"</w:t>
+      </w:r>
+      <w:r>
+        <w:rPr>
+          <w:color w:val="808080"/>
+          <w:lang w:eastAsia="fr-FR"/>
+        </w:rPr>
+        <w:t>&gt;</w:t>
+      </w:r>
+      <w:r>
+        <w:rPr>
+          <w:color w:val="808080"/>
+          <w:lang w:eastAsia="fr-FR"/>
+        </w:rPr>
+        <w:t xml:space="preserve"> )</w:t>
+      </w:r>
+      <w:r>
+        <w:rPr>
+          <w:color w:val="D4D4D4"/>
+          <w:lang w:eastAsia="fr-FR"/>
+        </w:rPr>
+        <w:t xml:space="preserve"> </w:t>
+      </w:r>
+      <w:r>
+        <w:t xml:space="preserve">est </w:t>
+      </w:r>
+      <w:r>
+        <w:t>là</w:t>
+      </w:r>
+      <w:r>
+        <w:t xml:space="preserve"> pour le responsive</w:t>
+      </w:r>
+    </w:p>
+    <w:p>
+      <w:pPr>
+        <w:rPr>
+          <w:lang w:eastAsia="fr-FR"/>
+        </w:rPr>
+      </w:pPr>
+      <w:r>
+        <w:t xml:space="preserve">La balise ( </w:t>
+      </w:r>
+      <w:r>
+        <w:rPr>
+          <w:color w:val="808080"/>
+          <w:lang w:eastAsia="fr-FR"/>
+        </w:rPr>
+        <w:t>&lt;</w:t>
+      </w:r>
+      <w:r>
+        <w:rPr>
+          <w:color w:val="569CD6"/>
+          <w:lang w:eastAsia="fr-FR"/>
+        </w:rPr>
+        <w:t>meta</w:t>
+      </w:r>
+      <w:r>
+        <w:rPr>
+          <w:lang w:eastAsia="fr-FR"/>
+        </w:rPr>
+        <w:t xml:space="preserve"> </w:t>
+      </w:r>
+      <w:r>
+        <w:rPr>
+          <w:color w:val="9CDCFE"/>
+          <w:lang w:eastAsia="fr-FR"/>
+        </w:rPr>
+        <w:t>name</w:t>
+      </w:r>
+      <w:r>
+        <w:rPr>
+          <w:lang w:eastAsia="fr-FR"/>
+        </w:rPr>
+        <w:t>=</w:t>
+      </w:r>
       <w:r>
         <w:rPr>
           <w:color w:val="CE9178"/>
           <w:lang w:eastAsia="fr-FR"/>
         </w:rPr>
-        <w:t>"</w:t>
-      </w:r>
-      <w:r>
+        <w:t>"description"</w:t>
+      </w:r>
+      <w:r>
+        <w:rPr>
+          <w:lang w:eastAsia="fr-FR"/>
+        </w:rPr>
+        <w:t xml:space="preserve"> </w:t>
+      </w:r>
+      <w:r>
+        <w:rPr>
+          <w:color w:val="9CDCFE"/>
+          <w:lang w:eastAsia="fr-FR"/>
+        </w:rPr>
+        <w:t>content</w:t>
+      </w:r>
+      <w:r>
+        <w:rPr>
+          <w:lang w:eastAsia="fr-FR"/>
+        </w:rPr>
+        <w:t>=</w:t>
+      </w:r>
+      <w:r>
+        <w:rPr>
+          <w:color w:val="CE9178"/>
+          <w:lang w:eastAsia="fr-FR"/>
+        </w:rPr>
+        <w:t>"This is my website description"</w:t>
+      </w:r>
+      <w:r>
+        <w:rPr>
+          <w:color w:val="808080"/>
+          <w:lang w:eastAsia="fr-FR"/>
+        </w:rPr>
+        <w:t>&gt;</w:t>
+      </w:r>
+      <w:r>
+        <w:rPr>
+          <w:lang w:eastAsia="fr-FR"/>
+        </w:rPr>
+        <w:t xml:space="preserve"> ) est là pour décrire le contenu du site</w:t>
+      </w:r>
+    </w:p>
+    <w:p>
+      <w:pPr>
         <w:rPr>
           <w:color w:val="D4D4D4"/>
           <w:lang w:eastAsia="fr-FR"/>
         </w:rPr>
+      </w:pPr>
+      <w:r>
+        <w:rPr>
+          <w:lang w:eastAsia="fr-FR"/>
+        </w:rPr>
+        <w:t>La balise ( &lt;</w:t>
+      </w:r>
+      <w:r>
+        <w:rPr>
+          <w:color w:val="569CD6"/>
+          <w:lang w:eastAsia="fr-FR"/>
+        </w:rPr>
+        <w:t>meta</w:t>
+      </w:r>
+      <w:r>
+        <w:rPr>
+          <w:color w:val="D4D4D4"/>
+          <w:lang w:eastAsia="fr-FR"/>
+        </w:rPr>
         <w:t xml:space="preserve"> </w:t>
       </w:r>
       <w:r>
@@ -3652,6 +3760,34 @@
           <w:color w:val="9CDCFE"/>
           <w:lang w:eastAsia="fr-FR"/>
         </w:rPr>
+        <w:t>name</w:t>
+      </w:r>
+      <w:r>
+        <w:rPr>
+          <w:color w:val="D4D4D4"/>
+          <w:lang w:eastAsia="fr-FR"/>
+        </w:rPr>
+        <w:t>=</w:t>
+      </w:r>
+      <w:r>
+        <w:rPr>
+          <w:color w:val="CE9178"/>
+          <w:lang w:eastAsia="fr-FR"/>
+        </w:rPr>
+        <w:t>"keywords"</w:t>
+      </w:r>
+      <w:r>
+        <w:rPr>
+          <w:color w:val="D4D4D4"/>
+          <w:lang w:eastAsia="fr-FR"/>
+        </w:rPr>
+        <w:t xml:space="preserve"> </w:t>
+      </w:r>
+      <w:r>
+        <w:rPr>
+          <w:color w:val="9CDCFE"/>
+          <w:lang w:eastAsia="fr-FR"/>
+        </w:rPr>
         <w:t>content</w:t>
       </w:r>
       <w:r>
@@ -3666,341 +3802,13 @@
           <w:color w:val="CE9178"/>
           <w:lang w:eastAsia="fr-FR"/>
         </w:rPr>
-        <w:t>"</w:t>
-      </w:r>
-      <w:proofErr w:type="spellStart"/>
-      <w:r>
-        <w:rPr>
-          <w:color w:val="CE9178"/>
-          <w:lang w:eastAsia="fr-FR"/>
-        </w:rPr>
-        <w:t>width</w:t>
-      </w:r>
-      <w:proofErr w:type="spellEnd"/>
-      <w:r>
-        <w:rPr>
-          <w:color w:val="CE9178"/>
-          <w:lang w:eastAsia="fr-FR"/>
-        </w:rPr>
-        <w:t>=</w:t>
-      </w:r>
-      <w:proofErr w:type="spellStart"/>
-      <w:r>
-        <w:rPr>
-          <w:color w:val="CE9178"/>
-          <w:lang w:eastAsia="fr-FR"/>
-        </w:rPr>
-        <w:t>device-width</w:t>
-      </w:r>
-      <w:proofErr w:type="spellEnd"/>
-      <w:r>
-        <w:rPr>
-          <w:color w:val="CE9178"/>
-          <w:lang w:eastAsia="fr-FR"/>
-        </w:rPr>
-        <w:t>, initial-</w:t>
-      </w:r>
-      <w:proofErr w:type="spellStart"/>
-      <w:r>
-        <w:rPr>
-          <w:color w:val="CE9178"/>
-          <w:lang w:eastAsia="fr-FR"/>
-        </w:rPr>
-        <w:t>scale</w:t>
-      </w:r>
-      <w:proofErr w:type="spellEnd"/>
-      <w:r>
-        <w:rPr>
-          <w:color w:val="CE9178"/>
-          <w:lang w:eastAsia="fr-FR"/>
-        </w:rPr>
-        <w:t>=1.0"</w:t>
-      </w:r>
-      <w:r>
-        <w:rPr>
-          <w:color w:val="808080"/>
-          <w:lang w:eastAsia="fr-FR"/>
-        </w:rPr>
-        <w:t>&gt;</w:t>
-      </w:r>
-      <w:r>
-        <w:rPr>
-          <w:color w:val="808080"/>
-          <w:lang w:eastAsia="fr-FR"/>
-        </w:rPr>
-        <w:t xml:space="preserve"> )</w:t>
-      </w:r>
-      <w:r>
-        <w:rPr>
-          <w:color w:val="D4D4D4"/>
-          <w:lang w:eastAsia="fr-FR"/>
-        </w:rPr>
-        <w:t xml:space="preserve"> </w:t>
-      </w:r>
-      <w:r>
-        <w:t xml:space="preserve">est </w:t>
-      </w:r>
-      <w:r>
-        <w:t>là</w:t>
-      </w:r>
-      <w:r>
-        <w:t xml:space="preserve"> pour le responsive</w:t>
-      </w:r>
-    </w:p>
-    <w:p>
-      <w:pPr>
-        <w:rPr>
-          <w:lang w:eastAsia="fr-FR"/>
-        </w:rPr>
-      </w:pPr>
-      <w:r>
-        <w:t xml:space="preserve">La balise ( </w:t>
-      </w:r>
-      <w:r>
-        <w:rPr>
-          <w:color w:val="808080"/>
-          <w:lang w:eastAsia="fr-FR"/>
-        </w:rPr>
-        <w:t>&lt;</w:t>
-      </w:r>
-      <w:proofErr w:type="spellStart"/>
-      <w:r>
-        <w:rPr>
-          <w:color w:val="569CD6"/>
-          <w:lang w:eastAsia="fr-FR"/>
-        </w:rPr>
-        <w:t>meta</w:t>
-      </w:r>
-      <w:proofErr w:type="spellEnd"/>
-      <w:r>
-        <w:rPr>
-          <w:lang w:eastAsia="fr-FR"/>
-        </w:rPr>
-        <w:t xml:space="preserve"> </w:t>
-      </w:r>
-      <w:proofErr w:type="spellStart"/>
-      <w:r>
-        <w:rPr>
-          <w:color w:val="9CDCFE"/>
-          <w:lang w:eastAsia="fr-FR"/>
-        </w:rPr>
-        <w:t>name</w:t>
-      </w:r>
-      <w:proofErr w:type="spellEnd"/>
-      <w:r>
-        <w:rPr>
-          <w:lang w:eastAsia="fr-FR"/>
-        </w:rPr>
-        <w:t>=</w:t>
-      </w:r>
-      <w:r>
-        <w:rPr>
-          <w:color w:val="CE9178"/>
-          <w:lang w:eastAsia="fr-FR"/>
-        </w:rPr>
-        <w:t>"description"</w:t>
-      </w:r>
-      <w:r>
-        <w:rPr>
-          <w:lang w:eastAsia="fr-FR"/>
-        </w:rPr>
-        <w:t xml:space="preserve"> </w:t>
-      </w:r>
-      <w:r>
-        <w:rPr>
-          <w:color w:val="9CDCFE"/>
-          <w:lang w:eastAsia="fr-FR"/>
-        </w:rPr>
-        <w:t>content</w:t>
-      </w:r>
-      <w:r>
-        <w:rPr>
-          <w:lang w:eastAsia="fr-FR"/>
-        </w:rPr>
-        <w:t>=</w:t>
-      </w:r>
-      <w:r>
-        <w:rPr>
-          <w:color w:val="CE9178"/>
-          <w:lang w:eastAsia="fr-FR"/>
-        </w:rPr>
-        <w:t xml:space="preserve">"This </w:t>
-      </w:r>
-      <w:proofErr w:type="spellStart"/>
-      <w:r>
-        <w:rPr>
-          <w:color w:val="CE9178"/>
-          <w:lang w:eastAsia="fr-FR"/>
-        </w:rPr>
-        <w:t>is</w:t>
-      </w:r>
-      <w:proofErr w:type="spellEnd"/>
-      <w:r>
-        <w:rPr>
-          <w:color w:val="CE9178"/>
-          <w:lang w:eastAsia="fr-FR"/>
-        </w:rPr>
-        <w:t xml:space="preserve"> </w:t>
-      </w:r>
-      <w:proofErr w:type="spellStart"/>
-      <w:r>
-        <w:rPr>
-          <w:color w:val="CE9178"/>
-          <w:lang w:eastAsia="fr-FR"/>
-        </w:rPr>
-        <w:t>my</w:t>
-      </w:r>
-      <w:proofErr w:type="spellEnd"/>
-      <w:r>
-        <w:rPr>
-          <w:color w:val="CE9178"/>
-          <w:lang w:eastAsia="fr-FR"/>
-        </w:rPr>
-        <w:t xml:space="preserve"> </w:t>
-      </w:r>
-      <w:proofErr w:type="spellStart"/>
-      <w:r>
-        <w:rPr>
-          <w:color w:val="CE9178"/>
-          <w:lang w:eastAsia="fr-FR"/>
-        </w:rPr>
-        <w:t>website</w:t>
-      </w:r>
-      <w:proofErr w:type="spellEnd"/>
-      <w:r>
-        <w:rPr>
-          <w:color w:val="CE9178"/>
-          <w:lang w:eastAsia="fr-FR"/>
-        </w:rPr>
-        <w:t xml:space="preserve"> description"</w:t>
-      </w:r>
-      <w:r>
-        <w:rPr>
-          <w:color w:val="808080"/>
-          <w:lang w:eastAsia="fr-FR"/>
-        </w:rPr>
-        <w:t>&gt;</w:t>
-      </w:r>
-      <w:r>
-        <w:rPr>
-          <w:lang w:eastAsia="fr-FR"/>
-        </w:rPr>
-        <w:t xml:space="preserve"> ) est là pour décrire le contenu du site</w:t>
-      </w:r>
-    </w:p>
-    <w:p>
-      <w:pPr>
-        <w:rPr>
-          <w:color w:val="D4D4D4"/>
-          <w:lang w:eastAsia="fr-FR"/>
-        </w:rPr>
-      </w:pPr>
-      <w:r>
-        <w:rPr>
-          <w:lang w:eastAsia="fr-FR"/>
-        </w:rPr>
-        <w:t xml:space="preserve">La balise ( </w:t>
-      </w:r>
-      <w:r>
-        <w:rPr>
-          <w:lang w:eastAsia="fr-FR"/>
-        </w:rPr>
-        <w:t>&lt;</w:t>
-      </w:r>
-      <w:proofErr w:type="spellStart"/>
-      <w:r>
-        <w:rPr>
-          <w:color w:val="569CD6"/>
-          <w:lang w:eastAsia="fr-FR"/>
-        </w:rPr>
-        <w:t>meta</w:t>
-      </w:r>
-      <w:proofErr w:type="spellEnd"/>
-      <w:r>
-        <w:rPr>
-          <w:color w:val="D4D4D4"/>
-          <w:lang w:eastAsia="fr-FR"/>
-        </w:rPr>
-        <w:t xml:space="preserve"> </w:t>
-      </w:r>
-      <w:proofErr w:type="spellStart"/>
-      <w:r>
-        <w:rPr>
-          <w:color w:val="9CDCFE"/>
-          <w:lang w:eastAsia="fr-FR"/>
-        </w:rPr>
-        <w:t>name</w:t>
-      </w:r>
-      <w:proofErr w:type="spellEnd"/>
-      <w:r>
-        <w:rPr>
-          <w:color w:val="D4D4D4"/>
-          <w:lang w:eastAsia="fr-FR"/>
-        </w:rPr>
-        <w:t>=</w:t>
-      </w:r>
-      <w:r>
-        <w:rPr>
-          <w:color w:val="CE9178"/>
-          <w:lang w:eastAsia="fr-FR"/>
-        </w:rPr>
-        <w:t>"keywords"</w:t>
-      </w:r>
-      <w:r>
-        <w:rPr>
-          <w:color w:val="D4D4D4"/>
-          <w:lang w:eastAsia="fr-FR"/>
-        </w:rPr>
-        <w:t xml:space="preserve"> </w:t>
-      </w:r>
-      <w:r>
-        <w:rPr>
-          <w:color w:val="9CDCFE"/>
-          <w:lang w:eastAsia="fr-FR"/>
-        </w:rPr>
-        <w:t>content</w:t>
-      </w:r>
-      <w:r>
-        <w:rPr>
-          <w:color w:val="D4D4D4"/>
-          <w:lang w:eastAsia="fr-FR"/>
-        </w:rPr>
-        <w:t>=</w:t>
-      </w:r>
-      <w:r>
-        <w:rPr>
-          <w:color w:val="CE9178"/>
-          <w:lang w:eastAsia="fr-FR"/>
-        </w:rPr>
-        <w:t xml:space="preserve">"web </w:t>
-      </w:r>
-      <w:proofErr w:type="spellStart"/>
-      <w:r>
-        <w:rPr>
-          <w:color w:val="CE9178"/>
-          <w:lang w:eastAsia="fr-FR"/>
-        </w:rPr>
-        <w:t>development</w:t>
-      </w:r>
-      <w:proofErr w:type="spellEnd"/>
-      <w:r>
-        <w:rPr>
-          <w:color w:val="CE9178"/>
-          <w:lang w:eastAsia="fr-FR"/>
-        </w:rPr>
-        <w:t>, web design"</w:t>
-      </w:r>
-      <w:r>
-        <w:rPr>
-          <w:lang w:eastAsia="fr-FR"/>
-        </w:rPr>
-        <w:t>&gt;</w:t>
-      </w:r>
-      <w:r>
-        <w:rPr>
-          <w:lang w:eastAsia="fr-FR"/>
-        </w:rPr>
-        <w:t xml:space="preserve"> ) est là pour aide le</w:t>
+        <w:t>"web development, web design"</w:t>
+      </w:r>
+      <w:r>
+        <w:rPr>
+          <w:lang w:eastAsia="fr-FR"/>
+        </w:rPr>
+        <w:t>&gt; ) est là pour aide le</w:t>
       </w:r>
       <w:r>
         <w:rPr>
@@ -4049,37 +3857,8 @@
         <w:rPr>
           <w:lang w:val="en-GB" w:eastAsia="fr-FR"/>
         </w:rPr>
-        <w:t>&lt;</w:t>
-      </w:r>
-      <w:proofErr w:type="spellStart"/>
-      <w:r>
-        <w:rPr>
-          <w:lang w:val="en-GB" w:eastAsia="fr-FR"/>
-        </w:rPr>
-        <w:t>em</w:t>
-      </w:r>
-      <w:proofErr w:type="spellEnd"/>
-      <w:r>
-        <w:rPr>
-          <w:lang w:val="en-GB" w:eastAsia="fr-FR"/>
-        </w:rPr>
-        <w:t>&gt; &amp; &lt;</w:t>
-      </w:r>
-      <w:proofErr w:type="spellStart"/>
-      <w:r>
-        <w:rPr>
-          <w:lang w:val="en-GB" w:eastAsia="fr-FR"/>
-        </w:rPr>
-        <w:t>i</w:t>
-      </w:r>
-      <w:proofErr w:type="spellEnd"/>
-      <w:r>
-        <w:rPr>
-          <w:lang w:val="en-GB" w:eastAsia="fr-FR"/>
-        </w:rPr>
-        <w:t xml:space="preserve">&gt; =&gt; </w:t>
-      </w:r>
-      <w:proofErr w:type="spellStart"/>
+        <w:t xml:space="preserve">&lt;em&gt; &amp; &lt;i&gt; =&gt; </w:t>
+      </w:r>
       <w:r>
         <w:rPr>
           <w:i/>
@@ -4088,72 +3867,31 @@
         </w:rPr>
         <w:t>Italique</w:t>
       </w:r>
-      <w:proofErr w:type="spellEnd"/>
-    </w:p>
-    <w:p>
-      <w:pPr>
-        <w:rPr>
-          <w:lang w:eastAsia="fr-FR"/>
-        </w:rPr>
-      </w:pPr>
-      <w:r>
-        <w:rPr>
-          <w:lang w:eastAsia="fr-FR"/>
-        </w:rPr>
-        <w:t>&lt;</w:t>
-      </w:r>
-      <w:proofErr w:type="spellStart"/>
-      <w:r>
-        <w:rPr>
-          <w:lang w:eastAsia="fr-FR"/>
-        </w:rPr>
-        <w:t>br</w:t>
-      </w:r>
-      <w:proofErr w:type="spellEnd"/>
-      <w:r>
-        <w:rPr>
-          <w:lang w:eastAsia="fr-FR"/>
-        </w:rPr>
-        <w:t>&gt; =&gt; Retour à la ligne</w:t>
-      </w:r>
-    </w:p>
-    <w:p>
-      <w:pPr>
-        <w:rPr>
-          <w:lang w:eastAsia="fr-FR"/>
-        </w:rPr>
-      </w:pPr>
-      <w:r>
-        <w:rPr>
-          <w:lang w:eastAsia="fr-FR"/>
-        </w:rPr>
-        <w:t>&lt;</w:t>
-      </w:r>
-      <w:proofErr w:type="spellStart"/>
-      <w:r>
-        <w:rPr>
-          <w:lang w:eastAsia="fr-FR"/>
-        </w:rPr>
-        <w:t>hr</w:t>
-      </w:r>
-      <w:proofErr w:type="spellEnd"/>
-      <w:r>
-        <w:rPr>
-          <w:lang w:eastAsia="fr-FR"/>
-        </w:rPr>
-        <w:t xml:space="preserve">&gt; =&gt; Ligne horizontal ( </w:t>
-      </w:r>
-      <w:r>
-        <w:rPr>
-          <w:lang w:eastAsia="fr-FR"/>
-        </w:rPr>
-        <w:t>--------------------------------------------------------------------------------------------------</w:t>
-      </w:r>
-      <w:r>
-        <w:rPr>
-          <w:lang w:eastAsia="fr-FR"/>
-        </w:rPr>
-        <w:t xml:space="preserve"> )</w:t>
+    </w:p>
+    <w:p>
+      <w:pPr>
+        <w:rPr>
+          <w:lang w:eastAsia="fr-FR"/>
+        </w:rPr>
+      </w:pPr>
+      <w:r>
+        <w:rPr>
+          <w:lang w:eastAsia="fr-FR"/>
+        </w:rPr>
+        <w:t>&lt;br&gt; =&gt; Retour à la ligne</w:t>
+      </w:r>
+    </w:p>
+    <w:p>
+      <w:pPr>
+        <w:rPr>
+          <w:lang w:eastAsia="fr-FR"/>
+        </w:rPr>
+      </w:pPr>
+      <w:r>
+        <w:rPr>
+          <w:lang w:eastAsia="fr-FR"/>
+        </w:rPr>
+        <w:t>&lt;hr&gt; =&gt; Ligne horizontal ( -------------------------------------------------------------------------------------------------- )</w:t>
       </w:r>
     </w:p>
     <w:p>
@@ -4167,21 +3905,7 @@
         <w:rPr>
           <w:lang w:eastAsia="fr-FR"/>
         </w:rPr>
-        <w:t>&lt;</w:t>
-      </w:r>
-      <w:proofErr w:type="spellStart"/>
-      <w:r>
-        <w:rPr>
-          <w:lang w:eastAsia="fr-FR"/>
-        </w:rPr>
-        <w:t>del</w:t>
-      </w:r>
-      <w:proofErr w:type="spellEnd"/>
-      <w:r>
-        <w:rPr>
-          <w:lang w:eastAsia="fr-FR"/>
-        </w:rPr>
-        <w:t xml:space="preserve">&gt; =&gt; </w:t>
+        <w:t xml:space="preserve">&lt;del&gt; =&gt; </w:t>
       </w:r>
       <w:r>
         <w:rPr>
@@ -4237,7 +3961,7 @@
                     <pic:cNvPicPr/>
                   </pic:nvPicPr>
                   <pic:blipFill>
-                    <a:blip r:embed="rId6"/>
+                    <a:blip r:embed="rId7"/>
                     <a:stretch>
                       <a:fillRect/>
                     </a:stretch>
@@ -4277,7 +4001,7 @@
                     <pic:cNvPicPr/>
                   </pic:nvPicPr>
                   <pic:blipFill>
-                    <a:blip r:embed="rId7"/>
+                    <a:blip r:embed="rId8"/>
                     <a:stretch>
                       <a:fillRect/>
                     </a:stretch>
@@ -4317,7 +4041,7 @@
                     <pic:cNvPicPr/>
                   </pic:nvPicPr>
                   <pic:blipFill>
-                    <a:blip r:embed="rId8"/>
+                    <a:blip r:embed="rId9"/>
                     <a:stretch>
                       <a:fillRect/>
                     </a:stretch>
@@ -4363,7 +4087,7 @@
                     <pic:cNvPicPr/>
                   </pic:nvPicPr>
                   <pic:blipFill>
-                    <a:blip r:embed="rId9"/>
+                    <a:blip r:embed="rId10"/>
                     <a:stretch>
                       <a:fillRect/>
                     </a:stretch>
@@ -4445,6 +4169,9 @@
         <w:spacing w:line="360" w:lineRule="auto"/>
       </w:pPr>
       <w:r>
+        <w:rPr>
+          <w:noProof/>
+        </w:rPr>
         <w:drawing>
           <wp:inline distT="0" distB="0" distL="0" distR="0" wp14:anchorId="7CFA6FD8" wp14:editId="3A3AE541">
             <wp:extent cx="5760720" cy="966470"/>
@@ -4461,7 +4188,7 @@
                     <pic:cNvPicPr/>
                   </pic:nvPicPr>
                   <pic:blipFill>
-                    <a:blip r:embed="rId10"/>
+                    <a:blip r:embed="rId11"/>
                     <a:stretch>
                       <a:fillRect/>
                     </a:stretch>
@@ -4482,6 +4209,9 @@
         </w:drawing>
       </w:r>
       <w:r>
+        <w:rPr>
+          <w:noProof/>
+        </w:rPr>
         <w:drawing>
           <wp:inline distT="0" distB="0" distL="0" distR="0" wp14:anchorId="3915E903" wp14:editId="7D109775">
             <wp:extent cx="5760720" cy="1087120"/>
@@ -4498,7 +4228,7 @@
                     <pic:cNvPicPr/>
                   </pic:nvPicPr>
                   <pic:blipFill>
-                    <a:blip r:embed="rId11"/>
+                    <a:blip r:embed="rId12"/>
                     <a:stretch>
                       <a:fillRect/>
                     </a:stretch>
@@ -4552,148 +4282,106 @@
         <w:t xml:space="preserve">span </w:t>
       </w:r>
       <w:r>
-        <w:t xml:space="preserve">pour des lignes (ex : sélectionner une partie du texte pour la mettre en couleur, gras, </w:t>
-      </w:r>
-      <w:proofErr w:type="gramStart"/>
-      <w:r>
-        <w:t>etc..</w:t>
-      </w:r>
-      <w:proofErr w:type="gramEnd"/>
-      <w:r>
-        <w:t>)</w:t>
+        <w:t>pour des lignes (ex : sélectionner une partie du texte pour la mettre en couleur, gras, etc..)</w:t>
       </w:r>
     </w:p>
     <w:p>
       <w:pPr>
         <w:spacing w:line="360" w:lineRule="auto"/>
       </w:pPr>
-    </w:p>
-    <w:p>
-      <w:pPr>
+      <w:r>
+        <w:rPr>
+          <w:noProof/>
+        </w:rPr>
+        <w:drawing>
+          <wp:inline distT="0" distB="0" distL="0" distR="0" wp14:anchorId="75067BE6" wp14:editId="5B5D57FD">
+            <wp:extent cx="4924425" cy="3646638"/>
+            <wp:effectExtent l="0" t="0" r="0" b="0"/>
+            <wp:docPr id="12" name="Image 12" descr="Une image contenant texte&#10;&#10;Description générée automatiquement"/>
+            <wp:cNvGraphicFramePr>
+              <a:graphicFrameLocks xmlns:a="http://schemas.openxmlformats.org/drawingml/2006/main" noChangeAspect="1"/>
+            </wp:cNvGraphicFramePr>
+            <a:graphic xmlns:a="http://schemas.openxmlformats.org/drawingml/2006/main">
+              <a:graphicData uri="http://schemas.openxmlformats.org/drawingml/2006/picture">
+                <pic:pic xmlns:pic="http://schemas.openxmlformats.org/drawingml/2006/picture">
+                  <pic:nvPicPr>
+                    <pic:cNvPr id="12" name="Image 12" descr="Une image contenant texte&#10;&#10;Description générée automatiquement"/>
+                    <pic:cNvPicPr/>
+                  </pic:nvPicPr>
+                  <pic:blipFill>
+                    <a:blip r:embed="rId13"/>
+                    <a:stretch>
+                      <a:fillRect/>
+                    </a:stretch>
+                  </pic:blipFill>
+                  <pic:spPr>
+                    <a:xfrm>
+                      <a:off x="0" y="0"/>
+                      <a:ext cx="4951734" cy="3666861"/>
+                    </a:xfrm>
+                    <a:prstGeom prst="rect">
+                      <a:avLst/>
+                    </a:prstGeom>
+                  </pic:spPr>
+                </pic:pic>
+              </a:graphicData>
+            </a:graphic>
+          </wp:inline>
+        </w:drawing>
+      </w:r>
+      <w:r>
+        <w:br w:type="page"/>
+      </w:r>
+    </w:p>
+    <w:p>
+      <w:pPr>
+        <w:pStyle w:val="Titre1"/>
         <w:spacing w:line="360" w:lineRule="auto"/>
-        <w:rPr>
-          <w:rFonts w:asciiTheme="majorHAnsi" w:eastAsiaTheme="majorEastAsia" w:hAnsiTheme="majorHAnsi" w:cstheme="majorBidi"/>
-          <w:color w:val="2F5496" w:themeColor="accent1" w:themeShade="BF"/>
-          <w:sz w:val="40"/>
-          <w:szCs w:val="32"/>
-        </w:rPr>
-      </w:pPr>
-      <w:r>
+      </w:pPr>
+      <w:bookmarkStart w:id="6" w:name="_Toc93396906"/>
+      <w:r>
+        <w:lastRenderedPageBreak/>
+        <w:t>Section 3</w:t>
+      </w:r>
+      <w:r>
+        <w:t> : CSS Basics</w:t>
+      </w:r>
+      <w:bookmarkEnd w:id="6"/>
+    </w:p>
+    <w:p>
+      <w:pPr>
+        <w:pStyle w:val="Titre2"/>
+      </w:pPr>
+      <w:bookmarkStart w:id="7" w:name="_Toc93396907"/>
+      <w:r>
+        <w:t>A/ Définition</w:t>
+      </w:r>
+      <w:bookmarkEnd w:id="7"/>
+    </w:p>
+    <w:p>
+      <w:pPr>
         <w:rPr>
           <w:i/>
           <w:iCs/>
-        </w:rPr>
-        <w:t>&amp;</w:t>
-      </w:r>
-      <w:proofErr w:type="spellStart"/>
+          <w:u w:val="single"/>
+        </w:rPr>
+      </w:pPr>
       <w:r>
         <w:rPr>
           <w:i/>
           <w:iCs/>
-        </w:rPr>
-        <w:t>nbsp</w:t>
-      </w:r>
-      <w:proofErr w:type="spellEnd"/>
-      <w:r>
-        <w:t xml:space="preserve">  ==&gt;  crée un </w:t>
-      </w:r>
-      <w:proofErr w:type="spellStart"/>
-      <w:r>
-        <w:t>espac</w:t>
-      </w:r>
-      <w:proofErr w:type="spellEnd"/>
-      <w:r>
-        <w:t xml:space="preserve"> dans le texte  (ex : </w:t>
-      </w:r>
-      <w:proofErr w:type="spellStart"/>
-      <w:r>
-        <w:t>hfgfh</w:t>
-      </w:r>
-      <w:r>
-        <w:rPr>
-          <w:i/>
-          <w:iCs/>
-        </w:rPr>
-        <w:t>&amp;nbsp</w:t>
-      </w:r>
-      <w:r>
-        <w:t>;jklh</w:t>
-      </w:r>
-      <w:proofErr w:type="spellEnd"/>
-      <w:r>
-        <w:t xml:space="preserve">  ==&gt; </w:t>
-      </w:r>
-      <w:r>
-        <w:t xml:space="preserve"> </w:t>
-      </w:r>
-      <w:proofErr w:type="spellStart"/>
-      <w:r>
-        <w:t>hfgfh</w:t>
-      </w:r>
-      <w:proofErr w:type="spellEnd"/>
-      <w:r>
-        <w:t xml:space="preserve">  </w:t>
-      </w:r>
-      <w:proofErr w:type="spellStart"/>
-      <w:r>
-        <w:t>jklh</w:t>
-      </w:r>
-      <w:proofErr w:type="spellEnd"/>
-      <w:r>
-        <w:t>)</w:t>
-      </w:r>
-      <w:r>
-        <w:br w:type="page"/>
-      </w:r>
-    </w:p>
-    <w:p>
-      <w:pPr>
-        <w:pStyle w:val="Titre1"/>
-        <w:spacing w:line="360" w:lineRule="auto"/>
-        <w:rPr>
-          <w:lang w:val="en-GB"/>
-        </w:rPr>
-      </w:pPr>
-      <w:bookmarkStart w:id="6" w:name="_Toc93396906"/>
-      <w:r>
-        <w:rPr>
-          <w:lang w:val="en-GB"/>
-        </w:rPr>
-        <w:lastRenderedPageBreak/>
-        <w:t xml:space="preserve">Section </w:t>
-      </w:r>
-      <w:r>
-        <w:rPr>
-          <w:lang w:val="en-GB"/>
-        </w:rPr>
-        <w:t>3</w:t>
-      </w:r>
-      <w:r>
-        <w:rPr>
-          <w:lang w:val="en-GB"/>
-        </w:rPr>
-        <w:t> : C</w:t>
-      </w:r>
-      <w:r>
-        <w:rPr>
-          <w:lang w:val="en-GB"/>
-        </w:rPr>
-        <w:t>SS Basics</w:t>
-      </w:r>
-      <w:bookmarkEnd w:id="6"/>
-    </w:p>
-    <w:p>
-      <w:pPr>
-        <w:pStyle w:val="Titre2"/>
-      </w:pPr>
-      <w:bookmarkStart w:id="7" w:name="_Toc93396907"/>
-      <w:r>
-        <w:t>A/ Définition</w:t>
-      </w:r>
-      <w:bookmarkEnd w:id="7"/>
-    </w:p>
-    <w:p>
-      <w:pPr>
+          <w:u w:val="single"/>
+        </w:rPr>
+        <w:t xml:space="preserve">Font sizes : </w:t>
+      </w:r>
+    </w:p>
+    <w:p>
+      <w:pPr>
+        <w:pStyle w:val="Paragraphedeliste"/>
+        <w:numPr>
+          <w:ilvl w:val="0"/>
+          <w:numId w:val="2"/>
+        </w:numPr>
         <w:rPr>
           <w:rFonts w:ascii="Arial" w:eastAsiaTheme="majorEastAsia" w:hAnsi="Arial" w:cstheme="majorBidi"/>
           <w:i/>
@@ -4703,6 +4391,1545 @@
         </w:rPr>
       </w:pPr>
       <w:r>
+        <w:t>% = % de l’élément parents</w:t>
+      </w:r>
+    </w:p>
+    <w:p>
+      <w:pPr>
+        <w:pStyle w:val="Paragraphedeliste"/>
+        <w:numPr>
+          <w:ilvl w:val="0"/>
+          <w:numId w:val="2"/>
+        </w:numPr>
+        <w:rPr>
+          <w:rFonts w:ascii="Arial" w:eastAsiaTheme="majorEastAsia" w:hAnsi="Arial" w:cstheme="majorBidi"/>
+          <w:i/>
+          <w:color w:val="2F5496" w:themeColor="accent1" w:themeShade="BF"/>
+          <w:sz w:val="26"/>
+          <w:szCs w:val="26"/>
+        </w:rPr>
+      </w:pPr>
+      <w:r>
+        <w:t xml:space="preserve">em = par rapport </w:t>
+      </w:r>
+      <w:r>
+        <w:t>à</w:t>
+      </w:r>
+      <w:r>
+        <w:t xml:space="preserve"> la taille </w:t>
+      </w:r>
+      <w:r>
+        <w:t xml:space="preserve">(de la police) </w:t>
+      </w:r>
+      <w:r>
+        <w:t>de l’élément parent</w:t>
+      </w:r>
+    </w:p>
+    <w:p>
+      <w:pPr>
+        <w:pStyle w:val="Paragraphedeliste"/>
+        <w:numPr>
+          <w:ilvl w:val="0"/>
+          <w:numId w:val="2"/>
+        </w:numPr>
+        <w:rPr>
+          <w:rFonts w:ascii="Arial" w:eastAsiaTheme="majorEastAsia" w:hAnsi="Arial" w:cstheme="majorBidi"/>
+          <w:i/>
+          <w:color w:val="2F5496" w:themeColor="accent1" w:themeShade="BF"/>
+          <w:sz w:val="26"/>
+          <w:szCs w:val="26"/>
+        </w:rPr>
+      </w:pPr>
+      <w:r>
+        <w:t>rem</w:t>
+      </w:r>
+      <w:r>
+        <w:t xml:space="preserve"> = par rapport à la taille de l’élément </w:t>
+      </w:r>
+      <w:r>
+        <w:t>racine</w:t>
+      </w:r>
+    </w:p>
+    <w:p>
+      <w:pPr>
+        <w:pStyle w:val="Paragraphedeliste"/>
+        <w:numPr>
+          <w:ilvl w:val="0"/>
+          <w:numId w:val="2"/>
+        </w:numPr>
+        <w:rPr>
+          <w:rFonts w:ascii="Arial" w:eastAsiaTheme="majorEastAsia" w:hAnsi="Arial" w:cstheme="majorBidi"/>
+          <w:i/>
+          <w:color w:val="2F5496" w:themeColor="accent1" w:themeShade="BF"/>
+          <w:sz w:val="26"/>
+          <w:szCs w:val="26"/>
+        </w:rPr>
+      </w:pPr>
+      <w:r>
+        <w:t>vw</w:t>
+      </w:r>
+      <w:r>
+        <w:t xml:space="preserve"> = </w:t>
+      </w:r>
+      <w:r>
+        <w:t>1% de la largeur de la fenêtre</w:t>
+      </w:r>
+    </w:p>
+    <w:p>
+      <w:pPr>
+        <w:pStyle w:val="Paragraphedeliste"/>
+        <w:numPr>
+          <w:ilvl w:val="0"/>
+          <w:numId w:val="2"/>
+        </w:numPr>
+        <w:rPr>
+          <w:rFonts w:ascii="Arial" w:eastAsiaTheme="majorEastAsia" w:hAnsi="Arial" w:cstheme="majorBidi"/>
+          <w:i/>
+          <w:color w:val="2F5496" w:themeColor="accent1" w:themeShade="BF"/>
+          <w:sz w:val="26"/>
+          <w:szCs w:val="26"/>
+        </w:rPr>
+      </w:pPr>
+      <w:r>
+        <w:t>vh</w:t>
+      </w:r>
+      <w:r>
+        <w:t xml:space="preserve"> = 1% de la </w:t>
+      </w:r>
+      <w:r>
+        <w:t>hauteur</w:t>
+      </w:r>
+      <w:r>
+        <w:t xml:space="preserve"> de la fenêtre</w:t>
+      </w:r>
+    </w:p>
+    <w:p>
+      <w:pPr>
+        <w:rPr>
+          <w:rFonts w:ascii="Arial" w:eastAsiaTheme="majorEastAsia" w:hAnsi="Arial" w:cstheme="majorBidi"/>
+          <w:i/>
+          <w:color w:val="2F5496" w:themeColor="accent1" w:themeShade="BF"/>
+          <w:sz w:val="26"/>
+          <w:szCs w:val="26"/>
+        </w:rPr>
+      </w:pPr>
+    </w:p>
+    <w:p>
+      <w:pPr>
+        <w:rPr>
+          <w:i/>
+          <w:iCs/>
+          <w:u w:val="single"/>
+        </w:rPr>
+      </w:pPr>
+      <w:r>
+        <w:rPr>
+          <w:i/>
+          <w:iCs/>
+          <w:u w:val="single"/>
+        </w:rPr>
+        <w:t xml:space="preserve">background-position : </w:t>
+      </w:r>
+    </w:p>
+    <w:p>
+      <w:pPr>
+        <w:rPr>
+          <w:lang w:eastAsia="fr-FR"/>
+        </w:rPr>
+      </w:pPr>
+      <w:r>
+        <w:rPr>
+          <w:color w:val="9CDCFE"/>
+          <w:lang w:eastAsia="fr-FR"/>
+        </w:rPr>
+        <w:t>background-position</w:t>
+      </w:r>
+      <w:r>
+        <w:rPr>
+          <w:lang w:eastAsia="fr-FR"/>
+        </w:rPr>
+        <w:t xml:space="preserve">: </w:t>
+      </w:r>
+      <w:r>
+        <w:rPr>
+          <w:color w:val="B5CEA8"/>
+          <w:lang w:eastAsia="fr-FR"/>
+        </w:rPr>
+        <w:t>100px</w:t>
+      </w:r>
+      <w:r>
+        <w:rPr>
+          <w:color w:val="B5CEA8"/>
+          <w:lang w:eastAsia="fr-FR"/>
+        </w:rPr>
+        <w:t>,</w:t>
+      </w:r>
+      <w:r>
+        <w:rPr>
+          <w:lang w:eastAsia="fr-FR"/>
+        </w:rPr>
+        <w:t xml:space="preserve"> </w:t>
+      </w:r>
+      <w:r>
+        <w:rPr>
+          <w:color w:val="B5CEA8"/>
+          <w:lang w:eastAsia="fr-FR"/>
+        </w:rPr>
+        <w:t>100px</w:t>
+      </w:r>
+      <w:r>
+        <w:rPr>
+          <w:lang w:eastAsia="fr-FR"/>
+        </w:rPr>
+        <w:t xml:space="preserve"> ;</w:t>
+      </w:r>
+      <w:r>
+        <w:rPr>
+          <w:lang w:eastAsia="fr-FR"/>
+        </w:rPr>
+        <w:t xml:space="preserve"> (axe des X, axe des Y)</w:t>
+      </w:r>
+    </w:p>
+    <w:p>
+      <w:pPr>
+        <w:rPr>
+          <w:i/>
+          <w:iCs/>
+          <w:lang w:eastAsia="fr-FR"/>
+        </w:rPr>
+      </w:pPr>
+      <w:r>
+        <w:rPr>
+          <w:lang w:eastAsia="fr-FR"/>
+        </w:rPr>
+        <w:t xml:space="preserve">Possède aussi les propriétés : </w:t>
+      </w:r>
+      <w:r>
+        <w:rPr>
+          <w:i/>
+          <w:iCs/>
+          <w:lang w:eastAsia="fr-FR"/>
+        </w:rPr>
+        <w:t>top</w:t>
+      </w:r>
+      <w:r>
+        <w:rPr>
+          <w:lang w:eastAsia="fr-FR"/>
+        </w:rPr>
+        <w:t xml:space="preserve"> ; </w:t>
+      </w:r>
+      <w:r>
+        <w:rPr>
+          <w:i/>
+          <w:iCs/>
+          <w:lang w:eastAsia="fr-FR"/>
+        </w:rPr>
+        <w:t>bottom</w:t>
+      </w:r>
+      <w:r>
+        <w:rPr>
+          <w:lang w:eastAsia="fr-FR"/>
+        </w:rPr>
+        <w:t xml:space="preserve"> ; </w:t>
+      </w:r>
+      <w:r>
+        <w:rPr>
+          <w:i/>
+          <w:iCs/>
+          <w:lang w:eastAsia="fr-FR"/>
+        </w:rPr>
+        <w:t>center</w:t>
+      </w:r>
+    </w:p>
+    <w:p>
+      <w:pPr>
+        <w:rPr>
+          <w:i/>
+          <w:iCs/>
+          <w:lang w:eastAsia="fr-FR"/>
+        </w:rPr>
+      </w:pPr>
+    </w:p>
+    <w:p>
+      <w:pPr>
+        <w:rPr>
+          <w:u w:val="single"/>
+          <w:lang w:eastAsia="fr-FR"/>
+        </w:rPr>
+      </w:pPr>
+      <w:r>
+        <w:rPr>
+          <w:u w:val="single"/>
+          <w:lang w:eastAsia="fr-FR"/>
+        </w:rPr>
+        <w:t>b</w:t>
+      </w:r>
+      <w:r>
+        <w:rPr>
+          <w:u w:val="single"/>
+          <w:lang w:eastAsia="fr-FR"/>
+        </w:rPr>
+        <w:t>ackground-size :</w:t>
+      </w:r>
+    </w:p>
+    <w:p>
+      <w:pPr>
+        <w:pStyle w:val="Paragraphedeliste"/>
+        <w:numPr>
+          <w:ilvl w:val="0"/>
+          <w:numId w:val="4"/>
+        </w:numPr>
+        <w:rPr>
+          <w:lang w:eastAsia="fr-FR"/>
+        </w:rPr>
+      </w:pPr>
+      <w:r>
+        <w:rPr>
+          <w:rFonts w:ascii="Arial" w:hAnsi="Arial" w:cs="Arial"/>
+          <w:i/>
+          <w:iCs/>
+          <w:color w:val="1B1B1B"/>
+          <w:spacing w:val="-1"/>
+          <w:shd w:val="clear" w:color="auto" w:fill="FFFFFF"/>
+        </w:rPr>
+        <w:t xml:space="preserve">contain </w:t>
+      </w:r>
+      <w:r>
+        <w:rPr>
+          <w:lang w:eastAsia="fr-FR"/>
+        </w:rPr>
+        <w:t xml:space="preserve"> </w:t>
+      </w:r>
+      <w:r>
+        <w:rPr>
+          <w:lang w:eastAsia="fr-FR"/>
+        </w:rPr>
+        <w:t xml:space="preserve">= </w:t>
+      </w:r>
+      <w:r>
+        <w:rPr>
+          <w:lang w:eastAsia="fr-FR"/>
+        </w:rPr>
+        <w:t xml:space="preserve"> </w:t>
+      </w:r>
+      <w:r>
+        <w:rPr>
+          <w:rFonts w:ascii="Arial" w:hAnsi="Arial" w:cs="Arial"/>
+          <w:color w:val="1B1B1B"/>
+          <w:spacing w:val="-1"/>
+          <w:shd w:val="clear" w:color="auto" w:fill="FFFFFF"/>
+        </w:rPr>
+        <w:t xml:space="preserve">redimensionne l'image afin qu'elle soit </w:t>
+      </w:r>
+      <w:r>
+        <w:rPr>
+          <w:rFonts w:ascii="Arial" w:hAnsi="Arial" w:cs="Arial"/>
+          <w:color w:val="1B1B1B"/>
+          <w:spacing w:val="-1"/>
+          <w:shd w:val="clear" w:color="auto" w:fill="FFFFFF"/>
+        </w:rPr>
+        <w:t>le plus grand possible</w:t>
+      </w:r>
+      <w:r>
+        <w:rPr>
+          <w:rFonts w:ascii="Arial" w:hAnsi="Arial" w:cs="Arial"/>
+          <w:color w:val="1B1B1B"/>
+          <w:spacing w:val="-1"/>
+          <w:shd w:val="clear" w:color="auto" w:fill="FFFFFF"/>
+        </w:rPr>
+        <w:t xml:space="preserve"> et que l'image conserve ses proportions</w:t>
+      </w:r>
+    </w:p>
+    <w:p>
+      <w:pPr>
+        <w:pStyle w:val="Paragraphedeliste"/>
+        <w:numPr>
+          <w:ilvl w:val="0"/>
+          <w:numId w:val="4"/>
+        </w:numPr>
+        <w:rPr>
+          <w:lang w:eastAsia="fr-FR"/>
+        </w:rPr>
+      </w:pPr>
+      <w:r>
+        <w:rPr>
+          <w:rFonts w:ascii="Arial" w:hAnsi="Arial" w:cs="Arial"/>
+          <w:i/>
+          <w:iCs/>
+          <w:color w:val="1B1B1B"/>
+          <w:spacing w:val="-1"/>
+          <w:shd w:val="clear" w:color="auto" w:fill="FFFFFF"/>
+        </w:rPr>
+        <w:t>cover</w:t>
+      </w:r>
+      <w:r>
+        <w:rPr>
+          <w:rFonts w:ascii="Arial" w:hAnsi="Arial" w:cs="Arial"/>
+          <w:color w:val="1B1B1B"/>
+          <w:spacing w:val="-1"/>
+          <w:shd w:val="clear" w:color="auto" w:fill="FFFFFF"/>
+        </w:rPr>
+        <w:t xml:space="preserve"> </w:t>
+      </w:r>
+      <w:r>
+        <w:rPr>
+          <w:rFonts w:ascii="Arial" w:hAnsi="Arial" w:cs="Arial"/>
+          <w:color w:val="1B1B1B"/>
+          <w:spacing w:val="-1"/>
+          <w:shd w:val="clear" w:color="auto" w:fill="FFFFFF"/>
+        </w:rPr>
+        <w:t xml:space="preserve"> </w:t>
+      </w:r>
+      <w:r>
+        <w:rPr>
+          <w:rFonts w:ascii="Arial" w:hAnsi="Arial" w:cs="Arial"/>
+          <w:color w:val="1B1B1B"/>
+          <w:spacing w:val="-1"/>
+          <w:shd w:val="clear" w:color="auto" w:fill="FFFFFF"/>
+        </w:rPr>
+        <w:t xml:space="preserve">= </w:t>
+      </w:r>
+      <w:r>
+        <w:rPr>
+          <w:rFonts w:ascii="Arial" w:hAnsi="Arial" w:cs="Arial"/>
+          <w:color w:val="1B1B1B"/>
+          <w:spacing w:val="-1"/>
+          <w:shd w:val="clear" w:color="auto" w:fill="FFFFFF"/>
+        </w:rPr>
+        <w:t xml:space="preserve"> l</w:t>
+      </w:r>
+      <w:r>
+        <w:rPr>
+          <w:rFonts w:ascii="Arial" w:hAnsi="Arial" w:cs="Arial"/>
+          <w:color w:val="1B1B1B"/>
+          <w:spacing w:val="-1"/>
+          <w:shd w:val="clear" w:color="auto" w:fill="FFFFFF"/>
+        </w:rPr>
+        <w:t>'image est redimensionnée pour être aussi grande que possible et pour conserver ses proportions. L'image couvre toute la largeur ou la hauteur du conteneur et les parties qui dépassent sont rognées si les proportions du conteneur sont différentes</w:t>
+      </w:r>
+    </w:p>
+    <w:p>
+      <w:pPr>
+        <w:pStyle w:val="Paragraphedeliste"/>
+        <w:numPr>
+          <w:ilvl w:val="0"/>
+          <w:numId w:val="4"/>
+        </w:numPr>
+        <w:rPr>
+          <w:lang w:eastAsia="fr-FR"/>
+        </w:rPr>
+      </w:pPr>
+      <w:r>
+        <w:rPr>
+          <w:rFonts w:ascii="Arial" w:hAnsi="Arial" w:cs="Arial"/>
+          <w:i/>
+          <w:iCs/>
+          <w:color w:val="1B1B1B"/>
+          <w:spacing w:val="-1"/>
+          <w:shd w:val="clear" w:color="auto" w:fill="FFFFFF"/>
+        </w:rPr>
+        <w:t>auto</w:t>
+      </w:r>
+      <w:r>
+        <w:rPr>
+          <w:rFonts w:ascii="Arial" w:hAnsi="Arial" w:cs="Arial"/>
+          <w:color w:val="1B1B1B"/>
+          <w:spacing w:val="-1"/>
+          <w:shd w:val="clear" w:color="auto" w:fill="FFFFFF"/>
+        </w:rPr>
+        <w:t xml:space="preserve">  =  </w:t>
+      </w:r>
+      <w:r>
+        <w:rPr>
+          <w:rFonts w:ascii="Arial" w:hAnsi="Arial" w:cs="Arial"/>
+          <w:color w:val="1B1B1B"/>
+          <w:spacing w:val="-1"/>
+          <w:shd w:val="clear" w:color="auto" w:fill="FFFFFF"/>
+        </w:rPr>
+        <w:t>redimensionne l'image d'arrière-plan afin que ses proportions soient conservées</w:t>
+      </w:r>
+    </w:p>
+    <w:p>
+      <w:pPr>
+        <w:rPr>
+          <w:lang w:eastAsia="fr-FR"/>
+        </w:rPr>
+      </w:pPr>
+    </w:p>
+    <w:p>
+      <w:pPr>
+        <w:rPr>
+          <w:i/>
+          <w:iCs/>
+          <w:u w:val="single"/>
+          <w:lang w:eastAsia="fr-FR"/>
+        </w:rPr>
+      </w:pPr>
+      <w:r>
+        <w:rPr>
+          <w:i/>
+          <w:iCs/>
+          <w:u w:val="single"/>
+          <w:lang w:eastAsia="fr-FR"/>
+        </w:rPr>
+        <w:t>background-attachement :</w:t>
+      </w:r>
+    </w:p>
+    <w:p>
+      <w:pPr>
+        <w:pStyle w:val="Paragraphedeliste"/>
+        <w:numPr>
+          <w:ilvl w:val="0"/>
+          <w:numId w:val="4"/>
+        </w:numPr>
+        <w:rPr>
+          <w:lang w:eastAsia="fr-FR"/>
+        </w:rPr>
+      </w:pPr>
+      <w:r>
+        <w:rPr>
+          <w:rFonts w:ascii="Arial" w:hAnsi="Arial" w:cs="Arial"/>
+          <w:i/>
+          <w:iCs/>
+          <w:color w:val="1B1B1B"/>
+          <w:spacing w:val="-1"/>
+          <w:shd w:val="clear" w:color="auto" w:fill="FFFFFF"/>
+        </w:rPr>
+        <w:t>fixed</w:t>
+      </w:r>
+      <w:r>
+        <w:rPr>
+          <w:lang w:eastAsia="fr-FR"/>
+        </w:rPr>
+        <w:t xml:space="preserve"> =  </w:t>
+      </w:r>
+      <w:r>
+        <w:rPr>
+          <w:rFonts w:ascii="Arial" w:hAnsi="Arial" w:cs="Arial"/>
+          <w:color w:val="1B1B1B"/>
+          <w:spacing w:val="-1"/>
+          <w:shd w:val="clear" w:color="auto" w:fill="FFFFFF"/>
+        </w:rPr>
+        <w:t>l'arrière-plan est fixe par rapport à la zone d'affichage (</w:t>
+      </w:r>
+      <w:r>
+        <w:rPr>
+          <w:rStyle w:val="Accentuation"/>
+          <w:rFonts w:ascii="Arial" w:hAnsi="Arial" w:cs="Arial"/>
+          <w:color w:val="1B1B1B"/>
+          <w:spacing w:val="-1"/>
+          <w:shd w:val="clear" w:color="auto" w:fill="FFFFFF"/>
+        </w:rPr>
+        <w:t>viewport</w:t>
+      </w:r>
+      <w:r>
+        <w:rPr>
+          <w:rFonts w:ascii="Arial" w:hAnsi="Arial" w:cs="Arial"/>
+          <w:color w:val="1B1B1B"/>
+          <w:spacing w:val="-1"/>
+          <w:shd w:val="clear" w:color="auto" w:fill="FFFFFF"/>
+        </w:rPr>
+        <w:t>). Ainsi, même si l'élément dispose d'outils de défilement, l'arrière-plan ciblé ne se déplacera pas avec l'élément</w:t>
+      </w:r>
+    </w:p>
+    <w:p>
+      <w:pPr>
+        <w:pStyle w:val="Paragraphedeliste"/>
+        <w:numPr>
+          <w:ilvl w:val="0"/>
+          <w:numId w:val="4"/>
+        </w:numPr>
+        <w:rPr>
+          <w:lang w:eastAsia="fr-FR"/>
+        </w:rPr>
+      </w:pPr>
+      <w:r>
+        <w:rPr>
+          <w:rFonts w:ascii="Arial" w:hAnsi="Arial" w:cs="Arial"/>
+          <w:i/>
+          <w:iCs/>
+          <w:color w:val="1B1B1B"/>
+          <w:spacing w:val="-1"/>
+          <w:shd w:val="clear" w:color="auto" w:fill="FFFFFF"/>
+        </w:rPr>
+        <w:t>local</w:t>
+      </w:r>
+      <w:r>
+        <w:rPr>
+          <w:rFonts w:ascii="Arial" w:hAnsi="Arial" w:cs="Arial"/>
+          <w:color w:val="1B1B1B"/>
+          <w:spacing w:val="-1"/>
+          <w:shd w:val="clear" w:color="auto" w:fill="FFFFFF"/>
+        </w:rPr>
+        <w:t xml:space="preserve">  =  </w:t>
+      </w:r>
+      <w:r>
+        <w:rPr>
+          <w:rFonts w:ascii="Arial" w:hAnsi="Arial" w:cs="Arial"/>
+          <w:color w:val="1B1B1B"/>
+          <w:spacing w:val="-1"/>
+          <w:shd w:val="clear" w:color="auto" w:fill="FFFFFF"/>
+        </w:rPr>
+        <w:t>l'arrière-plan se déplace avec le contenu de l'élément associé. Ainsi, si l'élément défile, l'arrière-plan défilera avec. Les zones de positionnement et de dessin de l'arrière-plan sont relatives à la zone de l'élément plutôt qu'au cadre extérieur</w:t>
+      </w:r>
+    </w:p>
+    <w:p>
+      <w:pPr>
+        <w:pStyle w:val="Paragraphedeliste"/>
+        <w:numPr>
+          <w:ilvl w:val="0"/>
+          <w:numId w:val="4"/>
+        </w:numPr>
+        <w:rPr>
+          <w:lang w:eastAsia="fr-FR"/>
+        </w:rPr>
+      </w:pPr>
+      <w:r>
+        <w:rPr>
+          <w:rFonts w:ascii="Arial" w:hAnsi="Arial" w:cs="Arial"/>
+          <w:i/>
+          <w:iCs/>
+          <w:color w:val="1B1B1B"/>
+          <w:spacing w:val="-1"/>
+          <w:shd w:val="clear" w:color="auto" w:fill="FFFFFF"/>
+        </w:rPr>
+        <w:t>scroll</w:t>
+      </w:r>
+      <w:r>
+        <w:rPr>
+          <w:rFonts w:ascii="Arial" w:hAnsi="Arial" w:cs="Arial"/>
+          <w:color w:val="1B1B1B"/>
+          <w:spacing w:val="-1"/>
+          <w:shd w:val="clear" w:color="auto" w:fill="FFFFFF"/>
+        </w:rPr>
+        <w:t xml:space="preserve">  =  </w:t>
+      </w:r>
+      <w:r>
+        <w:rPr>
+          <w:rFonts w:ascii="Arial" w:hAnsi="Arial" w:cs="Arial"/>
+          <w:color w:val="1B1B1B"/>
+          <w:spacing w:val="-1"/>
+          <w:shd w:val="clear" w:color="auto" w:fill="FFFFFF"/>
+        </w:rPr>
+        <w:t>l'arrière-plan est fixé par rapport au contenu de l'élément (il ne défile pas avec) mais est rattaché à la bordure de l'élément</w:t>
+      </w:r>
+    </w:p>
+    <w:p>
+      <w:pPr>
+        <w:rPr>
+          <w:lang w:eastAsia="fr-FR"/>
+        </w:rPr>
+      </w:pPr>
+    </w:p>
+    <w:p>
+      <w:pPr>
+        <w:rPr>
+          <w:i/>
+          <w:iCs/>
+          <w:u w:val="single"/>
+          <w:lang w:eastAsia="fr-FR"/>
+        </w:rPr>
+      </w:pPr>
+      <w:r>
+        <w:rPr>
+          <w:i/>
+          <w:iCs/>
+          <w:u w:val="single"/>
+          <w:lang w:eastAsia="fr-FR"/>
+        </w:rPr>
+        <w:t>box-sizing :</w:t>
+      </w:r>
+    </w:p>
+    <w:p>
+      <w:pPr>
+        <w:pStyle w:val="Paragraphedeliste"/>
+        <w:numPr>
+          <w:ilvl w:val="0"/>
+          <w:numId w:val="4"/>
+        </w:numPr>
+        <w:rPr>
+          <w:lang w:eastAsia="fr-FR"/>
+        </w:rPr>
+      </w:pPr>
+      <w:r>
+        <w:rPr>
+          <w:rFonts w:ascii="Arial" w:hAnsi="Arial" w:cs="Arial"/>
+          <w:i/>
+          <w:iCs/>
+          <w:color w:val="1B1B1B"/>
+          <w:spacing w:val="-1"/>
+          <w:shd w:val="clear" w:color="auto" w:fill="FFFFFF"/>
+        </w:rPr>
+        <w:t>content-box</w:t>
+      </w:r>
+      <w:r>
+        <w:rPr>
+          <w:lang w:eastAsia="fr-FR"/>
+        </w:rPr>
+        <w:t xml:space="preserve"> =  </w:t>
+      </w:r>
+      <w:r>
+        <w:rPr>
+          <w:rFonts w:ascii="Arial" w:hAnsi="Arial" w:cs="Arial"/>
+          <w:color w:val="1B1B1B"/>
+          <w:spacing w:val="-1"/>
+          <w:shd w:val="clear" w:color="auto" w:fill="FFFFFF"/>
+        </w:rPr>
+        <w:t>Si on définit un élément avec une largeur de 100 pixels, la boîte de contenu de cet élément mesurera 100 pixels de large et la largeur de la bordure et/ou du remplissage sera alors ajoutée pour constituer la largeur finalement affichée</w:t>
+      </w:r>
+    </w:p>
+    <w:p>
+      <w:pPr>
+        <w:pStyle w:val="Paragraphedeliste"/>
+        <w:numPr>
+          <w:ilvl w:val="0"/>
+          <w:numId w:val="4"/>
+        </w:numPr>
+        <w:rPr>
+          <w:lang w:eastAsia="fr-FR"/>
+        </w:rPr>
+      </w:pPr>
+      <w:r>
+        <w:rPr>
+          <w:rFonts w:ascii="Arial" w:hAnsi="Arial" w:cs="Arial"/>
+          <w:i/>
+          <w:iCs/>
+          <w:color w:val="1B1B1B"/>
+          <w:spacing w:val="-1"/>
+          <w:shd w:val="clear" w:color="auto" w:fill="FFFFFF"/>
+        </w:rPr>
+        <w:lastRenderedPageBreak/>
+        <w:t>border-box</w:t>
+      </w:r>
+      <w:r>
+        <w:rPr>
+          <w:rFonts w:ascii="Arial" w:hAnsi="Arial" w:cs="Arial"/>
+          <w:color w:val="1B1B1B"/>
+          <w:spacing w:val="-1"/>
+          <w:shd w:val="clear" w:color="auto" w:fill="FFFFFF"/>
+        </w:rPr>
+        <w:t xml:space="preserve">  =  </w:t>
+      </w:r>
+      <w:r>
+        <w:rPr>
+          <w:rFonts w:ascii="Arial" w:hAnsi="Arial" w:cs="Arial"/>
+          <w:color w:val="1B1B1B"/>
+          <w:spacing w:val="-1"/>
+          <w:shd w:val="clear" w:color="auto" w:fill="FFFFFF"/>
+        </w:rPr>
+        <w:t xml:space="preserve">si on définit un élément avec une largeur de 100 pixels, ces 100 pixels </w:t>
+      </w:r>
+      <w:r>
+        <w:rPr>
+          <w:rFonts w:ascii="Arial" w:hAnsi="Arial" w:cs="Arial"/>
+          <w:color w:val="1B1B1B"/>
+          <w:spacing w:val="-1"/>
+          <w:shd w:val="clear" w:color="auto" w:fill="FFFFFF"/>
+        </w:rPr>
+        <w:t>incluront</w:t>
+      </w:r>
+      <w:r>
+        <w:rPr>
+          <w:rFonts w:ascii="Arial" w:hAnsi="Arial" w:cs="Arial"/>
+          <w:color w:val="1B1B1B"/>
+          <w:spacing w:val="-1"/>
+          <w:shd w:val="clear" w:color="auto" w:fill="FFFFFF"/>
+        </w:rPr>
+        <w:t xml:space="preserve"> la bordure et le remplissage éventuellement ajoutés et c'est le contenu de la boîte qui sera compressé pour absorber cette largeur supplémentaire</w:t>
+      </w:r>
+      <w:r>
+        <w:rPr>
+          <w:rFonts w:ascii="Arial" w:hAnsi="Arial" w:cs="Arial"/>
+          <w:color w:val="1B1B1B"/>
+          <w:spacing w:val="-1"/>
+          <w:shd w:val="clear" w:color="auto" w:fill="FFFFFF"/>
+        </w:rPr>
+        <w:t xml:space="preserve"> (on définit la taille totale (margin &amp; padding compris))</w:t>
+      </w:r>
+    </w:p>
+    <w:p>
+      <w:pPr>
+        <w:rPr>
+          <w:lang w:eastAsia="fr-FR"/>
+        </w:rPr>
+      </w:pPr>
+    </w:p>
+    <w:p>
+      <w:pPr>
+        <w:rPr>
+          <w:i/>
+          <w:iCs/>
+          <w:u w:val="single"/>
+          <w:lang w:eastAsia="fr-FR"/>
+        </w:rPr>
+      </w:pPr>
+      <w:r>
+        <w:rPr>
+          <w:i/>
+          <w:iCs/>
+          <w:u w:val="single"/>
+          <w:lang w:eastAsia="fr-FR"/>
+        </w:rPr>
+        <w:t>clear :</w:t>
+      </w:r>
+    </w:p>
+    <w:p>
+      <w:pPr>
+        <w:rPr>
+          <w:lang w:eastAsia="fr-FR"/>
+        </w:rPr>
+      </w:pPr>
+      <w:r>
+        <w:rPr>
+          <w:lang w:eastAsia="fr-FR"/>
+        </w:rPr>
+        <w:t xml:space="preserve">L’élément est déplacé vers le bas </w:t>
+      </w:r>
+    </w:p>
+    <w:p>
+      <w:pPr>
+        <w:pStyle w:val="Paragraphedeliste"/>
+        <w:numPr>
+          <w:ilvl w:val="0"/>
+          <w:numId w:val="4"/>
+        </w:numPr>
+        <w:rPr>
+          <w:lang w:eastAsia="fr-FR"/>
+        </w:rPr>
+      </w:pPr>
+      <w:r>
+        <w:rPr>
+          <w:rFonts w:ascii="Arial" w:hAnsi="Arial" w:cs="Arial"/>
+          <w:i/>
+          <w:iCs/>
+          <w:color w:val="1B1B1B"/>
+          <w:spacing w:val="-1"/>
+          <w:shd w:val="clear" w:color="auto" w:fill="FFFFFF"/>
+        </w:rPr>
+        <w:t>left</w:t>
+      </w:r>
+      <w:r>
+        <w:rPr>
+          <w:lang w:eastAsia="fr-FR"/>
+        </w:rPr>
+        <w:t xml:space="preserve"> =  </w:t>
+      </w:r>
+      <w:r>
+        <w:rPr>
+          <w:rFonts w:ascii="Arial" w:hAnsi="Arial" w:cs="Arial"/>
+          <w:color w:val="1B1B1B"/>
+          <w:spacing w:val="-1"/>
+          <w:shd w:val="clear" w:color="auto" w:fill="FFFFFF"/>
+        </w:rPr>
+        <w:t>dégager les flottements à gauche</w:t>
+      </w:r>
+    </w:p>
+    <w:p>
+      <w:pPr>
+        <w:pStyle w:val="Paragraphedeliste"/>
+        <w:numPr>
+          <w:ilvl w:val="0"/>
+          <w:numId w:val="4"/>
+        </w:numPr>
+        <w:rPr>
+          <w:lang w:eastAsia="fr-FR"/>
+        </w:rPr>
+      </w:pPr>
+      <w:r>
+        <w:rPr>
+          <w:rFonts w:ascii="Arial" w:hAnsi="Arial" w:cs="Arial"/>
+          <w:i/>
+          <w:iCs/>
+          <w:color w:val="1B1B1B"/>
+          <w:spacing w:val="-1"/>
+          <w:shd w:val="clear" w:color="auto" w:fill="FFFFFF"/>
+        </w:rPr>
+        <w:t>right</w:t>
+      </w:r>
+      <w:r>
+        <w:rPr>
+          <w:rFonts w:ascii="Arial" w:hAnsi="Arial" w:cs="Arial"/>
+          <w:color w:val="1B1B1B"/>
+          <w:spacing w:val="-1"/>
+          <w:shd w:val="clear" w:color="auto" w:fill="FFFFFF"/>
+        </w:rPr>
+        <w:t xml:space="preserve">  =  </w:t>
+      </w:r>
+      <w:r>
+        <w:rPr>
+          <w:rFonts w:ascii="Arial" w:hAnsi="Arial" w:cs="Arial"/>
+          <w:color w:val="1B1B1B"/>
+          <w:spacing w:val="-1"/>
+          <w:shd w:val="clear" w:color="auto" w:fill="FFFFFF"/>
+        </w:rPr>
+        <w:t xml:space="preserve">dégager les flottements à </w:t>
+      </w:r>
+      <w:r>
+        <w:rPr>
+          <w:rFonts w:ascii="Arial" w:hAnsi="Arial" w:cs="Arial"/>
+          <w:color w:val="1B1B1B"/>
+          <w:spacing w:val="-1"/>
+          <w:shd w:val="clear" w:color="auto" w:fill="FFFFFF"/>
+        </w:rPr>
+        <w:t>droite</w:t>
+      </w:r>
+    </w:p>
+    <w:p>
+      <w:pPr>
+        <w:pStyle w:val="Paragraphedeliste"/>
+        <w:numPr>
+          <w:ilvl w:val="0"/>
+          <w:numId w:val="4"/>
+        </w:numPr>
+        <w:rPr>
+          <w:lang w:eastAsia="fr-FR"/>
+        </w:rPr>
+      </w:pPr>
+      <w:r>
+        <w:rPr>
+          <w:rFonts w:ascii="Arial" w:hAnsi="Arial" w:cs="Arial"/>
+          <w:i/>
+          <w:iCs/>
+          <w:color w:val="1B1B1B"/>
+          <w:spacing w:val="-1"/>
+          <w:shd w:val="clear" w:color="auto" w:fill="FFFFFF"/>
+        </w:rPr>
+        <w:t>both</w:t>
+      </w:r>
+      <w:r>
+        <w:rPr>
+          <w:lang w:eastAsia="fr-FR"/>
+        </w:rPr>
+        <w:t xml:space="preserve"> =  </w:t>
+      </w:r>
+      <w:r>
+        <w:rPr>
+          <w:rFonts w:ascii="Arial" w:hAnsi="Arial" w:cs="Arial"/>
+          <w:color w:val="1B1B1B"/>
+          <w:spacing w:val="-1"/>
+          <w:shd w:val="clear" w:color="auto" w:fill="FFFFFF"/>
+        </w:rPr>
+        <w:t>dégager les flottements à gauche</w:t>
+      </w:r>
+      <w:r>
+        <w:rPr>
+          <w:rFonts w:ascii="Arial" w:hAnsi="Arial" w:cs="Arial"/>
+          <w:color w:val="1B1B1B"/>
+          <w:spacing w:val="-1"/>
+          <w:shd w:val="clear" w:color="auto" w:fill="FFFFFF"/>
+        </w:rPr>
+        <w:t xml:space="preserve"> &amp; à droite</w:t>
+      </w:r>
+    </w:p>
+    <w:p>
+      <w:pPr>
+        <w:pStyle w:val="Paragraphedeliste"/>
+        <w:numPr>
+          <w:ilvl w:val="0"/>
+          <w:numId w:val="4"/>
+        </w:numPr>
+        <w:rPr>
+          <w:lang w:eastAsia="fr-FR"/>
+        </w:rPr>
+      </w:pPr>
+      <w:r>
+        <w:rPr>
+          <w:rFonts w:ascii="Arial" w:hAnsi="Arial" w:cs="Arial"/>
+          <w:i/>
+          <w:iCs/>
+          <w:color w:val="1B1B1B"/>
+          <w:spacing w:val="-1"/>
+          <w:shd w:val="clear" w:color="auto" w:fill="FFFFFF"/>
+        </w:rPr>
+        <w:t>inline-start</w:t>
+      </w:r>
+      <w:r>
+        <w:rPr>
+          <w:rFonts w:ascii="Arial" w:hAnsi="Arial" w:cs="Arial"/>
+          <w:color w:val="1B1B1B"/>
+          <w:spacing w:val="-1"/>
+          <w:shd w:val="clear" w:color="auto" w:fill="FFFFFF"/>
+        </w:rPr>
+        <w:t xml:space="preserve">  =  </w:t>
+      </w:r>
+      <w:r>
+        <w:rPr>
+          <w:rFonts w:ascii="Arial" w:hAnsi="Arial" w:cs="Arial"/>
+          <w:color w:val="1B1B1B"/>
+          <w:spacing w:val="-1"/>
+          <w:shd w:val="clear" w:color="auto" w:fill="FFFFFF"/>
+        </w:rPr>
+        <w:t>dégager le contenu vers le début du bloc englobant</w:t>
+      </w:r>
+    </w:p>
+    <w:p>
+      <w:pPr>
+        <w:pStyle w:val="Paragraphedeliste"/>
+        <w:numPr>
+          <w:ilvl w:val="0"/>
+          <w:numId w:val="4"/>
+        </w:numPr>
+        <w:rPr>
+          <w:lang w:eastAsia="fr-FR"/>
+        </w:rPr>
+      </w:pPr>
+      <w:r>
+        <w:rPr>
+          <w:rFonts w:ascii="Arial" w:hAnsi="Arial" w:cs="Arial"/>
+          <w:i/>
+          <w:iCs/>
+          <w:color w:val="1B1B1B"/>
+          <w:spacing w:val="-1"/>
+          <w:shd w:val="clear" w:color="auto" w:fill="FFFFFF"/>
+        </w:rPr>
+        <w:t xml:space="preserve">inline-end  =  </w:t>
+      </w:r>
+      <w:r>
+        <w:rPr>
+          <w:rFonts w:ascii="Arial" w:hAnsi="Arial" w:cs="Arial"/>
+          <w:color w:val="1B1B1B"/>
+          <w:spacing w:val="-1"/>
+          <w:shd w:val="clear" w:color="auto" w:fill="FFFFFF"/>
+        </w:rPr>
+        <w:t>dégager le contenu vers l</w:t>
+      </w:r>
+      <w:r>
+        <w:rPr>
+          <w:rFonts w:ascii="Arial" w:hAnsi="Arial" w:cs="Arial"/>
+          <w:color w:val="1B1B1B"/>
+          <w:spacing w:val="-1"/>
+          <w:shd w:val="clear" w:color="auto" w:fill="FFFFFF"/>
+        </w:rPr>
+        <w:t>a</w:t>
+      </w:r>
+      <w:r>
+        <w:rPr>
+          <w:rFonts w:ascii="Arial" w:hAnsi="Arial" w:cs="Arial"/>
+          <w:color w:val="1B1B1B"/>
+          <w:spacing w:val="-1"/>
+          <w:shd w:val="clear" w:color="auto" w:fill="FFFFFF"/>
+        </w:rPr>
+        <w:t xml:space="preserve"> </w:t>
+      </w:r>
+      <w:r>
+        <w:rPr>
+          <w:rFonts w:ascii="Arial" w:hAnsi="Arial" w:cs="Arial"/>
+          <w:color w:val="1B1B1B"/>
+          <w:spacing w:val="-1"/>
+          <w:shd w:val="clear" w:color="auto" w:fill="FFFFFF"/>
+        </w:rPr>
+        <w:t>fin</w:t>
+      </w:r>
+      <w:r>
+        <w:rPr>
+          <w:rFonts w:ascii="Arial" w:hAnsi="Arial" w:cs="Arial"/>
+          <w:color w:val="1B1B1B"/>
+          <w:spacing w:val="-1"/>
+          <w:shd w:val="clear" w:color="auto" w:fill="FFFFFF"/>
+        </w:rPr>
+        <w:t xml:space="preserve"> du bloc englobant</w:t>
+      </w:r>
+    </w:p>
+    <w:p>
+      <w:pPr>
+        <w:rPr>
+          <w:lang w:eastAsia="fr-FR"/>
+        </w:rPr>
+      </w:pPr>
+    </w:p>
+    <w:p>
+      <w:pPr>
+        <w:rPr>
+          <w:i/>
+          <w:iCs/>
+          <w:u w:val="single"/>
+          <w:lang w:eastAsia="fr-FR"/>
+        </w:rPr>
+      </w:pPr>
+      <w:r>
+        <w:rPr>
+          <w:i/>
+          <w:iCs/>
+          <w:u w:val="single"/>
+          <w:lang w:eastAsia="fr-FR"/>
+        </w:rPr>
+        <w:t>position :</w:t>
+      </w:r>
+    </w:p>
+    <w:p>
+      <w:pPr>
+        <w:rPr>
+          <w:lang w:eastAsia="fr-FR"/>
+        </w:rPr>
+      </w:pPr>
+      <w:r>
+        <w:rPr>
+          <w:lang w:eastAsia="fr-FR"/>
+        </w:rPr>
+        <w:t>Positionnement de l’élément</w:t>
+      </w:r>
+    </w:p>
+    <w:p>
+      <w:pPr>
+        <w:pStyle w:val="Paragraphedeliste"/>
+        <w:numPr>
+          <w:ilvl w:val="0"/>
+          <w:numId w:val="4"/>
+        </w:numPr>
+        <w:rPr>
+          <w:lang w:eastAsia="fr-FR"/>
+        </w:rPr>
+      </w:pPr>
+      <w:r>
+        <w:rPr>
+          <w:rFonts w:ascii="Arial" w:hAnsi="Arial" w:cs="Arial"/>
+          <w:i/>
+          <w:iCs/>
+          <w:color w:val="1B1B1B"/>
+          <w:spacing w:val="-1"/>
+          <w:shd w:val="clear" w:color="auto" w:fill="FFFFFF"/>
+        </w:rPr>
+        <w:t xml:space="preserve">static  </w:t>
+      </w:r>
+      <w:r>
+        <w:rPr>
+          <w:lang w:eastAsia="fr-FR"/>
+        </w:rPr>
+        <w:t xml:space="preserve">=  </w:t>
+      </w:r>
+      <w:r>
+        <w:rPr>
+          <w:rFonts w:ascii="Arial" w:hAnsi="Arial" w:cs="Arial"/>
+          <w:color w:val="1B1B1B"/>
+          <w:spacing w:val="-1"/>
+          <w:shd w:val="clear" w:color="auto" w:fill="FFFFFF"/>
+        </w:rPr>
+        <w:t>positionnement par défaut ‘pas d’effet particulié</w:t>
+      </w:r>
+    </w:p>
+    <w:p>
+      <w:pPr>
+        <w:pStyle w:val="Paragraphedeliste"/>
+        <w:numPr>
+          <w:ilvl w:val="0"/>
+          <w:numId w:val="4"/>
+        </w:numPr>
+        <w:rPr>
+          <w:lang w:eastAsia="fr-FR"/>
+        </w:rPr>
+      </w:pPr>
+      <w:r>
+        <w:rPr>
+          <w:rFonts w:ascii="Arial" w:hAnsi="Arial" w:cs="Arial"/>
+          <w:i/>
+          <w:iCs/>
+          <w:color w:val="1B1B1B"/>
+          <w:spacing w:val="-1"/>
+          <w:shd w:val="clear" w:color="auto" w:fill="FFFFFF"/>
+        </w:rPr>
+        <w:t>r</w:t>
+      </w:r>
+      <w:r>
+        <w:rPr>
+          <w:rFonts w:ascii="Arial" w:hAnsi="Arial" w:cs="Arial"/>
+          <w:i/>
+          <w:iCs/>
+          <w:color w:val="1B1B1B"/>
+          <w:spacing w:val="-1"/>
+          <w:shd w:val="clear" w:color="auto" w:fill="FFFFFF"/>
+        </w:rPr>
+        <w:t>elative</w:t>
+      </w:r>
+      <w:r>
+        <w:rPr>
+          <w:rFonts w:ascii="Arial" w:hAnsi="Arial" w:cs="Arial"/>
+          <w:color w:val="1B1B1B"/>
+          <w:spacing w:val="-1"/>
+          <w:shd w:val="clear" w:color="auto" w:fill="FFFFFF"/>
+        </w:rPr>
+        <w:t xml:space="preserve"> </w:t>
+      </w:r>
+      <w:r>
+        <w:rPr>
+          <w:rFonts w:ascii="Arial" w:hAnsi="Arial" w:cs="Arial"/>
+          <w:color w:val="1B1B1B"/>
+          <w:spacing w:val="-1"/>
+          <w:shd w:val="clear" w:color="auto" w:fill="FFFFFF"/>
+        </w:rPr>
+        <w:t xml:space="preserve">= </w:t>
+      </w:r>
+      <w:r>
+        <w:rPr>
+          <w:rFonts w:ascii="Arial" w:hAnsi="Arial" w:cs="Arial"/>
+          <w:color w:val="1B1B1B"/>
+          <w:spacing w:val="-1"/>
+          <w:shd w:val="clear" w:color="auto" w:fill="FFFFFF"/>
+        </w:rPr>
+        <w:t>les propriétés </w:t>
+      </w:r>
+      <w:hyperlink r:id="rId14" w:history="1">
+        <w:r>
+          <w:rPr>
+            <w:rStyle w:val="CodeHTML"/>
+            <w:rFonts w:ascii="Consolas" w:eastAsiaTheme="minorHAnsi" w:hAnsi="Consolas"/>
+            <w:color w:val="005282"/>
+            <w:spacing w:val="-1"/>
+            <w:u w:val="single"/>
+            <w:shd w:val="clear" w:color="auto" w:fill="F4F4F4"/>
+          </w:rPr>
+          <w:t>top</w:t>
+        </w:r>
+      </w:hyperlink>
+      <w:r>
+        <w:rPr>
+          <w:rFonts w:ascii="Arial" w:hAnsi="Arial" w:cs="Arial"/>
+          <w:color w:val="1B1B1B"/>
+          <w:spacing w:val="-1"/>
+          <w:shd w:val="clear" w:color="auto" w:fill="FFFFFF"/>
+        </w:rPr>
+        <w:t> ou </w:t>
+      </w:r>
+      <w:hyperlink r:id="rId15" w:history="1">
+        <w:r>
+          <w:rPr>
+            <w:rStyle w:val="CodeHTML"/>
+            <w:rFonts w:ascii="Consolas" w:eastAsiaTheme="minorHAnsi" w:hAnsi="Consolas"/>
+            <w:color w:val="005282"/>
+            <w:spacing w:val="-1"/>
+            <w:u w:val="single"/>
+            <w:shd w:val="clear" w:color="auto" w:fill="F4F4F4"/>
+          </w:rPr>
+          <w:t>bottom</w:t>
+        </w:r>
+      </w:hyperlink>
+      <w:r>
+        <w:rPr>
+          <w:rFonts w:ascii="Arial" w:hAnsi="Arial" w:cs="Arial"/>
+          <w:color w:val="1B1B1B"/>
+          <w:spacing w:val="-1"/>
+          <w:shd w:val="clear" w:color="auto" w:fill="FFFFFF"/>
+        </w:rPr>
+        <w:t> indiquent le décalage vertical à appliquer et </w:t>
+      </w:r>
+      <w:hyperlink r:id="rId16" w:history="1">
+        <w:r>
+          <w:rPr>
+            <w:rStyle w:val="CodeHTML"/>
+            <w:rFonts w:ascii="Consolas" w:eastAsiaTheme="minorHAnsi" w:hAnsi="Consolas"/>
+            <w:color w:val="005282"/>
+            <w:spacing w:val="-1"/>
+            <w:u w:val="single"/>
+            <w:shd w:val="clear" w:color="auto" w:fill="F4F4F4"/>
+          </w:rPr>
+          <w:t>left</w:t>
+        </w:r>
+      </w:hyperlink>
+      <w:r>
+        <w:rPr>
+          <w:rFonts w:ascii="Arial" w:hAnsi="Arial" w:cs="Arial"/>
+          <w:color w:val="1B1B1B"/>
+          <w:spacing w:val="-1"/>
+          <w:shd w:val="clear" w:color="auto" w:fill="FFFFFF"/>
+        </w:rPr>
+        <w:t> ou </w:t>
+      </w:r>
+      <w:hyperlink r:id="rId17" w:history="1">
+        <w:r>
+          <w:rPr>
+            <w:rStyle w:val="CodeHTML"/>
+            <w:rFonts w:ascii="Consolas" w:eastAsiaTheme="minorHAnsi" w:hAnsi="Consolas"/>
+            <w:color w:val="005282"/>
+            <w:spacing w:val="-1"/>
+            <w:u w:val="single"/>
+            <w:shd w:val="clear" w:color="auto" w:fill="F4F4F4"/>
+          </w:rPr>
+          <w:t>right</w:t>
+        </w:r>
+      </w:hyperlink>
+      <w:r>
+        <w:rPr>
+          <w:rFonts w:ascii="Arial" w:hAnsi="Arial" w:cs="Arial"/>
+          <w:color w:val="1B1B1B"/>
+          <w:spacing w:val="-1"/>
+          <w:shd w:val="clear" w:color="auto" w:fill="FFFFFF"/>
+        </w:rPr>
+        <w:t> indiquent le décalage horizontal</w:t>
+      </w:r>
+    </w:p>
+    <w:p>
+      <w:pPr>
+        <w:pStyle w:val="Paragraphedeliste"/>
+        <w:numPr>
+          <w:ilvl w:val="0"/>
+          <w:numId w:val="4"/>
+        </w:numPr>
+        <w:rPr>
+          <w:lang w:eastAsia="fr-FR"/>
+        </w:rPr>
+      </w:pPr>
+      <w:r>
+        <w:rPr>
+          <w:rFonts w:ascii="Arial" w:hAnsi="Arial" w:cs="Arial"/>
+          <w:i/>
+          <w:iCs/>
+          <w:color w:val="1B1B1B"/>
+          <w:spacing w:val="-1"/>
+          <w:shd w:val="clear" w:color="auto" w:fill="FFFFFF"/>
+        </w:rPr>
+        <w:t xml:space="preserve">absolute </w:t>
+      </w:r>
+      <w:r>
+        <w:rPr>
+          <w:lang w:eastAsia="fr-FR"/>
+        </w:rPr>
+        <w:t xml:space="preserve"> =  </w:t>
+      </w:r>
+      <w:r>
+        <w:rPr>
+          <w:rFonts w:ascii="Arial" w:hAnsi="Arial" w:cs="Arial"/>
+          <w:color w:val="1B1B1B"/>
+          <w:spacing w:val="-1"/>
+          <w:shd w:val="clear" w:color="auto" w:fill="FFFFFF"/>
+        </w:rPr>
+        <w:t> les propriétés </w:t>
+      </w:r>
+      <w:hyperlink r:id="rId18" w:history="1">
+        <w:r>
+          <w:rPr>
+            <w:rStyle w:val="CodeHTML"/>
+            <w:rFonts w:ascii="Consolas" w:eastAsiaTheme="minorHAnsi" w:hAnsi="Consolas"/>
+            <w:color w:val="005282"/>
+            <w:spacing w:val="-1"/>
+            <w:shd w:val="clear" w:color="auto" w:fill="F4F4F4"/>
+          </w:rPr>
+          <w:t>top</w:t>
+        </w:r>
+      </w:hyperlink>
+      <w:r>
+        <w:rPr>
+          <w:rFonts w:ascii="Arial" w:hAnsi="Arial" w:cs="Arial"/>
+          <w:color w:val="1B1B1B"/>
+          <w:spacing w:val="-1"/>
+          <w:shd w:val="clear" w:color="auto" w:fill="FFFFFF"/>
+        </w:rPr>
+        <w:t>, </w:t>
+      </w:r>
+      <w:hyperlink r:id="rId19" w:history="1">
+        <w:r>
+          <w:rPr>
+            <w:rStyle w:val="CodeHTML"/>
+            <w:rFonts w:ascii="Consolas" w:eastAsiaTheme="minorHAnsi" w:hAnsi="Consolas"/>
+            <w:color w:val="005282"/>
+            <w:spacing w:val="-1"/>
+            <w:shd w:val="clear" w:color="auto" w:fill="F4F4F4"/>
+          </w:rPr>
+          <w:t>bottom</w:t>
+        </w:r>
+      </w:hyperlink>
+      <w:r>
+        <w:rPr>
+          <w:rFonts w:ascii="Arial" w:hAnsi="Arial" w:cs="Arial"/>
+          <w:color w:val="1B1B1B"/>
+          <w:spacing w:val="-1"/>
+          <w:shd w:val="clear" w:color="auto" w:fill="FFFFFF"/>
+        </w:rPr>
+        <w:t>, </w:t>
+      </w:r>
+      <w:hyperlink r:id="rId20" w:history="1">
+        <w:r>
+          <w:rPr>
+            <w:rStyle w:val="CodeHTML"/>
+            <w:rFonts w:ascii="Consolas" w:eastAsiaTheme="minorHAnsi" w:hAnsi="Consolas"/>
+            <w:color w:val="005282"/>
+            <w:spacing w:val="-1"/>
+            <w:shd w:val="clear" w:color="auto" w:fill="F4F4F4"/>
+          </w:rPr>
+          <w:t>right</w:t>
+        </w:r>
+      </w:hyperlink>
+      <w:r>
+        <w:rPr>
+          <w:rFonts w:ascii="Arial" w:hAnsi="Arial" w:cs="Arial"/>
+          <w:color w:val="1B1B1B"/>
+          <w:spacing w:val="-1"/>
+          <w:shd w:val="clear" w:color="auto" w:fill="FFFFFF"/>
+        </w:rPr>
+        <w:t> et </w:t>
+      </w:r>
+      <w:hyperlink r:id="rId21" w:history="1">
+        <w:r>
+          <w:rPr>
+            <w:rStyle w:val="CodeHTML"/>
+            <w:rFonts w:ascii="Consolas" w:eastAsiaTheme="minorHAnsi" w:hAnsi="Consolas"/>
+            <w:color w:val="005282"/>
+            <w:spacing w:val="-1"/>
+            <w:shd w:val="clear" w:color="auto" w:fill="F4F4F4"/>
+          </w:rPr>
+          <w:t>left</w:t>
+        </w:r>
+      </w:hyperlink>
+      <w:r>
+        <w:rPr>
+          <w:rFonts w:ascii="Arial" w:hAnsi="Arial" w:cs="Arial"/>
+          <w:color w:val="1B1B1B"/>
+          <w:spacing w:val="-1"/>
+          <w:shd w:val="clear" w:color="auto" w:fill="FFFFFF"/>
+        </w:rPr>
+        <w:t> indiquent les distances entre les bords de l'élément et les bords du bloc englobant (c'est-à-dire l'ancêtre par rapport auquel l'élément est positionné)</w:t>
+      </w:r>
+    </w:p>
+    <w:p>
+      <w:pPr>
+        <w:pStyle w:val="Paragraphedeliste"/>
+        <w:numPr>
+          <w:ilvl w:val="0"/>
+          <w:numId w:val="4"/>
+        </w:numPr>
+        <w:rPr>
+          <w:lang w:eastAsia="fr-FR"/>
+        </w:rPr>
+      </w:pPr>
+      <w:r>
+        <w:rPr>
+          <w:rFonts w:ascii="Arial" w:hAnsi="Arial" w:cs="Arial"/>
+          <w:i/>
+          <w:iCs/>
+          <w:color w:val="1B1B1B"/>
+          <w:spacing w:val="-1"/>
+          <w:shd w:val="clear" w:color="auto" w:fill="FFFFFF"/>
+        </w:rPr>
+        <w:t xml:space="preserve">fixed = </w:t>
+      </w:r>
+      <w:r>
+        <w:rPr>
+          <w:rFonts w:ascii="Arial" w:hAnsi="Arial" w:cs="Arial"/>
+          <w:color w:val="1B1B1B"/>
+          <w:spacing w:val="-1"/>
+          <w:shd w:val="clear" w:color="auto" w:fill="FFFFFF"/>
+        </w:rPr>
+        <w:t>positionnement par rapport à la fenêtre</w:t>
+      </w:r>
+      <w:r>
+        <w:rPr>
+          <w:rFonts w:ascii="Arial" w:hAnsi="Arial" w:cs="Arial"/>
+          <w:color w:val="1B1B1B"/>
+          <w:spacing w:val="-1"/>
+          <w:shd w:val="clear" w:color="auto" w:fill="FFFFFF"/>
+        </w:rPr>
+        <w:t xml:space="preserve"> (</w:t>
+      </w:r>
+      <w:r>
+        <w:rPr>
+          <w:rFonts w:ascii="Arial" w:hAnsi="Arial" w:cs="Arial"/>
+          <w:color w:val="1B1B1B"/>
+          <w:spacing w:val="-1"/>
+          <w:shd w:val="clear" w:color="auto" w:fill="FFFFFF"/>
+        </w:rPr>
+        <w:t>sort du flux)</w:t>
+      </w:r>
+    </w:p>
+    <w:p>
+      <w:pPr>
+        <w:pStyle w:val="Paragraphedeliste"/>
+        <w:numPr>
+          <w:ilvl w:val="0"/>
+          <w:numId w:val="4"/>
+        </w:numPr>
+        <w:rPr>
+          <w:lang w:eastAsia="fr-FR"/>
+        </w:rPr>
+      </w:pPr>
+      <w:r>
+        <w:rPr>
+          <w:rFonts w:ascii="Arial" w:hAnsi="Arial" w:cs="Arial"/>
+          <w:i/>
+          <w:iCs/>
+          <w:color w:val="1B1B1B"/>
+          <w:spacing w:val="-1"/>
+          <w:shd w:val="clear" w:color="auto" w:fill="FFFFFF"/>
+        </w:rPr>
+        <w:t xml:space="preserve">sticky = </w:t>
+      </w:r>
+      <w:r>
+        <w:rPr>
+          <w:rFonts w:ascii="Arial" w:hAnsi="Arial" w:cs="Arial"/>
+          <w:color w:val="1B1B1B"/>
+          <w:spacing w:val="-1"/>
+          <w:shd w:val="clear" w:color="auto" w:fill="FFFFFF"/>
+        </w:rPr>
+        <w:t>se comporte comme un élément positionné de façon relative jusqu'à ce que son bloc englobant dépasse un seuil donné (par exemple fourni par la valeur de </w:t>
+      </w:r>
+      <w:hyperlink r:id="rId22" w:history="1">
+        <w:r>
+          <w:rPr>
+            <w:rStyle w:val="CodeHTML"/>
+            <w:rFonts w:ascii="Consolas" w:eastAsiaTheme="minorHAnsi" w:hAnsi="Consolas"/>
+            <w:color w:val="005282"/>
+            <w:spacing w:val="-1"/>
+            <w:shd w:val="clear" w:color="auto" w:fill="F4F4F4"/>
+          </w:rPr>
+          <w:t>top</w:t>
+        </w:r>
+      </w:hyperlink>
+      <w:r>
+        <w:rPr>
+          <w:rFonts w:ascii="Arial" w:hAnsi="Arial" w:cs="Arial"/>
+          <w:color w:val="1B1B1B"/>
+          <w:spacing w:val="-1"/>
+          <w:shd w:val="clear" w:color="auto" w:fill="FFFFFF"/>
+        </w:rPr>
+        <w:t>) au sein du conteneur puis il se comporte ensuite comme un élément fixe jusqu'à atteindre le bord opposé du bloc englobant</w:t>
+      </w:r>
+      <w:r>
+        <w:rPr>
+          <w:rFonts w:ascii="Arial" w:hAnsi="Arial" w:cs="Arial"/>
+          <w:color w:val="1B1B1B"/>
+          <w:spacing w:val="-1"/>
+          <w:shd w:val="clear" w:color="auto" w:fill="FFFFFF"/>
+        </w:rPr>
+        <w:t xml:space="preserve"> (il reste à la même position quand on scroll)</w:t>
+      </w:r>
+    </w:p>
+    <w:p>
+      <w:pPr>
+        <w:rPr>
+          <w:lang w:eastAsia="fr-FR"/>
+        </w:rPr>
+      </w:pPr>
+    </w:p>
+    <w:p>
+      <w:pPr>
+        <w:rPr>
+          <w:lang w:eastAsia="fr-FR"/>
+        </w:rPr>
+      </w:pPr>
+    </w:p>
+    <w:p>
+      <w:pPr>
+        <w:rPr>
+          <w:i/>
+          <w:iCs/>
+          <w:lang w:eastAsia="fr-FR"/>
+        </w:rPr>
+      </w:pPr>
+    </w:p>
+    <w:p/>
+    <w:p>
+      <w:pPr>
+        <w:pStyle w:val="Paragraphedeliste"/>
+        <w:numPr>
+          <w:ilvl w:val="0"/>
+          <w:numId w:val="2"/>
+        </w:numPr>
+        <w:rPr>
+          <w:rFonts w:ascii="Arial" w:eastAsiaTheme="majorEastAsia" w:hAnsi="Arial" w:cstheme="majorBidi"/>
+          <w:i/>
+          <w:color w:val="2F5496" w:themeColor="accent1" w:themeShade="BF"/>
+          <w:sz w:val="26"/>
+          <w:szCs w:val="26"/>
+        </w:rPr>
+      </w:pPr>
+      <w:r>
         <w:br w:type="page"/>
       </w:r>
     </w:p>
@@ -4716,6 +5943,358 @@
         <w:t>B/ Notes</w:t>
       </w:r>
       <w:bookmarkEnd w:id="8"/>
+    </w:p>
+    <w:p>
+      <w:pPr>
+        <w:spacing w:line="360" w:lineRule="auto"/>
+        <w:rPr>
+          <w:i/>
+          <w:iCs/>
+        </w:rPr>
+      </w:pPr>
+      <w:r>
+        <w:t xml:space="preserve">Pour </w:t>
+      </w:r>
+      <w:r>
+        <w:t>les images transparentes</w:t>
+      </w:r>
+      <w:r>
+        <w:t xml:space="preserve"> utilisé des images au format </w:t>
+      </w:r>
+      <w:r>
+        <w:rPr>
+          <w:i/>
+          <w:iCs/>
+        </w:rPr>
+        <w:t>.</w:t>
+      </w:r>
+      <w:r>
+        <w:rPr>
+          <w:i/>
+          <w:iCs/>
+        </w:rPr>
+        <w:t>pmg</w:t>
+      </w:r>
+    </w:p>
+    <w:p>
+      <w:pPr>
+        <w:spacing w:line="360" w:lineRule="auto"/>
+      </w:pPr>
+    </w:p>
+    <w:p>
+      <w:pPr>
+        <w:spacing w:line="360" w:lineRule="auto"/>
+      </w:pPr>
+      <w:r>
+        <w:rPr>
+          <w:i/>
+          <w:iCs/>
+        </w:rPr>
+        <w:t>b</w:t>
+      </w:r>
+      <w:r>
+        <w:rPr>
+          <w:i/>
+          <w:iCs/>
+        </w:rPr>
+        <w:t xml:space="preserve">order-style </w:t>
+      </w:r>
+      <w:r>
+        <w:t xml:space="preserve"> a </w:t>
+      </w:r>
+      <w:r>
+        <w:t>trois propriétés</w:t>
+      </w:r>
+      <w:r>
+        <w:t xml:space="preserve"> : </w:t>
+      </w:r>
+    </w:p>
+    <w:p>
+      <w:pPr>
+        <w:pStyle w:val="Paragraphedeliste"/>
+        <w:numPr>
+          <w:ilvl w:val="0"/>
+          <w:numId w:val="3"/>
+        </w:numPr>
+        <w:spacing w:line="360" w:lineRule="auto"/>
+      </w:pPr>
+      <w:r>
+        <w:t>Solid = trait-plein  ( ----------------------------)</w:t>
+      </w:r>
+    </w:p>
+    <w:p>
+      <w:pPr>
+        <w:pStyle w:val="Paragraphedeliste"/>
+        <w:numPr>
+          <w:ilvl w:val="0"/>
+          <w:numId w:val="3"/>
+        </w:numPr>
+        <w:spacing w:line="360" w:lineRule="auto"/>
+      </w:pPr>
+      <w:r>
+        <w:t>Dotted = trait composé de points  ( . . . . . . . )</w:t>
+      </w:r>
+    </w:p>
+    <w:p>
+      <w:pPr>
+        <w:pStyle w:val="Paragraphedeliste"/>
+        <w:numPr>
+          <w:ilvl w:val="0"/>
+          <w:numId w:val="3"/>
+        </w:numPr>
+        <w:spacing w:line="360" w:lineRule="auto"/>
+      </w:pPr>
+      <w:r>
+        <w:t xml:space="preserve">Dashed = pointillés  ( </w:t>
+      </w:r>
+      <w:r>
+        <w:t>- - - - - - - - - - - )</w:t>
+      </w:r>
+    </w:p>
+    <w:p>
+      <w:pPr>
+        <w:spacing w:line="360" w:lineRule="auto"/>
+      </w:pPr>
+    </w:p>
+    <w:p>
+      <w:pPr>
+        <w:spacing w:line="360" w:lineRule="auto"/>
+      </w:pPr>
+      <w:r>
+        <w:rPr>
+          <w:rStyle w:val="CodeHTML"/>
+          <w:rFonts w:ascii="Consolas" w:eastAsiaTheme="minorHAnsi" w:hAnsi="Consolas"/>
+          <w:color w:val="005282"/>
+          <w:spacing w:val="-1"/>
+          <w:shd w:val="clear" w:color="auto" w:fill="F4F4F4"/>
+        </w:rPr>
+        <w:t>z-index</w:t>
+      </w:r>
+      <w:r>
+        <w:t xml:space="preserve"> permet de positionner au premier plan, 2</w:t>
+      </w:r>
+      <w:r>
+        <w:rPr>
+          <w:vertAlign w:val="superscript"/>
+        </w:rPr>
+        <w:t>nd</w:t>
+      </w:r>
+      <w:r>
+        <w:t xml:space="preserve"> plan, etc… ( plus grand chiffre premier plan, 2eme plus grand chiffre 2</w:t>
+      </w:r>
+      <w:r>
+        <w:rPr>
+          <w:vertAlign w:val="superscript"/>
+        </w:rPr>
+        <w:t>nd</w:t>
+      </w:r>
+      <w:r>
+        <w:t xml:space="preserve"> plan, etc…)</w:t>
+      </w:r>
+    </w:p>
+    <w:p>
+      <w:pPr>
+        <w:spacing w:line="360" w:lineRule="auto"/>
+      </w:pPr>
+    </w:p>
+    <w:p>
+      <w:pPr>
+        <w:spacing w:line="360" w:lineRule="auto"/>
+      </w:pPr>
+      <w:r>
+        <w:t xml:space="preserve">En CSS l’ordre de priorité est : </w:t>
+      </w:r>
+    </w:p>
+    <w:p>
+      <w:pPr>
+        <w:pStyle w:val="Paragraphedeliste"/>
+        <w:numPr>
+          <w:ilvl w:val="0"/>
+          <w:numId w:val="5"/>
+        </w:numPr>
+        <w:spacing w:line="360" w:lineRule="auto"/>
+      </w:pPr>
+      <w:r>
+        <w:t>1)  id</w:t>
+      </w:r>
+    </w:p>
+    <w:p>
+      <w:pPr>
+        <w:pStyle w:val="Paragraphedeliste"/>
+        <w:numPr>
+          <w:ilvl w:val="0"/>
+          <w:numId w:val="5"/>
+        </w:numPr>
+        <w:spacing w:line="360" w:lineRule="auto"/>
+      </w:pPr>
+      <w:r>
+        <w:t>2) classe</w:t>
+      </w:r>
+    </w:p>
+    <w:p>
+      <w:pPr>
+        <w:pStyle w:val="Paragraphedeliste"/>
+        <w:numPr>
+          <w:ilvl w:val="0"/>
+          <w:numId w:val="5"/>
+        </w:numPr>
+        <w:spacing w:line="360" w:lineRule="auto"/>
+      </w:pPr>
+      <w:r>
+        <w:t>3) nom de l’élément (ex : div ; h1 ; etc…)</w:t>
+      </w:r>
+    </w:p>
+    <w:p>
+      <w:pPr>
+        <w:spacing w:line="360" w:lineRule="auto"/>
+      </w:pPr>
+    </w:p>
+    <w:p>
+      <w:pPr>
+        <w:spacing w:line="360" w:lineRule="auto"/>
+      </w:pPr>
+      <w:r>
+        <w:t>Les marges peuvent avoir des valeurs négative</w:t>
+      </w:r>
+    </w:p>
+    <w:p>
+      <w:pPr>
+        <w:spacing w:line="360" w:lineRule="auto"/>
+        <w:rPr>
+          <w:rFonts w:asciiTheme="majorHAnsi" w:eastAsiaTheme="majorEastAsia" w:hAnsiTheme="majorHAnsi" w:cstheme="majorBidi"/>
+          <w:color w:val="2F5496" w:themeColor="accent1" w:themeShade="BF"/>
+          <w:sz w:val="40"/>
+          <w:szCs w:val="32"/>
+        </w:rPr>
+      </w:pPr>
+      <w:r>
+        <w:br w:type="page"/>
+      </w:r>
+    </w:p>
+    <w:p>
+      <w:pPr>
+        <w:pStyle w:val="Titre1"/>
+        <w:spacing w:line="360" w:lineRule="auto"/>
+      </w:pPr>
+      <w:bookmarkStart w:id="9" w:name="_Toc93396909"/>
+      <w:r>
+        <w:lastRenderedPageBreak/>
+        <w:t>Section 4</w:t>
+      </w:r>
+      <w:r>
+        <w:t> : Hotel Website</w:t>
+      </w:r>
+      <w:bookmarkEnd w:id="9"/>
+    </w:p>
+    <w:p>
+      <w:pPr>
+        <w:pStyle w:val="Titre2"/>
+      </w:pPr>
+      <w:bookmarkStart w:id="10" w:name="_Toc93396910"/>
+      <w:r>
+        <w:t>A/ Définition</w:t>
+      </w:r>
+      <w:bookmarkEnd w:id="10"/>
+    </w:p>
+    <w:p>
+      <w:pPr>
+        <w:rPr>
+          <w:rFonts w:ascii="Arial" w:eastAsiaTheme="majorEastAsia" w:hAnsi="Arial" w:cstheme="majorBidi"/>
+          <w:i/>
+          <w:color w:val="2F5496" w:themeColor="accent1" w:themeShade="BF"/>
+          <w:sz w:val="26"/>
+          <w:szCs w:val="26"/>
+        </w:rPr>
+      </w:pPr>
+      <w:r>
+        <w:br w:type="page"/>
+      </w:r>
+    </w:p>
+    <w:p>
+      <w:pPr>
+        <w:pStyle w:val="Titre2"/>
+      </w:pPr>
+      <w:bookmarkStart w:id="11" w:name="_Toc93396911"/>
+      <w:r>
+        <w:lastRenderedPageBreak/>
+        <w:t>B/ Notes</w:t>
+      </w:r>
+      <w:bookmarkEnd w:id="11"/>
+    </w:p>
+    <w:p>
+      <w:pPr>
+        <w:spacing w:line="360" w:lineRule="auto"/>
+      </w:pPr>
+    </w:p>
+    <w:p>
+      <w:pPr>
+        <w:spacing w:line="360" w:lineRule="auto"/>
+        <w:rPr>
+          <w:rFonts w:asciiTheme="majorHAnsi" w:eastAsiaTheme="majorEastAsia" w:hAnsiTheme="majorHAnsi" w:cstheme="majorBidi"/>
+          <w:color w:val="2F5496" w:themeColor="accent1" w:themeShade="BF"/>
+          <w:sz w:val="40"/>
+          <w:szCs w:val="32"/>
+        </w:rPr>
+      </w:pPr>
+      <w:r>
+        <w:br w:type="page"/>
+      </w:r>
+    </w:p>
+    <w:p>
+      <w:pPr>
+        <w:pStyle w:val="Titre1"/>
+        <w:spacing w:line="360" w:lineRule="auto"/>
+      </w:pPr>
+      <w:bookmarkStart w:id="12" w:name="_Toc93396912"/>
+      <w:r>
+        <w:lastRenderedPageBreak/>
+        <w:t>Section 5</w:t>
+      </w:r>
+      <w:r>
+        <w:t> : Intro to Responsive Layouts</w:t>
+      </w:r>
+      <w:bookmarkEnd w:id="12"/>
+    </w:p>
+    <w:p>
+      <w:pPr>
+        <w:pStyle w:val="Titre2"/>
+      </w:pPr>
+      <w:bookmarkStart w:id="13" w:name="_Toc93396913"/>
+      <w:r>
+        <w:t>A/ Définition</w:t>
+      </w:r>
+      <w:bookmarkEnd w:id="13"/>
+    </w:p>
+    <w:p>
+      <w:pPr>
+        <w:rPr>
+          <w:rFonts w:ascii="Arial" w:eastAsiaTheme="majorEastAsia" w:hAnsi="Arial" w:cstheme="majorBidi"/>
+          <w:i/>
+          <w:color w:val="2F5496" w:themeColor="accent1" w:themeShade="BF"/>
+          <w:sz w:val="26"/>
+          <w:szCs w:val="26"/>
+        </w:rPr>
+      </w:pPr>
+      <w:r>
+        <w:br w:type="page"/>
+      </w:r>
+    </w:p>
+    <w:p>
+      <w:pPr>
+        <w:pStyle w:val="Titre2"/>
+        <w:rPr>
+          <w:lang w:val="en-GB"/>
+        </w:rPr>
+      </w:pPr>
+      <w:bookmarkStart w:id="14" w:name="_Toc93396914"/>
+      <w:r>
+        <w:rPr>
+          <w:lang w:val="en-GB"/>
+        </w:rPr>
+        <w:lastRenderedPageBreak/>
+        <w:t>B/ Notes</w:t>
+      </w:r>
+      <w:bookmarkEnd w:id="14"/>
     </w:p>
     <w:p>
       <w:pPr>
@@ -4751,43 +6330,37 @@
           <w:lang w:val="en-GB"/>
         </w:rPr>
       </w:pPr>
-      <w:bookmarkStart w:id="9" w:name="_Toc93396909"/>
+      <w:bookmarkStart w:id="15" w:name="_Toc93396915"/>
       <w:r>
         <w:rPr>
           <w:lang w:val="en-GB"/>
         </w:rPr>
         <w:lastRenderedPageBreak/>
-        <w:t xml:space="preserve">Section </w:t>
+        <w:t>Section 6</w:t>
       </w:r>
       <w:r>
         <w:rPr>
           <w:lang w:val="en-GB"/>
         </w:rPr>
-        <w:t>4</w:t>
-      </w:r>
-      <w:r>
+        <w:t xml:space="preserve"> : Intro to Flexbox</w:t>
+      </w:r>
+      <w:bookmarkEnd w:id="15"/>
+    </w:p>
+    <w:p>
+      <w:pPr>
+        <w:pStyle w:val="Titre2"/>
         <w:rPr>
           <w:lang w:val="en-GB"/>
         </w:rPr>
-        <w:t> : Hot</w:t>
-      </w:r>
+      </w:pPr>
+      <w:bookmarkStart w:id="16" w:name="_Toc93396916"/>
       <w:r>
         <w:rPr>
           <w:lang w:val="en-GB"/>
         </w:rPr>
-        <w:t>el Website</w:t>
-      </w:r>
-      <w:bookmarkEnd w:id="9"/>
-    </w:p>
-    <w:p>
-      <w:pPr>
-        <w:pStyle w:val="Titre2"/>
-      </w:pPr>
-      <w:bookmarkStart w:id="10" w:name="_Toc93396910"/>
-      <w:r>
         <w:t>A/ Définition</w:t>
       </w:r>
-      <w:bookmarkEnd w:id="10"/>
+      <w:bookmarkEnd w:id="16"/>
     </w:p>
     <w:p>
       <w:pPr>
@@ -4797,22 +6370,32 @@
           <w:color w:val="2F5496" w:themeColor="accent1" w:themeShade="BF"/>
           <w:sz w:val="26"/>
           <w:szCs w:val="26"/>
-        </w:rPr>
-      </w:pPr>
-      <w:r>
+          <w:lang w:val="en-GB"/>
+        </w:rPr>
+      </w:pPr>
+      <w:r>
+        <w:rPr>
+          <w:lang w:val="en-GB"/>
+        </w:rPr>
         <w:br w:type="page"/>
       </w:r>
     </w:p>
     <w:p>
       <w:pPr>
         <w:pStyle w:val="Titre2"/>
-      </w:pPr>
-      <w:bookmarkStart w:id="11" w:name="_Toc93396911"/>
-      <w:r>
+        <w:rPr>
+          <w:lang w:val="en-GB"/>
+        </w:rPr>
+      </w:pPr>
+      <w:bookmarkStart w:id="17" w:name="_Toc93396917"/>
+      <w:r>
+        <w:rPr>
+          <w:lang w:val="en-GB"/>
+        </w:rPr>
         <w:lastRenderedPageBreak/>
         <w:t>B/ Notes</w:t>
       </w:r>
-      <w:bookmarkEnd w:id="11"/>
+      <w:bookmarkEnd w:id="17"/>
     </w:p>
     <w:p>
       <w:pPr>
@@ -4848,43 +6431,43 @@
           <w:lang w:val="en-GB"/>
         </w:rPr>
       </w:pPr>
-      <w:bookmarkStart w:id="12" w:name="_Toc93396912"/>
+      <w:bookmarkStart w:id="18" w:name="_Toc93396918"/>
       <w:r>
         <w:rPr>
           <w:lang w:val="en-GB"/>
         </w:rPr>
         <w:lastRenderedPageBreak/>
-        <w:t xml:space="preserve">Section </w:t>
+        <w:t>Section 7</w:t>
       </w:r>
       <w:r>
         <w:rPr>
           <w:lang w:val="en-GB"/>
         </w:rPr>
-        <w:t>5</w:t>
+        <w:t xml:space="preserve"> </w:t>
       </w:r>
       <w:r>
         <w:rPr>
           <w:lang w:val="en-GB"/>
         </w:rPr>
-        <w:t> :</w:t>
-      </w:r>
-      <w:r>
+        <w:t>: EdegeLedger Website (Flexbox)</w:t>
+      </w:r>
+      <w:bookmarkEnd w:id="18"/>
+    </w:p>
+    <w:p>
+      <w:pPr>
+        <w:pStyle w:val="Titre2"/>
         <w:rPr>
           <w:lang w:val="en-GB"/>
         </w:rPr>
-        <w:t xml:space="preserve"> Intro to Responsive Layouts</w:t>
-      </w:r>
-      <w:bookmarkEnd w:id="12"/>
-    </w:p>
-    <w:p>
-      <w:pPr>
-        <w:pStyle w:val="Titre2"/>
-      </w:pPr>
-      <w:bookmarkStart w:id="13" w:name="_Toc93396913"/>
-      <w:r>
+      </w:pPr>
+      <w:bookmarkStart w:id="19" w:name="_Toc93396919"/>
+      <w:r>
+        <w:rPr>
+          <w:lang w:val="en-GB"/>
+        </w:rPr>
         <w:t>A/ Définition</w:t>
       </w:r>
-      <w:bookmarkEnd w:id="13"/>
+      <w:bookmarkEnd w:id="19"/>
     </w:p>
     <w:p>
       <w:pPr>
@@ -4894,22 +6477,32 @@
           <w:color w:val="2F5496" w:themeColor="accent1" w:themeShade="BF"/>
           <w:sz w:val="26"/>
           <w:szCs w:val="26"/>
-        </w:rPr>
-      </w:pPr>
-      <w:r>
+          <w:lang w:val="en-GB"/>
+        </w:rPr>
+      </w:pPr>
+      <w:r>
+        <w:rPr>
+          <w:lang w:val="en-GB"/>
+        </w:rPr>
         <w:br w:type="page"/>
       </w:r>
     </w:p>
     <w:p>
       <w:pPr>
         <w:pStyle w:val="Titre2"/>
-      </w:pPr>
-      <w:bookmarkStart w:id="14" w:name="_Toc93396914"/>
-      <w:r>
+        <w:rPr>
+          <w:lang w:val="en-GB"/>
+        </w:rPr>
+      </w:pPr>
+      <w:bookmarkStart w:id="20" w:name="_Toc93396920"/>
+      <w:r>
+        <w:rPr>
+          <w:lang w:val="en-GB"/>
+        </w:rPr>
         <w:lastRenderedPageBreak/>
         <w:t>B/ Notes</w:t>
       </w:r>
-      <w:bookmarkEnd w:id="14"/>
+      <w:bookmarkEnd w:id="20"/>
     </w:p>
     <w:p>
       <w:pPr>
@@ -4945,37 +6538,43 @@
           <w:lang w:val="en-GB"/>
         </w:rPr>
       </w:pPr>
-      <w:bookmarkStart w:id="15" w:name="_Toc93396915"/>
+      <w:bookmarkStart w:id="21" w:name="_Toc93396921"/>
       <w:r>
         <w:rPr>
           <w:lang w:val="en-GB"/>
         </w:rPr>
         <w:lastRenderedPageBreak/>
-        <w:t xml:space="preserve">Section </w:t>
+        <w:t>Section 8</w:t>
       </w:r>
       <w:r>
         <w:rPr>
           <w:lang w:val="en-GB"/>
         </w:rPr>
-        <w:t>6</w:t>
+        <w:t xml:space="preserve"> </w:t>
       </w:r>
       <w:r>
         <w:rPr>
           <w:lang w:val="en-GB"/>
         </w:rPr>
-        <w:t xml:space="preserve"> : Intro to Flexbox</w:t>
-      </w:r>
-      <w:bookmarkEnd w:id="15"/>
+        <w:t>: Website Deployment – Shared Host</w:t>
+      </w:r>
+      <w:bookmarkEnd w:id="21"/>
     </w:p>
     <w:p>
       <w:pPr>
         <w:pStyle w:val="Titre2"/>
-      </w:pPr>
-      <w:bookmarkStart w:id="16" w:name="_Toc93396916"/>
-      <w:r>
+        <w:rPr>
+          <w:lang w:val="en-GB"/>
+        </w:rPr>
+      </w:pPr>
+      <w:bookmarkStart w:id="22" w:name="_Toc93396922"/>
+      <w:r>
+        <w:rPr>
+          <w:lang w:val="en-GB"/>
+        </w:rPr>
         <w:t>A/ Définition</w:t>
       </w:r>
-      <w:bookmarkEnd w:id="16"/>
+      <w:bookmarkEnd w:id="22"/>
     </w:p>
     <w:p>
       <w:pPr>
@@ -4985,22 +6584,32 @@
           <w:color w:val="2F5496" w:themeColor="accent1" w:themeShade="BF"/>
           <w:sz w:val="26"/>
           <w:szCs w:val="26"/>
-        </w:rPr>
-      </w:pPr>
-      <w:r>
+          <w:lang w:val="en-GB"/>
+        </w:rPr>
+      </w:pPr>
+      <w:r>
+        <w:rPr>
+          <w:lang w:val="en-GB"/>
+        </w:rPr>
         <w:br w:type="page"/>
       </w:r>
     </w:p>
     <w:p>
       <w:pPr>
         <w:pStyle w:val="Titre2"/>
-      </w:pPr>
-      <w:bookmarkStart w:id="17" w:name="_Toc93396917"/>
-      <w:r>
+        <w:rPr>
+          <w:lang w:val="en-GB"/>
+        </w:rPr>
+      </w:pPr>
+      <w:bookmarkStart w:id="23" w:name="_Toc93396923"/>
+      <w:r>
+        <w:rPr>
+          <w:lang w:val="en-GB"/>
+        </w:rPr>
         <w:lastRenderedPageBreak/>
         <w:t>B/ Notes</w:t>
       </w:r>
-      <w:bookmarkEnd w:id="17"/>
+      <w:bookmarkEnd w:id="23"/>
     </w:p>
     <w:p>
       <w:pPr>
@@ -5031,48 +6640,35 @@
     <w:p>
       <w:pPr>
         <w:pStyle w:val="Titre1"/>
-        <w:spacing w:line="360" w:lineRule="auto"/>
         <w:rPr>
           <w:lang w:val="en-GB"/>
         </w:rPr>
       </w:pPr>
-      <w:bookmarkStart w:id="18" w:name="_Toc93396918"/>
+      <w:bookmarkStart w:id="24" w:name="_Toc93396924"/>
       <w:r>
         <w:rPr>
           <w:lang w:val="en-GB"/>
         </w:rPr>
         <w:lastRenderedPageBreak/>
-        <w:t xml:space="preserve">Section </w:t>
+        <w:t>Section 9</w:t>
       </w:r>
       <w:r>
         <w:rPr>
           <w:lang w:val="en-GB"/>
         </w:rPr>
-        <w:t>7</w:t>
-      </w:r>
-      <w:r>
-        <w:rPr>
-          <w:lang w:val="en-GB"/>
-        </w:rPr>
-        <w:t xml:space="preserve"> </w:t>
-      </w:r>
-      <w:r>
-        <w:rPr>
-          <w:lang w:val="en-GB"/>
-        </w:rPr>
-        <w:t>: EdegeLedger Website (Flexbox)</w:t>
-      </w:r>
-      <w:bookmarkEnd w:id="18"/>
+        <w:t xml:space="preserve"> : More CSS Concepts – Advanced Selectors, Animation &amp; More</w:t>
+      </w:r>
+      <w:bookmarkEnd w:id="24"/>
     </w:p>
     <w:p>
       <w:pPr>
         <w:pStyle w:val="Titre2"/>
       </w:pPr>
-      <w:bookmarkStart w:id="19" w:name="_Toc93396919"/>
+      <w:bookmarkStart w:id="25" w:name="_Toc93396925"/>
       <w:r>
         <w:t>A/ Définition</w:t>
       </w:r>
-      <w:bookmarkEnd w:id="19"/>
+      <w:bookmarkEnd w:id="25"/>
     </w:p>
     <w:p>
       <w:pPr>
@@ -5092,12 +6688,156 @@
       <w:pPr>
         <w:pStyle w:val="Titre2"/>
       </w:pPr>
-      <w:bookmarkStart w:id="20" w:name="_Toc93396920"/>
+      <w:bookmarkStart w:id="26" w:name="_Toc93396926"/>
       <w:r>
         <w:lastRenderedPageBreak/>
         <w:t>B/ Notes</w:t>
       </w:r>
-      <w:bookmarkEnd w:id="20"/>
+      <w:bookmarkEnd w:id="26"/>
+    </w:p>
+    <w:p>
+      <w:pPr>
+        <w:spacing w:line="360" w:lineRule="auto"/>
+      </w:pPr>
+    </w:p>
+    <w:p>
+      <w:pPr>
+        <w:spacing w:line="360" w:lineRule="auto"/>
+        <w:rPr>
+          <w:rFonts w:asciiTheme="majorHAnsi" w:eastAsiaTheme="majorEastAsia" w:hAnsiTheme="majorHAnsi" w:cstheme="majorBidi"/>
+          <w:color w:val="2F5496" w:themeColor="accent1" w:themeShade="BF"/>
+          <w:sz w:val="40"/>
+          <w:szCs w:val="32"/>
+        </w:rPr>
+      </w:pPr>
+      <w:r>
+        <w:br w:type="page"/>
+      </w:r>
+    </w:p>
+    <w:p>
+      <w:pPr>
+        <w:pStyle w:val="Titre1"/>
+        <w:spacing w:line="360" w:lineRule="auto"/>
+      </w:pPr>
+      <w:bookmarkStart w:id="27" w:name="_Toc93396927"/>
+      <w:r>
+        <w:lastRenderedPageBreak/>
+        <w:t>Section 10</w:t>
+      </w:r>
+      <w:r>
+        <w:t> : Mini Projects With KeyFrames, Transitions, etc …</w:t>
+      </w:r>
+      <w:bookmarkEnd w:id="27"/>
+    </w:p>
+    <w:p>
+      <w:pPr>
+        <w:pStyle w:val="Titre2"/>
+      </w:pPr>
+      <w:bookmarkStart w:id="28" w:name="_Toc93396928"/>
+      <w:r>
+        <w:t>A/ Définition</w:t>
+      </w:r>
+      <w:bookmarkEnd w:id="28"/>
+    </w:p>
+    <w:p>
+      <w:pPr>
+        <w:rPr>
+          <w:rFonts w:ascii="Arial" w:eastAsiaTheme="majorEastAsia" w:hAnsi="Arial" w:cstheme="majorBidi"/>
+          <w:i/>
+          <w:color w:val="2F5496" w:themeColor="accent1" w:themeShade="BF"/>
+          <w:sz w:val="26"/>
+          <w:szCs w:val="26"/>
+        </w:rPr>
+      </w:pPr>
+      <w:r>
+        <w:br w:type="page"/>
+      </w:r>
+    </w:p>
+    <w:p>
+      <w:pPr>
+        <w:pStyle w:val="Titre2"/>
+      </w:pPr>
+      <w:bookmarkStart w:id="29" w:name="_Toc93396929"/>
+      <w:r>
+        <w:lastRenderedPageBreak/>
+        <w:t>B/ Notes</w:t>
+      </w:r>
+      <w:bookmarkEnd w:id="29"/>
+    </w:p>
+    <w:p>
+      <w:pPr>
+        <w:spacing w:line="360" w:lineRule="auto"/>
+      </w:pPr>
+    </w:p>
+    <w:p>
+      <w:pPr>
+        <w:spacing w:line="360" w:lineRule="auto"/>
+        <w:rPr>
+          <w:rFonts w:asciiTheme="majorHAnsi" w:eastAsiaTheme="majorEastAsia" w:hAnsiTheme="majorHAnsi" w:cstheme="majorBidi"/>
+          <w:color w:val="2F5496" w:themeColor="accent1" w:themeShade="BF"/>
+          <w:sz w:val="40"/>
+          <w:szCs w:val="32"/>
+        </w:rPr>
+      </w:pPr>
+      <w:r>
+        <w:br w:type="page"/>
+      </w:r>
+    </w:p>
+    <w:p>
+      <w:pPr>
+        <w:pStyle w:val="Titre1"/>
+        <w:spacing w:line="360" w:lineRule="auto"/>
+      </w:pPr>
+      <w:bookmarkStart w:id="30" w:name="_Toc93396930"/>
+      <w:r>
+        <w:lastRenderedPageBreak/>
+        <w:t>Section 11</w:t>
+      </w:r>
+      <w:r>
+        <w:t> : CSS Grid</w:t>
+      </w:r>
+      <w:bookmarkEnd w:id="30"/>
+    </w:p>
+    <w:p>
+      <w:pPr>
+        <w:pStyle w:val="Titre2"/>
+      </w:pPr>
+      <w:bookmarkStart w:id="31" w:name="_Toc93396931"/>
+      <w:r>
+        <w:t>A/ Définition</w:t>
+      </w:r>
+      <w:bookmarkEnd w:id="31"/>
+    </w:p>
+    <w:p>
+      <w:pPr>
+        <w:rPr>
+          <w:rFonts w:ascii="Arial" w:eastAsiaTheme="majorEastAsia" w:hAnsi="Arial" w:cstheme="majorBidi"/>
+          <w:i/>
+          <w:color w:val="2F5496" w:themeColor="accent1" w:themeShade="BF"/>
+          <w:sz w:val="26"/>
+          <w:szCs w:val="26"/>
+        </w:rPr>
+      </w:pPr>
+      <w:r>
+        <w:br w:type="page"/>
+      </w:r>
+    </w:p>
+    <w:p>
+      <w:pPr>
+        <w:pStyle w:val="Titre2"/>
+        <w:rPr>
+          <w:lang w:val="en-GB"/>
+        </w:rPr>
+      </w:pPr>
+      <w:bookmarkStart w:id="32" w:name="_Toc93396932"/>
+      <w:r>
+        <w:rPr>
+          <w:lang w:val="en-GB"/>
+        </w:rPr>
+        <w:lastRenderedPageBreak/>
+        <w:t>B/ Notes</w:t>
+      </w:r>
+      <w:bookmarkEnd w:id="32"/>
     </w:p>
     <w:p>
       <w:pPr>
@@ -5133,43 +6873,37 @@
           <w:lang w:val="en-GB"/>
         </w:rPr>
       </w:pPr>
-      <w:bookmarkStart w:id="21" w:name="_Toc93396921"/>
+      <w:bookmarkStart w:id="33" w:name="_Toc93396933"/>
       <w:r>
         <w:rPr>
           <w:lang w:val="en-GB"/>
         </w:rPr>
         <w:lastRenderedPageBreak/>
-        <w:t xml:space="preserve">Section </w:t>
+        <w:t>Section 12</w:t>
       </w:r>
       <w:r>
         <w:rPr>
           <w:lang w:val="en-GB"/>
         </w:rPr>
-        <w:t>8</w:t>
-      </w:r>
-      <w:r>
+        <w:t> : NewsGrid Website</w:t>
+      </w:r>
+      <w:bookmarkEnd w:id="33"/>
+    </w:p>
+    <w:p>
+      <w:pPr>
+        <w:pStyle w:val="Titre2"/>
         <w:rPr>
           <w:lang w:val="en-GB"/>
         </w:rPr>
-        <w:t xml:space="preserve"> </w:t>
-      </w:r>
+      </w:pPr>
+      <w:bookmarkStart w:id="34" w:name="_Toc93396934"/>
       <w:r>
         <w:rPr>
           <w:lang w:val="en-GB"/>
         </w:rPr>
-        <w:t>: Website Deployment – Shared Host</w:t>
-      </w:r>
-      <w:bookmarkEnd w:id="21"/>
-    </w:p>
-    <w:p>
-      <w:pPr>
-        <w:pStyle w:val="Titre2"/>
-      </w:pPr>
-      <w:bookmarkStart w:id="22" w:name="_Toc93396922"/>
-      <w:r>
         <w:t>A/ Définition</w:t>
       </w:r>
-      <w:bookmarkEnd w:id="22"/>
+      <w:bookmarkEnd w:id="34"/>
     </w:p>
     <w:p>
       <w:pPr>
@@ -5179,22 +6913,32 @@
           <w:color w:val="2F5496" w:themeColor="accent1" w:themeShade="BF"/>
           <w:sz w:val="26"/>
           <w:szCs w:val="26"/>
-        </w:rPr>
-      </w:pPr>
-      <w:r>
+          <w:lang w:val="en-GB"/>
+        </w:rPr>
+      </w:pPr>
+      <w:r>
+        <w:rPr>
+          <w:lang w:val="en-GB"/>
+        </w:rPr>
         <w:br w:type="page"/>
       </w:r>
     </w:p>
     <w:p>
       <w:pPr>
         <w:pStyle w:val="Titre2"/>
-      </w:pPr>
-      <w:bookmarkStart w:id="23" w:name="_Toc93396923"/>
-      <w:r>
+        <w:rPr>
+          <w:lang w:val="en-GB"/>
+        </w:rPr>
+      </w:pPr>
+      <w:bookmarkStart w:id="35" w:name="_Toc93396935"/>
+      <w:r>
+        <w:rPr>
+          <w:lang w:val="en-GB"/>
+        </w:rPr>
         <w:lastRenderedPageBreak/>
         <w:t>B/ Notes</w:t>
       </w:r>
-      <w:bookmarkEnd w:id="23"/>
+      <w:bookmarkEnd w:id="35"/>
     </w:p>
     <w:p>
       <w:pPr>
@@ -5225,37 +6969,48 @@
     <w:p>
       <w:pPr>
         <w:pStyle w:val="Titre1"/>
-      </w:pPr>
-      <w:bookmarkStart w:id="24" w:name="_Toc93396924"/>
-      <w:r>
+        <w:spacing w:line="360" w:lineRule="auto"/>
+        <w:rPr>
+          <w:lang w:val="en-GB"/>
+        </w:rPr>
+      </w:pPr>
+      <w:bookmarkStart w:id="36" w:name="_Toc93396936"/>
+      <w:r>
+        <w:rPr>
+          <w:lang w:val="en-GB"/>
+        </w:rPr>
         <w:lastRenderedPageBreak/>
-        <w:t xml:space="preserve">Section </w:t>
-      </w:r>
-      <w:r>
-        <w:t>9</w:t>
-      </w:r>
-      <w:r>
-        <w:t xml:space="preserve"> : More CSS Concepts – Advanced </w:t>
-      </w:r>
-      <w:proofErr w:type="spellStart"/>
-      <w:r>
-        <w:t>Selectors</w:t>
-      </w:r>
-      <w:proofErr w:type="spellEnd"/>
-      <w:r>
-        <w:t>, Animation &amp; More</w:t>
-      </w:r>
-      <w:bookmarkEnd w:id="24"/>
+        <w:t>Section 13</w:t>
+      </w:r>
+      <w:r>
+        <w:rPr>
+          <w:lang w:val="en-GB"/>
+        </w:rPr>
+        <w:t> : Website Deployment With</w:t>
+      </w:r>
+      <w:r>
+        <w:rPr>
+          <w:lang w:val="en-GB"/>
+        </w:rPr>
+        <w:t xml:space="preserve"> Netlify</w:t>
+      </w:r>
+      <w:bookmarkEnd w:id="36"/>
     </w:p>
     <w:p>
       <w:pPr>
         <w:pStyle w:val="Titre2"/>
-      </w:pPr>
-      <w:bookmarkStart w:id="25" w:name="_Toc93396925"/>
-      <w:r>
+        <w:rPr>
+          <w:lang w:val="en-GB"/>
+        </w:rPr>
+      </w:pPr>
+      <w:bookmarkStart w:id="37" w:name="_Toc93396937"/>
+      <w:r>
+        <w:rPr>
+          <w:lang w:val="en-GB"/>
+        </w:rPr>
         <w:t>A/ Définition</w:t>
       </w:r>
-      <w:bookmarkEnd w:id="25"/>
+      <w:bookmarkEnd w:id="37"/>
     </w:p>
     <w:p>
       <w:pPr>
@@ -5265,22 +7020,32 @@
           <w:color w:val="2F5496" w:themeColor="accent1" w:themeShade="BF"/>
           <w:sz w:val="26"/>
           <w:szCs w:val="26"/>
-        </w:rPr>
-      </w:pPr>
-      <w:r>
+          <w:lang w:val="en-GB"/>
+        </w:rPr>
+      </w:pPr>
+      <w:r>
+        <w:rPr>
+          <w:lang w:val="en-GB"/>
+        </w:rPr>
         <w:br w:type="page"/>
       </w:r>
     </w:p>
     <w:p>
       <w:pPr>
         <w:pStyle w:val="Titre2"/>
-      </w:pPr>
-      <w:bookmarkStart w:id="26" w:name="_Toc93396926"/>
-      <w:r>
+        <w:rPr>
+          <w:lang w:val="en-GB"/>
+        </w:rPr>
+      </w:pPr>
+      <w:bookmarkStart w:id="38" w:name="_Toc93396938"/>
+      <w:r>
+        <w:rPr>
+          <w:lang w:val="en-GB"/>
+        </w:rPr>
         <w:lastRenderedPageBreak/>
         <w:t>B/ Notes</w:t>
       </w:r>
-      <w:bookmarkEnd w:id="26"/>
+      <w:bookmarkEnd w:id="38"/>
     </w:p>
     <w:p>
       <w:pPr>
@@ -5316,71 +7081,31 @@
           <w:lang w:val="en-GB"/>
         </w:rPr>
       </w:pPr>
-      <w:bookmarkStart w:id="27" w:name="_Toc93396927"/>
+      <w:bookmarkStart w:id="39" w:name="_Toc93396939"/>
       <w:r>
         <w:rPr>
           <w:lang w:val="en-GB"/>
         </w:rPr>
         <w:lastRenderedPageBreak/>
-        <w:t>Section 1</w:t>
+        <w:t>Section 14</w:t>
       </w:r>
       <w:r>
         <w:rPr>
           <w:lang w:val="en-GB"/>
         </w:rPr>
-        <w:t>0</w:t>
-      </w:r>
-      <w:r>
-        <w:rPr>
-          <w:lang w:val="en-GB"/>
-        </w:rPr>
-        <w:t xml:space="preserve"> : Mini Projects </w:t>
-      </w:r>
-      <w:proofErr w:type="gramStart"/>
-      <w:r>
-        <w:rPr>
-          <w:lang w:val="en-GB"/>
-        </w:rPr>
-        <w:t>With</w:t>
-      </w:r>
-      <w:proofErr w:type="gramEnd"/>
-      <w:r>
-        <w:rPr>
-          <w:lang w:val="en-GB"/>
-        </w:rPr>
-        <w:t xml:space="preserve"> </w:t>
-      </w:r>
-      <w:proofErr w:type="spellStart"/>
-      <w:r>
-        <w:rPr>
-          <w:lang w:val="en-GB"/>
-        </w:rPr>
-        <w:t>K</w:t>
-      </w:r>
-      <w:r>
-        <w:rPr>
-          <w:lang w:val="en-GB"/>
-        </w:rPr>
-        <w:t>eyFrames</w:t>
-      </w:r>
-      <w:proofErr w:type="spellEnd"/>
-      <w:r>
-        <w:rPr>
-          <w:lang w:val="en-GB"/>
-        </w:rPr>
-        <w:t>, Transitions, etc …</w:t>
-      </w:r>
-      <w:bookmarkEnd w:id="27"/>
+        <w:t xml:space="preserve"> : Learning Sass</w:t>
+      </w:r>
+      <w:bookmarkEnd w:id="39"/>
     </w:p>
     <w:p>
       <w:pPr>
         <w:pStyle w:val="Titre2"/>
       </w:pPr>
-      <w:bookmarkStart w:id="28" w:name="_Toc93396928"/>
+      <w:bookmarkStart w:id="40" w:name="_Toc93396940"/>
       <w:r>
         <w:t>A/ Définition</w:t>
       </w:r>
-      <w:bookmarkEnd w:id="28"/>
+      <w:bookmarkEnd w:id="40"/>
     </w:p>
     <w:p>
       <w:pPr>
@@ -5400,12 +7125,12 @@
       <w:pPr>
         <w:pStyle w:val="Titre2"/>
       </w:pPr>
-      <w:bookmarkStart w:id="29" w:name="_Toc93396929"/>
+      <w:bookmarkStart w:id="41" w:name="_Toc93396941"/>
       <w:r>
         <w:lastRenderedPageBreak/>
         <w:t>B/ Notes</w:t>
       </w:r>
-      <w:bookmarkEnd w:id="29"/>
+      <w:bookmarkEnd w:id="41"/>
     </w:p>
     <w:p>
       <w:pPr>
@@ -5441,431 +7166,19 @@
           <w:lang w:val="en-GB"/>
         </w:rPr>
       </w:pPr>
-      <w:bookmarkStart w:id="30" w:name="_Toc93396930"/>
+      <w:bookmarkStart w:id="42" w:name="_Toc93396942"/>
       <w:r>
         <w:rPr>
           <w:lang w:val="en-GB"/>
         </w:rPr>
         <w:lastRenderedPageBreak/>
-        <w:t>Section 1</w:t>
+        <w:t>Section 15</w:t>
       </w:r>
       <w:r>
         <w:rPr>
           <w:lang w:val="en-GB"/>
         </w:rPr>
-        <w:t>1</w:t>
-      </w:r>
-      <w:r>
-        <w:rPr>
-          <w:lang w:val="en-GB"/>
-        </w:rPr>
-        <w:t> : CSS Grid</w:t>
-      </w:r>
-      <w:bookmarkEnd w:id="30"/>
-    </w:p>
-    <w:p>
-      <w:pPr>
-        <w:pStyle w:val="Titre2"/>
-      </w:pPr>
-      <w:bookmarkStart w:id="31" w:name="_Toc93396931"/>
-      <w:r>
-        <w:t>A/ Définition</w:t>
-      </w:r>
-      <w:bookmarkEnd w:id="31"/>
-    </w:p>
-    <w:p>
-      <w:pPr>
-        <w:rPr>
-          <w:rFonts w:ascii="Arial" w:eastAsiaTheme="majorEastAsia" w:hAnsi="Arial" w:cstheme="majorBidi"/>
-          <w:i/>
-          <w:color w:val="2F5496" w:themeColor="accent1" w:themeShade="BF"/>
-          <w:sz w:val="26"/>
-          <w:szCs w:val="26"/>
-        </w:rPr>
-      </w:pPr>
-      <w:r>
-        <w:br w:type="page"/>
-      </w:r>
-    </w:p>
-    <w:p>
-      <w:pPr>
-        <w:pStyle w:val="Titre2"/>
-      </w:pPr>
-      <w:bookmarkStart w:id="32" w:name="_Toc93396932"/>
-      <w:r>
-        <w:lastRenderedPageBreak/>
-        <w:t>B/ Notes</w:t>
-      </w:r>
-      <w:bookmarkEnd w:id="32"/>
-    </w:p>
-    <w:p>
-      <w:pPr>
-        <w:spacing w:line="360" w:lineRule="auto"/>
-        <w:rPr>
-          <w:lang w:val="en-GB"/>
-        </w:rPr>
-      </w:pPr>
-    </w:p>
-    <w:p>
-      <w:pPr>
-        <w:spacing w:line="360" w:lineRule="auto"/>
-        <w:rPr>
-          <w:rFonts w:asciiTheme="majorHAnsi" w:eastAsiaTheme="majorEastAsia" w:hAnsiTheme="majorHAnsi" w:cstheme="majorBidi"/>
-          <w:color w:val="2F5496" w:themeColor="accent1" w:themeShade="BF"/>
-          <w:sz w:val="40"/>
-          <w:szCs w:val="32"/>
-          <w:lang w:val="en-GB"/>
-        </w:rPr>
-      </w:pPr>
-      <w:r>
-        <w:rPr>
-          <w:lang w:val="en-GB"/>
-        </w:rPr>
-        <w:br w:type="page"/>
-      </w:r>
-    </w:p>
-    <w:p>
-      <w:pPr>
-        <w:pStyle w:val="Titre1"/>
-        <w:spacing w:line="360" w:lineRule="auto"/>
-        <w:rPr>
-          <w:lang w:val="en-GB"/>
-        </w:rPr>
-      </w:pPr>
-      <w:bookmarkStart w:id="33" w:name="_Toc93396933"/>
-      <w:r>
-        <w:rPr>
-          <w:lang w:val="en-GB"/>
-        </w:rPr>
-        <w:lastRenderedPageBreak/>
-        <w:t>Section 1</w:t>
-      </w:r>
-      <w:r>
-        <w:rPr>
-          <w:lang w:val="en-GB"/>
-        </w:rPr>
-        <w:t>2</w:t>
-      </w:r>
-      <w:r>
-        <w:rPr>
-          <w:lang w:val="en-GB"/>
-        </w:rPr>
-        <w:t xml:space="preserve"> : </w:t>
-      </w:r>
-      <w:proofErr w:type="spellStart"/>
-      <w:r>
-        <w:rPr>
-          <w:lang w:val="en-GB"/>
-        </w:rPr>
-        <w:t>NewsGrid</w:t>
-      </w:r>
-      <w:proofErr w:type="spellEnd"/>
-      <w:r>
-        <w:rPr>
-          <w:lang w:val="en-GB"/>
-        </w:rPr>
-        <w:t xml:space="preserve"> Website</w:t>
-      </w:r>
-      <w:bookmarkEnd w:id="33"/>
-    </w:p>
-    <w:p>
-      <w:pPr>
-        <w:pStyle w:val="Titre2"/>
-      </w:pPr>
-      <w:bookmarkStart w:id="34" w:name="_Toc93396934"/>
-      <w:r>
-        <w:t>A/ Définition</w:t>
-      </w:r>
-      <w:bookmarkEnd w:id="34"/>
-    </w:p>
-    <w:p>
-      <w:pPr>
-        <w:rPr>
-          <w:rFonts w:ascii="Arial" w:eastAsiaTheme="majorEastAsia" w:hAnsi="Arial" w:cstheme="majorBidi"/>
-          <w:i/>
-          <w:color w:val="2F5496" w:themeColor="accent1" w:themeShade="BF"/>
-          <w:sz w:val="26"/>
-          <w:szCs w:val="26"/>
-        </w:rPr>
-      </w:pPr>
-      <w:r>
-        <w:br w:type="page"/>
-      </w:r>
-    </w:p>
-    <w:p>
-      <w:pPr>
-        <w:pStyle w:val="Titre2"/>
-      </w:pPr>
-      <w:bookmarkStart w:id="35" w:name="_Toc93396935"/>
-      <w:r>
-        <w:lastRenderedPageBreak/>
-        <w:t>B/ Notes</w:t>
-      </w:r>
-      <w:bookmarkEnd w:id="35"/>
-    </w:p>
-    <w:p>
-      <w:pPr>
-        <w:spacing w:line="360" w:lineRule="auto"/>
-        <w:rPr>
-          <w:lang w:val="en-GB"/>
-        </w:rPr>
-      </w:pPr>
-    </w:p>
-    <w:p>
-      <w:pPr>
-        <w:spacing w:line="360" w:lineRule="auto"/>
-        <w:rPr>
-          <w:rFonts w:asciiTheme="majorHAnsi" w:eastAsiaTheme="majorEastAsia" w:hAnsiTheme="majorHAnsi" w:cstheme="majorBidi"/>
-          <w:color w:val="2F5496" w:themeColor="accent1" w:themeShade="BF"/>
-          <w:sz w:val="40"/>
-          <w:szCs w:val="32"/>
-          <w:lang w:val="en-GB"/>
-        </w:rPr>
-      </w:pPr>
-      <w:r>
-        <w:rPr>
-          <w:lang w:val="en-GB"/>
-        </w:rPr>
-        <w:br w:type="page"/>
-      </w:r>
-    </w:p>
-    <w:p>
-      <w:pPr>
-        <w:pStyle w:val="Titre1"/>
-        <w:spacing w:line="360" w:lineRule="auto"/>
-        <w:rPr>
-          <w:lang w:val="en-GB"/>
-        </w:rPr>
-      </w:pPr>
-      <w:bookmarkStart w:id="36" w:name="_Toc93396936"/>
-      <w:r>
-        <w:rPr>
-          <w:lang w:val="en-GB"/>
-        </w:rPr>
-        <w:lastRenderedPageBreak/>
-        <w:t>Section 1</w:t>
-      </w:r>
-      <w:r>
-        <w:rPr>
-          <w:lang w:val="en-GB"/>
-        </w:rPr>
-        <w:t>3</w:t>
-      </w:r>
-      <w:r>
-        <w:rPr>
-          <w:lang w:val="en-GB"/>
-        </w:rPr>
-        <w:t xml:space="preserve"> : Website Deployment </w:t>
-      </w:r>
-      <w:proofErr w:type="gramStart"/>
-      <w:r>
-        <w:rPr>
-          <w:lang w:val="en-GB"/>
-        </w:rPr>
-        <w:t>With</w:t>
-      </w:r>
-      <w:proofErr w:type="gramEnd"/>
-      <w:r>
-        <w:rPr>
-          <w:lang w:val="en-GB"/>
-        </w:rPr>
-        <w:t xml:space="preserve"> Netlify</w:t>
-      </w:r>
-      <w:bookmarkEnd w:id="36"/>
-    </w:p>
-    <w:p>
-      <w:pPr>
-        <w:pStyle w:val="Titre2"/>
-      </w:pPr>
-      <w:bookmarkStart w:id="37" w:name="_Toc93396937"/>
-      <w:r>
-        <w:t>A/ Définition</w:t>
-      </w:r>
-      <w:bookmarkEnd w:id="37"/>
-    </w:p>
-    <w:p>
-      <w:pPr>
-        <w:rPr>
-          <w:rFonts w:ascii="Arial" w:eastAsiaTheme="majorEastAsia" w:hAnsi="Arial" w:cstheme="majorBidi"/>
-          <w:i/>
-          <w:color w:val="2F5496" w:themeColor="accent1" w:themeShade="BF"/>
-          <w:sz w:val="26"/>
-          <w:szCs w:val="26"/>
-        </w:rPr>
-      </w:pPr>
-      <w:r>
-        <w:br w:type="page"/>
-      </w:r>
-    </w:p>
-    <w:p>
-      <w:pPr>
-        <w:pStyle w:val="Titre2"/>
-      </w:pPr>
-      <w:bookmarkStart w:id="38" w:name="_Toc93396938"/>
-      <w:r>
-        <w:lastRenderedPageBreak/>
-        <w:t>B/ Notes</w:t>
-      </w:r>
-      <w:bookmarkEnd w:id="38"/>
-    </w:p>
-    <w:p>
-      <w:pPr>
-        <w:spacing w:line="360" w:lineRule="auto"/>
-        <w:rPr>
-          <w:lang w:val="en-GB"/>
-        </w:rPr>
-      </w:pPr>
-    </w:p>
-    <w:p>
-      <w:pPr>
-        <w:spacing w:line="360" w:lineRule="auto"/>
-        <w:rPr>
-          <w:rFonts w:asciiTheme="majorHAnsi" w:eastAsiaTheme="majorEastAsia" w:hAnsiTheme="majorHAnsi" w:cstheme="majorBidi"/>
-          <w:color w:val="2F5496" w:themeColor="accent1" w:themeShade="BF"/>
-          <w:sz w:val="40"/>
-          <w:szCs w:val="32"/>
-          <w:lang w:val="en-GB"/>
-        </w:rPr>
-      </w:pPr>
-      <w:r>
-        <w:rPr>
-          <w:lang w:val="en-GB"/>
-        </w:rPr>
-        <w:br w:type="page"/>
-      </w:r>
-    </w:p>
-    <w:p>
-      <w:pPr>
-        <w:pStyle w:val="Titre1"/>
-        <w:spacing w:line="360" w:lineRule="auto"/>
-        <w:rPr>
-          <w:lang w:val="en-GB"/>
-        </w:rPr>
-      </w:pPr>
-      <w:bookmarkStart w:id="39" w:name="_Toc93396939"/>
-      <w:r>
-        <w:rPr>
-          <w:lang w:val="en-GB"/>
-        </w:rPr>
-        <w:lastRenderedPageBreak/>
-        <w:t>Section 1</w:t>
-      </w:r>
-      <w:r>
-        <w:rPr>
-          <w:lang w:val="en-GB"/>
-        </w:rPr>
-        <w:t>4</w:t>
-      </w:r>
-      <w:r>
-        <w:rPr>
-          <w:lang w:val="en-GB"/>
-        </w:rPr>
-        <w:t xml:space="preserve"> : Learning Sass</w:t>
-      </w:r>
-      <w:bookmarkEnd w:id="39"/>
-    </w:p>
-    <w:p>
-      <w:pPr>
-        <w:pStyle w:val="Titre2"/>
-      </w:pPr>
-      <w:bookmarkStart w:id="40" w:name="_Toc93396940"/>
-      <w:r>
-        <w:t>A/ Définition</w:t>
-      </w:r>
-      <w:bookmarkEnd w:id="40"/>
-    </w:p>
-    <w:p>
-      <w:pPr>
-        <w:rPr>
-          <w:rFonts w:ascii="Arial" w:eastAsiaTheme="majorEastAsia" w:hAnsi="Arial" w:cstheme="majorBidi"/>
-          <w:i/>
-          <w:color w:val="2F5496" w:themeColor="accent1" w:themeShade="BF"/>
-          <w:sz w:val="26"/>
-          <w:szCs w:val="26"/>
-        </w:rPr>
-      </w:pPr>
-      <w:r>
-        <w:br w:type="page"/>
-      </w:r>
-    </w:p>
-    <w:p>
-      <w:pPr>
-        <w:pStyle w:val="Titre2"/>
-      </w:pPr>
-      <w:bookmarkStart w:id="41" w:name="_Toc93396941"/>
-      <w:r>
-        <w:lastRenderedPageBreak/>
-        <w:t>B/ Notes</w:t>
-      </w:r>
-      <w:bookmarkEnd w:id="41"/>
-    </w:p>
-    <w:p>
-      <w:pPr>
-        <w:spacing w:line="360" w:lineRule="auto"/>
-        <w:rPr>
-          <w:lang w:val="en-GB"/>
-        </w:rPr>
-      </w:pPr>
-    </w:p>
-    <w:p>
-      <w:pPr>
-        <w:spacing w:line="360" w:lineRule="auto"/>
-        <w:rPr>
-          <w:rFonts w:asciiTheme="majorHAnsi" w:eastAsiaTheme="majorEastAsia" w:hAnsiTheme="majorHAnsi" w:cstheme="majorBidi"/>
-          <w:color w:val="2F5496" w:themeColor="accent1" w:themeShade="BF"/>
-          <w:sz w:val="40"/>
-          <w:szCs w:val="32"/>
-          <w:lang w:val="en-GB"/>
-        </w:rPr>
-      </w:pPr>
-      <w:r>
-        <w:rPr>
-          <w:lang w:val="en-GB"/>
-        </w:rPr>
-        <w:br w:type="page"/>
-      </w:r>
-    </w:p>
-    <w:p>
-      <w:pPr>
-        <w:pStyle w:val="Titre1"/>
-        <w:spacing w:line="360" w:lineRule="auto"/>
-        <w:rPr>
-          <w:lang w:val="en-GB"/>
-        </w:rPr>
-      </w:pPr>
-      <w:bookmarkStart w:id="42" w:name="_Toc93396942"/>
-      <w:r>
-        <w:rPr>
-          <w:lang w:val="en-GB"/>
-        </w:rPr>
-        <w:lastRenderedPageBreak/>
-        <w:t>Section 1</w:t>
-      </w:r>
-      <w:r>
-        <w:rPr>
-          <w:lang w:val="en-GB"/>
-        </w:rPr>
-        <w:t>5</w:t>
-      </w:r>
-      <w:r>
-        <w:rPr>
-          <w:lang w:val="en-GB"/>
-        </w:rPr>
-        <w:t xml:space="preserve"> : Portfolio Website </w:t>
-      </w:r>
-      <w:proofErr w:type="gramStart"/>
-      <w:r>
-        <w:rPr>
-          <w:lang w:val="en-GB"/>
-        </w:rPr>
-        <w:t>With</w:t>
-      </w:r>
-      <w:proofErr w:type="gramEnd"/>
-      <w:r>
-        <w:rPr>
-          <w:lang w:val="en-GB"/>
-        </w:rPr>
-        <w:t xml:space="preserve"> Sass</w:t>
+        <w:t xml:space="preserve"> : Portfolio Website With Sass</w:t>
       </w:r>
       <w:bookmarkEnd w:id="42"/>
     </w:p>
@@ -5920,6 +7233,591 @@
     </w:sectPr>
   </w:body>
 </w:document>
+</file>
+
+<file path=word/numbering.xml><?xml version="1.0" encoding="utf-8"?>
+<w:numbering xmlns:wpc="http://schemas.microsoft.com/office/word/2010/wordprocessingCanvas" xmlns:cx="http://schemas.microsoft.com/office/drawing/2014/chartex" xmlns:cx1="http://schemas.microsoft.com/office/drawing/2015/9/8/chartex" xmlns:cx2="http://schemas.microsoft.com/office/drawing/2015/10/21/chartex" xmlns:cx3="http://schemas.microsoft.com/office/drawing/2016/5/9/chartex" xmlns:cx4="http://schemas.microsoft.com/office/drawing/2016/5/10/chartex" xmlns:cx5="http://schemas.microsoft.com/office/drawing/2016/5/11/chartex" xmlns:cx6="http://schemas.microsoft.com/office/drawing/2016/5/12/chartex" xmlns:cx7="http://schemas.microsoft.com/office/drawing/2016/5/13/chartex" xmlns:cx8="http://schemas.microsoft.com/office/drawing/2016/5/14/chartex" xmlns:mc="http://schemas.openxmlformats.org/markup-compatibility/2006" xmlns:aink="http://schemas.microsoft.com/office/drawing/2016/ink" xmlns:am3d="http://schemas.microsoft.com/office/drawing/2017/model3d" xmlns:o="urn:schemas-microsoft-com:office:office" xmlns:r="http://schemas.openxmlformats.org/officeDocument/2006/relationships" xmlns:m="http://schemas.openxmlformats.org/officeDocument/2006/math" xmlns:v="urn:schemas-microsoft-com:vml" xmlns:wp14="http://schemas.microsoft.com/office/word/2010/wordprocessingDrawing" xmlns:wp="http://schemas.openxmlformats.org/drawingml/2006/wordprocessingDrawing" xmlns:w10="urn:schemas-microsoft-com:office:word" xmlns:w="http://schemas.openxmlformats.org/wordprocessingml/2006/main" xmlns:w14="http://schemas.microsoft.com/office/word/2010/wordml" xmlns:w15="http://schemas.microsoft.com/office/word/2012/wordml" xmlns:w16cex="http://schemas.microsoft.com/office/word/2018/wordml/cex" xmlns:w16cid="http://schemas.microsoft.com/office/word/2016/wordml/cid" xmlns:w16="http://schemas.microsoft.com/office/word/2018/wordml" xmlns:w16sdtdh="http://schemas.microsoft.com/office/word/2020/wordml/sdtdatahash" xmlns:w16se="http://schemas.microsoft.com/office/word/2015/wordml/symex" xmlns:wpg="http://schemas.microsoft.com/office/word/2010/wordprocessingGroup" xmlns:wpi="http://schemas.microsoft.com/office/word/2010/wordprocessingInk" xmlns:wne="http://schemas.microsoft.com/office/word/2006/wordml" xmlns:wps="http://schemas.microsoft.com/office/word/2010/wordprocessingShape" mc:Ignorable="w14 w15 w16se w16cid w16 w16cex w16sdtdh wp14">
+  <w:abstractNum w:abstractNumId="0" w15:restartNumberingAfterBreak="0">
+    <w:nsid w:val="07B857D4"/>
+    <w:multiLevelType w:val="hybridMultilevel"/>
+    <w:tmpl w:val="6C544F5A"/>
+    <w:lvl w:ilvl="0" w:tplc="040C0001">
+      <w:start w:val="1"/>
+      <w:numFmt w:val="bullet"/>
+      <w:lvlText w:val=""/>
+      <w:lvlJc w:val="left"/>
+      <w:pPr>
+        <w:ind w:left="720" w:hanging="360"/>
+      </w:pPr>
+      <w:rPr>
+        <w:rFonts w:ascii="Symbol" w:hAnsi="Symbol" w:hint="default"/>
+      </w:rPr>
+    </w:lvl>
+    <w:lvl w:ilvl="1" w:tplc="040C0003" w:tentative="1">
+      <w:start w:val="1"/>
+      <w:numFmt w:val="bullet"/>
+      <w:lvlText w:val="o"/>
+      <w:lvlJc w:val="left"/>
+      <w:pPr>
+        <w:ind w:left="1440" w:hanging="360"/>
+      </w:pPr>
+      <w:rPr>
+        <w:rFonts w:ascii="Courier New" w:hAnsi="Courier New" w:cs="Courier New" w:hint="default"/>
+      </w:rPr>
+    </w:lvl>
+    <w:lvl w:ilvl="2" w:tplc="040C0005" w:tentative="1">
+      <w:start w:val="1"/>
+      <w:numFmt w:val="bullet"/>
+      <w:lvlText w:val=""/>
+      <w:lvlJc w:val="left"/>
+      <w:pPr>
+        <w:ind w:left="2160" w:hanging="360"/>
+      </w:pPr>
+      <w:rPr>
+        <w:rFonts w:ascii="Wingdings" w:hAnsi="Wingdings" w:hint="default"/>
+      </w:rPr>
+    </w:lvl>
+    <w:lvl w:ilvl="3" w:tplc="040C0001" w:tentative="1">
+      <w:start w:val="1"/>
+      <w:numFmt w:val="bullet"/>
+      <w:lvlText w:val=""/>
+      <w:lvlJc w:val="left"/>
+      <w:pPr>
+        <w:ind w:left="2880" w:hanging="360"/>
+      </w:pPr>
+      <w:rPr>
+        <w:rFonts w:ascii="Symbol" w:hAnsi="Symbol" w:hint="default"/>
+      </w:rPr>
+    </w:lvl>
+    <w:lvl w:ilvl="4" w:tplc="040C0003" w:tentative="1">
+      <w:start w:val="1"/>
+      <w:numFmt w:val="bullet"/>
+      <w:lvlText w:val="o"/>
+      <w:lvlJc w:val="left"/>
+      <w:pPr>
+        <w:ind w:left="3600" w:hanging="360"/>
+      </w:pPr>
+      <w:rPr>
+        <w:rFonts w:ascii="Courier New" w:hAnsi="Courier New" w:cs="Courier New" w:hint="default"/>
+      </w:rPr>
+    </w:lvl>
+    <w:lvl w:ilvl="5" w:tplc="040C0005" w:tentative="1">
+      <w:start w:val="1"/>
+      <w:numFmt w:val="bullet"/>
+      <w:lvlText w:val=""/>
+      <w:lvlJc w:val="left"/>
+      <w:pPr>
+        <w:ind w:left="4320" w:hanging="360"/>
+      </w:pPr>
+      <w:rPr>
+        <w:rFonts w:ascii="Wingdings" w:hAnsi="Wingdings" w:hint="default"/>
+      </w:rPr>
+    </w:lvl>
+    <w:lvl w:ilvl="6" w:tplc="040C0001" w:tentative="1">
+      <w:start w:val="1"/>
+      <w:numFmt w:val="bullet"/>
+      <w:lvlText w:val=""/>
+      <w:lvlJc w:val="left"/>
+      <w:pPr>
+        <w:ind w:left="5040" w:hanging="360"/>
+      </w:pPr>
+      <w:rPr>
+        <w:rFonts w:ascii="Symbol" w:hAnsi="Symbol" w:hint="default"/>
+      </w:rPr>
+    </w:lvl>
+    <w:lvl w:ilvl="7" w:tplc="040C0003" w:tentative="1">
+      <w:start w:val="1"/>
+      <w:numFmt w:val="bullet"/>
+      <w:lvlText w:val="o"/>
+      <w:lvlJc w:val="left"/>
+      <w:pPr>
+        <w:ind w:left="5760" w:hanging="360"/>
+      </w:pPr>
+      <w:rPr>
+        <w:rFonts w:ascii="Courier New" w:hAnsi="Courier New" w:cs="Courier New" w:hint="default"/>
+      </w:rPr>
+    </w:lvl>
+    <w:lvl w:ilvl="8" w:tplc="040C0005" w:tentative="1">
+      <w:start w:val="1"/>
+      <w:numFmt w:val="bullet"/>
+      <w:lvlText w:val=""/>
+      <w:lvlJc w:val="left"/>
+      <w:pPr>
+        <w:ind w:left="6480" w:hanging="360"/>
+      </w:pPr>
+      <w:rPr>
+        <w:rFonts w:ascii="Wingdings" w:hAnsi="Wingdings" w:hint="default"/>
+      </w:rPr>
+    </w:lvl>
+  </w:abstractNum>
+  <w:abstractNum w:abstractNumId="1" w15:restartNumberingAfterBreak="0">
+    <w:nsid w:val="1CCB5A8B"/>
+    <w:multiLevelType w:val="hybridMultilevel"/>
+    <w:tmpl w:val="BA5CCF16"/>
+    <w:lvl w:ilvl="0" w:tplc="040C0001">
+      <w:start w:val="1"/>
+      <w:numFmt w:val="bullet"/>
+      <w:lvlText w:val=""/>
+      <w:lvlJc w:val="left"/>
+      <w:pPr>
+        <w:ind w:left="3600" w:hanging="360"/>
+      </w:pPr>
+      <w:rPr>
+        <w:rFonts w:ascii="Symbol" w:hAnsi="Symbol" w:hint="default"/>
+      </w:rPr>
+    </w:lvl>
+    <w:lvl w:ilvl="1" w:tplc="040C0003" w:tentative="1">
+      <w:start w:val="1"/>
+      <w:numFmt w:val="bullet"/>
+      <w:lvlText w:val="o"/>
+      <w:lvlJc w:val="left"/>
+      <w:pPr>
+        <w:ind w:left="4320" w:hanging="360"/>
+      </w:pPr>
+      <w:rPr>
+        <w:rFonts w:ascii="Courier New" w:hAnsi="Courier New" w:cs="Courier New" w:hint="default"/>
+      </w:rPr>
+    </w:lvl>
+    <w:lvl w:ilvl="2" w:tplc="040C0005" w:tentative="1">
+      <w:start w:val="1"/>
+      <w:numFmt w:val="bullet"/>
+      <w:lvlText w:val=""/>
+      <w:lvlJc w:val="left"/>
+      <w:pPr>
+        <w:ind w:left="5040" w:hanging="360"/>
+      </w:pPr>
+      <w:rPr>
+        <w:rFonts w:ascii="Wingdings" w:hAnsi="Wingdings" w:hint="default"/>
+      </w:rPr>
+    </w:lvl>
+    <w:lvl w:ilvl="3" w:tplc="040C0001" w:tentative="1">
+      <w:start w:val="1"/>
+      <w:numFmt w:val="bullet"/>
+      <w:lvlText w:val=""/>
+      <w:lvlJc w:val="left"/>
+      <w:pPr>
+        <w:ind w:left="5760" w:hanging="360"/>
+      </w:pPr>
+      <w:rPr>
+        <w:rFonts w:ascii="Symbol" w:hAnsi="Symbol" w:hint="default"/>
+      </w:rPr>
+    </w:lvl>
+    <w:lvl w:ilvl="4" w:tplc="040C0003" w:tentative="1">
+      <w:start w:val="1"/>
+      <w:numFmt w:val="bullet"/>
+      <w:lvlText w:val="o"/>
+      <w:lvlJc w:val="left"/>
+      <w:pPr>
+        <w:ind w:left="6480" w:hanging="360"/>
+      </w:pPr>
+      <w:rPr>
+        <w:rFonts w:ascii="Courier New" w:hAnsi="Courier New" w:cs="Courier New" w:hint="default"/>
+      </w:rPr>
+    </w:lvl>
+    <w:lvl w:ilvl="5" w:tplc="040C0005" w:tentative="1">
+      <w:start w:val="1"/>
+      <w:numFmt w:val="bullet"/>
+      <w:lvlText w:val=""/>
+      <w:lvlJc w:val="left"/>
+      <w:pPr>
+        <w:ind w:left="7200" w:hanging="360"/>
+      </w:pPr>
+      <w:rPr>
+        <w:rFonts w:ascii="Wingdings" w:hAnsi="Wingdings" w:hint="default"/>
+      </w:rPr>
+    </w:lvl>
+    <w:lvl w:ilvl="6" w:tplc="040C0001" w:tentative="1">
+      <w:start w:val="1"/>
+      <w:numFmt w:val="bullet"/>
+      <w:lvlText w:val=""/>
+      <w:lvlJc w:val="left"/>
+      <w:pPr>
+        <w:ind w:left="7920" w:hanging="360"/>
+      </w:pPr>
+      <w:rPr>
+        <w:rFonts w:ascii="Symbol" w:hAnsi="Symbol" w:hint="default"/>
+      </w:rPr>
+    </w:lvl>
+    <w:lvl w:ilvl="7" w:tplc="040C0003" w:tentative="1">
+      <w:start w:val="1"/>
+      <w:numFmt w:val="bullet"/>
+      <w:lvlText w:val="o"/>
+      <w:lvlJc w:val="left"/>
+      <w:pPr>
+        <w:ind w:left="8640" w:hanging="360"/>
+      </w:pPr>
+      <w:rPr>
+        <w:rFonts w:ascii="Courier New" w:hAnsi="Courier New" w:cs="Courier New" w:hint="default"/>
+      </w:rPr>
+    </w:lvl>
+    <w:lvl w:ilvl="8" w:tplc="040C0005" w:tentative="1">
+      <w:start w:val="1"/>
+      <w:numFmt w:val="bullet"/>
+      <w:lvlText w:val=""/>
+      <w:lvlJc w:val="left"/>
+      <w:pPr>
+        <w:ind w:left="9360" w:hanging="360"/>
+      </w:pPr>
+      <w:rPr>
+        <w:rFonts w:ascii="Wingdings" w:hAnsi="Wingdings" w:hint="default"/>
+      </w:rPr>
+    </w:lvl>
+  </w:abstractNum>
+  <w:abstractNum w:abstractNumId="2" w15:restartNumberingAfterBreak="0">
+    <w:nsid w:val="2B4D6995"/>
+    <w:multiLevelType w:val="hybridMultilevel"/>
+    <w:tmpl w:val="9482E73E"/>
+    <w:lvl w:ilvl="0" w:tplc="040C0001">
+      <w:start w:val="1"/>
+      <w:numFmt w:val="bullet"/>
+      <w:lvlText w:val=""/>
+      <w:lvlJc w:val="left"/>
+      <w:pPr>
+        <w:ind w:left="720" w:hanging="360"/>
+      </w:pPr>
+      <w:rPr>
+        <w:rFonts w:ascii="Symbol" w:hAnsi="Symbol" w:hint="default"/>
+      </w:rPr>
+    </w:lvl>
+    <w:lvl w:ilvl="1" w:tplc="040C0003" w:tentative="1">
+      <w:start w:val="1"/>
+      <w:numFmt w:val="bullet"/>
+      <w:lvlText w:val="o"/>
+      <w:lvlJc w:val="left"/>
+      <w:pPr>
+        <w:ind w:left="1440" w:hanging="360"/>
+      </w:pPr>
+      <w:rPr>
+        <w:rFonts w:ascii="Courier New" w:hAnsi="Courier New" w:cs="Courier New" w:hint="default"/>
+      </w:rPr>
+    </w:lvl>
+    <w:lvl w:ilvl="2" w:tplc="040C0005" w:tentative="1">
+      <w:start w:val="1"/>
+      <w:numFmt w:val="bullet"/>
+      <w:lvlText w:val=""/>
+      <w:lvlJc w:val="left"/>
+      <w:pPr>
+        <w:ind w:left="2160" w:hanging="360"/>
+      </w:pPr>
+      <w:rPr>
+        <w:rFonts w:ascii="Wingdings" w:hAnsi="Wingdings" w:hint="default"/>
+      </w:rPr>
+    </w:lvl>
+    <w:lvl w:ilvl="3" w:tplc="040C0001" w:tentative="1">
+      <w:start w:val="1"/>
+      <w:numFmt w:val="bullet"/>
+      <w:lvlText w:val=""/>
+      <w:lvlJc w:val="left"/>
+      <w:pPr>
+        <w:ind w:left="2880" w:hanging="360"/>
+      </w:pPr>
+      <w:rPr>
+        <w:rFonts w:ascii="Symbol" w:hAnsi="Symbol" w:hint="default"/>
+      </w:rPr>
+    </w:lvl>
+    <w:lvl w:ilvl="4" w:tplc="040C0003" w:tentative="1">
+      <w:start w:val="1"/>
+      <w:numFmt w:val="bullet"/>
+      <w:lvlText w:val="o"/>
+      <w:lvlJc w:val="left"/>
+      <w:pPr>
+        <w:ind w:left="3600" w:hanging="360"/>
+      </w:pPr>
+      <w:rPr>
+        <w:rFonts w:ascii="Courier New" w:hAnsi="Courier New" w:cs="Courier New" w:hint="default"/>
+      </w:rPr>
+    </w:lvl>
+    <w:lvl w:ilvl="5" w:tplc="040C0005" w:tentative="1">
+      <w:start w:val="1"/>
+      <w:numFmt w:val="bullet"/>
+      <w:lvlText w:val=""/>
+      <w:lvlJc w:val="left"/>
+      <w:pPr>
+        <w:ind w:left="4320" w:hanging="360"/>
+      </w:pPr>
+      <w:rPr>
+        <w:rFonts w:ascii="Wingdings" w:hAnsi="Wingdings" w:hint="default"/>
+      </w:rPr>
+    </w:lvl>
+    <w:lvl w:ilvl="6" w:tplc="040C0001" w:tentative="1">
+      <w:start w:val="1"/>
+      <w:numFmt w:val="bullet"/>
+      <w:lvlText w:val=""/>
+      <w:lvlJc w:val="left"/>
+      <w:pPr>
+        <w:ind w:left="5040" w:hanging="360"/>
+      </w:pPr>
+      <w:rPr>
+        <w:rFonts w:ascii="Symbol" w:hAnsi="Symbol" w:hint="default"/>
+      </w:rPr>
+    </w:lvl>
+    <w:lvl w:ilvl="7" w:tplc="040C0003" w:tentative="1">
+      <w:start w:val="1"/>
+      <w:numFmt w:val="bullet"/>
+      <w:lvlText w:val="o"/>
+      <w:lvlJc w:val="left"/>
+      <w:pPr>
+        <w:ind w:left="5760" w:hanging="360"/>
+      </w:pPr>
+      <w:rPr>
+        <w:rFonts w:ascii="Courier New" w:hAnsi="Courier New" w:cs="Courier New" w:hint="default"/>
+      </w:rPr>
+    </w:lvl>
+    <w:lvl w:ilvl="8" w:tplc="040C0005" w:tentative="1">
+      <w:start w:val="1"/>
+      <w:numFmt w:val="bullet"/>
+      <w:lvlText w:val=""/>
+      <w:lvlJc w:val="left"/>
+      <w:pPr>
+        <w:ind w:left="6480" w:hanging="360"/>
+      </w:pPr>
+      <w:rPr>
+        <w:rFonts w:ascii="Wingdings" w:hAnsi="Wingdings" w:hint="default"/>
+      </w:rPr>
+    </w:lvl>
+  </w:abstractNum>
+  <w:abstractNum w:abstractNumId="3" w15:restartNumberingAfterBreak="0">
+    <w:nsid w:val="32B62E24"/>
+    <w:multiLevelType w:val="hybridMultilevel"/>
+    <w:tmpl w:val="B750319A"/>
+    <w:lvl w:ilvl="0" w:tplc="040C0001">
+      <w:start w:val="1"/>
+      <w:numFmt w:val="bullet"/>
+      <w:lvlText w:val=""/>
+      <w:lvlJc w:val="left"/>
+      <w:pPr>
+        <w:ind w:left="720" w:hanging="360"/>
+      </w:pPr>
+      <w:rPr>
+        <w:rFonts w:ascii="Symbol" w:hAnsi="Symbol" w:hint="default"/>
+      </w:rPr>
+    </w:lvl>
+    <w:lvl w:ilvl="1" w:tplc="040C0003" w:tentative="1">
+      <w:start w:val="1"/>
+      <w:numFmt w:val="bullet"/>
+      <w:lvlText w:val="o"/>
+      <w:lvlJc w:val="left"/>
+      <w:pPr>
+        <w:ind w:left="1440" w:hanging="360"/>
+      </w:pPr>
+      <w:rPr>
+        <w:rFonts w:ascii="Courier New" w:hAnsi="Courier New" w:cs="Courier New" w:hint="default"/>
+      </w:rPr>
+    </w:lvl>
+    <w:lvl w:ilvl="2" w:tplc="040C0005" w:tentative="1">
+      <w:start w:val="1"/>
+      <w:numFmt w:val="bullet"/>
+      <w:lvlText w:val=""/>
+      <w:lvlJc w:val="left"/>
+      <w:pPr>
+        <w:ind w:left="2160" w:hanging="360"/>
+      </w:pPr>
+      <w:rPr>
+        <w:rFonts w:ascii="Wingdings" w:hAnsi="Wingdings" w:hint="default"/>
+      </w:rPr>
+    </w:lvl>
+    <w:lvl w:ilvl="3" w:tplc="040C0001" w:tentative="1">
+      <w:start w:val="1"/>
+      <w:numFmt w:val="bullet"/>
+      <w:lvlText w:val=""/>
+      <w:lvlJc w:val="left"/>
+      <w:pPr>
+        <w:ind w:left="2880" w:hanging="360"/>
+      </w:pPr>
+      <w:rPr>
+        <w:rFonts w:ascii="Symbol" w:hAnsi="Symbol" w:hint="default"/>
+      </w:rPr>
+    </w:lvl>
+    <w:lvl w:ilvl="4" w:tplc="040C0003" w:tentative="1">
+      <w:start w:val="1"/>
+      <w:numFmt w:val="bullet"/>
+      <w:lvlText w:val="o"/>
+      <w:lvlJc w:val="left"/>
+      <w:pPr>
+        <w:ind w:left="3600" w:hanging="360"/>
+      </w:pPr>
+      <w:rPr>
+        <w:rFonts w:ascii="Courier New" w:hAnsi="Courier New" w:cs="Courier New" w:hint="default"/>
+      </w:rPr>
+    </w:lvl>
+    <w:lvl w:ilvl="5" w:tplc="040C0005" w:tentative="1">
+      <w:start w:val="1"/>
+      <w:numFmt w:val="bullet"/>
+      <w:lvlText w:val=""/>
+      <w:lvlJc w:val="left"/>
+      <w:pPr>
+        <w:ind w:left="4320" w:hanging="360"/>
+      </w:pPr>
+      <w:rPr>
+        <w:rFonts w:ascii="Wingdings" w:hAnsi="Wingdings" w:hint="default"/>
+      </w:rPr>
+    </w:lvl>
+    <w:lvl w:ilvl="6" w:tplc="040C0001" w:tentative="1">
+      <w:start w:val="1"/>
+      <w:numFmt w:val="bullet"/>
+      <w:lvlText w:val=""/>
+      <w:lvlJc w:val="left"/>
+      <w:pPr>
+        <w:ind w:left="5040" w:hanging="360"/>
+      </w:pPr>
+      <w:rPr>
+        <w:rFonts w:ascii="Symbol" w:hAnsi="Symbol" w:hint="default"/>
+      </w:rPr>
+    </w:lvl>
+    <w:lvl w:ilvl="7" w:tplc="040C0003" w:tentative="1">
+      <w:start w:val="1"/>
+      <w:numFmt w:val="bullet"/>
+      <w:lvlText w:val="o"/>
+      <w:lvlJc w:val="left"/>
+      <w:pPr>
+        <w:ind w:left="5760" w:hanging="360"/>
+      </w:pPr>
+      <w:rPr>
+        <w:rFonts w:ascii="Courier New" w:hAnsi="Courier New" w:cs="Courier New" w:hint="default"/>
+      </w:rPr>
+    </w:lvl>
+    <w:lvl w:ilvl="8" w:tplc="040C0005" w:tentative="1">
+      <w:start w:val="1"/>
+      <w:numFmt w:val="bullet"/>
+      <w:lvlText w:val=""/>
+      <w:lvlJc w:val="left"/>
+      <w:pPr>
+        <w:ind w:left="6480" w:hanging="360"/>
+      </w:pPr>
+      <w:rPr>
+        <w:rFonts w:ascii="Wingdings" w:hAnsi="Wingdings" w:hint="default"/>
+      </w:rPr>
+    </w:lvl>
+  </w:abstractNum>
+  <w:abstractNum w:abstractNumId="4" w15:restartNumberingAfterBreak="0">
+    <w:nsid w:val="6A836AD1"/>
+    <w:multiLevelType w:val="hybridMultilevel"/>
+    <w:tmpl w:val="65D86DD6"/>
+    <w:lvl w:ilvl="0" w:tplc="040C0001">
+      <w:start w:val="1"/>
+      <w:numFmt w:val="bullet"/>
+      <w:lvlText w:val=""/>
+      <w:lvlJc w:val="left"/>
+      <w:pPr>
+        <w:ind w:left="720" w:hanging="360"/>
+      </w:pPr>
+      <w:rPr>
+        <w:rFonts w:ascii="Symbol" w:hAnsi="Symbol" w:hint="default"/>
+      </w:rPr>
+    </w:lvl>
+    <w:lvl w:ilvl="1" w:tplc="040C0003" w:tentative="1">
+      <w:start w:val="1"/>
+      <w:numFmt w:val="bullet"/>
+      <w:lvlText w:val="o"/>
+      <w:lvlJc w:val="left"/>
+      <w:pPr>
+        <w:ind w:left="1440" w:hanging="360"/>
+      </w:pPr>
+      <w:rPr>
+        <w:rFonts w:ascii="Courier New" w:hAnsi="Courier New" w:cs="Courier New" w:hint="default"/>
+      </w:rPr>
+    </w:lvl>
+    <w:lvl w:ilvl="2" w:tplc="040C0005" w:tentative="1">
+      <w:start w:val="1"/>
+      <w:numFmt w:val="bullet"/>
+      <w:lvlText w:val=""/>
+      <w:lvlJc w:val="left"/>
+      <w:pPr>
+        <w:ind w:left="2160" w:hanging="360"/>
+      </w:pPr>
+      <w:rPr>
+        <w:rFonts w:ascii="Wingdings" w:hAnsi="Wingdings" w:hint="default"/>
+      </w:rPr>
+    </w:lvl>
+    <w:lvl w:ilvl="3" w:tplc="040C0001" w:tentative="1">
+      <w:start w:val="1"/>
+      <w:numFmt w:val="bullet"/>
+      <w:lvlText w:val=""/>
+      <w:lvlJc w:val="left"/>
+      <w:pPr>
+        <w:ind w:left="2880" w:hanging="360"/>
+      </w:pPr>
+      <w:rPr>
+        <w:rFonts w:ascii="Symbol" w:hAnsi="Symbol" w:hint="default"/>
+      </w:rPr>
+    </w:lvl>
+    <w:lvl w:ilvl="4" w:tplc="040C0003" w:tentative="1">
+      <w:start w:val="1"/>
+      <w:numFmt w:val="bullet"/>
+      <w:lvlText w:val="o"/>
+      <w:lvlJc w:val="left"/>
+      <w:pPr>
+        <w:ind w:left="3600" w:hanging="360"/>
+      </w:pPr>
+      <w:rPr>
+        <w:rFonts w:ascii="Courier New" w:hAnsi="Courier New" w:cs="Courier New" w:hint="default"/>
+      </w:rPr>
+    </w:lvl>
+    <w:lvl w:ilvl="5" w:tplc="040C0005" w:tentative="1">
+      <w:start w:val="1"/>
+      <w:numFmt w:val="bullet"/>
+      <w:lvlText w:val=""/>
+      <w:lvlJc w:val="left"/>
+      <w:pPr>
+        <w:ind w:left="4320" w:hanging="360"/>
+      </w:pPr>
+      <w:rPr>
+        <w:rFonts w:ascii="Wingdings" w:hAnsi="Wingdings" w:hint="default"/>
+      </w:rPr>
+    </w:lvl>
+    <w:lvl w:ilvl="6" w:tplc="040C0001" w:tentative="1">
+      <w:start w:val="1"/>
+      <w:numFmt w:val="bullet"/>
+      <w:lvlText w:val=""/>
+      <w:lvlJc w:val="left"/>
+      <w:pPr>
+        <w:ind w:left="5040" w:hanging="360"/>
+      </w:pPr>
+      <w:rPr>
+        <w:rFonts w:ascii="Symbol" w:hAnsi="Symbol" w:hint="default"/>
+      </w:rPr>
+    </w:lvl>
+    <w:lvl w:ilvl="7" w:tplc="040C0003" w:tentative="1">
+      <w:start w:val="1"/>
+      <w:numFmt w:val="bullet"/>
+      <w:lvlText w:val="o"/>
+      <w:lvlJc w:val="left"/>
+      <w:pPr>
+        <w:ind w:left="5760" w:hanging="360"/>
+      </w:pPr>
+      <w:rPr>
+        <w:rFonts w:ascii="Courier New" w:hAnsi="Courier New" w:cs="Courier New" w:hint="default"/>
+      </w:rPr>
+    </w:lvl>
+    <w:lvl w:ilvl="8" w:tplc="040C0005" w:tentative="1">
+      <w:start w:val="1"/>
+      <w:numFmt w:val="bullet"/>
+      <w:lvlText w:val=""/>
+      <w:lvlJc w:val="left"/>
+      <w:pPr>
+        <w:ind w:left="6480" w:hanging="360"/>
+      </w:pPr>
+      <w:rPr>
+        <w:rFonts w:ascii="Wingdings" w:hAnsi="Wingdings" w:hint="default"/>
+      </w:rPr>
+    </w:lvl>
+  </w:abstractNum>
+  <w:num w:numId="1">
+    <w:abstractNumId w:val="1"/>
+  </w:num>
+  <w:num w:numId="2">
+    <w:abstractNumId w:val="2"/>
+  </w:num>
+  <w:num w:numId="3">
+    <w:abstractNumId w:val="0"/>
+  </w:num>
+  <w:num w:numId="4">
+    <w:abstractNumId w:val="4"/>
+  </w:num>
+  <w:num w:numId="5">
+    <w:abstractNumId w:val="3"/>
+  </w:num>
+</w:numbering>
 </file>
 
 <file path=word/styles.xml><?xml version="1.0" encoding="utf-8"?>
@@ -6570,6 +8468,30 @@
       <w:u w:val="single"/>
     </w:rPr>
   </w:style>
+  <w:style w:type="character" w:styleId="Accentuation">
+    <w:name w:val="Emphasis"/>
+    <w:basedOn w:val="Policepardfaut"/>
+    <w:uiPriority w:val="20"/>
+    <w:qFormat/>
+    <w:rsid w:val="00730AC2"/>
+    <w:rPr>
+      <w:i/>
+      <w:iCs/>
+    </w:rPr>
+  </w:style>
+  <w:style w:type="character" w:styleId="CodeHTML">
+    <w:name w:val="HTML Code"/>
+    <w:basedOn w:val="Policepardfaut"/>
+    <w:uiPriority w:val="99"/>
+    <w:semiHidden/>
+    <w:unhideWhenUsed/>
+    <w:rsid w:val="00653B3B"/>
+    <w:rPr>
+      <w:rFonts w:ascii="Courier New" w:eastAsia="Times New Roman" w:hAnsi="Courier New" w:cs="Courier New"/>
+      <w:sz w:val="20"/>
+      <w:szCs w:val="20"/>
+    </w:rPr>
+  </w:style>
 </w:styles>
 </file>
 

</xml_diff>

<commit_message>
Section 4 : Hotel Website
</commit_message>
<xml_diff>
--- a/Notes Cours HTML-CSS.docx
+++ b/Notes Cours HTML-CSS.docx
@@ -4282,7 +4282,15 @@
         <w:t xml:space="preserve">span </w:t>
       </w:r>
       <w:r>
-        <w:t>pour des lignes (ex : sélectionner une partie du texte pour la mettre en couleur, gras, etc..)</w:t>
+        <w:t xml:space="preserve">pour des lignes (ex : sélectionner une partie du texte pour la mettre en couleur, gras, </w:t>
+      </w:r>
+      <w:proofErr w:type="gramStart"/>
+      <w:r>
+        <w:t>etc..</w:t>
+      </w:r>
+      <w:proofErr w:type="gramEnd"/>
+      <w:r>
+        <w:t>)</w:t>
       </w:r>
     </w:p>
     <w:p>
@@ -4410,13 +4418,7 @@
         </w:rPr>
       </w:pPr>
       <w:r>
-        <w:t xml:space="preserve">em = par rapport </w:t>
-      </w:r>
-      <w:r>
-        <w:t>à</w:t>
-      </w:r>
-      <w:r>
-        <w:t xml:space="preserve"> la taille </w:t>
+        <w:t xml:space="preserve">em = par rapport à la taille </w:t>
       </w:r>
       <w:r>
         <w:t xml:space="preserve">(de la police) </w:t>
@@ -4441,13 +4443,7 @@
         </w:rPr>
       </w:pPr>
       <w:r>
-        <w:t>rem</w:t>
-      </w:r>
-      <w:r>
-        <w:t xml:space="preserve"> = par rapport à la taille de l’élément </w:t>
-      </w:r>
-      <w:r>
-        <w:t>racine</w:t>
+        <w:t>rem = par rapport à la taille de l’élément racine</w:t>
       </w:r>
     </w:p>
     <w:p>
@@ -4466,13 +4462,7 @@
         </w:rPr>
       </w:pPr>
       <w:r>
-        <w:t>vw</w:t>
-      </w:r>
-      <w:r>
-        <w:t xml:space="preserve"> = </w:t>
-      </w:r>
-      <w:r>
-        <w:t>1% de la largeur de la fenêtre</w:t>
+        <w:t>vw = 1% de la largeur de la fenêtre</w:t>
       </w:r>
     </w:p>
     <w:p>
@@ -4491,16 +4481,7 @@
         </w:rPr>
       </w:pPr>
       <w:r>
-        <w:t>vh</w:t>
-      </w:r>
-      <w:r>
-        <w:t xml:space="preserve"> = 1% de la </w:t>
-      </w:r>
-      <w:r>
-        <w:t>hauteur</w:t>
-      </w:r>
-      <w:r>
-        <w:t xml:space="preserve"> de la fenêtre</w:t>
+        <w:t>vh = 1% de la hauteur de la fenêtre</w:t>
       </w:r>
     </w:p>
     <w:p>
@@ -4796,16 +4777,7 @@
           <w:spacing w:val="-1"/>
           <w:shd w:val="clear" w:color="auto" w:fill="FFFFFF"/>
         </w:rPr>
-        <w:t xml:space="preserve"> l</w:t>
-      </w:r>
-      <w:r>
-        <w:rPr>
-          <w:rFonts w:ascii="Arial" w:hAnsi="Arial" w:cs="Arial"/>
-          <w:color w:val="1B1B1B"/>
-          <w:spacing w:val="-1"/>
-          <w:shd w:val="clear" w:color="auto" w:fill="FFFFFF"/>
-        </w:rPr>
-        <w:t>'image est redimensionnée pour être aussi grande que possible et pour conserver ses proportions. L'image couvre toute la largeur ou la hauteur du conteneur et les parties qui dépassent sont rognées si les proportions du conteneur sont différentes</w:t>
+        <w:t xml:space="preserve"> l'image est redimensionnée pour être aussi grande que possible et pour conserver ses proportions. L'image couvre toute la largeur ou la hauteur du conteneur et les parties qui dépassent sont rognées si les proportions du conteneur sont différentes</w:t>
       </w:r>
     </w:p>
     <w:p>
@@ -4837,16 +4809,7 @@
           <w:spacing w:val="-1"/>
           <w:shd w:val="clear" w:color="auto" w:fill="FFFFFF"/>
         </w:rPr>
-        <w:t xml:space="preserve">  =  </w:t>
-      </w:r>
-      <w:r>
-        <w:rPr>
-          <w:rFonts w:ascii="Arial" w:hAnsi="Arial" w:cs="Arial"/>
-          <w:color w:val="1B1B1B"/>
-          <w:spacing w:val="-1"/>
-          <w:shd w:val="clear" w:color="auto" w:fill="FFFFFF"/>
-        </w:rPr>
-        <w:t>redimensionne l'image d'arrière-plan afin que ses proportions soient conservées</w:t>
+        <w:t xml:space="preserve">  =  redimensionne l'image d'arrière-plan afin que ses proportions soient conservées</w:t>
       </w:r>
     </w:p>
     <w:p>
@@ -5117,34 +5080,7 @@
           <w:spacing w:val="-1"/>
           <w:shd w:val="clear" w:color="auto" w:fill="FFFFFF"/>
         </w:rPr>
-        <w:t xml:space="preserve">si on définit un élément avec une largeur de 100 pixels, ces 100 pixels </w:t>
-      </w:r>
-      <w:r>
-        <w:rPr>
-          <w:rFonts w:ascii="Arial" w:hAnsi="Arial" w:cs="Arial"/>
-          <w:color w:val="1B1B1B"/>
-          <w:spacing w:val="-1"/>
-          <w:shd w:val="clear" w:color="auto" w:fill="FFFFFF"/>
-        </w:rPr>
-        <w:t>incluront</w:t>
-      </w:r>
-      <w:r>
-        <w:rPr>
-          <w:rFonts w:ascii="Arial" w:hAnsi="Arial" w:cs="Arial"/>
-          <w:color w:val="1B1B1B"/>
-          <w:spacing w:val="-1"/>
-          <w:shd w:val="clear" w:color="auto" w:fill="FFFFFF"/>
-        </w:rPr>
-        <w:t xml:space="preserve"> la bordure et le remplissage éventuellement ajoutés et c'est le contenu de la boîte qui sera compressé pour absorber cette largeur supplémentaire</w:t>
-      </w:r>
-      <w:r>
-        <w:rPr>
-          <w:rFonts w:ascii="Arial" w:hAnsi="Arial" w:cs="Arial"/>
-          <w:color w:val="1B1B1B"/>
-          <w:spacing w:val="-1"/>
-          <w:shd w:val="clear" w:color="auto" w:fill="FFFFFF"/>
-        </w:rPr>
-        <w:t xml:space="preserve"> (on définit la taille totale (margin &amp; padding compris))</w:t>
+        <w:t>si on définit un élément avec une largeur de 100 pixels, ces 100 pixels incluront la bordure et le remplissage éventuellement ajoutés et c'est le contenu de la boîte qui sera compressé pour absorber cette largeur supplémentaire (on définit la taille totale (margin &amp; padding compris))</w:t>
       </w:r>
     </w:p>
     <w:p>
@@ -5262,16 +5198,7 @@
           <w:spacing w:val="-1"/>
           <w:shd w:val="clear" w:color="auto" w:fill="FFFFFF"/>
         </w:rPr>
-        <w:t xml:space="preserve">dégager les flottements à </w:t>
-      </w:r>
-      <w:r>
-        <w:rPr>
-          <w:rFonts w:ascii="Arial" w:hAnsi="Arial" w:cs="Arial"/>
-          <w:color w:val="1B1B1B"/>
-          <w:spacing w:val="-1"/>
-          <w:shd w:val="clear" w:color="auto" w:fill="FFFFFF"/>
-        </w:rPr>
-        <w:t>droite</w:t>
+        <w:t>dégager les flottements à droite</w:t>
       </w:r>
     </w:p>
     <w:p>
@@ -5309,16 +5236,7 @@
           <w:spacing w:val="-1"/>
           <w:shd w:val="clear" w:color="auto" w:fill="FFFFFF"/>
         </w:rPr>
-        <w:t>dégager les flottements à gauche</w:t>
-      </w:r>
-      <w:r>
-        <w:rPr>
-          <w:rFonts w:ascii="Arial" w:hAnsi="Arial" w:cs="Arial"/>
-          <w:color w:val="1B1B1B"/>
-          <w:spacing w:val="-1"/>
-          <w:shd w:val="clear" w:color="auto" w:fill="FFFFFF"/>
-        </w:rPr>
-        <w:t xml:space="preserve"> &amp; à droite</w:t>
+        <w:t>dégager les flottements à gauche &amp; à droite</w:t>
       </w:r>
     </w:p>
     <w:p>
@@ -5391,43 +5309,7 @@
           <w:spacing w:val="-1"/>
           <w:shd w:val="clear" w:color="auto" w:fill="FFFFFF"/>
         </w:rPr>
-        <w:t>dégager le contenu vers l</w:t>
-      </w:r>
-      <w:r>
-        <w:rPr>
-          <w:rFonts w:ascii="Arial" w:hAnsi="Arial" w:cs="Arial"/>
-          <w:color w:val="1B1B1B"/>
-          <w:spacing w:val="-1"/>
-          <w:shd w:val="clear" w:color="auto" w:fill="FFFFFF"/>
-        </w:rPr>
-        <w:t>a</w:t>
-      </w:r>
-      <w:r>
-        <w:rPr>
-          <w:rFonts w:ascii="Arial" w:hAnsi="Arial" w:cs="Arial"/>
-          <w:color w:val="1B1B1B"/>
-          <w:spacing w:val="-1"/>
-          <w:shd w:val="clear" w:color="auto" w:fill="FFFFFF"/>
-        </w:rPr>
-        <w:t xml:space="preserve"> </w:t>
-      </w:r>
-      <w:r>
-        <w:rPr>
-          <w:rFonts w:ascii="Arial" w:hAnsi="Arial" w:cs="Arial"/>
-          <w:color w:val="1B1B1B"/>
-          <w:spacing w:val="-1"/>
-          <w:shd w:val="clear" w:color="auto" w:fill="FFFFFF"/>
-        </w:rPr>
-        <w:t>fin</w:t>
-      </w:r>
-      <w:r>
-        <w:rPr>
-          <w:rFonts w:ascii="Arial" w:hAnsi="Arial" w:cs="Arial"/>
-          <w:color w:val="1B1B1B"/>
-          <w:spacing w:val="-1"/>
-          <w:shd w:val="clear" w:color="auto" w:fill="FFFFFF"/>
-        </w:rPr>
-        <w:t xml:space="preserve"> du bloc englobant</w:t>
+        <w:t>dégager le contenu vers la fin du bloc englobant</w:t>
       </w:r>
     </w:p>
     <w:p>
@@ -5527,18 +5409,7 @@
           <w:spacing w:val="-1"/>
           <w:shd w:val="clear" w:color="auto" w:fill="FFFFFF"/>
         </w:rPr>
-        <w:t>r</w:t>
-      </w:r>
-      <w:r>
-        <w:rPr>
-          <w:rFonts w:ascii="Arial" w:hAnsi="Arial" w:cs="Arial"/>
-          <w:i/>
-          <w:iCs/>
-          <w:color w:val="1B1B1B"/>
-          <w:spacing w:val="-1"/>
-          <w:shd w:val="clear" w:color="auto" w:fill="FFFFFF"/>
-        </w:rPr>
-        <w:t>elative</w:t>
+        <w:t>relative</w:t>
       </w:r>
       <w:r>
         <w:rPr>
@@ -5878,16 +5749,7 @@
           <w:spacing w:val="-1"/>
           <w:shd w:val="clear" w:color="auto" w:fill="FFFFFF"/>
         </w:rPr>
-        <w:t>) au sein du conteneur puis il se comporte ensuite comme un élément fixe jusqu'à atteindre le bord opposé du bloc englobant</w:t>
-      </w:r>
-      <w:r>
-        <w:rPr>
-          <w:rFonts w:ascii="Arial" w:hAnsi="Arial" w:cs="Arial"/>
-          <w:color w:val="1B1B1B"/>
-          <w:spacing w:val="-1"/>
-          <w:shd w:val="clear" w:color="auto" w:fill="FFFFFF"/>
-        </w:rPr>
-        <w:t xml:space="preserve"> (il reste à la même position quand on scroll)</w:t>
+        <w:t>) au sein du conteneur puis il se comporte ensuite comme un élément fixe jusqu'à atteindre le bord opposé du bloc englobant (il reste à la même position quand on scroll)</w:t>
       </w:r>
     </w:p>
     <w:p>
@@ -6197,6 +6059,162 @@
       <w:bookmarkEnd w:id="10"/>
     </w:p>
     <w:p>
+      <w:r>
+        <w:rPr>
+          <w:i/>
+          <w:iCs/>
+          <w:u w:val="single"/>
+        </w:rPr>
+        <w:t>overflow :</w:t>
+      </w:r>
+    </w:p>
+    <w:p>
+      <w:r>
+        <w:t>D</w:t>
+      </w:r>
+      <w:r>
+        <w:t>éfinit comment gérer le dépassement du contenu d'un élément dans son bloc</w:t>
+      </w:r>
+    </w:p>
+    <w:p>
+      <w:pPr>
+        <w:pStyle w:val="Paragraphedeliste"/>
+        <w:numPr>
+          <w:ilvl w:val="0"/>
+          <w:numId w:val="7"/>
+        </w:numPr>
+      </w:pPr>
+      <w:r>
+        <w:t>V</w:t>
+      </w:r>
+      <w:r>
+        <w:t>isible</w:t>
+      </w:r>
+    </w:p>
+    <w:p/>
+    <w:p>
+      <w:r>
+        <w:t>La valeur par défaut. Le contenu n'est pas rogné. Le contenu peut éventuellement être affiché en dehors de la boîte de remplissage (padding).</w:t>
+      </w:r>
+    </w:p>
+    <w:p/>
+    <w:p>
+      <w:pPr>
+        <w:pStyle w:val="Paragraphedeliste"/>
+        <w:numPr>
+          <w:ilvl w:val="0"/>
+          <w:numId w:val="7"/>
+        </w:numPr>
+      </w:pPr>
+      <w:r>
+        <w:t>hidden</w:t>
+      </w:r>
+    </w:p>
+    <w:p>
+      <w:r>
+        <w:t>Le contenu est rogné si besoin pour s'inscrire dans la boîte de remplissage (padding) et aucune barre de défilement n'est affichée.</w:t>
+      </w:r>
+    </w:p>
+    <w:p/>
+    <w:p>
+      <w:pPr>
+        <w:pStyle w:val="Paragraphedeliste"/>
+        <w:numPr>
+          <w:ilvl w:val="0"/>
+          <w:numId w:val="7"/>
+        </w:numPr>
+      </w:pPr>
+      <w:r>
+        <w:t>scroll</w:t>
+      </w:r>
+    </w:p>
+    <w:p>
+      <w:r>
+        <w:t>Le contenu est rogné pour s'inscrire dans la boîte de remplissage (padding) et les navigateurs de bureau affichent des barres de défilement dans tous les cas. Cela évite d'avoir des barres qui apparaissent et disparaissent sans cesse avec du contenu dynamique.</w:t>
+      </w:r>
+    </w:p>
+    <w:p/>
+    <w:p>
+      <w:pPr>
+        <w:pStyle w:val="Paragraphedeliste"/>
+        <w:numPr>
+          <w:ilvl w:val="0"/>
+          <w:numId w:val="7"/>
+        </w:numPr>
+      </w:pPr>
+      <w:r>
+        <w:t>auto</w:t>
+      </w:r>
+    </w:p>
+    <w:p>
+      <w:r>
+        <w:t>Le comportement est laissé à la discrétion de l'agent utilisateur. Les navigateurs comme Firefox affichent des ascenseurs si le contenu dépasse dans la boîte de remplissage (padding)</w:t>
+      </w:r>
+    </w:p>
+    <w:p/>
+    <w:p>
+      <w:pPr>
+        <w:pStyle w:val="Paragraphedeliste"/>
+        <w:numPr>
+          <w:ilvl w:val="0"/>
+          <w:numId w:val="7"/>
+        </w:numPr>
+      </w:pPr>
+      <w:r>
+        <w:t>overlay </w:t>
+      </w:r>
+    </w:p>
+    <w:p>
+      <w:r>
+        <w:t>Cette valeur se comporte comme auto </w:t>
+      </w:r>
+      <w:proofErr w:type="gramStart"/>
+      <w:r>
+        <w:t>sauf que</w:t>
+      </w:r>
+      <w:proofErr w:type="gramEnd"/>
+      <w:r>
+        <w:t xml:space="preserve"> les barres de défilement sont au-dessus du contenu plutôt que de prendre de la place. Cette valeur est uniquement prise en charge par les navigateurs basés sur WebKit (Safari) ou Blink (Chrome, Opera).</w:t>
+      </w:r>
+    </w:p>
+    <w:p/>
+    <w:p/>
+    <w:p>
+      <w:pPr>
+        <w:spacing w:line="360" w:lineRule="auto"/>
+        <w:rPr>
+          <w:i/>
+          <w:iCs/>
+          <w:u w:val="single"/>
+        </w:rPr>
+      </w:pPr>
+      <w:r>
+        <w:rPr>
+          <w:i/>
+          <w:iCs/>
+          <w:u w:val="single"/>
+        </w:rPr>
+        <w:t xml:space="preserve">FontAwesome : </w:t>
+      </w:r>
+    </w:p>
+    <w:p>
+      <w:pPr>
+        <w:spacing w:line="360" w:lineRule="auto"/>
+      </w:pPr>
+      <w:r>
+        <w:t>Site de font</w:t>
+      </w:r>
+      <w:r>
+        <w:t>s</w:t>
+      </w:r>
+      <w:r>
+        <w:t xml:space="preserve"> et d’icone</w:t>
+      </w:r>
+      <w:r>
+        <w:t>s</w:t>
+      </w:r>
+    </w:p>
+    <w:p>
       <w:pPr>
         <w:rPr>
           <w:rFonts w:ascii="Arial" w:eastAsiaTheme="majorEastAsia" w:hAnsi="Arial" w:cstheme="majorBidi"/>
@@ -6213,9 +6231,15 @@
     <w:p>
       <w:pPr>
         <w:pStyle w:val="Titre2"/>
+        <w:rPr>
+          <w:lang w:val="en-GB"/>
+        </w:rPr>
       </w:pPr>
       <w:bookmarkStart w:id="11" w:name="_Toc93396911"/>
       <w:r>
+        <w:rPr>
+          <w:lang w:val="en-GB"/>
+        </w:rPr>
         <w:lastRenderedPageBreak/>
         <w:t>B/ Notes</w:t>
       </w:r>
@@ -6225,17 +6249,60 @@
       <w:pPr>
         <w:spacing w:line="360" w:lineRule="auto"/>
       </w:pPr>
+      <w:r>
+        <w:t>Penser à reset le c</w:t>
+      </w:r>
+      <w:r>
+        <w:t>ss</w:t>
+      </w:r>
     </w:p>
     <w:p>
       <w:pPr>
         <w:spacing w:line="360" w:lineRule="auto"/>
-        <w:rPr>
-          <w:rFonts w:asciiTheme="majorHAnsi" w:eastAsiaTheme="majorEastAsia" w:hAnsiTheme="majorHAnsi" w:cstheme="majorBidi"/>
-          <w:color w:val="2F5496" w:themeColor="accent1" w:themeShade="BF"/>
-          <w:sz w:val="40"/>
-          <w:szCs w:val="32"/>
-        </w:rPr>
-      </w:pPr>
+      </w:pPr>
+    </w:p>
+    <w:p>
+      <w:pPr>
+        <w:spacing w:line="360" w:lineRule="auto"/>
+      </w:pPr>
+      <w:r>
+        <w:t xml:space="preserve">Bien organiser son CSS (Section ( </w:t>
+      </w:r>
+      <w:r>
+        <w:rPr>
+          <w:color w:val="538135" w:themeColor="accent6" w:themeShade="BF"/>
+        </w:rPr>
+        <w:t xml:space="preserve">/* Navbar */    /* Main */ </w:t>
+      </w:r>
+      <w:r>
+        <w:t>)</w:t>
+      </w:r>
+    </w:p>
+    <w:p>
+      <w:pPr>
+        <w:spacing w:line="360" w:lineRule="auto"/>
+      </w:pPr>
+    </w:p>
+    <w:p>
+      <w:pPr>
+        <w:spacing w:line="360" w:lineRule="auto"/>
+      </w:pPr>
+      <w:r>
+        <w:t xml:space="preserve">Utiliser des classes utilitaires pour pouvoir définir des choses récurrentes (ex : background blanc &amp; noir, texte important, bouton, etc…) </w:t>
+      </w:r>
+    </w:p>
+    <w:p>
+      <w:pPr>
+        <w:spacing w:line="360" w:lineRule="auto"/>
+      </w:pPr>
+    </w:p>
+    <w:p>
+      <w:pPr>
+        <w:spacing w:line="360" w:lineRule="auto"/>
+      </w:pPr>
+      <w:r>
+        <w:t>Penser à clear après des float successifs</w:t>
+      </w:r>
       <w:r>
         <w:br w:type="page"/>
       </w:r>
@@ -6244,13 +6311,22 @@
       <w:pPr>
         <w:pStyle w:val="Titre1"/>
         <w:spacing w:line="360" w:lineRule="auto"/>
+        <w:rPr>
+          <w:lang w:val="en-GB"/>
+        </w:rPr>
       </w:pPr>
       <w:bookmarkStart w:id="12" w:name="_Toc93396912"/>
       <w:r>
+        <w:rPr>
+          <w:lang w:val="en-GB"/>
+        </w:rPr>
         <w:lastRenderedPageBreak/>
         <w:t>Section 5</w:t>
       </w:r>
       <w:r>
+        <w:rPr>
+          <w:lang w:val="en-GB"/>
+        </w:rPr>
         <w:t> : Intro to Responsive Layouts</w:t>
       </w:r>
       <w:bookmarkEnd w:id="12"/>
@@ -6258,9 +6334,15 @@
     <w:p>
       <w:pPr>
         <w:pStyle w:val="Titre2"/>
+        <w:rPr>
+          <w:lang w:val="en-GB"/>
+        </w:rPr>
       </w:pPr>
       <w:bookmarkStart w:id="13" w:name="_Toc93396913"/>
       <w:r>
+        <w:rPr>
+          <w:lang w:val="en-GB"/>
+        </w:rPr>
         <w:t>A/ Définition</w:t>
       </w:r>
       <w:bookmarkEnd w:id="13"/>
@@ -6273,9 +6355,13 @@
           <w:color w:val="2F5496" w:themeColor="accent1" w:themeShade="BF"/>
           <w:sz w:val="26"/>
           <w:szCs w:val="26"/>
-        </w:rPr>
-      </w:pPr>
-      <w:r>
+          <w:lang w:val="en-GB"/>
+        </w:rPr>
+      </w:pPr>
+      <w:r>
+        <w:rPr>
+          <w:lang w:val="en-GB"/>
+        </w:rPr>
         <w:br w:type="page"/>
       </w:r>
     </w:p>
@@ -6986,8 +7072,16 @@
         <w:rPr>
           <w:lang w:val="en-GB"/>
         </w:rPr>
-        <w:t> : Website Deployment With</w:t>
-      </w:r>
+        <w:t xml:space="preserve"> : Website Deployment </w:t>
+      </w:r>
+      <w:proofErr w:type="gramStart"/>
+      <w:r>
+        <w:rPr>
+          <w:lang w:val="en-GB"/>
+        </w:rPr>
+        <w:t>With</w:t>
+      </w:r>
+      <w:proofErr w:type="gramEnd"/>
       <w:r>
         <w:rPr>
           <w:lang w:val="en-GB"/>
@@ -7178,7 +7272,21 @@
         <w:rPr>
           <w:lang w:val="en-GB"/>
         </w:rPr>
-        <w:t xml:space="preserve"> : Portfolio Website With Sass</w:t>
+        <w:t xml:space="preserve"> : Portfolio Website </w:t>
+      </w:r>
+      <w:proofErr w:type="gramStart"/>
+      <w:r>
+        <w:rPr>
+          <w:lang w:val="en-GB"/>
+        </w:rPr>
+        <w:t>With</w:t>
+      </w:r>
+      <w:proofErr w:type="gramEnd"/>
+      <w:r>
+        <w:rPr>
+          <w:lang w:val="en-GB"/>
+        </w:rPr>
+        <w:t xml:space="preserve"> Sass</w:t>
       </w:r>
       <w:bookmarkEnd w:id="42"/>
     </w:p>
@@ -7690,6 +7798,229 @@
     </w:lvl>
   </w:abstractNum>
   <w:abstractNum w:abstractNumId="4" w15:restartNumberingAfterBreak="0">
+    <w:nsid w:val="389E3571"/>
+    <w:multiLevelType w:val="hybridMultilevel"/>
+    <w:tmpl w:val="C42C656A"/>
+    <w:lvl w:ilvl="0" w:tplc="040C0001">
+      <w:start w:val="1"/>
+      <w:numFmt w:val="bullet"/>
+      <w:lvlText w:val=""/>
+      <w:lvlJc w:val="left"/>
+      <w:pPr>
+        <w:ind w:left="720" w:hanging="360"/>
+      </w:pPr>
+      <w:rPr>
+        <w:rFonts w:ascii="Symbol" w:hAnsi="Symbol" w:hint="default"/>
+      </w:rPr>
+    </w:lvl>
+    <w:lvl w:ilvl="1" w:tplc="040C0003" w:tentative="1">
+      <w:start w:val="1"/>
+      <w:numFmt w:val="bullet"/>
+      <w:lvlText w:val="o"/>
+      <w:lvlJc w:val="left"/>
+      <w:pPr>
+        <w:ind w:left="1440" w:hanging="360"/>
+      </w:pPr>
+      <w:rPr>
+        <w:rFonts w:ascii="Courier New" w:hAnsi="Courier New" w:cs="Courier New" w:hint="default"/>
+      </w:rPr>
+    </w:lvl>
+    <w:lvl w:ilvl="2" w:tplc="040C0005" w:tentative="1">
+      <w:start w:val="1"/>
+      <w:numFmt w:val="bullet"/>
+      <w:lvlText w:val=""/>
+      <w:lvlJc w:val="left"/>
+      <w:pPr>
+        <w:ind w:left="2160" w:hanging="360"/>
+      </w:pPr>
+      <w:rPr>
+        <w:rFonts w:ascii="Wingdings" w:hAnsi="Wingdings" w:hint="default"/>
+      </w:rPr>
+    </w:lvl>
+    <w:lvl w:ilvl="3" w:tplc="040C0001" w:tentative="1">
+      <w:start w:val="1"/>
+      <w:numFmt w:val="bullet"/>
+      <w:lvlText w:val=""/>
+      <w:lvlJc w:val="left"/>
+      <w:pPr>
+        <w:ind w:left="2880" w:hanging="360"/>
+      </w:pPr>
+      <w:rPr>
+        <w:rFonts w:ascii="Symbol" w:hAnsi="Symbol" w:hint="default"/>
+      </w:rPr>
+    </w:lvl>
+    <w:lvl w:ilvl="4" w:tplc="040C0003" w:tentative="1">
+      <w:start w:val="1"/>
+      <w:numFmt w:val="bullet"/>
+      <w:lvlText w:val="o"/>
+      <w:lvlJc w:val="left"/>
+      <w:pPr>
+        <w:ind w:left="3600" w:hanging="360"/>
+      </w:pPr>
+      <w:rPr>
+        <w:rFonts w:ascii="Courier New" w:hAnsi="Courier New" w:cs="Courier New" w:hint="default"/>
+      </w:rPr>
+    </w:lvl>
+    <w:lvl w:ilvl="5" w:tplc="040C0005" w:tentative="1">
+      <w:start w:val="1"/>
+      <w:numFmt w:val="bullet"/>
+      <w:lvlText w:val=""/>
+      <w:lvlJc w:val="left"/>
+      <w:pPr>
+        <w:ind w:left="4320" w:hanging="360"/>
+      </w:pPr>
+      <w:rPr>
+        <w:rFonts w:ascii="Wingdings" w:hAnsi="Wingdings" w:hint="default"/>
+      </w:rPr>
+    </w:lvl>
+    <w:lvl w:ilvl="6" w:tplc="040C0001" w:tentative="1">
+      <w:start w:val="1"/>
+      <w:numFmt w:val="bullet"/>
+      <w:lvlText w:val=""/>
+      <w:lvlJc w:val="left"/>
+      <w:pPr>
+        <w:ind w:left="5040" w:hanging="360"/>
+      </w:pPr>
+      <w:rPr>
+        <w:rFonts w:ascii="Symbol" w:hAnsi="Symbol" w:hint="default"/>
+      </w:rPr>
+    </w:lvl>
+    <w:lvl w:ilvl="7" w:tplc="040C0003" w:tentative="1">
+      <w:start w:val="1"/>
+      <w:numFmt w:val="bullet"/>
+      <w:lvlText w:val="o"/>
+      <w:lvlJc w:val="left"/>
+      <w:pPr>
+        <w:ind w:left="5760" w:hanging="360"/>
+      </w:pPr>
+      <w:rPr>
+        <w:rFonts w:ascii="Courier New" w:hAnsi="Courier New" w:cs="Courier New" w:hint="default"/>
+      </w:rPr>
+    </w:lvl>
+    <w:lvl w:ilvl="8" w:tplc="040C0005" w:tentative="1">
+      <w:start w:val="1"/>
+      <w:numFmt w:val="bullet"/>
+      <w:lvlText w:val=""/>
+      <w:lvlJc w:val="left"/>
+      <w:pPr>
+        <w:ind w:left="6480" w:hanging="360"/>
+      </w:pPr>
+      <w:rPr>
+        <w:rFonts w:ascii="Wingdings" w:hAnsi="Wingdings" w:hint="default"/>
+      </w:rPr>
+    </w:lvl>
+  </w:abstractNum>
+  <w:abstractNum w:abstractNumId="5" w15:restartNumberingAfterBreak="0">
+    <w:nsid w:val="531A40FD"/>
+    <w:multiLevelType w:val="hybridMultilevel"/>
+    <w:tmpl w:val="4EE8692E"/>
+    <w:lvl w:ilvl="0" w:tplc="040C0001">
+      <w:start w:val="1"/>
+      <w:numFmt w:val="bullet"/>
+      <w:lvlText w:val=""/>
+      <w:lvlJc w:val="left"/>
+      <w:rPr>
+        <w:rFonts w:ascii="Symbol" w:hAnsi="Symbol" w:hint="default"/>
+      </w:rPr>
+    </w:lvl>
+    <w:lvl w:ilvl="1" w:tplc="040C0003" w:tentative="1">
+      <w:start w:val="1"/>
+      <w:numFmt w:val="bullet"/>
+      <w:lvlText w:val="o"/>
+      <w:lvlJc w:val="left"/>
+      <w:pPr>
+        <w:ind w:left="1440" w:hanging="360"/>
+      </w:pPr>
+      <w:rPr>
+        <w:rFonts w:ascii="Courier New" w:hAnsi="Courier New" w:cs="Courier New" w:hint="default"/>
+      </w:rPr>
+    </w:lvl>
+    <w:lvl w:ilvl="2" w:tplc="040C0005" w:tentative="1">
+      <w:start w:val="1"/>
+      <w:numFmt w:val="bullet"/>
+      <w:lvlText w:val=""/>
+      <w:lvlJc w:val="left"/>
+      <w:pPr>
+        <w:ind w:left="2160" w:hanging="360"/>
+      </w:pPr>
+      <w:rPr>
+        <w:rFonts w:ascii="Wingdings" w:hAnsi="Wingdings" w:hint="default"/>
+      </w:rPr>
+    </w:lvl>
+    <w:lvl w:ilvl="3" w:tplc="040C0001" w:tentative="1">
+      <w:start w:val="1"/>
+      <w:numFmt w:val="bullet"/>
+      <w:lvlText w:val=""/>
+      <w:lvlJc w:val="left"/>
+      <w:pPr>
+        <w:ind w:left="2880" w:hanging="360"/>
+      </w:pPr>
+      <w:rPr>
+        <w:rFonts w:ascii="Symbol" w:hAnsi="Symbol" w:hint="default"/>
+      </w:rPr>
+    </w:lvl>
+    <w:lvl w:ilvl="4" w:tplc="040C0003" w:tentative="1">
+      <w:start w:val="1"/>
+      <w:numFmt w:val="bullet"/>
+      <w:lvlText w:val="o"/>
+      <w:lvlJc w:val="left"/>
+      <w:pPr>
+        <w:ind w:left="3600" w:hanging="360"/>
+      </w:pPr>
+      <w:rPr>
+        <w:rFonts w:ascii="Courier New" w:hAnsi="Courier New" w:cs="Courier New" w:hint="default"/>
+      </w:rPr>
+    </w:lvl>
+    <w:lvl w:ilvl="5" w:tplc="040C0005" w:tentative="1">
+      <w:start w:val="1"/>
+      <w:numFmt w:val="bullet"/>
+      <w:lvlText w:val=""/>
+      <w:lvlJc w:val="left"/>
+      <w:pPr>
+        <w:ind w:left="4320" w:hanging="360"/>
+      </w:pPr>
+      <w:rPr>
+        <w:rFonts w:ascii="Wingdings" w:hAnsi="Wingdings" w:hint="default"/>
+      </w:rPr>
+    </w:lvl>
+    <w:lvl w:ilvl="6" w:tplc="040C0001" w:tentative="1">
+      <w:start w:val="1"/>
+      <w:numFmt w:val="bullet"/>
+      <w:lvlText w:val=""/>
+      <w:lvlJc w:val="left"/>
+      <w:pPr>
+        <w:ind w:left="5040" w:hanging="360"/>
+      </w:pPr>
+      <w:rPr>
+        <w:rFonts w:ascii="Symbol" w:hAnsi="Symbol" w:hint="default"/>
+      </w:rPr>
+    </w:lvl>
+    <w:lvl w:ilvl="7" w:tplc="040C0003" w:tentative="1">
+      <w:start w:val="1"/>
+      <w:numFmt w:val="bullet"/>
+      <w:lvlText w:val="o"/>
+      <w:lvlJc w:val="left"/>
+      <w:pPr>
+        <w:ind w:left="5760" w:hanging="360"/>
+      </w:pPr>
+      <w:rPr>
+        <w:rFonts w:ascii="Courier New" w:hAnsi="Courier New" w:cs="Courier New" w:hint="default"/>
+      </w:rPr>
+    </w:lvl>
+    <w:lvl w:ilvl="8" w:tplc="040C0005" w:tentative="1">
+      <w:start w:val="1"/>
+      <w:numFmt w:val="bullet"/>
+      <w:lvlText w:val=""/>
+      <w:lvlJc w:val="left"/>
+      <w:pPr>
+        <w:ind w:left="6480" w:hanging="360"/>
+      </w:pPr>
+      <w:rPr>
+        <w:rFonts w:ascii="Wingdings" w:hAnsi="Wingdings" w:hint="default"/>
+      </w:rPr>
+    </w:lvl>
+  </w:abstractNum>
+  <w:abstractNum w:abstractNumId="6" w15:restartNumberingAfterBreak="0">
     <w:nsid w:val="6A836AD1"/>
     <w:multiLevelType w:val="hybridMultilevel"/>
     <w:tmpl w:val="65D86DD6"/>
@@ -7812,10 +8143,16 @@
     <w:abstractNumId w:val="0"/>
   </w:num>
   <w:num w:numId="4">
-    <w:abstractNumId w:val="4"/>
+    <w:abstractNumId w:val="6"/>
   </w:num>
   <w:num w:numId="5">
     <w:abstractNumId w:val="3"/>
+  </w:num>
+  <w:num w:numId="6">
+    <w:abstractNumId w:val="4"/>
+  </w:num>
+  <w:num w:numId="7">
+    <w:abstractNumId w:val="5"/>
   </w:num>
 </w:numbering>
 </file>
@@ -8271,6 +8608,7 @@
   <w:style w:type="character" w:default="1" w:styleId="Policepardfaut">
     <w:name w:val="Default Paragraph Font"/>
     <w:uiPriority w:val="1"/>
+    <w:semiHidden/>
     <w:unhideWhenUsed/>
   </w:style>
   <w:style w:type="table" w:default="1" w:styleId="TableauNormal">
@@ -8490,6 +8828,24 @@
       <w:rFonts w:ascii="Courier New" w:eastAsia="Times New Roman" w:hAnsi="Courier New" w:cs="Courier New"/>
       <w:sz w:val="20"/>
       <w:szCs w:val="20"/>
+    </w:rPr>
+  </w:style>
+  <w:style w:type="paragraph" w:styleId="NormalWeb">
+    <w:name w:val="Normal (Web)"/>
+    <w:basedOn w:val="Normal"/>
+    <w:uiPriority w:val="99"/>
+    <w:semiHidden/>
+    <w:unhideWhenUsed/>
+    <w:rsid w:val="00E83ABF"/>
+    <w:pPr>
+      <w:spacing w:before="100" w:beforeAutospacing="1" w:after="100" w:afterAutospacing="1" w:line="240" w:lineRule="auto"/>
+      <w:jc w:val="left"/>
+    </w:pPr>
+    <w:rPr>
+      <w:rFonts w:ascii="Times New Roman" w:eastAsia="Times New Roman" w:hAnsi="Times New Roman" w:cs="Times New Roman"/>
+      <w:sz w:val="24"/>
+      <w:szCs w:val="24"/>
+      <w:lang w:eastAsia="fr-FR"/>
     </w:rPr>
   </w:style>
 </w:styles>

</xml_diff>

<commit_message>
Section 5 : Intro to Responsive Layouts + Hotel Responsive(Burger Menu)
</commit_message>
<xml_diff>
--- a/Notes Cours HTML-CSS.docx
+++ b/Notes Cours HTML-CSS.docx
@@ -3318,7 +3318,11 @@
     </w:p>
     <w:p>
       <w:r>
-        <w:t>HyperText Markup La</w:t>
+        <w:t xml:space="preserve">HyperText Markup </w:t>
+      </w:r>
+      <w:proofErr w:type="spellStart"/>
+      <w:r>
+        <w:t>La</w:t>
       </w:r>
       <w:r>
         <w:t>ngu</w:t>
@@ -3326,6 +3330,7 @@
       <w:r>
         <w:t>age</w:t>
       </w:r>
+      <w:proofErr w:type="spellEnd"/>
       <w:r>
         <w:t xml:space="preserve"> (</w:t>
       </w:r>
@@ -3346,8 +3351,13 @@
       </w:r>
     </w:p>
     <w:p>
-      <w:r>
-        <w:t>Cascading Style Sheets (Feuilles de style en cascade)</w:t>
+      <w:proofErr w:type="spellStart"/>
+      <w:r>
+        <w:t>Cascading</w:t>
+      </w:r>
+      <w:proofErr w:type="spellEnd"/>
+      <w:r>
+        <w:t xml:space="preserve"> Style Sheets (Feuilles de style en cascade)</w:t>
       </w:r>
     </w:p>
     <w:p>
@@ -3495,13 +3505,31 @@
       <w:pPr>
         <w:pStyle w:val="Sansinterligne"/>
       </w:pPr>
-      <w:r>
-        <w:t xml:space="preserve">Charset : </w:t>
-      </w:r>
-    </w:p>
-    <w:p>
-      <w:r>
-        <w:t>Character encoding (</w:t>
+      <w:proofErr w:type="spellStart"/>
+      <w:r>
+        <w:t>Charset</w:t>
+      </w:r>
+      <w:proofErr w:type="spellEnd"/>
+      <w:r>
+        <w:t xml:space="preserve"> : </w:t>
+      </w:r>
+    </w:p>
+    <w:p>
+      <w:proofErr w:type="spellStart"/>
+      <w:r>
+        <w:t>Character</w:t>
+      </w:r>
+      <w:proofErr w:type="spellEnd"/>
+      <w:r>
+        <w:t xml:space="preserve"> </w:t>
+      </w:r>
+      <w:proofErr w:type="spellStart"/>
+      <w:r>
+        <w:t>encoding</w:t>
+      </w:r>
+      <w:proofErr w:type="spellEnd"/>
+      <w:r>
+        <w:t xml:space="preserve"> (</w:t>
       </w:r>
       <w:r>
         <w:t>Encodage de caractère</w:t>
@@ -3549,6 +3577,7 @@
         </w:rPr>
         <w:t>&lt;</w:t>
       </w:r>
+      <w:proofErr w:type="spellStart"/>
       <w:r>
         <w:rPr>
           <w:color w:val="569CD6"/>
@@ -3556,6 +3585,7 @@
         </w:rPr>
         <w:t>meta</w:t>
       </w:r>
+      <w:proofErr w:type="spellEnd"/>
       <w:r>
         <w:rPr>
           <w:color w:val="D4D4D4"/>
@@ -3563,6 +3593,7 @@
         </w:rPr>
         <w:t xml:space="preserve"> </w:t>
       </w:r>
+      <w:proofErr w:type="spellStart"/>
       <w:r>
         <w:rPr>
           <w:color w:val="9CDCFE"/>
@@ -3570,6 +3601,7 @@
         </w:rPr>
         <w:t>name</w:t>
       </w:r>
+      <w:proofErr w:type="spellEnd"/>
       <w:r>
         <w:t>=</w:t>
       </w:r>
@@ -3578,7 +3610,23 @@
           <w:color w:val="CE9178"/>
           <w:lang w:eastAsia="fr-FR"/>
         </w:rPr>
-        <w:t>"viewport"</w:t>
+        <w:t>"</w:t>
+      </w:r>
+      <w:proofErr w:type="spellStart"/>
+      <w:r>
+        <w:rPr>
+          <w:color w:val="CE9178"/>
+          <w:lang w:eastAsia="fr-FR"/>
+        </w:rPr>
+        <w:t>viewport</w:t>
+      </w:r>
+      <w:proofErr w:type="spellEnd"/>
+      <w:r>
+        <w:rPr>
+          <w:color w:val="CE9178"/>
+          <w:lang w:eastAsia="fr-FR"/>
+        </w:rPr>
+        <w:t>"</w:t>
       </w:r>
       <w:r>
         <w:rPr>
@@ -3606,7 +3654,55 @@
           <w:color w:val="CE9178"/>
           <w:lang w:eastAsia="fr-FR"/>
         </w:rPr>
-        <w:t>"width=device-width, initial-scale=1.0"</w:t>
+        <w:t>"</w:t>
+      </w:r>
+      <w:proofErr w:type="spellStart"/>
+      <w:r>
+        <w:rPr>
+          <w:color w:val="CE9178"/>
+          <w:lang w:eastAsia="fr-FR"/>
+        </w:rPr>
+        <w:t>width</w:t>
+      </w:r>
+      <w:proofErr w:type="spellEnd"/>
+      <w:r>
+        <w:rPr>
+          <w:color w:val="CE9178"/>
+          <w:lang w:eastAsia="fr-FR"/>
+        </w:rPr>
+        <w:t>=</w:t>
+      </w:r>
+      <w:proofErr w:type="spellStart"/>
+      <w:r>
+        <w:rPr>
+          <w:color w:val="CE9178"/>
+          <w:lang w:eastAsia="fr-FR"/>
+        </w:rPr>
+        <w:t>device-width</w:t>
+      </w:r>
+      <w:proofErr w:type="spellEnd"/>
+      <w:r>
+        <w:rPr>
+          <w:color w:val="CE9178"/>
+          <w:lang w:eastAsia="fr-FR"/>
+        </w:rPr>
+        <w:t>, initial-</w:t>
+      </w:r>
+      <w:proofErr w:type="spellStart"/>
+      <w:r>
+        <w:rPr>
+          <w:color w:val="CE9178"/>
+          <w:lang w:eastAsia="fr-FR"/>
+        </w:rPr>
+        <w:t>scale</w:t>
+      </w:r>
+      <w:proofErr w:type="spellEnd"/>
+      <w:r>
+        <w:rPr>
+          <w:color w:val="CE9178"/>
+          <w:lang w:eastAsia="fr-FR"/>
+        </w:rPr>
+        <w:t>=1.0"</w:t>
       </w:r>
       <w:r>
         <w:rPr>
@@ -3655,6 +3751,7 @@
         </w:rPr>
         <w:t>&lt;</w:t>
       </w:r>
+      <w:proofErr w:type="spellStart"/>
       <w:r>
         <w:rPr>
           <w:color w:val="569CD6"/>
@@ -3662,12 +3759,14 @@
         </w:rPr>
         <w:t>meta</w:t>
       </w:r>
+      <w:proofErr w:type="spellEnd"/>
       <w:r>
         <w:rPr>
           <w:lang w:eastAsia="fr-FR"/>
         </w:rPr>
         <w:t xml:space="preserve"> </w:t>
       </w:r>
+      <w:proofErr w:type="spellStart"/>
       <w:r>
         <w:rPr>
           <w:color w:val="9CDCFE"/>
@@ -3675,6 +3774,7 @@
         </w:rPr>
         <w:t>name</w:t>
       </w:r>
+      <w:proofErr w:type="spellEnd"/>
       <w:r>
         <w:rPr>
           <w:lang w:eastAsia="fr-FR"/>
@@ -3712,7 +3812,55 @@
           <w:color w:val="CE9178"/>
           <w:lang w:eastAsia="fr-FR"/>
         </w:rPr>
-        <w:t>"This is my website description"</w:t>
+        <w:t xml:space="preserve">"This </w:t>
+      </w:r>
+      <w:proofErr w:type="spellStart"/>
+      <w:r>
+        <w:rPr>
+          <w:color w:val="CE9178"/>
+          <w:lang w:eastAsia="fr-FR"/>
+        </w:rPr>
+        <w:t>is</w:t>
+      </w:r>
+      <w:proofErr w:type="spellEnd"/>
+      <w:r>
+        <w:rPr>
+          <w:color w:val="CE9178"/>
+          <w:lang w:eastAsia="fr-FR"/>
+        </w:rPr>
+        <w:t xml:space="preserve"> </w:t>
+      </w:r>
+      <w:proofErr w:type="spellStart"/>
+      <w:r>
+        <w:rPr>
+          <w:color w:val="CE9178"/>
+          <w:lang w:eastAsia="fr-FR"/>
+        </w:rPr>
+        <w:t>my</w:t>
+      </w:r>
+      <w:proofErr w:type="spellEnd"/>
+      <w:r>
+        <w:rPr>
+          <w:color w:val="CE9178"/>
+          <w:lang w:eastAsia="fr-FR"/>
+        </w:rPr>
+        <w:t xml:space="preserve"> </w:t>
+      </w:r>
+      <w:proofErr w:type="spellStart"/>
+      <w:r>
+        <w:rPr>
+          <w:color w:val="CE9178"/>
+          <w:lang w:eastAsia="fr-FR"/>
+        </w:rPr>
+        <w:t>website</w:t>
+      </w:r>
+      <w:proofErr w:type="spellEnd"/>
+      <w:r>
+        <w:rPr>
+          <w:color w:val="CE9178"/>
+          <w:lang w:eastAsia="fr-FR"/>
+        </w:rPr>
+        <w:t xml:space="preserve"> description"</w:t>
       </w:r>
       <w:r>
         <w:rPr>
@@ -3741,6 +3889,7 @@
         </w:rPr>
         <w:t>La balise ( &lt;</w:t>
       </w:r>
+      <w:proofErr w:type="spellStart"/>
       <w:r>
         <w:rPr>
           <w:color w:val="569CD6"/>
@@ -3748,6 +3897,7 @@
         </w:rPr>
         <w:t>meta</w:t>
       </w:r>
+      <w:proofErr w:type="spellEnd"/>
       <w:r>
         <w:rPr>
           <w:color w:val="D4D4D4"/>
@@ -3755,6 +3905,7 @@
         </w:rPr>
         <w:t xml:space="preserve"> </w:t>
       </w:r>
+      <w:proofErr w:type="spellStart"/>
       <w:r>
         <w:rPr>
           <w:color w:val="9CDCFE"/>
@@ -3762,6 +3913,7 @@
         </w:rPr>
         <w:t>name</w:t>
       </w:r>
+      <w:proofErr w:type="spellEnd"/>
       <w:r>
         <w:rPr>
           <w:color w:val="D4D4D4"/>
@@ -3802,7 +3954,23 @@
           <w:color w:val="CE9178"/>
           <w:lang w:eastAsia="fr-FR"/>
         </w:rPr>
-        <w:t>"web development, web design"</w:t>
+        <w:t xml:space="preserve">"web </w:t>
+      </w:r>
+      <w:proofErr w:type="spellStart"/>
+      <w:r>
+        <w:rPr>
+          <w:color w:val="CE9178"/>
+          <w:lang w:eastAsia="fr-FR"/>
+        </w:rPr>
+        <w:t>development</w:t>
+      </w:r>
+      <w:proofErr w:type="spellEnd"/>
+      <w:r>
+        <w:rPr>
+          <w:color w:val="CE9178"/>
+          <w:lang w:eastAsia="fr-FR"/>
+        </w:rPr>
+        <w:t>, web design"</w:t>
       </w:r>
       <w:r>
         <w:rPr>
@@ -3857,8 +4025,37 @@
         <w:rPr>
           <w:lang w:val="en-GB" w:eastAsia="fr-FR"/>
         </w:rPr>
-        <w:t xml:space="preserve">&lt;em&gt; &amp; &lt;i&gt; =&gt; </w:t>
-      </w:r>
+        <w:t>&lt;</w:t>
+      </w:r>
+      <w:proofErr w:type="spellStart"/>
+      <w:r>
+        <w:rPr>
+          <w:lang w:val="en-GB" w:eastAsia="fr-FR"/>
+        </w:rPr>
+        <w:t>em</w:t>
+      </w:r>
+      <w:proofErr w:type="spellEnd"/>
+      <w:r>
+        <w:rPr>
+          <w:lang w:val="en-GB" w:eastAsia="fr-FR"/>
+        </w:rPr>
+        <w:t>&gt; &amp; &lt;</w:t>
+      </w:r>
+      <w:proofErr w:type="spellStart"/>
+      <w:r>
+        <w:rPr>
+          <w:lang w:val="en-GB" w:eastAsia="fr-FR"/>
+        </w:rPr>
+        <w:t>i</w:t>
+      </w:r>
+      <w:proofErr w:type="spellEnd"/>
+      <w:r>
+        <w:rPr>
+          <w:lang w:val="en-GB" w:eastAsia="fr-FR"/>
+        </w:rPr>
+        <w:t xml:space="preserve">&gt; =&gt; </w:t>
+      </w:r>
+      <w:proofErr w:type="spellStart"/>
       <w:r>
         <w:rPr>
           <w:i/>
@@ -3867,31 +4064,60 @@
         </w:rPr>
         <w:t>Italique</w:t>
       </w:r>
-    </w:p>
-    <w:p>
-      <w:pPr>
-        <w:rPr>
-          <w:lang w:eastAsia="fr-FR"/>
-        </w:rPr>
-      </w:pPr>
-      <w:r>
-        <w:rPr>
-          <w:lang w:eastAsia="fr-FR"/>
-        </w:rPr>
-        <w:t>&lt;br&gt; =&gt; Retour à la ligne</w:t>
-      </w:r>
-    </w:p>
-    <w:p>
-      <w:pPr>
-        <w:rPr>
-          <w:lang w:eastAsia="fr-FR"/>
-        </w:rPr>
-      </w:pPr>
-      <w:r>
-        <w:rPr>
-          <w:lang w:eastAsia="fr-FR"/>
-        </w:rPr>
-        <w:t>&lt;hr&gt; =&gt; Ligne horizontal ( -------------------------------------------------------------------------------------------------- )</w:t>
+      <w:proofErr w:type="spellEnd"/>
+    </w:p>
+    <w:p>
+      <w:pPr>
+        <w:rPr>
+          <w:lang w:eastAsia="fr-FR"/>
+        </w:rPr>
+      </w:pPr>
+      <w:r>
+        <w:rPr>
+          <w:lang w:eastAsia="fr-FR"/>
+        </w:rPr>
+        <w:t>&lt;</w:t>
+      </w:r>
+      <w:proofErr w:type="spellStart"/>
+      <w:r>
+        <w:rPr>
+          <w:lang w:eastAsia="fr-FR"/>
+        </w:rPr>
+        <w:t>br</w:t>
+      </w:r>
+      <w:proofErr w:type="spellEnd"/>
+      <w:r>
+        <w:rPr>
+          <w:lang w:eastAsia="fr-FR"/>
+        </w:rPr>
+        <w:t>&gt; =&gt; Retour à la ligne</w:t>
+      </w:r>
+    </w:p>
+    <w:p>
+      <w:pPr>
+        <w:rPr>
+          <w:lang w:eastAsia="fr-FR"/>
+        </w:rPr>
+      </w:pPr>
+      <w:r>
+        <w:rPr>
+          <w:lang w:eastAsia="fr-FR"/>
+        </w:rPr>
+        <w:t>&lt;</w:t>
+      </w:r>
+      <w:proofErr w:type="spellStart"/>
+      <w:r>
+        <w:rPr>
+          <w:lang w:eastAsia="fr-FR"/>
+        </w:rPr>
+        <w:t>hr</w:t>
+      </w:r>
+      <w:proofErr w:type="spellEnd"/>
+      <w:r>
+        <w:rPr>
+          <w:lang w:eastAsia="fr-FR"/>
+        </w:rPr>
+        <w:t>&gt; =&gt; Ligne horizontal ( -------------------------------------------------------------------------------------------------- )</w:t>
       </w:r>
     </w:p>
     <w:p>
@@ -3905,7 +4131,21 @@
         <w:rPr>
           <w:lang w:eastAsia="fr-FR"/>
         </w:rPr>
-        <w:t xml:space="preserve">&lt;del&gt; =&gt; </w:t>
+        <w:t>&lt;</w:t>
+      </w:r>
+      <w:proofErr w:type="spellStart"/>
+      <w:r>
+        <w:rPr>
+          <w:lang w:eastAsia="fr-FR"/>
+        </w:rPr>
+        <w:t>del</w:t>
+      </w:r>
+      <w:proofErr w:type="spellEnd"/>
+      <w:r>
+        <w:rPr>
+          <w:lang w:eastAsia="fr-FR"/>
+        </w:rPr>
+        <w:t xml:space="preserve">&gt; =&gt; </w:t>
       </w:r>
       <w:r>
         <w:rPr>
@@ -4112,6 +4352,7 @@
       <w:pPr>
         <w:spacing w:line="360" w:lineRule="auto"/>
       </w:pPr>
+      <w:proofErr w:type="spellStart"/>
       <w:r>
         <w:rPr>
           <w:i/>
@@ -4126,6 +4367,7 @@
         </w:rPr>
         <w:t>ubmit</w:t>
       </w:r>
+      <w:proofErr w:type="spellEnd"/>
       <w:r>
         <w:rPr>
           <w:i/>
@@ -4274,12 +4516,21 @@
       <w:r>
         <w:t xml:space="preserve">Utiliser </w:t>
       </w:r>
+      <w:proofErr w:type="spellStart"/>
       <w:r>
         <w:rPr>
           <w:i/>
           <w:iCs/>
         </w:rPr>
-        <w:t xml:space="preserve">span </w:t>
+        <w:t>span</w:t>
+      </w:r>
+      <w:proofErr w:type="spellEnd"/>
+      <w:r>
+        <w:rPr>
+          <w:i/>
+          <w:iCs/>
+        </w:rPr>
+        <w:t xml:space="preserve"> </w:t>
       </w:r>
       <w:r>
         <w:t xml:space="preserve">pour des lignes (ex : sélectionner une partie du texte pour la mettre en couleur, gras, </w:t>
@@ -4417,8 +4668,13 @@
           <w:szCs w:val="26"/>
         </w:rPr>
       </w:pPr>
-      <w:r>
-        <w:t xml:space="preserve">em = par rapport à la taille </w:t>
+      <w:proofErr w:type="spellStart"/>
+      <w:r>
+        <w:t>em</w:t>
+      </w:r>
+      <w:proofErr w:type="spellEnd"/>
+      <w:r>
+        <w:t xml:space="preserve"> = par rapport à la taille </w:t>
       </w:r>
       <w:r>
         <w:t xml:space="preserve">(de la police) </w:t>
@@ -4461,8 +4717,13 @@
           <w:szCs w:val="26"/>
         </w:rPr>
       </w:pPr>
-      <w:r>
-        <w:t>vw = 1% de la largeur de la fenêtre</w:t>
+      <w:proofErr w:type="spellStart"/>
+      <w:r>
+        <w:t>vw</w:t>
+      </w:r>
+      <w:proofErr w:type="spellEnd"/>
+      <w:r>
+        <w:t xml:space="preserve"> = 1% de la largeur de la fenêtre</w:t>
       </w:r>
     </w:p>
     <w:p>
@@ -4480,8 +4741,13 @@
           <w:szCs w:val="26"/>
         </w:rPr>
       </w:pPr>
-      <w:r>
-        <w:t>vh = 1% de la hauteur de la fenêtre</w:t>
+      <w:proofErr w:type="spellStart"/>
+      <w:r>
+        <w:t>vh</w:t>
+      </w:r>
+      <w:proofErr w:type="spellEnd"/>
+      <w:r>
+        <w:t xml:space="preserve"> = 1% de la hauteur de la fenêtre</w:t>
       </w:r>
     </w:p>
     <w:p>
@@ -4599,6 +4865,7 @@
         </w:rPr>
         <w:t xml:space="preserve"> ; </w:t>
       </w:r>
+      <w:proofErr w:type="spellStart"/>
       <w:r>
         <w:rPr>
           <w:i/>
@@ -4607,6 +4874,7 @@
         </w:rPr>
         <w:t>bottom</w:t>
       </w:r>
+      <w:proofErr w:type="spellEnd"/>
       <w:r>
         <w:rPr>
           <w:lang w:eastAsia="fr-FR"/>
@@ -4664,6 +4932,7 @@
           <w:lang w:eastAsia="fr-FR"/>
         </w:rPr>
       </w:pPr>
+      <w:proofErr w:type="spellStart"/>
       <w:r>
         <w:rPr>
           <w:rFonts w:ascii="Arial" w:hAnsi="Arial" w:cs="Arial"/>
@@ -4673,65 +4942,9 @@
           <w:spacing w:val="-1"/>
           <w:shd w:val="clear" w:color="auto" w:fill="FFFFFF"/>
         </w:rPr>
-        <w:t xml:space="preserve">contain </w:t>
-      </w:r>
-      <w:r>
-        <w:rPr>
-          <w:lang w:eastAsia="fr-FR"/>
-        </w:rPr>
-        <w:t xml:space="preserve"> </w:t>
-      </w:r>
-      <w:r>
-        <w:rPr>
-          <w:lang w:eastAsia="fr-FR"/>
-        </w:rPr>
-        <w:t xml:space="preserve">= </w:t>
-      </w:r>
-      <w:r>
-        <w:rPr>
-          <w:lang w:eastAsia="fr-FR"/>
-        </w:rPr>
-        <w:t xml:space="preserve"> </w:t>
-      </w:r>
-      <w:r>
-        <w:rPr>
-          <w:rFonts w:ascii="Arial" w:hAnsi="Arial" w:cs="Arial"/>
-          <w:color w:val="1B1B1B"/>
-          <w:spacing w:val="-1"/>
-          <w:shd w:val="clear" w:color="auto" w:fill="FFFFFF"/>
-        </w:rPr>
-        <w:t xml:space="preserve">redimensionne l'image afin qu'elle soit </w:t>
-      </w:r>
-      <w:r>
-        <w:rPr>
-          <w:rFonts w:ascii="Arial" w:hAnsi="Arial" w:cs="Arial"/>
-          <w:color w:val="1B1B1B"/>
-          <w:spacing w:val="-1"/>
-          <w:shd w:val="clear" w:color="auto" w:fill="FFFFFF"/>
-        </w:rPr>
-        <w:t>le plus grand possible</w:t>
-      </w:r>
-      <w:r>
-        <w:rPr>
-          <w:rFonts w:ascii="Arial" w:hAnsi="Arial" w:cs="Arial"/>
-          <w:color w:val="1B1B1B"/>
-          <w:spacing w:val="-1"/>
-          <w:shd w:val="clear" w:color="auto" w:fill="FFFFFF"/>
-        </w:rPr>
-        <w:t xml:space="preserve"> et que l'image conserve ses proportions</w:t>
-      </w:r>
-    </w:p>
-    <w:p>
-      <w:pPr>
-        <w:pStyle w:val="Paragraphedeliste"/>
-        <w:numPr>
-          <w:ilvl w:val="0"/>
-          <w:numId w:val="4"/>
-        </w:numPr>
-        <w:rPr>
-          <w:lang w:eastAsia="fr-FR"/>
-        </w:rPr>
-      </w:pPr>
+        <w:t>contain</w:t>
+      </w:r>
+      <w:proofErr w:type="spellEnd"/>
       <w:r>
         <w:rPr>
           <w:rFonts w:ascii="Arial" w:hAnsi="Arial" w:cs="Arial"/>
@@ -4741,7 +4954,25 @@
           <w:spacing w:val="-1"/>
           <w:shd w:val="clear" w:color="auto" w:fill="FFFFFF"/>
         </w:rPr>
-        <w:t>cover</w:t>
+        <w:t xml:space="preserve"> </w:t>
+      </w:r>
+      <w:r>
+        <w:rPr>
+          <w:lang w:eastAsia="fr-FR"/>
+        </w:rPr>
+        <w:t xml:space="preserve"> </w:t>
+      </w:r>
+      <w:r>
+        <w:rPr>
+          <w:lang w:eastAsia="fr-FR"/>
+        </w:rPr>
+        <w:t xml:space="preserve">= </w:t>
+      </w:r>
+      <w:r>
+        <w:rPr>
+          <w:lang w:eastAsia="fr-FR"/>
+        </w:rPr>
+        <w:t xml:space="preserve"> </w:t>
       </w:r>
       <w:r>
         <w:rPr>
@@ -4750,7 +4981,7 @@
           <w:spacing w:val="-1"/>
           <w:shd w:val="clear" w:color="auto" w:fill="FFFFFF"/>
         </w:rPr>
-        <w:t xml:space="preserve"> </w:t>
+        <w:t xml:space="preserve">redimensionne l'image afin qu'elle soit </w:t>
       </w:r>
       <w:r>
         <w:rPr>
@@ -4759,7 +4990,7 @@
           <w:spacing w:val="-1"/>
           <w:shd w:val="clear" w:color="auto" w:fill="FFFFFF"/>
         </w:rPr>
-        <w:t xml:space="preserve"> </w:t>
+        <w:t>le plus grand possible</w:t>
       </w:r>
       <w:r>
         <w:rPr>
@@ -4768,16 +4999,7 @@
           <w:spacing w:val="-1"/>
           <w:shd w:val="clear" w:color="auto" w:fill="FFFFFF"/>
         </w:rPr>
-        <w:t xml:space="preserve">= </w:t>
-      </w:r>
-      <w:r>
-        <w:rPr>
-          <w:rFonts w:ascii="Arial" w:hAnsi="Arial" w:cs="Arial"/>
-          <w:color w:val="1B1B1B"/>
-          <w:spacing w:val="-1"/>
-          <w:shd w:val="clear" w:color="auto" w:fill="FFFFFF"/>
-        </w:rPr>
-        <w:t xml:space="preserve"> l'image est redimensionnée pour être aussi grande que possible et pour conserver ses proportions. L'image couvre toute la largeur ou la hauteur du conteneur et les parties qui dépassent sont rognées si les proportions du conteneur sont différentes</w:t>
+        <w:t xml:space="preserve"> et que l'image conserve ses proportions</w:t>
       </w:r>
     </w:p>
     <w:p>
@@ -4800,7 +5022,7 @@
           <w:spacing w:val="-1"/>
           <w:shd w:val="clear" w:color="auto" w:fill="FFFFFF"/>
         </w:rPr>
-        <w:t>auto</w:t>
+        <w:t>cover</w:t>
       </w:r>
       <w:r>
         <w:rPr>
@@ -4809,33 +5031,34 @@
           <w:spacing w:val="-1"/>
           <w:shd w:val="clear" w:color="auto" w:fill="FFFFFF"/>
         </w:rPr>
-        <w:t xml:space="preserve">  =  redimensionne l'image d'arrière-plan afin que ses proportions soient conservées</w:t>
-      </w:r>
-    </w:p>
-    <w:p>
-      <w:pPr>
-        <w:rPr>
-          <w:lang w:eastAsia="fr-FR"/>
-        </w:rPr>
-      </w:pPr>
-    </w:p>
-    <w:p>
-      <w:pPr>
-        <w:rPr>
-          <w:i/>
-          <w:iCs/>
-          <w:u w:val="single"/>
-          <w:lang w:eastAsia="fr-FR"/>
-        </w:rPr>
-      </w:pPr>
-      <w:r>
-        <w:rPr>
-          <w:i/>
-          <w:iCs/>
-          <w:u w:val="single"/>
-          <w:lang w:eastAsia="fr-FR"/>
-        </w:rPr>
-        <w:t>background-attachement :</w:t>
+        <w:t xml:space="preserve"> </w:t>
+      </w:r>
+      <w:r>
+        <w:rPr>
+          <w:rFonts w:ascii="Arial" w:hAnsi="Arial" w:cs="Arial"/>
+          <w:color w:val="1B1B1B"/>
+          <w:spacing w:val="-1"/>
+          <w:shd w:val="clear" w:color="auto" w:fill="FFFFFF"/>
+        </w:rPr>
+        <w:t xml:space="preserve"> </w:t>
+      </w:r>
+      <w:r>
+        <w:rPr>
+          <w:rFonts w:ascii="Arial" w:hAnsi="Arial" w:cs="Arial"/>
+          <w:color w:val="1B1B1B"/>
+          <w:spacing w:val="-1"/>
+          <w:shd w:val="clear" w:color="auto" w:fill="FFFFFF"/>
+        </w:rPr>
+        <w:t xml:space="preserve">= </w:t>
+      </w:r>
+      <w:r>
+        <w:rPr>
+          <w:rFonts w:ascii="Arial" w:hAnsi="Arial" w:cs="Arial"/>
+          <w:color w:val="1B1B1B"/>
+          <w:spacing w:val="-1"/>
+          <w:shd w:val="clear" w:color="auto" w:fill="FFFFFF"/>
+        </w:rPr>
+        <w:t xml:space="preserve"> l'image est redimensionnée pour être aussi grande que possible et pour conserver ses proportions. L'image couvre toute la largeur ou la hauteur du conteneur et les parties qui dépassent sont rognées si les proportions du conteneur sont différentes</w:t>
       </w:r>
     </w:p>
     <w:p>
@@ -4858,13 +5081,7 @@
           <w:spacing w:val="-1"/>
           <w:shd w:val="clear" w:color="auto" w:fill="FFFFFF"/>
         </w:rPr>
-        <w:t>fixed</w:t>
-      </w:r>
-      <w:r>
-        <w:rPr>
-          <w:lang w:eastAsia="fr-FR"/>
-        </w:rPr>
-        <w:t xml:space="preserve"> =  </w:t>
+        <w:t>auto</w:t>
       </w:r>
       <w:r>
         <w:rPr>
@@ -4873,26 +5090,33 @@
           <w:spacing w:val="-1"/>
           <w:shd w:val="clear" w:color="auto" w:fill="FFFFFF"/>
         </w:rPr>
-        <w:t>l'arrière-plan est fixe par rapport à la zone d'affichage (</w:t>
-      </w:r>
-      <w:r>
-        <w:rPr>
-          <w:rStyle w:val="Accentuation"/>
-          <w:rFonts w:ascii="Arial" w:hAnsi="Arial" w:cs="Arial"/>
-          <w:color w:val="1B1B1B"/>
-          <w:spacing w:val="-1"/>
-          <w:shd w:val="clear" w:color="auto" w:fill="FFFFFF"/>
-        </w:rPr>
-        <w:t>viewport</w:t>
-      </w:r>
-      <w:r>
-        <w:rPr>
-          <w:rFonts w:ascii="Arial" w:hAnsi="Arial" w:cs="Arial"/>
-          <w:color w:val="1B1B1B"/>
-          <w:spacing w:val="-1"/>
-          <w:shd w:val="clear" w:color="auto" w:fill="FFFFFF"/>
-        </w:rPr>
-        <w:t>). Ainsi, même si l'élément dispose d'outils de défilement, l'arrière-plan ciblé ne se déplacera pas avec l'élément</w:t>
+        <w:t xml:space="preserve">  =  redimensionne l'image d'arrière-plan afin que ses proportions soient conservées</w:t>
+      </w:r>
+    </w:p>
+    <w:p>
+      <w:pPr>
+        <w:rPr>
+          <w:lang w:eastAsia="fr-FR"/>
+        </w:rPr>
+      </w:pPr>
+    </w:p>
+    <w:p>
+      <w:pPr>
+        <w:rPr>
+          <w:i/>
+          <w:iCs/>
+          <w:u w:val="single"/>
+          <w:lang w:eastAsia="fr-FR"/>
+        </w:rPr>
+      </w:pPr>
+      <w:r>
+        <w:rPr>
+          <w:i/>
+          <w:iCs/>
+          <w:u w:val="single"/>
+          <w:lang w:eastAsia="fr-FR"/>
+        </w:rPr>
+        <w:t>background-attachement :</w:t>
       </w:r>
     </w:p>
     <w:p>
@@ -4906,6 +5130,7 @@
           <w:lang w:eastAsia="fr-FR"/>
         </w:rPr>
       </w:pPr>
+      <w:proofErr w:type="spellStart"/>
       <w:r>
         <w:rPr>
           <w:rFonts w:ascii="Arial" w:hAnsi="Arial" w:cs="Arial"/>
@@ -4915,7 +5140,14 @@
           <w:spacing w:val="-1"/>
           <w:shd w:val="clear" w:color="auto" w:fill="FFFFFF"/>
         </w:rPr>
-        <w:t>local</w:t>
+        <w:t>fixed</w:t>
+      </w:r>
+      <w:proofErr w:type="spellEnd"/>
+      <w:r>
+        <w:rPr>
+          <w:lang w:eastAsia="fr-FR"/>
+        </w:rPr>
+        <w:t xml:space="preserve"> =  </w:t>
       </w:r>
       <w:r>
         <w:rPr>
@@ -4924,16 +5156,28 @@
           <w:spacing w:val="-1"/>
           <w:shd w:val="clear" w:color="auto" w:fill="FFFFFF"/>
         </w:rPr>
-        <w:t xml:space="preserve">  =  </w:t>
-      </w:r>
-      <w:r>
-        <w:rPr>
+        <w:t>l'arrière-plan est fixe par rapport à la zone d'affichage (</w:t>
+      </w:r>
+      <w:proofErr w:type="spellStart"/>
+      <w:r>
+        <w:rPr>
+          <w:rStyle w:val="Accentuation"/>
           <w:rFonts w:ascii="Arial" w:hAnsi="Arial" w:cs="Arial"/>
           <w:color w:val="1B1B1B"/>
           <w:spacing w:val="-1"/>
           <w:shd w:val="clear" w:color="auto" w:fill="FFFFFF"/>
         </w:rPr>
-        <w:t>l'arrière-plan se déplace avec le contenu de l'élément associé. Ainsi, si l'élément défile, l'arrière-plan défilera avec. Les zones de positionnement et de dessin de l'arrière-plan sont relatives à la zone de l'élément plutôt qu'au cadre extérieur</w:t>
+        <w:t>viewport</w:t>
+      </w:r>
+      <w:proofErr w:type="spellEnd"/>
+      <w:r>
+        <w:rPr>
+          <w:rFonts w:ascii="Arial" w:hAnsi="Arial" w:cs="Arial"/>
+          <w:color w:val="1B1B1B"/>
+          <w:spacing w:val="-1"/>
+          <w:shd w:val="clear" w:color="auto" w:fill="FFFFFF"/>
+        </w:rPr>
+        <w:t>). Ainsi, même si l'élément dispose d'outils de défilement, l'arrière-plan ciblé ne se déplacera pas avec l'élément</w:t>
       </w:r>
     </w:p>
     <w:p>
@@ -4956,7 +5200,7 @@
           <w:spacing w:val="-1"/>
           <w:shd w:val="clear" w:color="auto" w:fill="FFFFFF"/>
         </w:rPr>
-        <w:t>scroll</w:t>
+        <w:t>local</w:t>
       </w:r>
       <w:r>
         <w:rPr>
@@ -4974,33 +5218,7 @@
           <w:spacing w:val="-1"/>
           <w:shd w:val="clear" w:color="auto" w:fill="FFFFFF"/>
         </w:rPr>
-        <w:t>l'arrière-plan est fixé par rapport au contenu de l'élément (il ne défile pas avec) mais est rattaché à la bordure de l'élément</w:t>
-      </w:r>
-    </w:p>
-    <w:p>
-      <w:pPr>
-        <w:rPr>
-          <w:lang w:eastAsia="fr-FR"/>
-        </w:rPr>
-      </w:pPr>
-    </w:p>
-    <w:p>
-      <w:pPr>
-        <w:rPr>
-          <w:i/>
-          <w:iCs/>
-          <w:u w:val="single"/>
-          <w:lang w:eastAsia="fr-FR"/>
-        </w:rPr>
-      </w:pPr>
-      <w:r>
-        <w:rPr>
-          <w:i/>
-          <w:iCs/>
-          <w:u w:val="single"/>
-          <w:lang w:eastAsia="fr-FR"/>
-        </w:rPr>
-        <w:t>box-sizing :</w:t>
+        <w:t>l'arrière-plan se déplace avec le contenu de l'élément associé. Ainsi, si l'élément défile, l'arrière-plan défilera avec. Les zones de positionnement et de dessin de l'arrière-plan sont relatives à la zone de l'élément plutôt qu'au cadre extérieur</w:t>
       </w:r>
     </w:p>
     <w:p>
@@ -5023,13 +5241,7 @@
           <w:spacing w:val="-1"/>
           <w:shd w:val="clear" w:color="auto" w:fill="FFFFFF"/>
         </w:rPr>
-        <w:t>content-box</w:t>
-      </w:r>
-      <w:r>
-        <w:rPr>
-          <w:lang w:eastAsia="fr-FR"/>
-        </w:rPr>
-        <w:t xml:space="preserve"> =  </w:t>
+        <w:t>scroll</w:t>
       </w:r>
       <w:r>
         <w:rPr>
@@ -5038,7 +5250,62 @@
           <w:spacing w:val="-1"/>
           <w:shd w:val="clear" w:color="auto" w:fill="FFFFFF"/>
         </w:rPr>
-        <w:t>Si on définit un élément avec une largeur de 100 pixels, la boîte de contenu de cet élément mesurera 100 pixels de large et la largeur de la bordure et/ou du remplissage sera alors ajoutée pour constituer la largeur finalement affichée</w:t>
+        <w:t xml:space="preserve">  =  </w:t>
+      </w:r>
+      <w:r>
+        <w:rPr>
+          <w:rFonts w:ascii="Arial" w:hAnsi="Arial" w:cs="Arial"/>
+          <w:color w:val="1B1B1B"/>
+          <w:spacing w:val="-1"/>
+          <w:shd w:val="clear" w:color="auto" w:fill="FFFFFF"/>
+        </w:rPr>
+        <w:t>l'arrière-plan est fixé par rapport au contenu de l'élément (il ne défile pas avec) mais est rattaché à la bordure de l'élément</w:t>
+      </w:r>
+    </w:p>
+    <w:p>
+      <w:pPr>
+        <w:rPr>
+          <w:lang w:eastAsia="fr-FR"/>
+        </w:rPr>
+      </w:pPr>
+    </w:p>
+    <w:p>
+      <w:pPr>
+        <w:rPr>
+          <w:i/>
+          <w:iCs/>
+          <w:u w:val="single"/>
+          <w:lang w:eastAsia="fr-FR"/>
+        </w:rPr>
+      </w:pPr>
+      <w:r>
+        <w:rPr>
+          <w:i/>
+          <w:iCs/>
+          <w:u w:val="single"/>
+          <w:lang w:eastAsia="fr-FR"/>
+        </w:rPr>
+        <w:t>box-</w:t>
+      </w:r>
+      <w:proofErr w:type="spellStart"/>
+      <w:r>
+        <w:rPr>
+          <w:i/>
+          <w:iCs/>
+          <w:u w:val="single"/>
+          <w:lang w:eastAsia="fr-FR"/>
+        </w:rPr>
+        <w:t>sizing</w:t>
+      </w:r>
+      <w:proofErr w:type="spellEnd"/>
+      <w:r>
+        <w:rPr>
+          <w:i/>
+          <w:iCs/>
+          <w:u w:val="single"/>
+          <w:lang w:eastAsia="fr-FR"/>
+        </w:rPr>
+        <w:t> :</w:t>
       </w:r>
     </w:p>
     <w:p>
@@ -5061,8 +5328,13 @@
           <w:spacing w:val="-1"/>
           <w:shd w:val="clear" w:color="auto" w:fill="FFFFFF"/>
         </w:rPr>
-        <w:lastRenderedPageBreak/>
-        <w:t>border-box</w:t>
+        <w:t>content-box</w:t>
+      </w:r>
+      <w:r>
+        <w:rPr>
+          <w:lang w:eastAsia="fr-FR"/>
+        </w:rPr>
+        <w:t xml:space="preserve"> =  </w:t>
       </w:r>
       <w:r>
         <w:rPr>
@@ -5071,55 +5343,7 @@
           <w:spacing w:val="-1"/>
           <w:shd w:val="clear" w:color="auto" w:fill="FFFFFF"/>
         </w:rPr>
-        <w:t xml:space="preserve">  =  </w:t>
-      </w:r>
-      <w:r>
-        <w:rPr>
-          <w:rFonts w:ascii="Arial" w:hAnsi="Arial" w:cs="Arial"/>
-          <w:color w:val="1B1B1B"/>
-          <w:spacing w:val="-1"/>
-          <w:shd w:val="clear" w:color="auto" w:fill="FFFFFF"/>
-        </w:rPr>
-        <w:t>si on définit un élément avec une largeur de 100 pixels, ces 100 pixels incluront la bordure et le remplissage éventuellement ajoutés et c'est le contenu de la boîte qui sera compressé pour absorber cette largeur supplémentaire (on définit la taille totale (margin &amp; padding compris))</w:t>
-      </w:r>
-    </w:p>
-    <w:p>
-      <w:pPr>
-        <w:rPr>
-          <w:lang w:eastAsia="fr-FR"/>
-        </w:rPr>
-      </w:pPr>
-    </w:p>
-    <w:p>
-      <w:pPr>
-        <w:rPr>
-          <w:i/>
-          <w:iCs/>
-          <w:u w:val="single"/>
-          <w:lang w:eastAsia="fr-FR"/>
-        </w:rPr>
-      </w:pPr>
-      <w:r>
-        <w:rPr>
-          <w:i/>
-          <w:iCs/>
-          <w:u w:val="single"/>
-          <w:lang w:eastAsia="fr-FR"/>
-        </w:rPr>
-        <w:t>clear :</w:t>
-      </w:r>
-    </w:p>
-    <w:p>
-      <w:pPr>
-        <w:rPr>
-          <w:lang w:eastAsia="fr-FR"/>
-        </w:rPr>
-      </w:pPr>
-      <w:r>
-        <w:rPr>
-          <w:lang w:eastAsia="fr-FR"/>
-        </w:rPr>
-        <w:t xml:space="preserve">L’élément est déplacé vers le bas </w:t>
+        <w:t>Si on définit un élément avec une largeur de 100 pixels, la boîte de contenu de cet élément mesurera 100 pixels de large et la largeur de la bordure et/ou du remplissage sera alors ajoutée pour constituer la largeur finalement affichée</w:t>
       </w:r>
     </w:p>
     <w:p>
@@ -5142,13 +5366,8 @@
           <w:spacing w:val="-1"/>
           <w:shd w:val="clear" w:color="auto" w:fill="FFFFFF"/>
         </w:rPr>
-        <w:t>left</w:t>
-      </w:r>
-      <w:r>
-        <w:rPr>
-          <w:lang w:eastAsia="fr-FR"/>
-        </w:rPr>
-        <w:t xml:space="preserve"> =  </w:t>
+        <w:lastRenderedPageBreak/>
+        <w:t>border-box</w:t>
       </w:r>
       <w:r>
         <w:rPr>
@@ -5157,7 +5376,106 @@
           <w:spacing w:val="-1"/>
           <w:shd w:val="clear" w:color="auto" w:fill="FFFFFF"/>
         </w:rPr>
-        <w:t>dégager les flottements à gauche</w:t>
+        <w:t xml:space="preserve">  =  </w:t>
+      </w:r>
+      <w:r>
+        <w:rPr>
+          <w:rFonts w:ascii="Arial" w:hAnsi="Arial" w:cs="Arial"/>
+          <w:color w:val="1B1B1B"/>
+          <w:spacing w:val="-1"/>
+          <w:shd w:val="clear" w:color="auto" w:fill="FFFFFF"/>
+        </w:rPr>
+        <w:t>si on définit un élément avec une largeur de 100 pixels, ces 100 pixels incluront la bordure et le remplissage éventuellement ajoutés et c'est le contenu de la boîte qui sera compressé pour absorber cette largeur supplémentaire (on définit la taille totale (</w:t>
+      </w:r>
+      <w:proofErr w:type="spellStart"/>
+      <w:r>
+        <w:rPr>
+          <w:rFonts w:ascii="Arial" w:hAnsi="Arial" w:cs="Arial"/>
+          <w:color w:val="1B1B1B"/>
+          <w:spacing w:val="-1"/>
+          <w:shd w:val="clear" w:color="auto" w:fill="FFFFFF"/>
+        </w:rPr>
+        <w:t>margin</w:t>
+      </w:r>
+      <w:proofErr w:type="spellEnd"/>
+      <w:r>
+        <w:rPr>
+          <w:rFonts w:ascii="Arial" w:hAnsi="Arial" w:cs="Arial"/>
+          <w:color w:val="1B1B1B"/>
+          <w:spacing w:val="-1"/>
+          <w:shd w:val="clear" w:color="auto" w:fill="FFFFFF"/>
+        </w:rPr>
+        <w:t xml:space="preserve"> &amp; </w:t>
+      </w:r>
+      <w:proofErr w:type="spellStart"/>
+      <w:r>
+        <w:rPr>
+          <w:rFonts w:ascii="Arial" w:hAnsi="Arial" w:cs="Arial"/>
+          <w:color w:val="1B1B1B"/>
+          <w:spacing w:val="-1"/>
+          <w:shd w:val="clear" w:color="auto" w:fill="FFFFFF"/>
+        </w:rPr>
+        <w:t>padding</w:t>
+      </w:r>
+      <w:proofErr w:type="spellEnd"/>
+      <w:r>
+        <w:rPr>
+          <w:rFonts w:ascii="Arial" w:hAnsi="Arial" w:cs="Arial"/>
+          <w:color w:val="1B1B1B"/>
+          <w:spacing w:val="-1"/>
+          <w:shd w:val="clear" w:color="auto" w:fill="FFFFFF"/>
+        </w:rPr>
+        <w:t xml:space="preserve"> compris))</w:t>
+      </w:r>
+    </w:p>
+    <w:p>
+      <w:pPr>
+        <w:rPr>
+          <w:lang w:eastAsia="fr-FR"/>
+        </w:rPr>
+      </w:pPr>
+    </w:p>
+    <w:p>
+      <w:pPr>
+        <w:rPr>
+          <w:i/>
+          <w:iCs/>
+          <w:u w:val="single"/>
+          <w:lang w:eastAsia="fr-FR"/>
+        </w:rPr>
+      </w:pPr>
+      <w:proofErr w:type="spellStart"/>
+      <w:r>
+        <w:rPr>
+          <w:i/>
+          <w:iCs/>
+          <w:u w:val="single"/>
+          <w:lang w:eastAsia="fr-FR"/>
+        </w:rPr>
+        <w:t>clear</w:t>
+      </w:r>
+      <w:proofErr w:type="spellEnd"/>
+      <w:r>
+        <w:rPr>
+          <w:i/>
+          <w:iCs/>
+          <w:u w:val="single"/>
+          <w:lang w:eastAsia="fr-FR"/>
+        </w:rPr>
+        <w:t> :</w:t>
+      </w:r>
+    </w:p>
+    <w:p>
+      <w:pPr>
+        <w:rPr>
+          <w:lang w:eastAsia="fr-FR"/>
+        </w:rPr>
+      </w:pPr>
+      <w:r>
+        <w:rPr>
+          <w:lang w:eastAsia="fr-FR"/>
+        </w:rPr>
+        <w:t xml:space="preserve">L’élément est déplacé vers le bas </w:t>
       </w:r>
     </w:p>
     <w:p>
@@ -5171,6 +5489,7 @@
           <w:lang w:eastAsia="fr-FR"/>
         </w:rPr>
       </w:pPr>
+      <w:proofErr w:type="spellStart"/>
       <w:r>
         <w:rPr>
           <w:rFonts w:ascii="Arial" w:hAnsi="Arial" w:cs="Arial"/>
@@ -5180,7 +5499,14 @@
           <w:spacing w:val="-1"/>
           <w:shd w:val="clear" w:color="auto" w:fill="FFFFFF"/>
         </w:rPr>
-        <w:t>right</w:t>
+        <w:t>left</w:t>
+      </w:r>
+      <w:proofErr w:type="spellEnd"/>
+      <w:r>
+        <w:rPr>
+          <w:lang w:eastAsia="fr-FR"/>
+        </w:rPr>
+        <w:t xml:space="preserve"> =  </w:t>
       </w:r>
       <w:r>
         <w:rPr>
@@ -5189,16 +5515,7 @@
           <w:spacing w:val="-1"/>
           <w:shd w:val="clear" w:color="auto" w:fill="FFFFFF"/>
         </w:rPr>
-        <w:t xml:space="preserve">  =  </w:t>
-      </w:r>
-      <w:r>
-        <w:rPr>
-          <w:rFonts w:ascii="Arial" w:hAnsi="Arial" w:cs="Arial"/>
-          <w:color w:val="1B1B1B"/>
-          <w:spacing w:val="-1"/>
-          <w:shd w:val="clear" w:color="auto" w:fill="FFFFFF"/>
-        </w:rPr>
-        <w:t>dégager les flottements à droite</w:t>
+        <w:t>dégager les flottements à gauche</w:t>
       </w:r>
     </w:p>
     <w:p>
@@ -5221,13 +5538,7 @@
           <w:spacing w:val="-1"/>
           <w:shd w:val="clear" w:color="auto" w:fill="FFFFFF"/>
         </w:rPr>
-        <w:t>both</w:t>
-      </w:r>
-      <w:r>
-        <w:rPr>
-          <w:lang w:eastAsia="fr-FR"/>
-        </w:rPr>
-        <w:t xml:space="preserve"> =  </w:t>
+        <w:t>right</w:t>
       </w:r>
       <w:r>
         <w:rPr>
@@ -5236,7 +5547,16 @@
           <w:spacing w:val="-1"/>
           <w:shd w:val="clear" w:color="auto" w:fill="FFFFFF"/>
         </w:rPr>
-        <w:t>dégager les flottements à gauche &amp; à droite</w:t>
+        <w:t xml:space="preserve">  =  </w:t>
+      </w:r>
+      <w:r>
+        <w:rPr>
+          <w:rFonts w:ascii="Arial" w:hAnsi="Arial" w:cs="Arial"/>
+          <w:color w:val="1B1B1B"/>
+          <w:spacing w:val="-1"/>
+          <w:shd w:val="clear" w:color="auto" w:fill="FFFFFF"/>
+        </w:rPr>
+        <w:t>dégager les flottements à droite</w:t>
       </w:r>
     </w:p>
     <w:p>
@@ -5250,6 +5570,7 @@
           <w:lang w:eastAsia="fr-FR"/>
         </w:rPr>
       </w:pPr>
+      <w:proofErr w:type="spellStart"/>
       <w:r>
         <w:rPr>
           <w:rFonts w:ascii="Arial" w:hAnsi="Arial" w:cs="Arial"/>
@@ -5259,7 +5580,14 @@
           <w:spacing w:val="-1"/>
           <w:shd w:val="clear" w:color="auto" w:fill="FFFFFF"/>
         </w:rPr>
-        <w:t>inline-start</w:t>
+        <w:t>both</w:t>
+      </w:r>
+      <w:proofErr w:type="spellEnd"/>
+      <w:r>
+        <w:rPr>
+          <w:lang w:eastAsia="fr-FR"/>
+        </w:rPr>
+        <w:t xml:space="preserve"> =  </w:t>
       </w:r>
       <w:r>
         <w:rPr>
@@ -5268,16 +5596,7 @@
           <w:spacing w:val="-1"/>
           <w:shd w:val="clear" w:color="auto" w:fill="FFFFFF"/>
         </w:rPr>
-        <w:t xml:space="preserve">  =  </w:t>
-      </w:r>
-      <w:r>
-        <w:rPr>
-          <w:rFonts w:ascii="Arial" w:hAnsi="Arial" w:cs="Arial"/>
-          <w:color w:val="1B1B1B"/>
-          <w:spacing w:val="-1"/>
-          <w:shd w:val="clear" w:color="auto" w:fill="FFFFFF"/>
-        </w:rPr>
-        <w:t>dégager le contenu vers le début du bloc englobant</w:t>
+        <w:t>dégager les flottements à gauche &amp; à droite</w:t>
       </w:r>
     </w:p>
     <w:p>
@@ -5291,6 +5610,7 @@
           <w:lang w:eastAsia="fr-FR"/>
         </w:rPr>
       </w:pPr>
+      <w:proofErr w:type="spellStart"/>
       <w:r>
         <w:rPr>
           <w:rFonts w:ascii="Arial" w:hAnsi="Arial" w:cs="Arial"/>
@@ -5300,68 +5620,9 @@
           <w:spacing w:val="-1"/>
           <w:shd w:val="clear" w:color="auto" w:fill="FFFFFF"/>
         </w:rPr>
-        <w:t xml:space="preserve">inline-end  =  </w:t>
-      </w:r>
-      <w:r>
-        <w:rPr>
-          <w:rFonts w:ascii="Arial" w:hAnsi="Arial" w:cs="Arial"/>
-          <w:color w:val="1B1B1B"/>
-          <w:spacing w:val="-1"/>
-          <w:shd w:val="clear" w:color="auto" w:fill="FFFFFF"/>
-        </w:rPr>
-        <w:t>dégager le contenu vers la fin du bloc englobant</w:t>
-      </w:r>
-    </w:p>
-    <w:p>
-      <w:pPr>
-        <w:rPr>
-          <w:lang w:eastAsia="fr-FR"/>
-        </w:rPr>
-      </w:pPr>
-    </w:p>
-    <w:p>
-      <w:pPr>
-        <w:rPr>
-          <w:i/>
-          <w:iCs/>
-          <w:u w:val="single"/>
-          <w:lang w:eastAsia="fr-FR"/>
-        </w:rPr>
-      </w:pPr>
-      <w:r>
-        <w:rPr>
-          <w:i/>
-          <w:iCs/>
-          <w:u w:val="single"/>
-          <w:lang w:eastAsia="fr-FR"/>
-        </w:rPr>
-        <w:t>position :</w:t>
-      </w:r>
-    </w:p>
-    <w:p>
-      <w:pPr>
-        <w:rPr>
-          <w:lang w:eastAsia="fr-FR"/>
-        </w:rPr>
-      </w:pPr>
-      <w:r>
-        <w:rPr>
-          <w:lang w:eastAsia="fr-FR"/>
-        </w:rPr>
-        <w:t>Positionnement de l’élément</w:t>
-      </w:r>
-    </w:p>
-    <w:p>
-      <w:pPr>
-        <w:pStyle w:val="Paragraphedeliste"/>
-        <w:numPr>
-          <w:ilvl w:val="0"/>
-          <w:numId w:val="4"/>
-        </w:numPr>
-        <w:rPr>
-          <w:lang w:eastAsia="fr-FR"/>
-        </w:rPr>
-      </w:pPr>
+        <w:t>inline</w:t>
+      </w:r>
+      <w:proofErr w:type="spellEnd"/>
       <w:r>
         <w:rPr>
           <w:rFonts w:ascii="Arial" w:hAnsi="Arial" w:cs="Arial"/>
@@ -5371,13 +5632,7 @@
           <w:spacing w:val="-1"/>
           <w:shd w:val="clear" w:color="auto" w:fill="FFFFFF"/>
         </w:rPr>
-        <w:t xml:space="preserve">static  </w:t>
-      </w:r>
-      <w:r>
-        <w:rPr>
-          <w:lang w:eastAsia="fr-FR"/>
-        </w:rPr>
-        <w:t xml:space="preserve">=  </w:t>
+        <w:t>-start</w:t>
       </w:r>
       <w:r>
         <w:rPr>
@@ -5386,8 +5641,163 @@
           <w:spacing w:val="-1"/>
           <w:shd w:val="clear" w:color="auto" w:fill="FFFFFF"/>
         </w:rPr>
-        <w:t>positionnement par défaut ‘pas d’effet particulié</w:t>
-      </w:r>
+        <w:t xml:space="preserve">  =  </w:t>
+      </w:r>
+      <w:r>
+        <w:rPr>
+          <w:rFonts w:ascii="Arial" w:hAnsi="Arial" w:cs="Arial"/>
+          <w:color w:val="1B1B1B"/>
+          <w:spacing w:val="-1"/>
+          <w:shd w:val="clear" w:color="auto" w:fill="FFFFFF"/>
+        </w:rPr>
+        <w:t>dégager le contenu vers le début du bloc englobant</w:t>
+      </w:r>
+    </w:p>
+    <w:p>
+      <w:pPr>
+        <w:pStyle w:val="Paragraphedeliste"/>
+        <w:numPr>
+          <w:ilvl w:val="0"/>
+          <w:numId w:val="4"/>
+        </w:numPr>
+        <w:rPr>
+          <w:lang w:eastAsia="fr-FR"/>
+        </w:rPr>
+      </w:pPr>
+      <w:proofErr w:type="spellStart"/>
+      <w:r>
+        <w:rPr>
+          <w:rFonts w:ascii="Arial" w:hAnsi="Arial" w:cs="Arial"/>
+          <w:i/>
+          <w:iCs/>
+          <w:color w:val="1B1B1B"/>
+          <w:spacing w:val="-1"/>
+          <w:shd w:val="clear" w:color="auto" w:fill="FFFFFF"/>
+        </w:rPr>
+        <w:t>inline</w:t>
+      </w:r>
+      <w:proofErr w:type="spellEnd"/>
+      <w:r>
+        <w:rPr>
+          <w:rFonts w:ascii="Arial" w:hAnsi="Arial" w:cs="Arial"/>
+          <w:i/>
+          <w:iCs/>
+          <w:color w:val="1B1B1B"/>
+          <w:spacing w:val="-1"/>
+          <w:shd w:val="clear" w:color="auto" w:fill="FFFFFF"/>
+        </w:rPr>
+        <w:t xml:space="preserve">-end  =  </w:t>
+      </w:r>
+      <w:r>
+        <w:rPr>
+          <w:rFonts w:ascii="Arial" w:hAnsi="Arial" w:cs="Arial"/>
+          <w:color w:val="1B1B1B"/>
+          <w:spacing w:val="-1"/>
+          <w:shd w:val="clear" w:color="auto" w:fill="FFFFFF"/>
+        </w:rPr>
+        <w:t>dégager le contenu vers la fin du bloc englobant</w:t>
+      </w:r>
+    </w:p>
+    <w:p>
+      <w:pPr>
+        <w:rPr>
+          <w:lang w:eastAsia="fr-FR"/>
+        </w:rPr>
+      </w:pPr>
+    </w:p>
+    <w:p>
+      <w:pPr>
+        <w:rPr>
+          <w:i/>
+          <w:iCs/>
+          <w:u w:val="single"/>
+          <w:lang w:eastAsia="fr-FR"/>
+        </w:rPr>
+      </w:pPr>
+      <w:r>
+        <w:rPr>
+          <w:i/>
+          <w:iCs/>
+          <w:u w:val="single"/>
+          <w:lang w:eastAsia="fr-FR"/>
+        </w:rPr>
+        <w:t>position :</w:t>
+      </w:r>
+    </w:p>
+    <w:p>
+      <w:pPr>
+        <w:rPr>
+          <w:lang w:eastAsia="fr-FR"/>
+        </w:rPr>
+      </w:pPr>
+      <w:r>
+        <w:rPr>
+          <w:lang w:eastAsia="fr-FR"/>
+        </w:rPr>
+        <w:t>Positionnement de l’élément</w:t>
+      </w:r>
+    </w:p>
+    <w:p>
+      <w:pPr>
+        <w:pStyle w:val="Paragraphedeliste"/>
+        <w:numPr>
+          <w:ilvl w:val="0"/>
+          <w:numId w:val="4"/>
+        </w:numPr>
+        <w:rPr>
+          <w:lang w:eastAsia="fr-FR"/>
+        </w:rPr>
+      </w:pPr>
+      <w:proofErr w:type="spellStart"/>
+      <w:r>
+        <w:rPr>
+          <w:rFonts w:ascii="Arial" w:hAnsi="Arial" w:cs="Arial"/>
+          <w:i/>
+          <w:iCs/>
+          <w:color w:val="1B1B1B"/>
+          <w:spacing w:val="-1"/>
+          <w:shd w:val="clear" w:color="auto" w:fill="FFFFFF"/>
+        </w:rPr>
+        <w:t>static</w:t>
+      </w:r>
+      <w:proofErr w:type="spellEnd"/>
+      <w:r>
+        <w:rPr>
+          <w:rFonts w:ascii="Arial" w:hAnsi="Arial" w:cs="Arial"/>
+          <w:i/>
+          <w:iCs/>
+          <w:color w:val="1B1B1B"/>
+          <w:spacing w:val="-1"/>
+          <w:shd w:val="clear" w:color="auto" w:fill="FFFFFF"/>
+        </w:rPr>
+        <w:t xml:space="preserve">  </w:t>
+      </w:r>
+      <w:r>
+        <w:rPr>
+          <w:lang w:eastAsia="fr-FR"/>
+        </w:rPr>
+        <w:t xml:space="preserve">=  </w:t>
+      </w:r>
+      <w:r>
+        <w:rPr>
+          <w:rFonts w:ascii="Arial" w:hAnsi="Arial" w:cs="Arial"/>
+          <w:color w:val="1B1B1B"/>
+          <w:spacing w:val="-1"/>
+          <w:shd w:val="clear" w:color="auto" w:fill="FFFFFF"/>
+        </w:rPr>
+        <w:t xml:space="preserve">positionnement par défaut ‘pas d’effet </w:t>
+      </w:r>
+      <w:proofErr w:type="spellStart"/>
+      <w:r>
+        <w:rPr>
+          <w:rFonts w:ascii="Arial" w:hAnsi="Arial" w:cs="Arial"/>
+          <w:color w:val="1B1B1B"/>
+          <w:spacing w:val="-1"/>
+          <w:shd w:val="clear" w:color="auto" w:fill="FFFFFF"/>
+        </w:rPr>
+        <w:t>particulié</w:t>
+      </w:r>
+      <w:proofErr w:type="spellEnd"/>
     </w:p>
     <w:p>
       <w:pPr>
@@ -5460,19 +5870,39 @@
         </w:rPr>
         <w:t> ou </w:t>
       </w:r>
-      <w:hyperlink r:id="rId15" w:history="1">
-        <w:r>
-          <w:rPr>
-            <w:rStyle w:val="CodeHTML"/>
-            <w:rFonts w:ascii="Consolas" w:eastAsiaTheme="minorHAnsi" w:hAnsi="Consolas"/>
-            <w:color w:val="005282"/>
-            <w:spacing w:val="-1"/>
-            <w:u w:val="single"/>
-            <w:shd w:val="clear" w:color="auto" w:fill="F4F4F4"/>
-          </w:rPr>
-          <w:t>bottom</w:t>
-        </w:r>
-      </w:hyperlink>
+      <w:proofErr w:type="spellStart"/>
+      <w:r>
+        <w:fldChar w:fldCharType="begin"/>
+      </w:r>
+      <w:r>
+        <w:instrText xml:space="preserve"> HYPERLINK "https://developer.mozilla.org/fr/docs/Web/CSS/bottom" </w:instrText>
+      </w:r>
+      <w:r>
+        <w:fldChar w:fldCharType="separate"/>
+      </w:r>
+      <w:r>
+        <w:rPr>
+          <w:rStyle w:val="CodeHTML"/>
+          <w:rFonts w:ascii="Consolas" w:eastAsiaTheme="minorHAnsi" w:hAnsi="Consolas"/>
+          <w:color w:val="005282"/>
+          <w:spacing w:val="-1"/>
+          <w:u w:val="single"/>
+          <w:shd w:val="clear" w:color="auto" w:fill="F4F4F4"/>
+        </w:rPr>
+        <w:t>bottom</w:t>
+      </w:r>
+      <w:proofErr w:type="spellEnd"/>
+      <w:r>
+        <w:rPr>
+          <w:rStyle w:val="CodeHTML"/>
+          <w:rFonts w:ascii="Consolas" w:eastAsiaTheme="minorHAnsi" w:hAnsi="Consolas"/>
+          <w:color w:val="005282"/>
+          <w:spacing w:val="-1"/>
+          <w:u w:val="single"/>
+          <w:shd w:val="clear" w:color="auto" w:fill="F4F4F4"/>
+        </w:rPr>
+        <w:fldChar w:fldCharType="end"/>
+      </w:r>
       <w:r>
         <w:rPr>
           <w:rFonts w:ascii="Arial" w:hAnsi="Arial" w:cs="Arial"/>
@@ -5482,19 +5912,39 @@
         </w:rPr>
         <w:t> indiquent le décalage vertical à appliquer et </w:t>
       </w:r>
-      <w:hyperlink r:id="rId16" w:history="1">
-        <w:r>
-          <w:rPr>
-            <w:rStyle w:val="CodeHTML"/>
-            <w:rFonts w:ascii="Consolas" w:eastAsiaTheme="minorHAnsi" w:hAnsi="Consolas"/>
-            <w:color w:val="005282"/>
-            <w:spacing w:val="-1"/>
-            <w:u w:val="single"/>
-            <w:shd w:val="clear" w:color="auto" w:fill="F4F4F4"/>
-          </w:rPr>
-          <w:t>left</w:t>
-        </w:r>
-      </w:hyperlink>
+      <w:proofErr w:type="spellStart"/>
+      <w:r>
+        <w:fldChar w:fldCharType="begin"/>
+      </w:r>
+      <w:r>
+        <w:instrText xml:space="preserve"> HYPERLINK "https://developer.mozilla.org/fr/docs/Web/CSS/left" </w:instrText>
+      </w:r>
+      <w:r>
+        <w:fldChar w:fldCharType="separate"/>
+      </w:r>
+      <w:r>
+        <w:rPr>
+          <w:rStyle w:val="CodeHTML"/>
+          <w:rFonts w:ascii="Consolas" w:eastAsiaTheme="minorHAnsi" w:hAnsi="Consolas"/>
+          <w:color w:val="005282"/>
+          <w:spacing w:val="-1"/>
+          <w:u w:val="single"/>
+          <w:shd w:val="clear" w:color="auto" w:fill="F4F4F4"/>
+        </w:rPr>
+        <w:t>left</w:t>
+      </w:r>
+      <w:proofErr w:type="spellEnd"/>
+      <w:r>
+        <w:rPr>
+          <w:rStyle w:val="CodeHTML"/>
+          <w:rFonts w:ascii="Consolas" w:eastAsiaTheme="minorHAnsi" w:hAnsi="Consolas"/>
+          <w:color w:val="005282"/>
+          <w:spacing w:val="-1"/>
+          <w:u w:val="single"/>
+          <w:shd w:val="clear" w:color="auto" w:fill="F4F4F4"/>
+        </w:rPr>
+        <w:fldChar w:fldCharType="end"/>
+      </w:r>
       <w:r>
         <w:rPr>
           <w:rFonts w:ascii="Arial" w:hAnsi="Arial" w:cs="Arial"/>
@@ -5504,7 +5954,7 @@
         </w:rPr>
         <w:t> ou </w:t>
       </w:r>
-      <w:hyperlink r:id="rId17" w:history="1">
+      <w:hyperlink r:id="rId15" w:history="1">
         <w:r>
           <w:rPr>
             <w:rStyle w:val="CodeHTML"/>
@@ -5538,6 +5988,7 @@
           <w:lang w:eastAsia="fr-FR"/>
         </w:rPr>
       </w:pPr>
+      <w:proofErr w:type="spellStart"/>
       <w:r>
         <w:rPr>
           <w:rFonts w:ascii="Arial" w:hAnsi="Arial" w:cs="Arial"/>
@@ -5547,7 +5998,19 @@
           <w:spacing w:val="-1"/>
           <w:shd w:val="clear" w:color="auto" w:fill="FFFFFF"/>
         </w:rPr>
-        <w:t xml:space="preserve">absolute </w:t>
+        <w:t>absolute</w:t>
+      </w:r>
+      <w:proofErr w:type="spellEnd"/>
+      <w:r>
+        <w:rPr>
+          <w:rFonts w:ascii="Arial" w:hAnsi="Arial" w:cs="Arial"/>
+          <w:i/>
+          <w:iCs/>
+          <w:color w:val="1B1B1B"/>
+          <w:spacing w:val="-1"/>
+          <w:shd w:val="clear" w:color="auto" w:fill="FFFFFF"/>
+        </w:rPr>
+        <w:t xml:space="preserve"> </w:t>
       </w:r>
       <w:r>
         <w:rPr>
@@ -5563,6 +6026,236 @@
           <w:shd w:val="clear" w:color="auto" w:fill="FFFFFF"/>
         </w:rPr>
         <w:t> les propriétés </w:t>
+      </w:r>
+      <w:hyperlink r:id="rId16" w:history="1">
+        <w:r>
+          <w:rPr>
+            <w:rStyle w:val="CodeHTML"/>
+            <w:rFonts w:ascii="Consolas" w:eastAsiaTheme="minorHAnsi" w:hAnsi="Consolas"/>
+            <w:color w:val="005282"/>
+            <w:spacing w:val="-1"/>
+            <w:shd w:val="clear" w:color="auto" w:fill="F4F4F4"/>
+          </w:rPr>
+          <w:t>top</w:t>
+        </w:r>
+      </w:hyperlink>
+      <w:r>
+        <w:rPr>
+          <w:rFonts w:ascii="Arial" w:hAnsi="Arial" w:cs="Arial"/>
+          <w:color w:val="1B1B1B"/>
+          <w:spacing w:val="-1"/>
+          <w:shd w:val="clear" w:color="auto" w:fill="FFFFFF"/>
+        </w:rPr>
+        <w:t>, </w:t>
+      </w:r>
+      <w:proofErr w:type="spellStart"/>
+      <w:r>
+        <w:fldChar w:fldCharType="begin"/>
+      </w:r>
+      <w:r>
+        <w:instrText xml:space="preserve"> HYPERLINK "https://developer.mozilla.org/fr/docs/Web/CSS/bottom" </w:instrText>
+      </w:r>
+      <w:r>
+        <w:fldChar w:fldCharType="separate"/>
+      </w:r>
+      <w:r>
+        <w:rPr>
+          <w:rStyle w:val="CodeHTML"/>
+          <w:rFonts w:ascii="Consolas" w:eastAsiaTheme="minorHAnsi" w:hAnsi="Consolas"/>
+          <w:color w:val="005282"/>
+          <w:spacing w:val="-1"/>
+          <w:shd w:val="clear" w:color="auto" w:fill="F4F4F4"/>
+        </w:rPr>
+        <w:t>bottom</w:t>
+      </w:r>
+      <w:proofErr w:type="spellEnd"/>
+      <w:r>
+        <w:rPr>
+          <w:rStyle w:val="CodeHTML"/>
+          <w:rFonts w:ascii="Consolas" w:eastAsiaTheme="minorHAnsi" w:hAnsi="Consolas"/>
+          <w:color w:val="005282"/>
+          <w:spacing w:val="-1"/>
+          <w:shd w:val="clear" w:color="auto" w:fill="F4F4F4"/>
+        </w:rPr>
+        <w:fldChar w:fldCharType="end"/>
+      </w:r>
+      <w:r>
+        <w:rPr>
+          <w:rFonts w:ascii="Arial" w:hAnsi="Arial" w:cs="Arial"/>
+          <w:color w:val="1B1B1B"/>
+          <w:spacing w:val="-1"/>
+          <w:shd w:val="clear" w:color="auto" w:fill="FFFFFF"/>
+        </w:rPr>
+        <w:t>, </w:t>
+      </w:r>
+      <w:hyperlink r:id="rId17" w:history="1">
+        <w:r>
+          <w:rPr>
+            <w:rStyle w:val="CodeHTML"/>
+            <w:rFonts w:ascii="Consolas" w:eastAsiaTheme="minorHAnsi" w:hAnsi="Consolas"/>
+            <w:color w:val="005282"/>
+            <w:spacing w:val="-1"/>
+            <w:shd w:val="clear" w:color="auto" w:fill="F4F4F4"/>
+          </w:rPr>
+          <w:t>right</w:t>
+        </w:r>
+      </w:hyperlink>
+      <w:r>
+        <w:rPr>
+          <w:rFonts w:ascii="Arial" w:hAnsi="Arial" w:cs="Arial"/>
+          <w:color w:val="1B1B1B"/>
+          <w:spacing w:val="-1"/>
+          <w:shd w:val="clear" w:color="auto" w:fill="FFFFFF"/>
+        </w:rPr>
+        <w:t> et </w:t>
+      </w:r>
+      <w:proofErr w:type="spellStart"/>
+      <w:r>
+        <w:fldChar w:fldCharType="begin"/>
+      </w:r>
+      <w:r>
+        <w:instrText xml:space="preserve"> HYPERLINK "https://developer.mozilla.org/fr/docs/Web/CSS/left" </w:instrText>
+      </w:r>
+      <w:r>
+        <w:fldChar w:fldCharType="separate"/>
+      </w:r>
+      <w:r>
+        <w:rPr>
+          <w:rStyle w:val="CodeHTML"/>
+          <w:rFonts w:ascii="Consolas" w:eastAsiaTheme="minorHAnsi" w:hAnsi="Consolas"/>
+          <w:color w:val="005282"/>
+          <w:spacing w:val="-1"/>
+          <w:shd w:val="clear" w:color="auto" w:fill="F4F4F4"/>
+        </w:rPr>
+        <w:t>left</w:t>
+      </w:r>
+      <w:proofErr w:type="spellEnd"/>
+      <w:r>
+        <w:rPr>
+          <w:rStyle w:val="CodeHTML"/>
+          <w:rFonts w:ascii="Consolas" w:eastAsiaTheme="minorHAnsi" w:hAnsi="Consolas"/>
+          <w:color w:val="005282"/>
+          <w:spacing w:val="-1"/>
+          <w:shd w:val="clear" w:color="auto" w:fill="F4F4F4"/>
+        </w:rPr>
+        <w:fldChar w:fldCharType="end"/>
+      </w:r>
+      <w:r>
+        <w:rPr>
+          <w:rFonts w:ascii="Arial" w:hAnsi="Arial" w:cs="Arial"/>
+          <w:color w:val="1B1B1B"/>
+          <w:spacing w:val="-1"/>
+          <w:shd w:val="clear" w:color="auto" w:fill="FFFFFF"/>
+        </w:rPr>
+        <w:t> indiquent les distances entre les bords de l'élément et les bords du bloc englobant (c'est-à-dire l'ancêtre par rapport auquel l'élément est positionné)</w:t>
+      </w:r>
+    </w:p>
+    <w:p>
+      <w:pPr>
+        <w:pStyle w:val="Paragraphedeliste"/>
+        <w:numPr>
+          <w:ilvl w:val="0"/>
+          <w:numId w:val="4"/>
+        </w:numPr>
+        <w:rPr>
+          <w:lang w:eastAsia="fr-FR"/>
+        </w:rPr>
+      </w:pPr>
+      <w:proofErr w:type="spellStart"/>
+      <w:r>
+        <w:rPr>
+          <w:rFonts w:ascii="Arial" w:hAnsi="Arial" w:cs="Arial"/>
+          <w:i/>
+          <w:iCs/>
+          <w:color w:val="1B1B1B"/>
+          <w:spacing w:val="-1"/>
+          <w:shd w:val="clear" w:color="auto" w:fill="FFFFFF"/>
+        </w:rPr>
+        <w:t>fixed</w:t>
+      </w:r>
+      <w:proofErr w:type="spellEnd"/>
+      <w:r>
+        <w:rPr>
+          <w:rFonts w:ascii="Arial" w:hAnsi="Arial" w:cs="Arial"/>
+          <w:i/>
+          <w:iCs/>
+          <w:color w:val="1B1B1B"/>
+          <w:spacing w:val="-1"/>
+          <w:shd w:val="clear" w:color="auto" w:fill="FFFFFF"/>
+        </w:rPr>
+        <w:t xml:space="preserve"> = </w:t>
+      </w:r>
+      <w:r>
+        <w:rPr>
+          <w:rFonts w:ascii="Arial" w:hAnsi="Arial" w:cs="Arial"/>
+          <w:color w:val="1B1B1B"/>
+          <w:spacing w:val="-1"/>
+          <w:shd w:val="clear" w:color="auto" w:fill="FFFFFF"/>
+        </w:rPr>
+        <w:t>positionnement par rapport à la fenêtre</w:t>
+      </w:r>
+      <w:r>
+        <w:rPr>
+          <w:rFonts w:ascii="Arial" w:hAnsi="Arial" w:cs="Arial"/>
+          <w:color w:val="1B1B1B"/>
+          <w:spacing w:val="-1"/>
+          <w:shd w:val="clear" w:color="auto" w:fill="FFFFFF"/>
+        </w:rPr>
+        <w:t xml:space="preserve"> (</w:t>
+      </w:r>
+      <w:r>
+        <w:rPr>
+          <w:rFonts w:ascii="Arial" w:hAnsi="Arial" w:cs="Arial"/>
+          <w:color w:val="1B1B1B"/>
+          <w:spacing w:val="-1"/>
+          <w:shd w:val="clear" w:color="auto" w:fill="FFFFFF"/>
+        </w:rPr>
+        <w:t>sort du flux)</w:t>
+      </w:r>
+    </w:p>
+    <w:p>
+      <w:pPr>
+        <w:pStyle w:val="Paragraphedeliste"/>
+        <w:numPr>
+          <w:ilvl w:val="0"/>
+          <w:numId w:val="4"/>
+        </w:numPr>
+        <w:rPr>
+          <w:lang w:eastAsia="fr-FR"/>
+        </w:rPr>
+      </w:pPr>
+      <w:proofErr w:type="spellStart"/>
+      <w:r>
+        <w:rPr>
+          <w:rFonts w:ascii="Arial" w:hAnsi="Arial" w:cs="Arial"/>
+          <w:i/>
+          <w:iCs/>
+          <w:color w:val="1B1B1B"/>
+          <w:spacing w:val="-1"/>
+          <w:shd w:val="clear" w:color="auto" w:fill="FFFFFF"/>
+        </w:rPr>
+        <w:t>sticky</w:t>
+      </w:r>
+      <w:proofErr w:type="spellEnd"/>
+      <w:r>
+        <w:rPr>
+          <w:rFonts w:ascii="Arial" w:hAnsi="Arial" w:cs="Arial"/>
+          <w:i/>
+          <w:iCs/>
+          <w:color w:val="1B1B1B"/>
+          <w:spacing w:val="-1"/>
+          <w:shd w:val="clear" w:color="auto" w:fill="FFFFFF"/>
+        </w:rPr>
+        <w:t xml:space="preserve"> = </w:t>
+      </w:r>
+      <w:r>
+        <w:rPr>
+          <w:rFonts w:ascii="Arial" w:hAnsi="Arial" w:cs="Arial"/>
+          <w:color w:val="1B1B1B"/>
+          <w:spacing w:val="-1"/>
+          <w:shd w:val="clear" w:color="auto" w:fill="FFFFFF"/>
+        </w:rPr>
+        <w:t>se comporte comme un élément positionné de façon relative jusqu'à ce que son bloc englobant dépasse un seuil donné (par exemple fourni par la valeur de </w:t>
       </w:r>
       <w:hyperlink r:id="rId18" w:history="1">
         <w:r>
@@ -5583,172 +6276,6 @@
           <w:spacing w:val="-1"/>
           <w:shd w:val="clear" w:color="auto" w:fill="FFFFFF"/>
         </w:rPr>
-        <w:t>, </w:t>
-      </w:r>
-      <w:hyperlink r:id="rId19" w:history="1">
-        <w:r>
-          <w:rPr>
-            <w:rStyle w:val="CodeHTML"/>
-            <w:rFonts w:ascii="Consolas" w:eastAsiaTheme="minorHAnsi" w:hAnsi="Consolas"/>
-            <w:color w:val="005282"/>
-            <w:spacing w:val="-1"/>
-            <w:shd w:val="clear" w:color="auto" w:fill="F4F4F4"/>
-          </w:rPr>
-          <w:t>bottom</w:t>
-        </w:r>
-      </w:hyperlink>
-      <w:r>
-        <w:rPr>
-          <w:rFonts w:ascii="Arial" w:hAnsi="Arial" w:cs="Arial"/>
-          <w:color w:val="1B1B1B"/>
-          <w:spacing w:val="-1"/>
-          <w:shd w:val="clear" w:color="auto" w:fill="FFFFFF"/>
-        </w:rPr>
-        <w:t>, </w:t>
-      </w:r>
-      <w:hyperlink r:id="rId20" w:history="1">
-        <w:r>
-          <w:rPr>
-            <w:rStyle w:val="CodeHTML"/>
-            <w:rFonts w:ascii="Consolas" w:eastAsiaTheme="minorHAnsi" w:hAnsi="Consolas"/>
-            <w:color w:val="005282"/>
-            <w:spacing w:val="-1"/>
-            <w:shd w:val="clear" w:color="auto" w:fill="F4F4F4"/>
-          </w:rPr>
-          <w:t>right</w:t>
-        </w:r>
-      </w:hyperlink>
-      <w:r>
-        <w:rPr>
-          <w:rFonts w:ascii="Arial" w:hAnsi="Arial" w:cs="Arial"/>
-          <w:color w:val="1B1B1B"/>
-          <w:spacing w:val="-1"/>
-          <w:shd w:val="clear" w:color="auto" w:fill="FFFFFF"/>
-        </w:rPr>
-        <w:t> et </w:t>
-      </w:r>
-      <w:hyperlink r:id="rId21" w:history="1">
-        <w:r>
-          <w:rPr>
-            <w:rStyle w:val="CodeHTML"/>
-            <w:rFonts w:ascii="Consolas" w:eastAsiaTheme="minorHAnsi" w:hAnsi="Consolas"/>
-            <w:color w:val="005282"/>
-            <w:spacing w:val="-1"/>
-            <w:shd w:val="clear" w:color="auto" w:fill="F4F4F4"/>
-          </w:rPr>
-          <w:t>left</w:t>
-        </w:r>
-      </w:hyperlink>
-      <w:r>
-        <w:rPr>
-          <w:rFonts w:ascii="Arial" w:hAnsi="Arial" w:cs="Arial"/>
-          <w:color w:val="1B1B1B"/>
-          <w:spacing w:val="-1"/>
-          <w:shd w:val="clear" w:color="auto" w:fill="FFFFFF"/>
-        </w:rPr>
-        <w:t> indiquent les distances entre les bords de l'élément et les bords du bloc englobant (c'est-à-dire l'ancêtre par rapport auquel l'élément est positionné)</w:t>
-      </w:r>
-    </w:p>
-    <w:p>
-      <w:pPr>
-        <w:pStyle w:val="Paragraphedeliste"/>
-        <w:numPr>
-          <w:ilvl w:val="0"/>
-          <w:numId w:val="4"/>
-        </w:numPr>
-        <w:rPr>
-          <w:lang w:eastAsia="fr-FR"/>
-        </w:rPr>
-      </w:pPr>
-      <w:r>
-        <w:rPr>
-          <w:rFonts w:ascii="Arial" w:hAnsi="Arial" w:cs="Arial"/>
-          <w:i/>
-          <w:iCs/>
-          <w:color w:val="1B1B1B"/>
-          <w:spacing w:val="-1"/>
-          <w:shd w:val="clear" w:color="auto" w:fill="FFFFFF"/>
-        </w:rPr>
-        <w:t xml:space="preserve">fixed = </w:t>
-      </w:r>
-      <w:r>
-        <w:rPr>
-          <w:rFonts w:ascii="Arial" w:hAnsi="Arial" w:cs="Arial"/>
-          <w:color w:val="1B1B1B"/>
-          <w:spacing w:val="-1"/>
-          <w:shd w:val="clear" w:color="auto" w:fill="FFFFFF"/>
-        </w:rPr>
-        <w:t>positionnement par rapport à la fenêtre</w:t>
-      </w:r>
-      <w:r>
-        <w:rPr>
-          <w:rFonts w:ascii="Arial" w:hAnsi="Arial" w:cs="Arial"/>
-          <w:color w:val="1B1B1B"/>
-          <w:spacing w:val="-1"/>
-          <w:shd w:val="clear" w:color="auto" w:fill="FFFFFF"/>
-        </w:rPr>
-        <w:t xml:space="preserve"> (</w:t>
-      </w:r>
-      <w:r>
-        <w:rPr>
-          <w:rFonts w:ascii="Arial" w:hAnsi="Arial" w:cs="Arial"/>
-          <w:color w:val="1B1B1B"/>
-          <w:spacing w:val="-1"/>
-          <w:shd w:val="clear" w:color="auto" w:fill="FFFFFF"/>
-        </w:rPr>
-        <w:t>sort du flux)</w:t>
-      </w:r>
-    </w:p>
-    <w:p>
-      <w:pPr>
-        <w:pStyle w:val="Paragraphedeliste"/>
-        <w:numPr>
-          <w:ilvl w:val="0"/>
-          <w:numId w:val="4"/>
-        </w:numPr>
-        <w:rPr>
-          <w:lang w:eastAsia="fr-FR"/>
-        </w:rPr>
-      </w:pPr>
-      <w:r>
-        <w:rPr>
-          <w:rFonts w:ascii="Arial" w:hAnsi="Arial" w:cs="Arial"/>
-          <w:i/>
-          <w:iCs/>
-          <w:color w:val="1B1B1B"/>
-          <w:spacing w:val="-1"/>
-          <w:shd w:val="clear" w:color="auto" w:fill="FFFFFF"/>
-        </w:rPr>
-        <w:t xml:space="preserve">sticky = </w:t>
-      </w:r>
-      <w:r>
-        <w:rPr>
-          <w:rFonts w:ascii="Arial" w:hAnsi="Arial" w:cs="Arial"/>
-          <w:color w:val="1B1B1B"/>
-          <w:spacing w:val="-1"/>
-          <w:shd w:val="clear" w:color="auto" w:fill="FFFFFF"/>
-        </w:rPr>
-        <w:t>se comporte comme un élément positionné de façon relative jusqu'à ce que son bloc englobant dépasse un seuil donné (par exemple fourni par la valeur de </w:t>
-      </w:r>
-      <w:hyperlink r:id="rId22" w:history="1">
-        <w:r>
-          <w:rPr>
-            <w:rStyle w:val="CodeHTML"/>
-            <w:rFonts w:ascii="Consolas" w:eastAsiaTheme="minorHAnsi" w:hAnsi="Consolas"/>
-            <w:color w:val="005282"/>
-            <w:spacing w:val="-1"/>
-            <w:shd w:val="clear" w:color="auto" w:fill="F4F4F4"/>
-          </w:rPr>
-          <w:t>top</w:t>
-        </w:r>
-      </w:hyperlink>
-      <w:r>
-        <w:rPr>
-          <w:rFonts w:ascii="Arial" w:hAnsi="Arial" w:cs="Arial"/>
-          <w:color w:val="1B1B1B"/>
-          <w:spacing w:val="-1"/>
-          <w:shd w:val="clear" w:color="auto" w:fill="FFFFFF"/>
-        </w:rPr>
         <w:t>) au sein du conteneur puis il se comporte ensuite comme un élément fixe jusqu'à atteindre le bord opposé du bloc englobant (il reste à la même position quand on scroll)</w:t>
       </w:r>
     </w:p>
@@ -5830,6 +6357,7 @@
         </w:rPr>
         <w:t>.</w:t>
       </w:r>
+      <w:proofErr w:type="spellStart"/>
       <w:r>
         <w:rPr>
           <w:i/>
@@ -5837,6 +6365,7 @@
         </w:rPr>
         <w:t>pmg</w:t>
       </w:r>
+      <w:proofErr w:type="spellEnd"/>
     </w:p>
     <w:p>
       <w:pPr>
@@ -5893,8 +6422,13 @@
         </w:numPr>
         <w:spacing w:line="360" w:lineRule="auto"/>
       </w:pPr>
-      <w:r>
-        <w:t>Dotted = trait composé de points  ( . . . . . . . )</w:t>
+      <w:proofErr w:type="spellStart"/>
+      <w:r>
+        <w:t>Dotted</w:t>
+      </w:r>
+      <w:proofErr w:type="spellEnd"/>
+      <w:r>
+        <w:t xml:space="preserve"> = trait composé de points  ( . . . . . . . )</w:t>
       </w:r>
     </w:p>
     <w:p>
@@ -5906,8 +6440,13 @@
         </w:numPr>
         <w:spacing w:line="360" w:lineRule="auto"/>
       </w:pPr>
-      <w:r>
-        <w:t xml:space="preserve">Dashed = pointillés  ( </w:t>
+      <w:proofErr w:type="spellStart"/>
+      <w:r>
+        <w:t>Dashed</w:t>
+      </w:r>
+      <w:proofErr w:type="spellEnd"/>
+      <w:r>
+        <w:t xml:space="preserve"> = pointillés  ( </w:t>
       </w:r>
       <w:r>
         <w:t>- - - - - - - - - - - )</w:t>
@@ -6037,13 +6576,22 @@
       <w:pPr>
         <w:pStyle w:val="Titre1"/>
         <w:spacing w:line="360" w:lineRule="auto"/>
+        <w:rPr>
+          <w:lang w:val="en-GB"/>
+        </w:rPr>
       </w:pPr>
       <w:bookmarkStart w:id="9" w:name="_Toc93396909"/>
       <w:r>
+        <w:rPr>
+          <w:lang w:val="en-GB"/>
+        </w:rPr>
         <w:lastRenderedPageBreak/>
         <w:t>Section 4</w:t>
       </w:r>
       <w:r>
+        <w:rPr>
+          <w:lang w:val="en-GB"/>
+        </w:rPr>
         <w:t> : Hotel Website</w:t>
       </w:r>
       <w:bookmarkEnd w:id="9"/>
@@ -6051,29 +6599,46 @@
     <w:p>
       <w:pPr>
         <w:pStyle w:val="Titre2"/>
+        <w:rPr>
+          <w:lang w:val="en-GB"/>
+        </w:rPr>
       </w:pPr>
       <w:bookmarkStart w:id="10" w:name="_Toc93396910"/>
       <w:r>
-        <w:t>A/ Définition</w:t>
+        <w:rPr>
+          <w:lang w:val="en-GB"/>
+        </w:rPr>
+        <w:t xml:space="preserve">A/ </w:t>
+      </w:r>
+      <w:proofErr w:type="spellStart"/>
+      <w:r>
+        <w:rPr>
+          <w:lang w:val="en-GB"/>
+        </w:rPr>
+        <w:t>Définition</w:t>
       </w:r>
       <w:bookmarkEnd w:id="10"/>
-    </w:p>
-    <w:p>
+      <w:proofErr w:type="spellEnd"/>
+    </w:p>
+    <w:p>
+      <w:pPr>
+        <w:rPr>
+          <w:lang w:val="en-GB"/>
+        </w:rPr>
+      </w:pPr>
       <w:r>
         <w:rPr>
           <w:i/>
           <w:iCs/>
           <w:u w:val="single"/>
+          <w:lang w:val="en-GB"/>
         </w:rPr>
         <w:t>overflow :</w:t>
       </w:r>
     </w:p>
     <w:p>
       <w:r>
-        <w:t>D</w:t>
-      </w:r>
-      <w:r>
-        <w:t>éfinit comment gérer le dépassement du contenu d'un élément dans son bloc</w:t>
+        <w:t>Définit comment gérer le dépassement du contenu d'un élément dans son bloc</w:t>
       </w:r>
     </w:p>
     <w:p>
@@ -6094,7 +6659,15 @@
     <w:p/>
     <w:p>
       <w:r>
-        <w:t>La valeur par défaut. Le contenu n'est pas rogné. Le contenu peut éventuellement être affiché en dehors de la boîte de remplissage (padding).</w:t>
+        <w:t>La valeur par défaut. Le contenu n'est pas rogné. Le contenu peut éventuellement être affiché en dehors de la boîte de remplissage (</w:t>
+      </w:r>
+      <w:proofErr w:type="spellStart"/>
+      <w:r>
+        <w:t>padding</w:t>
+      </w:r>
+      <w:proofErr w:type="spellEnd"/>
+      <w:r>
+        <w:t>).</w:t>
       </w:r>
     </w:p>
     <w:p/>
@@ -6106,13 +6679,23 @@
           <w:numId w:val="7"/>
         </w:numPr>
       </w:pPr>
+      <w:proofErr w:type="spellStart"/>
       <w:r>
         <w:t>hidden</w:t>
       </w:r>
-    </w:p>
-    <w:p>
-      <w:r>
-        <w:t>Le contenu est rogné si besoin pour s'inscrire dans la boîte de remplissage (padding) et aucune barre de défilement n'est affichée.</w:t>
+      <w:proofErr w:type="spellEnd"/>
+    </w:p>
+    <w:p>
+      <w:r>
+        <w:t>Le contenu est rogné si besoin pour s'inscrire dans la boîte de remplissage (</w:t>
+      </w:r>
+      <w:proofErr w:type="spellStart"/>
+      <w:r>
+        <w:t>padding</w:t>
+      </w:r>
+      <w:proofErr w:type="spellEnd"/>
+      <w:r>
+        <w:t>) et aucune barre de défilement n'est affichée.</w:t>
       </w:r>
     </w:p>
     <w:p/>
@@ -6130,7 +6713,15 @@
     </w:p>
     <w:p>
       <w:r>
-        <w:t>Le contenu est rogné pour s'inscrire dans la boîte de remplissage (padding) et les navigateurs de bureau affichent des barres de défilement dans tous les cas. Cela évite d'avoir des barres qui apparaissent et disparaissent sans cesse avec du contenu dynamique.</w:t>
+        <w:t>Le contenu est rogné pour s'inscrire dans la boîte de remplissage (</w:t>
+      </w:r>
+      <w:proofErr w:type="spellStart"/>
+      <w:r>
+        <w:t>padding</w:t>
+      </w:r>
+      <w:proofErr w:type="spellEnd"/>
+      <w:r>
+        <w:t>) et les navigateurs de bureau affichent des barres de défilement dans tous les cas. Cela évite d'avoir des barres qui apparaissent et disparaissent sans cesse avec du contenu dynamique.</w:t>
       </w:r>
     </w:p>
     <w:p/>
@@ -6148,7 +6739,15 @@
     </w:p>
     <w:p>
       <w:r>
-        <w:t>Le comportement est laissé à la discrétion de l'agent utilisateur. Les navigateurs comme Firefox affichent des ascenseurs si le contenu dépasse dans la boîte de remplissage (padding)</w:t>
+        <w:t>Le comportement est laissé à la discrétion de l'agent utilisateur. Les navigateurs comme Firefox affichent des ascenseurs si le contenu dépasse dans la boîte de remplissage (</w:t>
+      </w:r>
+      <w:proofErr w:type="spellStart"/>
+      <w:r>
+        <w:t>padding</w:t>
+      </w:r>
+      <w:proofErr w:type="spellEnd"/>
+      <w:r>
+        <w:t>)</w:t>
       </w:r>
     </w:p>
     <w:p/>
@@ -6174,7 +6773,23 @@
       </w:r>
       <w:proofErr w:type="gramEnd"/>
       <w:r>
-        <w:t xml:space="preserve"> les barres de défilement sont au-dessus du contenu plutôt que de prendre de la place. Cette valeur est uniquement prise en charge par les navigateurs basés sur WebKit (Safari) ou Blink (Chrome, Opera).</w:t>
+        <w:t xml:space="preserve"> les barres de défilement sont au-dessus du contenu plutôt que de prendre de la place. Cette valeur est uniquement prise en charge par les navigateurs basés sur </w:t>
+      </w:r>
+      <w:proofErr w:type="spellStart"/>
+      <w:r>
+        <w:t>WebKit</w:t>
+      </w:r>
+      <w:proofErr w:type="spellEnd"/>
+      <w:r>
+        <w:t xml:space="preserve"> (Safari) ou </w:t>
+      </w:r>
+      <w:proofErr w:type="spellStart"/>
+      <w:r>
+        <w:t>Blink</w:t>
+      </w:r>
+      <w:proofErr w:type="spellEnd"/>
+      <w:r>
+        <w:t xml:space="preserve"> (Chrome, Opera).</w:t>
       </w:r>
     </w:p>
     <w:p/>
@@ -6188,13 +6803,23 @@
           <w:u w:val="single"/>
         </w:rPr>
       </w:pPr>
+      <w:proofErr w:type="spellStart"/>
       <w:r>
         <w:rPr>
           <w:i/>
           <w:iCs/>
           <w:u w:val="single"/>
         </w:rPr>
-        <w:t xml:space="preserve">FontAwesome : </w:t>
+        <w:t>FontAwesome</w:t>
+      </w:r>
+      <w:proofErr w:type="spellEnd"/>
+      <w:r>
+        <w:rPr>
+          <w:i/>
+          <w:iCs/>
+          <w:u w:val="single"/>
+        </w:rPr>
+        <w:t xml:space="preserve"> : </w:t>
       </w:r>
     </w:p>
     <w:p>
@@ -6202,16 +6827,15 @@
         <w:spacing w:line="360" w:lineRule="auto"/>
       </w:pPr>
       <w:r>
-        <w:t>Site de font</w:t>
-      </w:r>
-      <w:r>
-        <w:t>s</w:t>
-      </w:r>
-      <w:r>
-        <w:t xml:space="preserve"> et d’icone</w:t>
-      </w:r>
-      <w:r>
-        <w:t>s</w:t>
+        <w:t xml:space="preserve">Site de </w:t>
+      </w:r>
+      <w:proofErr w:type="spellStart"/>
+      <w:r>
+        <w:t>fonts</w:t>
+      </w:r>
+      <w:proofErr w:type="spellEnd"/>
+      <w:r>
+        <w:t xml:space="preserve"> et d’icones</w:t>
       </w:r>
     </w:p>
     <w:p>
@@ -6231,15 +6855,9 @@
     <w:p>
       <w:pPr>
         <w:pStyle w:val="Titre2"/>
-        <w:rPr>
-          <w:lang w:val="en-GB"/>
-        </w:rPr>
       </w:pPr>
       <w:bookmarkStart w:id="11" w:name="_Toc93396911"/>
       <w:r>
-        <w:rPr>
-          <w:lang w:val="en-GB"/>
-        </w:rPr>
         <w:lastRenderedPageBreak/>
         <w:t>B/ Notes</w:t>
       </w:r>
@@ -6250,11 +6868,16 @@
         <w:spacing w:line="360" w:lineRule="auto"/>
       </w:pPr>
       <w:r>
-        <w:t>Penser à reset le c</w:t>
+        <w:t xml:space="preserve">Penser à reset le </w:t>
+      </w:r>
+      <w:proofErr w:type="spellStart"/>
+      <w:r>
+        <w:t>c</w:t>
       </w:r>
       <w:r>
         <w:t>ss</w:t>
       </w:r>
+      <w:proofErr w:type="spellEnd"/>
     </w:p>
     <w:p>
       <w:pPr>
@@ -6272,7 +6895,21 @@
         <w:rPr>
           <w:color w:val="538135" w:themeColor="accent6" w:themeShade="BF"/>
         </w:rPr>
-        <w:t xml:space="preserve">/* Navbar */    /* Main */ </w:t>
+        <w:t xml:space="preserve">/* </w:t>
+      </w:r>
+      <w:proofErr w:type="spellStart"/>
+      <w:r>
+        <w:rPr>
+          <w:color w:val="538135" w:themeColor="accent6" w:themeShade="BF"/>
+        </w:rPr>
+        <w:t>Navbar</w:t>
+      </w:r>
+      <w:proofErr w:type="spellEnd"/>
+      <w:r>
+        <w:rPr>
+          <w:color w:val="538135" w:themeColor="accent6" w:themeShade="BF"/>
+        </w:rPr>
+        <w:t xml:space="preserve"> */    /* Main */ </w:t>
       </w:r>
       <w:r>
         <w:t>)</w:t>
@@ -6301,7 +6938,23 @@
         <w:spacing w:line="360" w:lineRule="auto"/>
       </w:pPr>
       <w:r>
-        <w:t>Penser à clear après des float successifs</w:t>
+        <w:t xml:space="preserve">Penser à </w:t>
+      </w:r>
+      <w:proofErr w:type="spellStart"/>
+      <w:r>
+        <w:t>clear</w:t>
+      </w:r>
+      <w:proofErr w:type="spellEnd"/>
+      <w:r>
+        <w:t xml:space="preserve"> après des </w:t>
+      </w:r>
+      <w:proofErr w:type="spellStart"/>
+      <w:r>
+        <w:t>float</w:t>
+      </w:r>
+      <w:proofErr w:type="spellEnd"/>
+      <w:r>
+        <w:t xml:space="preserve"> successifs</w:t>
       </w:r>
       <w:r>
         <w:br w:type="page"/>
@@ -6343,9 +6996,251 @@
         <w:rPr>
           <w:lang w:val="en-GB"/>
         </w:rPr>
-        <w:t>A/ Définition</w:t>
+        <w:t xml:space="preserve">A/ </w:t>
+      </w:r>
+      <w:proofErr w:type="spellStart"/>
+      <w:r>
+        <w:rPr>
+          <w:lang w:val="en-GB"/>
+        </w:rPr>
+        <w:t>Définition</w:t>
       </w:r>
       <w:bookmarkEnd w:id="13"/>
+      <w:proofErr w:type="spellEnd"/>
+    </w:p>
+    <w:p>
+      <w:pPr>
+        <w:rPr>
+          <w:lang w:val="en-GB"/>
+        </w:rPr>
+      </w:pPr>
+    </w:p>
+    <w:p>
+      <w:pPr>
+        <w:rPr>
+          <w:i/>
+          <w:iCs/>
+          <w:u w:val="single"/>
+          <w:lang w:val="en-GB"/>
+        </w:rPr>
+      </w:pPr>
+      <w:r>
+        <w:rPr>
+          <w:i/>
+          <w:iCs/>
+          <w:u w:val="single"/>
+          <w:lang w:val="en-GB"/>
+        </w:rPr>
+        <w:t>Font-size :</w:t>
+      </w:r>
+    </w:p>
+    <w:p>
+      <w:pPr>
+        <w:pStyle w:val="Paragraphedeliste"/>
+        <w:numPr>
+          <w:ilvl w:val="0"/>
+          <w:numId w:val="7"/>
+        </w:numPr>
+      </w:pPr>
+      <w:proofErr w:type="spellStart"/>
+      <w:r>
+        <w:rPr>
+          <w:i/>
+          <w:iCs/>
+        </w:rPr>
+        <w:t>em</w:t>
+      </w:r>
+      <w:proofErr w:type="spellEnd"/>
+      <w:r>
+        <w:t xml:space="preserve">  =  Multiplication de la t</w:t>
+      </w:r>
+      <w:r>
+        <w:t xml:space="preserve">aille par rapport au parent </w:t>
+      </w:r>
+    </w:p>
+    <w:p>
+      <w:pPr>
+        <w:pStyle w:val="Paragraphedeliste"/>
+        <w:ind w:firstLine="696"/>
+      </w:pPr>
+      <w:r>
+        <w:t xml:space="preserve">(ex : parent = 20px ; enfant = 1.5em ==&gt; enfant = 20 * 1.5 = 30px) </w:t>
+      </w:r>
+    </w:p>
+    <w:p>
+      <w:pPr>
+        <w:pStyle w:val="Paragraphedeliste"/>
+        <w:numPr>
+          <w:ilvl w:val="0"/>
+          <w:numId w:val="7"/>
+        </w:numPr>
+      </w:pPr>
+      <w:r>
+        <w:rPr>
+          <w:i/>
+          <w:iCs/>
+        </w:rPr>
+        <w:t>r</w:t>
+      </w:r>
+      <w:r>
+        <w:rPr>
+          <w:i/>
+          <w:iCs/>
+        </w:rPr>
+        <w:t>em</w:t>
+      </w:r>
+      <w:r>
+        <w:t xml:space="preserve">  =  Multiplication de la t</w:t>
+      </w:r>
+      <w:r>
+        <w:t xml:space="preserve">aille par rapport à l’élément racine </w:t>
+      </w:r>
+    </w:p>
+    <w:p>
+      <w:pPr>
+        <w:pStyle w:val="Paragraphedeliste"/>
+        <w:ind w:firstLine="696"/>
+      </w:pPr>
+      <w:r>
+        <w:t>(ex : racine = 16px ; enfant = 1.5em ==&gt; enfant = 16 * 1.5 = 24px)</w:t>
+      </w:r>
+    </w:p>
+    <w:p/>
+    <w:p>
+      <w:proofErr w:type="spellStart"/>
+      <w:r>
+        <w:rPr>
+          <w:i/>
+          <w:iCs/>
+          <w:u w:val="single"/>
+        </w:rPr>
+        <w:t>Element</w:t>
+      </w:r>
+      <w:proofErr w:type="spellEnd"/>
+      <w:r>
+        <w:rPr>
+          <w:i/>
+          <w:iCs/>
+          <w:u w:val="single"/>
+        </w:rPr>
+        <w:t>-size :</w:t>
+      </w:r>
+    </w:p>
+    <w:p>
+      <w:pPr>
+        <w:pStyle w:val="Paragraphedeliste"/>
+        <w:numPr>
+          <w:ilvl w:val="0"/>
+          <w:numId w:val="7"/>
+        </w:numPr>
+      </w:pPr>
+      <w:proofErr w:type="spellStart"/>
+      <w:r>
+        <w:rPr>
+          <w:i/>
+          <w:iCs/>
+        </w:rPr>
+        <w:t>vw</w:t>
+      </w:r>
+      <w:proofErr w:type="spellEnd"/>
+      <w:r>
+        <w:t xml:space="preserve">  =  </w:t>
+      </w:r>
+      <w:r>
+        <w:t xml:space="preserve">pourcentage de la largeur du </w:t>
+      </w:r>
+      <w:proofErr w:type="spellStart"/>
+      <w:r>
+        <w:t>viewport</w:t>
+      </w:r>
+      <w:proofErr w:type="spellEnd"/>
+      <w:r>
+        <w:t xml:space="preserve"> (fenêtre) </w:t>
+      </w:r>
+      <w:r>
+        <w:t>(</w:t>
+      </w:r>
+      <w:r>
+        <w:t xml:space="preserve">100 </w:t>
+      </w:r>
+      <w:proofErr w:type="spellStart"/>
+      <w:r>
+        <w:t>vw</w:t>
+      </w:r>
+      <w:proofErr w:type="spellEnd"/>
+      <w:r>
+        <w:t xml:space="preserve"> = toute la largeur</w:t>
+      </w:r>
+      <w:r>
+        <w:t xml:space="preserve">) </w:t>
+      </w:r>
+    </w:p>
+    <w:p>
+      <w:pPr>
+        <w:pStyle w:val="Paragraphedeliste"/>
+        <w:numPr>
+          <w:ilvl w:val="0"/>
+          <w:numId w:val="7"/>
+        </w:numPr>
+      </w:pPr>
+      <w:proofErr w:type="spellStart"/>
+      <w:r>
+        <w:rPr>
+          <w:i/>
+          <w:iCs/>
+        </w:rPr>
+        <w:t>vh</w:t>
+      </w:r>
+      <w:proofErr w:type="spellEnd"/>
+      <w:r>
+        <w:t xml:space="preserve">  =  </w:t>
+      </w:r>
+      <w:r>
+        <w:t xml:space="preserve">pourcentage de la </w:t>
+      </w:r>
+      <w:r>
+        <w:t>hauteur</w:t>
+      </w:r>
+      <w:r>
+        <w:t xml:space="preserve"> du </w:t>
+      </w:r>
+      <w:proofErr w:type="spellStart"/>
+      <w:r>
+        <w:t>viewport</w:t>
+      </w:r>
+      <w:proofErr w:type="spellEnd"/>
+      <w:r>
+        <w:t xml:space="preserve"> (fenêtre) (100 </w:t>
+      </w:r>
+      <w:proofErr w:type="spellStart"/>
+      <w:r>
+        <w:t>v</w:t>
+      </w:r>
+      <w:r>
+        <w:t>h</w:t>
+      </w:r>
+      <w:proofErr w:type="spellEnd"/>
+      <w:r>
+        <w:t xml:space="preserve"> = toute la </w:t>
+      </w:r>
+      <w:r>
+        <w:t>hauteur</w:t>
+      </w:r>
+      <w:r>
+        <w:t>)</w:t>
+      </w:r>
+    </w:p>
+    <w:p>
+      <w:pPr>
+        <w:pStyle w:val="Paragraphedeliste"/>
+        <w:ind w:firstLine="696"/>
+      </w:pPr>
+    </w:p>
+    <w:p>
+      <w:pPr>
+        <w:pStyle w:val="Paragraphedeliste"/>
+        <w:ind w:firstLine="696"/>
+      </w:pPr>
     </w:p>
     <w:p>
       <w:pPr>
@@ -6355,39 +7250,337 @@
           <w:color w:val="2F5496" w:themeColor="accent1" w:themeShade="BF"/>
           <w:sz w:val="26"/>
           <w:szCs w:val="26"/>
-          <w:lang w:val="en-GB"/>
-        </w:rPr>
-      </w:pPr>
-      <w:r>
-        <w:rPr>
-          <w:lang w:val="en-GB"/>
-        </w:rPr>
+        </w:rPr>
+      </w:pPr>
+      <w:r>
         <w:br w:type="page"/>
       </w:r>
     </w:p>
     <w:p>
       <w:pPr>
         <w:pStyle w:val="Titre2"/>
-        <w:rPr>
-          <w:lang w:val="en-GB"/>
-        </w:rPr>
       </w:pPr>
       <w:bookmarkStart w:id="14" w:name="_Toc93396914"/>
       <w:r>
-        <w:rPr>
-          <w:lang w:val="en-GB"/>
-        </w:rPr>
         <w:lastRenderedPageBreak/>
         <w:t>B/ Notes</w:t>
       </w:r>
       <w:bookmarkEnd w:id="14"/>
     </w:p>
+    <w:p/>
+    <w:p>
+      <w:r>
+        <w:t xml:space="preserve">Taille des </w:t>
+      </w:r>
+      <w:proofErr w:type="spellStart"/>
+      <w:r>
+        <w:t>medias</w:t>
+      </w:r>
+      <w:proofErr w:type="spellEnd"/>
+      <w:r>
+        <w:t xml:space="preserve"> :</w:t>
+      </w:r>
+    </w:p>
+    <w:p>
+      <w:pPr>
+        <w:pStyle w:val="Paragraphedeliste"/>
+        <w:numPr>
+          <w:ilvl w:val="0"/>
+          <w:numId w:val="7"/>
+        </w:numPr>
+        <w:rPr>
+          <w:lang w:val="en-GB"/>
+        </w:rPr>
+      </w:pPr>
+      <w:r>
+        <w:rPr>
+          <w:lang w:val="en-GB"/>
+        </w:rPr>
+        <w:t>Smartphone  =  - de 500px</w:t>
+      </w:r>
+    </w:p>
+    <w:p>
+      <w:pPr>
+        <w:pStyle w:val="Paragraphedeliste"/>
+        <w:numPr>
+          <w:ilvl w:val="0"/>
+          <w:numId w:val="7"/>
+        </w:numPr>
+        <w:rPr>
+          <w:lang w:val="en-GB"/>
+        </w:rPr>
+      </w:pPr>
+      <w:proofErr w:type="spellStart"/>
+      <w:r>
+        <w:rPr>
+          <w:lang w:val="en-GB"/>
+        </w:rPr>
+        <w:t>Tablette</w:t>
+      </w:r>
+      <w:proofErr w:type="spellEnd"/>
+      <w:r>
+        <w:rPr>
+          <w:lang w:val="en-GB"/>
+        </w:rPr>
+        <w:t xml:space="preserve">  =  501px à 768px</w:t>
+      </w:r>
+    </w:p>
+    <w:p>
+      <w:pPr>
+        <w:pStyle w:val="Paragraphedeliste"/>
+        <w:numPr>
+          <w:ilvl w:val="0"/>
+          <w:numId w:val="7"/>
+        </w:numPr>
+        <w:rPr>
+          <w:lang w:val="en-GB"/>
+        </w:rPr>
+      </w:pPr>
+      <w:r>
+        <w:rPr>
+          <w:lang w:val="en-GB"/>
+        </w:rPr>
+        <w:t>Normal = 769 à 1200px</w:t>
+      </w:r>
+    </w:p>
+    <w:p>
+      <w:pPr>
+        <w:pStyle w:val="Paragraphedeliste"/>
+        <w:numPr>
+          <w:ilvl w:val="0"/>
+          <w:numId w:val="7"/>
+        </w:numPr>
+        <w:rPr>
+          <w:lang w:val="en-GB"/>
+        </w:rPr>
+      </w:pPr>
+      <w:proofErr w:type="spellStart"/>
+      <w:r>
+        <w:rPr>
+          <w:lang w:val="en-GB"/>
+        </w:rPr>
+        <w:t>Ecran</w:t>
+      </w:r>
+      <w:proofErr w:type="spellEnd"/>
+      <w:r>
+        <w:rPr>
+          <w:lang w:val="en-GB"/>
+        </w:rPr>
+        <w:t xml:space="preserve"> large  =  + de 1201 px</w:t>
+      </w:r>
+    </w:p>
+    <w:p>
+      <w:pPr>
+        <w:rPr>
+          <w:lang w:val="en-GB"/>
+        </w:rPr>
+      </w:pPr>
+    </w:p>
+    <w:p>
+      <w:pPr>
+        <w:rPr>
+          <w:color w:val="D4D4D4"/>
+          <w:lang w:val="en-GB" w:eastAsia="fr-FR"/>
+        </w:rPr>
+      </w:pPr>
+      <w:r>
+        <w:rPr>
+          <w:color w:val="808080"/>
+          <w:lang w:val="en-GB" w:eastAsia="fr-FR"/>
+        </w:rPr>
+        <w:t>&lt;</w:t>
+      </w:r>
+      <w:r>
+        <w:rPr>
+          <w:color w:val="569CD6"/>
+          <w:lang w:val="en-GB" w:eastAsia="fr-FR"/>
+        </w:rPr>
+        <w:t>link</w:t>
+      </w:r>
+      <w:r>
+        <w:rPr>
+          <w:color w:val="D4D4D4"/>
+          <w:lang w:val="en-GB" w:eastAsia="fr-FR"/>
+        </w:rPr>
+        <w:t xml:space="preserve"> </w:t>
+      </w:r>
+      <w:proofErr w:type="spellStart"/>
+      <w:r>
+        <w:rPr>
+          <w:color w:val="9CDCFE"/>
+          <w:lang w:val="en-GB" w:eastAsia="fr-FR"/>
+        </w:rPr>
+        <w:t>rel</w:t>
+      </w:r>
+      <w:proofErr w:type="spellEnd"/>
+      <w:r>
+        <w:rPr>
+          <w:color w:val="D4D4D4"/>
+          <w:lang w:val="en-GB" w:eastAsia="fr-FR"/>
+        </w:rPr>
+        <w:t>=</w:t>
+      </w:r>
+      <w:r>
+        <w:rPr>
+          <w:color w:val="ED7D31" w:themeColor="accent2"/>
+          <w:lang w:val="en-GB" w:eastAsia="fr-FR"/>
+        </w:rPr>
+        <w:t xml:space="preserve">"stylesheet" </w:t>
+      </w:r>
+      <w:r>
+        <w:rPr>
+          <w:color w:val="9CDCFE"/>
+          <w:lang w:val="en-GB" w:eastAsia="fr-FR"/>
+        </w:rPr>
+        <w:t>media</w:t>
+      </w:r>
+      <w:r>
+        <w:rPr>
+          <w:color w:val="D4D4D4"/>
+          <w:lang w:val="en-GB" w:eastAsia="fr-FR"/>
+        </w:rPr>
+        <w:t>=</w:t>
+      </w:r>
+      <w:r>
+        <w:rPr>
+          <w:color w:val="ED7D31" w:themeColor="accent2"/>
+          <w:lang w:val="en-GB" w:eastAsia="fr-FR"/>
+        </w:rPr>
+        <w:t xml:space="preserve">"screen and (max-width: 768px)" </w:t>
+      </w:r>
+      <w:proofErr w:type="spellStart"/>
+      <w:r>
+        <w:rPr>
+          <w:color w:val="9CDCFE"/>
+          <w:lang w:val="en-GB" w:eastAsia="fr-FR"/>
+        </w:rPr>
+        <w:t>href</w:t>
+      </w:r>
+      <w:proofErr w:type="spellEnd"/>
+      <w:r>
+        <w:rPr>
+          <w:color w:val="D4D4D4"/>
+          <w:lang w:val="en-GB" w:eastAsia="fr-FR"/>
+        </w:rPr>
+        <w:t>=</w:t>
+      </w:r>
+      <w:r>
+        <w:rPr>
+          <w:color w:val="ED7D31" w:themeColor="accent2"/>
+          <w:lang w:val="en-GB" w:eastAsia="fr-FR"/>
+        </w:rPr>
+        <w:t>"mobile.css"</w:t>
+      </w:r>
+      <w:r>
+        <w:rPr>
+          <w:color w:val="808080"/>
+          <w:lang w:val="en-GB" w:eastAsia="fr-FR"/>
+        </w:rPr>
+        <w:t>&gt;</w:t>
+      </w:r>
+    </w:p>
+    <w:p>
+      <w:r>
+        <w:t>Appel du fichier CSS s</w:t>
+      </w:r>
+      <w:r>
+        <w:t>elon la taille de l’écran</w:t>
+      </w:r>
+    </w:p>
+    <w:p/>
+    <w:p>
+      <w:r>
+        <w:t>On peut changer la font-size de l’élément racine en changeant la font-size du html</w:t>
+      </w:r>
+    </w:p>
+    <w:p>
+      <w:pPr>
+        <w:rPr>
+          <w:color w:val="D4D4D4"/>
+          <w:lang w:eastAsia="fr-FR"/>
+        </w:rPr>
+      </w:pPr>
+      <w:r>
+        <w:rPr>
+          <w:color w:val="ED7D31" w:themeColor="accent2"/>
+          <w:lang w:val="en-GB" w:eastAsia="fr-FR"/>
+        </w:rPr>
+        <w:t>html</w:t>
+      </w:r>
+      <w:r>
+        <w:rPr>
+          <w:color w:val="D4D4D4"/>
+          <w:lang w:eastAsia="fr-FR"/>
+        </w:rPr>
+        <w:t>{</w:t>
+      </w:r>
+    </w:p>
+    <w:p>
+      <w:pPr>
+        <w:rPr>
+          <w:color w:val="D4D4D4"/>
+          <w:lang w:eastAsia="fr-FR"/>
+        </w:rPr>
+      </w:pPr>
+      <w:r>
+        <w:rPr>
+          <w:color w:val="D4D4D4"/>
+          <w:lang w:eastAsia="fr-FR"/>
+        </w:rPr>
+        <w:t xml:space="preserve">  </w:t>
+      </w:r>
+      <w:r>
+        <w:rPr>
+          <w:color w:val="9CDCFE"/>
+          <w:lang w:eastAsia="fr-FR"/>
+        </w:rPr>
+        <w:t>font-size</w:t>
+      </w:r>
+      <w:r>
+        <w:rPr>
+          <w:color w:val="D4D4D4"/>
+          <w:lang w:eastAsia="fr-FR"/>
+        </w:rPr>
+        <w:t xml:space="preserve">: </w:t>
+      </w:r>
+      <w:r>
+        <w:rPr>
+          <w:color w:val="B5CEA8"/>
+          <w:lang w:eastAsia="fr-FR"/>
+        </w:rPr>
+        <w:t>10px</w:t>
+      </w:r>
+      <w:r>
+        <w:rPr>
+          <w:color w:val="D4D4D4"/>
+          <w:lang w:eastAsia="fr-FR"/>
+        </w:rPr>
+        <w:t>;</w:t>
+      </w:r>
+    </w:p>
+    <w:p>
+      <w:pPr>
+        <w:rPr>
+          <w:color w:val="D4D4D4"/>
+          <w:lang w:eastAsia="fr-FR"/>
+        </w:rPr>
+      </w:pPr>
+      <w:r>
+        <w:rPr>
+          <w:color w:val="D4D4D4"/>
+          <w:lang w:eastAsia="fr-FR"/>
+        </w:rPr>
+        <w:t>}</w:t>
+      </w:r>
+    </w:p>
+    <w:p>
+      <w:r>
+        <w:t>Ici la font-size de l’élément racine devient 10px (ex : 1.5rem = 15px)</w:t>
+      </w:r>
+    </w:p>
     <w:p>
       <w:pPr>
         <w:spacing w:line="360" w:lineRule="auto"/>
-        <w:rPr>
-          <w:lang w:val="en-GB"/>
-        </w:rPr>
       </w:pPr>
     </w:p>
     <w:p>
@@ -6398,13 +7591,9 @@
           <w:color w:val="2F5496" w:themeColor="accent1" w:themeShade="BF"/>
           <w:sz w:val="40"/>
           <w:szCs w:val="32"/>
-          <w:lang w:val="en-GB"/>
-        </w:rPr>
-      </w:pPr>
-      <w:r>
-        <w:rPr>
-          <w:lang w:val="en-GB"/>
-        </w:rPr>
+        </w:rPr>
+      </w:pPr>
+      <w:r>
         <w:br w:type="page"/>
       </w:r>
     </w:p>
@@ -6444,9 +7633,17 @@
         <w:rPr>
           <w:lang w:val="en-GB"/>
         </w:rPr>
-        <w:t>A/ Définition</w:t>
+        <w:t xml:space="preserve">A/ </w:t>
+      </w:r>
+      <w:proofErr w:type="spellStart"/>
+      <w:r>
+        <w:rPr>
+          <w:lang w:val="en-GB"/>
+        </w:rPr>
+        <w:t>Définition</w:t>
       </w:r>
       <w:bookmarkEnd w:id="16"/>
+      <w:proofErr w:type="spellEnd"/>
     </w:p>
     <w:p>
       <w:pPr>
@@ -6535,7 +7732,21 @@
         <w:rPr>
           <w:lang w:val="en-GB"/>
         </w:rPr>
-        <w:t>: EdegeLedger Website (Flexbox)</w:t>
+        <w:t xml:space="preserve">: </w:t>
+      </w:r>
+      <w:proofErr w:type="spellStart"/>
+      <w:r>
+        <w:rPr>
+          <w:lang w:val="en-GB"/>
+        </w:rPr>
+        <w:t>EdegeLedger</w:t>
+      </w:r>
+      <w:proofErr w:type="spellEnd"/>
+      <w:r>
+        <w:rPr>
+          <w:lang w:val="en-GB"/>
+        </w:rPr>
+        <w:t xml:space="preserve"> Website (Flexbox)</w:t>
       </w:r>
       <w:bookmarkEnd w:id="18"/>
     </w:p>
@@ -6551,9 +7762,17 @@
         <w:rPr>
           <w:lang w:val="en-GB"/>
         </w:rPr>
-        <w:t>A/ Définition</w:t>
+        <w:t xml:space="preserve">A/ </w:t>
+      </w:r>
+      <w:proofErr w:type="spellStart"/>
+      <w:r>
+        <w:rPr>
+          <w:lang w:val="en-GB"/>
+        </w:rPr>
+        <w:t>Définition</w:t>
       </w:r>
       <w:bookmarkEnd w:id="19"/>
+      <w:proofErr w:type="spellEnd"/>
     </w:p>
     <w:p>
       <w:pPr>
@@ -6658,9 +7877,17 @@
         <w:rPr>
           <w:lang w:val="en-GB"/>
         </w:rPr>
-        <w:t>A/ Définition</w:t>
+        <w:t xml:space="preserve">A/ </w:t>
+      </w:r>
+      <w:proofErr w:type="spellStart"/>
+      <w:r>
+        <w:rPr>
+          <w:lang w:val="en-GB"/>
+        </w:rPr>
+        <w:t>Définition</w:t>
       </w:r>
       <w:bookmarkEnd w:id="22"/>
+      <w:proofErr w:type="spellEnd"/>
     </w:p>
     <w:p>
       <w:pPr>
@@ -6811,7 +8038,39 @@
         <w:t>Section 10</w:t>
       </w:r>
       <w:r>
-        <w:t> : Mini Projects With KeyFrames, Transitions, etc …</w:t>
+        <w:t xml:space="preserve"> : Mini </w:t>
+      </w:r>
+      <w:proofErr w:type="spellStart"/>
+      <w:r>
+        <w:t>Projects</w:t>
+      </w:r>
+      <w:proofErr w:type="spellEnd"/>
+      <w:r>
+        <w:t xml:space="preserve"> </w:t>
+      </w:r>
+      <w:proofErr w:type="spellStart"/>
+      <w:r>
+        <w:t>With</w:t>
+      </w:r>
+      <w:proofErr w:type="spellEnd"/>
+      <w:r>
+        <w:t xml:space="preserve"> </w:t>
+      </w:r>
+      <w:proofErr w:type="spellStart"/>
+      <w:r>
+        <w:t>KeyFrames</w:t>
+      </w:r>
+      <w:proofErr w:type="spellEnd"/>
+      <w:r>
+        <w:t xml:space="preserve">, Transitions, </w:t>
+      </w:r>
+      <w:proofErr w:type="spellStart"/>
+      <w:r>
+        <w:t>etc</w:t>
+      </w:r>
+      <w:proofErr w:type="spellEnd"/>
+      <w:r>
+        <w:t xml:space="preserve"> …</w:t>
       </w:r>
       <w:bookmarkEnd w:id="27"/>
     </w:p>
@@ -6880,9 +8139,14 @@
         <w:t>Section 11</w:t>
       </w:r>
       <w:r>
-        <w:t> : CSS Grid</w:t>
+        <w:t xml:space="preserve"> : CSS </w:t>
+      </w:r>
+      <w:proofErr w:type="spellStart"/>
+      <w:r>
+        <w:t>Grid</w:t>
       </w:r>
       <w:bookmarkEnd w:id="30"/>
+      <w:proofErr w:type="spellEnd"/>
     </w:p>
     <w:p>
       <w:pPr>
@@ -6971,7 +8235,21 @@
         <w:rPr>
           <w:lang w:val="en-GB"/>
         </w:rPr>
-        <w:t> : NewsGrid Website</w:t>
+        <w:t xml:space="preserve"> : </w:t>
+      </w:r>
+      <w:proofErr w:type="spellStart"/>
+      <w:r>
+        <w:rPr>
+          <w:lang w:val="en-GB"/>
+        </w:rPr>
+        <w:t>NewsGrid</w:t>
+      </w:r>
+      <w:proofErr w:type="spellEnd"/>
+      <w:r>
+        <w:rPr>
+          <w:lang w:val="en-GB"/>
+        </w:rPr>
+        <w:t xml:space="preserve"> Website</w:t>
       </w:r>
       <w:bookmarkEnd w:id="33"/>
     </w:p>
@@ -6987,9 +8265,17 @@
         <w:rPr>
           <w:lang w:val="en-GB"/>
         </w:rPr>
-        <w:t>A/ Définition</w:t>
+        <w:t xml:space="preserve">A/ </w:t>
+      </w:r>
+      <w:proofErr w:type="spellStart"/>
+      <w:r>
+        <w:rPr>
+          <w:lang w:val="en-GB"/>
+        </w:rPr>
+        <w:t>Définition</w:t>
       </w:r>
       <w:bookmarkEnd w:id="34"/>
+      <w:proofErr w:type="spellEnd"/>
     </w:p>
     <w:p>
       <w:pPr>
@@ -7102,9 +8388,17 @@
         <w:rPr>
           <w:lang w:val="en-GB"/>
         </w:rPr>
-        <w:t>A/ Définition</w:t>
+        <w:t xml:space="preserve">A/ </w:t>
+      </w:r>
+      <w:proofErr w:type="spellStart"/>
+      <w:r>
+        <w:rPr>
+          <w:lang w:val="en-GB"/>
+        </w:rPr>
+        <w:t>Définition</w:t>
       </w:r>
       <w:bookmarkEnd w:id="37"/>
+      <w:proofErr w:type="spellEnd"/>
     </w:p>
     <w:p>
       <w:pPr>
@@ -7913,7 +9207,7 @@
   <w:abstractNum w:abstractNumId="5" w15:restartNumberingAfterBreak="0">
     <w:nsid w:val="531A40FD"/>
     <w:multiLevelType w:val="hybridMultilevel"/>
-    <w:tmpl w:val="4EE8692E"/>
+    <w:tmpl w:val="5B30C630"/>
     <w:lvl w:ilvl="0" w:tplc="040C0001">
       <w:start w:val="1"/>
       <w:numFmt w:val="bullet"/>

</xml_diff>

<commit_message>
Section 6: Intro to Flexbox
</commit_message>
<xml_diff>
--- a/Notes Cours HTML-CSS.docx
+++ b/Notes Cours HTML-CSS.docx
@@ -7155,13 +7155,7 @@
       </w:r>
       <w:proofErr w:type="spellEnd"/>
       <w:r>
-        <w:t xml:space="preserve"> (fenêtre) </w:t>
-      </w:r>
-      <w:r>
-        <w:t>(</w:t>
-      </w:r>
-      <w:r>
-        <w:t xml:space="preserve">100 </w:t>
+        <w:t xml:space="preserve"> (fenêtre) (100 </w:t>
       </w:r>
       <w:proofErr w:type="spellStart"/>
       <w:r>
@@ -7169,10 +7163,7 @@
       </w:r>
       <w:proofErr w:type="spellEnd"/>
       <w:r>
-        <w:t xml:space="preserve"> = toute la largeur</w:t>
-      </w:r>
-      <w:r>
-        <w:t xml:space="preserve">) </w:t>
+        <w:t xml:space="preserve"> = toute la largeur) </w:t>
       </w:r>
     </w:p>
     <w:p>
@@ -7196,13 +7187,7 @@
         <w:t xml:space="preserve">  =  </w:t>
       </w:r>
       <w:r>
-        <w:t xml:space="preserve">pourcentage de la </w:t>
-      </w:r>
-      <w:r>
-        <w:t>hauteur</w:t>
-      </w:r>
-      <w:r>
-        <w:t xml:space="preserve"> du </w:t>
+        <w:t xml:space="preserve">pourcentage de la hauteur du </w:t>
       </w:r>
       <w:proofErr w:type="spellStart"/>
       <w:r>
@@ -7214,20 +7199,11 @@
       </w:r>
       <w:proofErr w:type="spellStart"/>
       <w:r>
-        <w:t>v</w:t>
-      </w:r>
-      <w:r>
-        <w:t>h</w:t>
+        <w:t>vh</w:t>
       </w:r>
       <w:proofErr w:type="spellEnd"/>
       <w:r>
-        <w:t xml:space="preserve"> = toute la </w:t>
-      </w:r>
-      <w:r>
-        <w:t>hauteur</w:t>
-      </w:r>
-      <w:r>
-        <w:t>)</w:t>
+        <w:t xml:space="preserve"> = toute la hauteur)</w:t>
       </w:r>
     </w:p>
     <w:p>
@@ -7503,7 +7479,7 @@
       <w:r>
         <w:rPr>
           <w:color w:val="ED7D31" w:themeColor="accent2"/>
-          <w:lang w:val="en-GB" w:eastAsia="fr-FR"/>
+          <w:lang w:eastAsia="fr-FR"/>
         </w:rPr>
         <w:t>html</w:t>
       </w:r>
@@ -7648,18 +7624,881 @@
     <w:p>
       <w:pPr>
         <w:rPr>
+          <w:lang w:val="en-GB"/>
+        </w:rPr>
+      </w:pPr>
+    </w:p>
+    <w:p>
+      <w:pPr>
+        <w:rPr>
+          <w:i/>
+          <w:iCs/>
+          <w:u w:val="single"/>
+          <w:lang w:val="en-GB"/>
+        </w:rPr>
+      </w:pPr>
+      <w:r>
+        <w:rPr>
+          <w:i/>
+          <w:iCs/>
+          <w:u w:val="single"/>
+          <w:lang w:val="en-GB"/>
+        </w:rPr>
+        <w:t>f</w:t>
+      </w:r>
+      <w:r>
+        <w:rPr>
+          <w:i/>
+          <w:iCs/>
+          <w:u w:val="single"/>
+          <w:lang w:val="en-GB"/>
+        </w:rPr>
+        <w:t>lex-direction :</w:t>
+      </w:r>
+    </w:p>
+    <w:p>
+      <w:pPr>
+        <w:pStyle w:val="Paragraphedeliste"/>
+        <w:numPr>
+          <w:ilvl w:val="0"/>
+          <w:numId w:val="9"/>
+        </w:numPr>
+      </w:pPr>
+      <w:proofErr w:type="spellStart"/>
+      <w:r>
+        <w:t>c</w:t>
+      </w:r>
+      <w:r>
+        <w:t>olumn</w:t>
+      </w:r>
+      <w:proofErr w:type="spellEnd"/>
+      <w:r>
+        <w:t xml:space="preserve"> = éléments e</w:t>
+      </w:r>
+      <w:r>
+        <w:t>n colonne</w:t>
+      </w:r>
+    </w:p>
+    <w:p>
+      <w:pPr>
+        <w:pStyle w:val="Paragraphedeliste"/>
+        <w:numPr>
+          <w:ilvl w:val="0"/>
+          <w:numId w:val="9"/>
+        </w:numPr>
+        <w:rPr>
+          <w:lang w:val="en-GB"/>
+        </w:rPr>
+      </w:pPr>
+      <w:r>
+        <w:rPr>
+          <w:lang w:val="en-GB"/>
+        </w:rPr>
+        <w:t xml:space="preserve">row = </w:t>
+      </w:r>
+      <w:proofErr w:type="spellStart"/>
+      <w:r>
+        <w:rPr>
+          <w:lang w:val="en-GB"/>
+        </w:rPr>
+        <w:t>éléments</w:t>
+      </w:r>
+      <w:proofErr w:type="spellEnd"/>
+      <w:r>
+        <w:rPr>
+          <w:lang w:val="en-GB"/>
+        </w:rPr>
+        <w:t xml:space="preserve"> </w:t>
+      </w:r>
+      <w:proofErr w:type="spellStart"/>
+      <w:r>
+        <w:rPr>
+          <w:lang w:val="en-GB"/>
+        </w:rPr>
+        <w:t>en</w:t>
+      </w:r>
+      <w:proofErr w:type="spellEnd"/>
+      <w:r>
+        <w:rPr>
+          <w:lang w:val="en-GB"/>
+        </w:rPr>
+        <w:t xml:space="preserve"> </w:t>
+      </w:r>
+      <w:proofErr w:type="spellStart"/>
+      <w:r>
+        <w:rPr>
+          <w:lang w:val="en-GB"/>
+        </w:rPr>
+        <w:t>ligne</w:t>
+      </w:r>
+      <w:proofErr w:type="spellEnd"/>
+    </w:p>
+    <w:p>
+      <w:pPr>
+        <w:pStyle w:val="Paragraphedeliste"/>
+        <w:numPr>
+          <w:ilvl w:val="0"/>
+          <w:numId w:val="9"/>
+        </w:numPr>
+      </w:pPr>
+      <w:r>
+        <w:t>r</w:t>
+      </w:r>
+      <w:r>
+        <w:t>everse = commence par le d</w:t>
+      </w:r>
+      <w:r>
+        <w:t xml:space="preserve">ernier élément (fonctionne sur </w:t>
+      </w:r>
+      <w:proofErr w:type="spellStart"/>
+      <w:r>
+        <w:t>colums</w:t>
+      </w:r>
+      <w:proofErr w:type="spellEnd"/>
+      <w:r>
+        <w:t xml:space="preserve"> et </w:t>
+      </w:r>
+      <w:proofErr w:type="spellStart"/>
+      <w:r>
+        <w:t>row</w:t>
+      </w:r>
+      <w:proofErr w:type="spellEnd"/>
+      <w:r>
+        <w:t>)</w:t>
+      </w:r>
+    </w:p>
+    <w:p/>
+    <w:p>
+      <w:pPr>
+        <w:rPr>
+          <w:i/>
+          <w:iCs/>
+          <w:u w:val="single"/>
+        </w:rPr>
+      </w:pPr>
+      <w:proofErr w:type="spellStart"/>
+      <w:r>
+        <w:rPr>
+          <w:i/>
+          <w:iCs/>
+          <w:u w:val="single"/>
+        </w:rPr>
+        <w:t>f</w:t>
+      </w:r>
+      <w:r>
+        <w:rPr>
+          <w:i/>
+          <w:iCs/>
+          <w:u w:val="single"/>
+        </w:rPr>
+        <w:t>lex</w:t>
+      </w:r>
+      <w:proofErr w:type="spellEnd"/>
+      <w:r>
+        <w:rPr>
+          <w:i/>
+          <w:iCs/>
+          <w:u w:val="single"/>
+        </w:rPr>
+        <w:t>-wrap :</w:t>
+      </w:r>
+    </w:p>
+    <w:p>
+      <w:pPr>
+        <w:pStyle w:val="Paragraphedeliste"/>
+        <w:numPr>
+          <w:ilvl w:val="0"/>
+          <w:numId w:val="10"/>
+        </w:numPr>
+      </w:pPr>
+      <w:r>
+        <w:t>wrap = les éléments passent à la prochaine ligne/colonne si leur taille min diminue</w:t>
+      </w:r>
+    </w:p>
+    <w:p>
+      <w:pPr>
+        <w:pStyle w:val="Paragraphedeliste"/>
+        <w:numPr>
+          <w:ilvl w:val="0"/>
+          <w:numId w:val="10"/>
+        </w:numPr>
+      </w:pPr>
+      <w:r>
+        <w:t xml:space="preserve">non-wrap = </w:t>
+      </w:r>
+      <w:r>
+        <w:t xml:space="preserve">les éléments </w:t>
+      </w:r>
+      <w:r>
+        <w:t>ne passent</w:t>
+      </w:r>
+      <w:r>
+        <w:t xml:space="preserve"> </w:t>
+      </w:r>
+      <w:r>
+        <w:t xml:space="preserve">pas </w:t>
+      </w:r>
+      <w:r>
+        <w:t>à la prochaine ligne/colonne si leur taille min diminue</w:t>
+      </w:r>
+    </w:p>
+    <w:p/>
+    <w:p>
+      <w:pPr>
+        <w:rPr>
+          <w:i/>
+          <w:iCs/>
+          <w:u w:val="single"/>
+        </w:rPr>
+      </w:pPr>
+      <w:proofErr w:type="spellStart"/>
+      <w:r>
+        <w:rPr>
+          <w:i/>
+          <w:iCs/>
+          <w:u w:val="single"/>
+        </w:rPr>
+        <w:t>flex-grow</w:t>
+      </w:r>
+      <w:proofErr w:type="spellEnd"/>
+      <w:r>
+        <w:rPr>
+          <w:i/>
+          <w:iCs/>
+          <w:u w:val="single"/>
+        </w:rPr>
+        <w:t> :</w:t>
+      </w:r>
+    </w:p>
+    <w:p>
+      <w:pPr>
+        <w:rPr>
+          <w:shd w:val="clear" w:color="auto" w:fill="FFFFFF"/>
+        </w:rPr>
+      </w:pPr>
+      <w:r>
+        <w:rPr>
+          <w:shd w:val="clear" w:color="auto" w:fill="FFFFFF"/>
+        </w:rPr>
+        <w:t>D</w:t>
+      </w:r>
+      <w:r>
+        <w:rPr>
+          <w:shd w:val="clear" w:color="auto" w:fill="FFFFFF"/>
+        </w:rPr>
+        <w:t>éfinit le facteur d'expansion d'un élément flexible selon sa dimension principale</w:t>
+      </w:r>
+      <w:r>
+        <w:rPr>
+          <w:shd w:val="clear" w:color="auto" w:fill="FFFFFF"/>
+        </w:rPr>
+        <w:t xml:space="preserve">. </w:t>
+      </w:r>
+      <w:r>
+        <w:rPr>
+          <w:shd w:val="clear" w:color="auto" w:fill="FFFFFF"/>
+        </w:rPr>
+        <w:t>Elle indique la quantité d'espace restant que l'élément devrait consommer dans un conteneur flexible relativement à la taille des autres éléments du même conteneur</w:t>
+      </w:r>
+    </w:p>
+    <w:p>
+      <w:pPr>
+        <w:rPr>
+          <w:shd w:val="clear" w:color="auto" w:fill="FFFFFF"/>
+        </w:rPr>
+      </w:pPr>
+    </w:p>
+    <w:p>
+      <w:pPr>
+        <w:rPr>
+          <w:i/>
+          <w:iCs/>
+          <w:u w:val="single"/>
+        </w:rPr>
+      </w:pPr>
+      <w:proofErr w:type="spellStart"/>
+      <w:r>
+        <w:rPr>
+          <w:i/>
+          <w:iCs/>
+          <w:u w:val="single"/>
+        </w:rPr>
+        <w:t>flex-</w:t>
+      </w:r>
+      <w:r>
+        <w:rPr>
+          <w:i/>
+          <w:iCs/>
+          <w:u w:val="single"/>
+        </w:rPr>
+        <w:t>shrink</w:t>
+      </w:r>
+      <w:proofErr w:type="spellEnd"/>
+      <w:r>
+        <w:rPr>
+          <w:i/>
+          <w:iCs/>
+          <w:u w:val="single"/>
+        </w:rPr>
+        <w:t> :</w:t>
+      </w:r>
+    </w:p>
+    <w:p>
+      <w:pPr>
+        <w:rPr>
+          <w:shd w:val="clear" w:color="auto" w:fill="FFFFFF"/>
+        </w:rPr>
+      </w:pPr>
+      <w:r>
+        <w:rPr>
+          <w:shd w:val="clear" w:color="auto" w:fill="FFFFFF"/>
+        </w:rPr>
+        <w:t>Définit le facteur d</w:t>
+      </w:r>
+      <w:r>
+        <w:rPr>
+          <w:shd w:val="clear" w:color="auto" w:fill="FFFFFF"/>
+        </w:rPr>
+        <w:t>e rétrécissement</w:t>
+      </w:r>
+      <w:r>
+        <w:rPr>
+          <w:shd w:val="clear" w:color="auto" w:fill="FFFFFF"/>
+        </w:rPr>
+        <w:t xml:space="preserve"> d'un élément flexible</w:t>
+      </w:r>
+      <w:r>
+        <w:rPr>
+          <w:shd w:val="clear" w:color="auto" w:fill="FFFFFF"/>
+        </w:rPr>
+        <w:t xml:space="preserve">. </w:t>
+      </w:r>
+      <w:r>
+        <w:rPr>
+          <w:shd w:val="clear" w:color="auto" w:fill="FFFFFF"/>
+        </w:rPr>
+        <w:t>Si la taille de l'ensemble des éléments flexibles est supérieure à la taille du conteneur, les éléments seront comprimés selon leur facteur</w:t>
+      </w:r>
+    </w:p>
+    <w:p>
+      <w:pPr>
+        <w:rPr>
+          <w:shd w:val="clear" w:color="auto" w:fill="FFFFFF"/>
+        </w:rPr>
+      </w:pPr>
+    </w:p>
+    <w:p>
+      <w:pPr>
+        <w:rPr>
+          <w:i/>
+          <w:iCs/>
+          <w:u w:val="single"/>
+        </w:rPr>
+      </w:pPr>
+      <w:proofErr w:type="spellStart"/>
+      <w:r>
+        <w:rPr>
+          <w:i/>
+          <w:iCs/>
+          <w:u w:val="single"/>
+        </w:rPr>
+        <w:t>flex</w:t>
+      </w:r>
+      <w:proofErr w:type="spellEnd"/>
+      <w:r>
+        <w:rPr>
+          <w:i/>
+          <w:iCs/>
+          <w:u w:val="single"/>
+        </w:rPr>
+        <w:t>-basis</w:t>
+      </w:r>
+      <w:r>
+        <w:rPr>
+          <w:i/>
+          <w:iCs/>
+          <w:u w:val="single"/>
+        </w:rPr>
+        <w:t> :</w:t>
+      </w:r>
+    </w:p>
+    <w:p>
+      <w:pPr>
+        <w:rPr>
+          <w:i/>
+          <w:iCs/>
+          <w:shd w:val="clear" w:color="auto" w:fill="FFFFFF"/>
+        </w:rPr>
+      </w:pPr>
+      <w:r>
+        <w:rPr>
+          <w:shd w:val="clear" w:color="auto" w:fill="FFFFFF"/>
+        </w:rPr>
+        <w:t>D</w:t>
+      </w:r>
+      <w:r>
+        <w:rPr>
+          <w:shd w:val="clear" w:color="auto" w:fill="FFFFFF"/>
+        </w:rPr>
+        <w:t>étermine la base de flexibilité utilisée comme taille initiale principale pour un élément flexible. Cette propriété détermine la taille de la boîte de contenu sauf si une autre boîte est visée par </w:t>
+      </w:r>
+      <w:hyperlink r:id="rId19" w:history="1">
+        <w:r>
+          <w:rPr>
+            <w:i/>
+            <w:iCs/>
+            <w:shd w:val="clear" w:color="auto" w:fill="FFFFFF"/>
+          </w:rPr>
+          <w:t>box-</w:t>
+        </w:r>
+        <w:proofErr w:type="spellStart"/>
+        <w:r>
+          <w:rPr>
+            <w:i/>
+            <w:iCs/>
+            <w:shd w:val="clear" w:color="auto" w:fill="FFFFFF"/>
+          </w:rPr>
+          <w:t>sizing</w:t>
+        </w:r>
+        <w:proofErr w:type="spellEnd"/>
+      </w:hyperlink>
+    </w:p>
+    <w:p>
+      <w:pPr>
+        <w:rPr>
+          <w:i/>
+          <w:iCs/>
+          <w:shd w:val="clear" w:color="auto" w:fill="FFFFFF"/>
+        </w:rPr>
+      </w:pPr>
+    </w:p>
+    <w:p>
+      <w:pPr>
+        <w:rPr>
+          <w:i/>
+          <w:iCs/>
+          <w:u w:val="single"/>
+          <w:shd w:val="clear" w:color="auto" w:fill="FFFFFF"/>
+        </w:rPr>
+      </w:pPr>
+      <w:proofErr w:type="spellStart"/>
+      <w:r>
+        <w:rPr>
+          <w:i/>
+          <w:iCs/>
+          <w:u w:val="single"/>
+          <w:shd w:val="clear" w:color="auto" w:fill="FFFFFF"/>
+        </w:rPr>
+        <w:t>align</w:t>
+      </w:r>
+      <w:proofErr w:type="spellEnd"/>
+      <w:r>
+        <w:rPr>
+          <w:i/>
+          <w:iCs/>
+          <w:u w:val="single"/>
+          <w:shd w:val="clear" w:color="auto" w:fill="FFFFFF"/>
+        </w:rPr>
+        <w:t>-items :</w:t>
+      </w:r>
+    </w:p>
+    <w:p>
+      <w:pPr>
+        <w:pStyle w:val="Paragraphedeliste"/>
+        <w:numPr>
+          <w:ilvl w:val="0"/>
+          <w:numId w:val="12"/>
+        </w:numPr>
+        <w:rPr>
+          <w:shd w:val="clear" w:color="auto" w:fill="FFFFFF"/>
+        </w:rPr>
+      </w:pPr>
+      <w:r>
+        <w:rPr>
+          <w:shd w:val="clear" w:color="auto" w:fill="FFFFFF"/>
+        </w:rPr>
+        <w:t xml:space="preserve">center = </w:t>
+      </w:r>
+      <w:r>
+        <w:rPr>
+          <w:shd w:val="clear" w:color="auto" w:fill="FFFFFF"/>
+        </w:rPr>
+        <w:t xml:space="preserve">les éléments flexibles sont regroupés au </w:t>
+      </w:r>
+      <w:r>
+        <w:rPr>
+          <w:shd w:val="clear" w:color="auto" w:fill="FFFFFF"/>
+        </w:rPr>
+        <w:t>centre</w:t>
+      </w:r>
+    </w:p>
+    <w:p>
+      <w:pPr>
+        <w:pStyle w:val="Paragraphedeliste"/>
+        <w:numPr>
+          <w:ilvl w:val="0"/>
+          <w:numId w:val="12"/>
+        </w:numPr>
+        <w:rPr>
+          <w:shd w:val="clear" w:color="auto" w:fill="FFFFFF"/>
+        </w:rPr>
+      </w:pPr>
+      <w:proofErr w:type="spellStart"/>
+      <w:r>
+        <w:rPr>
+          <w:shd w:val="clear" w:color="auto" w:fill="FFFFFF"/>
+        </w:rPr>
+        <w:t>flex</w:t>
+      </w:r>
+      <w:proofErr w:type="spellEnd"/>
+      <w:r>
+        <w:rPr>
+          <w:shd w:val="clear" w:color="auto" w:fill="FFFFFF"/>
+        </w:rPr>
+        <w:t>-start</w:t>
+      </w:r>
+      <w:r>
+        <w:rPr>
+          <w:shd w:val="clear" w:color="auto" w:fill="FFFFFF"/>
+        </w:rPr>
+        <w:t xml:space="preserve"> = l</w:t>
+      </w:r>
+      <w:r>
+        <w:rPr>
+          <w:shd w:val="clear" w:color="auto" w:fill="FFFFFF"/>
+        </w:rPr>
+        <w:t>es éléments flexibles sont regroupés au début</w:t>
+      </w:r>
+    </w:p>
+    <w:p>
+      <w:pPr>
+        <w:pStyle w:val="Paragraphedeliste"/>
+        <w:numPr>
+          <w:ilvl w:val="0"/>
+          <w:numId w:val="12"/>
+        </w:numPr>
+        <w:rPr>
+          <w:shd w:val="clear" w:color="auto" w:fill="FFFFFF"/>
+        </w:rPr>
+      </w:pPr>
+      <w:proofErr w:type="spellStart"/>
+      <w:r>
+        <w:rPr>
+          <w:shd w:val="clear" w:color="auto" w:fill="FFFFFF"/>
+        </w:rPr>
+        <w:t>flex</w:t>
+      </w:r>
+      <w:proofErr w:type="spellEnd"/>
+      <w:r>
+        <w:rPr>
+          <w:shd w:val="clear" w:color="auto" w:fill="FFFFFF"/>
+        </w:rPr>
+        <w:t>-end</w:t>
+      </w:r>
+      <w:r>
+        <w:rPr>
+          <w:shd w:val="clear" w:color="auto" w:fill="FFFFFF"/>
+        </w:rPr>
+        <w:t xml:space="preserve"> = l</w:t>
+      </w:r>
+      <w:r>
+        <w:rPr>
+          <w:shd w:val="clear" w:color="auto" w:fill="FFFFFF"/>
+        </w:rPr>
+        <w:t>es éléments flexibles sont regroupés à la fin</w:t>
+      </w:r>
+    </w:p>
+    <w:p>
+      <w:pPr>
+        <w:pStyle w:val="Paragraphedeliste"/>
+        <w:numPr>
+          <w:ilvl w:val="0"/>
+          <w:numId w:val="12"/>
+        </w:numPr>
+        <w:shd w:val="clear" w:color="auto" w:fill="FFFFFF"/>
+        <w:spacing w:after="0" w:line="240" w:lineRule="auto"/>
+        <w:jc w:val="left"/>
+        <w:rPr>
+          <w:shd w:val="clear" w:color="auto" w:fill="FFFFFF"/>
+        </w:rPr>
+      </w:pPr>
+      <w:r>
+        <w:rPr>
+          <w:shd w:val="clear" w:color="auto" w:fill="FFFFFF"/>
+        </w:rPr>
+        <w:t>stretch</w:t>
+      </w:r>
+      <w:r>
+        <w:rPr>
+          <w:shd w:val="clear" w:color="auto" w:fill="FFFFFF"/>
+        </w:rPr>
+        <w:t xml:space="preserve"> = </w:t>
+      </w:r>
+      <w:r>
+        <w:rPr>
+          <w:shd w:val="clear" w:color="auto" w:fill="FFFFFF"/>
+        </w:rPr>
+        <w:t xml:space="preserve">Les éléments flexibles sont étirés afin </w:t>
+      </w:r>
+      <w:r>
+        <w:rPr>
+          <w:shd w:val="clear" w:color="auto" w:fill="FFFFFF"/>
+        </w:rPr>
+        <w:t>qu’ils prennent</w:t>
+      </w:r>
+      <w:r>
+        <w:rPr>
+          <w:shd w:val="clear" w:color="auto" w:fill="FFFFFF"/>
+        </w:rPr>
+        <w:t xml:space="preserve"> toute la place du container</w:t>
+      </w:r>
+    </w:p>
+    <w:p>
+      <w:pPr>
+        <w:shd w:val="clear" w:color="auto" w:fill="FFFFFF"/>
+        <w:spacing w:after="0" w:line="240" w:lineRule="auto"/>
+        <w:jc w:val="left"/>
+        <w:rPr>
+          <w:shd w:val="clear" w:color="auto" w:fill="FFFFFF"/>
+        </w:rPr>
+      </w:pPr>
+    </w:p>
+    <w:p>
+      <w:pPr>
+        <w:shd w:val="clear" w:color="auto" w:fill="FFFFFF"/>
+        <w:spacing w:after="0" w:line="240" w:lineRule="auto"/>
+        <w:jc w:val="left"/>
+        <w:rPr>
+          <w:shd w:val="clear" w:color="auto" w:fill="FFFFFF"/>
+        </w:rPr>
+      </w:pPr>
+    </w:p>
+    <w:p>
+      <w:pPr>
+        <w:shd w:val="clear" w:color="auto" w:fill="FFFFFF"/>
+        <w:spacing w:after="0" w:line="240" w:lineRule="auto"/>
+        <w:jc w:val="left"/>
+        <w:rPr>
+          <w:i/>
+          <w:iCs/>
+          <w:u w:val="single"/>
+          <w:shd w:val="clear" w:color="auto" w:fill="FFFFFF"/>
+        </w:rPr>
+      </w:pPr>
+    </w:p>
+    <w:p>
+      <w:pPr>
+        <w:shd w:val="clear" w:color="auto" w:fill="FFFFFF"/>
+        <w:spacing w:after="0" w:line="240" w:lineRule="auto"/>
+        <w:jc w:val="left"/>
+        <w:rPr>
+          <w:i/>
+          <w:iCs/>
+          <w:u w:val="single"/>
+          <w:shd w:val="clear" w:color="auto" w:fill="FFFFFF"/>
+        </w:rPr>
+      </w:pPr>
+    </w:p>
+    <w:p>
+      <w:pPr>
+        <w:shd w:val="clear" w:color="auto" w:fill="FFFFFF"/>
+        <w:spacing w:after="0" w:line="240" w:lineRule="auto"/>
+        <w:jc w:val="left"/>
+        <w:rPr>
+          <w:i/>
+          <w:iCs/>
+          <w:u w:val="single"/>
+          <w:shd w:val="clear" w:color="auto" w:fill="FFFFFF"/>
+        </w:rPr>
+      </w:pPr>
+    </w:p>
+    <w:p>
+      <w:pPr>
+        <w:shd w:val="clear" w:color="auto" w:fill="FFFFFF"/>
+        <w:spacing w:after="0" w:line="240" w:lineRule="auto"/>
+        <w:jc w:val="left"/>
+        <w:rPr>
+          <w:i/>
+          <w:iCs/>
+          <w:u w:val="single"/>
+          <w:shd w:val="clear" w:color="auto" w:fill="FFFFFF"/>
+        </w:rPr>
+      </w:pPr>
+      <w:proofErr w:type="spellStart"/>
+      <w:r>
+        <w:rPr>
+          <w:i/>
+          <w:iCs/>
+          <w:u w:val="single"/>
+          <w:shd w:val="clear" w:color="auto" w:fill="FFFFFF"/>
+        </w:rPr>
+        <w:lastRenderedPageBreak/>
+        <w:t>jutify</w:t>
+      </w:r>
+      <w:proofErr w:type="spellEnd"/>
+      <w:r>
+        <w:rPr>
+          <w:i/>
+          <w:iCs/>
+          <w:u w:val="single"/>
+          <w:shd w:val="clear" w:color="auto" w:fill="FFFFFF"/>
+        </w:rPr>
+        <w:t>-content :</w:t>
+      </w:r>
+    </w:p>
+    <w:p>
+      <w:pPr>
+        <w:pStyle w:val="Paragraphedeliste"/>
+        <w:numPr>
+          <w:ilvl w:val="0"/>
+          <w:numId w:val="14"/>
+        </w:numPr>
+        <w:shd w:val="clear" w:color="auto" w:fill="FFFFFF"/>
+        <w:spacing w:after="0" w:line="240" w:lineRule="auto"/>
+        <w:jc w:val="left"/>
+        <w:rPr>
+          <w:shd w:val="clear" w:color="auto" w:fill="FFFFFF"/>
+        </w:rPr>
+      </w:pPr>
+      <w:proofErr w:type="spellStart"/>
+      <w:r>
+        <w:rPr>
+          <w:rFonts w:ascii="Consolas" w:eastAsia="Times New Roman" w:hAnsi="Consolas" w:cs="Courier New"/>
+          <w:color w:val="1B1B1B"/>
+          <w:spacing w:val="-1"/>
+          <w:sz w:val="20"/>
+          <w:szCs w:val="20"/>
+          <w:lang w:eastAsia="fr-FR"/>
+        </w:rPr>
+        <w:t>space-</w:t>
+      </w:r>
+      <w:r>
+        <w:rPr>
+          <w:shd w:val="clear" w:color="auto" w:fill="FFFFFF"/>
+        </w:rPr>
+        <w:t>between</w:t>
+      </w:r>
+      <w:proofErr w:type="spellEnd"/>
+      <w:r>
+        <w:rPr>
+          <w:shd w:val="clear" w:color="auto" w:fill="FFFFFF"/>
+        </w:rPr>
+        <w:t xml:space="preserve"> = espacement </w:t>
+      </w:r>
+      <w:r>
+        <w:rPr>
+          <w:shd w:val="clear" w:color="auto" w:fill="FFFFFF"/>
+        </w:rPr>
+        <w:t xml:space="preserve">égale </w:t>
+      </w:r>
+      <w:r>
+        <w:rPr>
+          <w:shd w:val="clear" w:color="auto" w:fill="FFFFFF"/>
+        </w:rPr>
+        <w:t>entre les éléments égales avec 1er éléments au début et dernier à la fin du conteneur</w:t>
+      </w:r>
+    </w:p>
+    <w:p>
+      <w:pPr>
+        <w:pStyle w:val="Paragraphedeliste"/>
+        <w:numPr>
+          <w:ilvl w:val="0"/>
+          <w:numId w:val="14"/>
+        </w:numPr>
+        <w:shd w:val="clear" w:color="auto" w:fill="FFFFFF"/>
+        <w:spacing w:after="0" w:line="240" w:lineRule="auto"/>
+        <w:jc w:val="left"/>
+        <w:rPr>
+          <w:shd w:val="clear" w:color="auto" w:fill="FFFFFF"/>
+        </w:rPr>
+      </w:pPr>
+      <w:proofErr w:type="spellStart"/>
+      <w:r>
+        <w:rPr>
+          <w:rFonts w:ascii="Consolas" w:eastAsia="Times New Roman" w:hAnsi="Consolas" w:cs="Courier New"/>
+          <w:color w:val="1B1B1B"/>
+          <w:spacing w:val="-1"/>
+          <w:sz w:val="20"/>
+          <w:szCs w:val="20"/>
+          <w:lang w:eastAsia="fr-FR"/>
+        </w:rPr>
+        <w:t>space-</w:t>
+      </w:r>
+      <w:r>
+        <w:rPr>
+          <w:shd w:val="clear" w:color="auto" w:fill="FFFFFF"/>
+        </w:rPr>
+        <w:t>around</w:t>
+      </w:r>
+      <w:proofErr w:type="spellEnd"/>
+      <w:r>
+        <w:rPr>
+          <w:shd w:val="clear" w:color="auto" w:fill="FFFFFF"/>
+        </w:rPr>
+        <w:t xml:space="preserve"> = espacement </w:t>
+      </w:r>
+      <w:r>
+        <w:rPr>
+          <w:shd w:val="clear" w:color="auto" w:fill="FFFFFF"/>
+        </w:rPr>
+        <w:t xml:space="preserve">égale </w:t>
+      </w:r>
+      <w:r>
+        <w:rPr>
+          <w:shd w:val="clear" w:color="auto" w:fill="FFFFFF"/>
+        </w:rPr>
+        <w:t xml:space="preserve">entre les éléments égales </w:t>
+      </w:r>
+      <w:r>
+        <w:rPr>
+          <w:shd w:val="clear" w:color="auto" w:fill="FFFFFF"/>
+        </w:rPr>
+        <w:t xml:space="preserve">et les </w:t>
+      </w:r>
+      <w:proofErr w:type="spellStart"/>
+      <w:r>
+        <w:rPr>
+          <w:shd w:val="clear" w:color="auto" w:fill="FFFFFF"/>
+        </w:rPr>
+        <w:t>bors</w:t>
+      </w:r>
+      <w:proofErr w:type="spellEnd"/>
+      <w:r>
+        <w:rPr>
+          <w:shd w:val="clear" w:color="auto" w:fill="FFFFFF"/>
+        </w:rPr>
+        <w:t xml:space="preserve"> du conteneur</w:t>
+      </w:r>
+    </w:p>
+    <w:p>
+      <w:pPr>
+        <w:shd w:val="clear" w:color="auto" w:fill="FFFFFF"/>
+        <w:spacing w:after="0" w:line="240" w:lineRule="auto"/>
+        <w:jc w:val="left"/>
+        <w:rPr>
+          <w:shd w:val="clear" w:color="auto" w:fill="FFFFFF"/>
+        </w:rPr>
+      </w:pPr>
+    </w:p>
+    <w:p>
+      <w:pPr>
+        <w:rPr>
+          <w:shd w:val="clear" w:color="auto" w:fill="FFFFFF"/>
+        </w:rPr>
+      </w:pPr>
+    </w:p>
+    <w:p/>
+    <w:p>
+      <w:pPr>
+        <w:rPr>
           <w:rFonts w:ascii="Arial" w:eastAsiaTheme="majorEastAsia" w:hAnsi="Arial" w:cstheme="majorBidi"/>
           <w:i/>
           <w:color w:val="2F5496" w:themeColor="accent1" w:themeShade="BF"/>
           <w:sz w:val="26"/>
           <w:szCs w:val="26"/>
-          <w:lang w:val="en-GB"/>
-        </w:rPr>
-      </w:pPr>
-      <w:r>
-        <w:rPr>
-          <w:lang w:val="en-GB"/>
-        </w:rPr>
+        </w:rPr>
+      </w:pPr>
+      <w:r>
         <w:br w:type="page"/>
       </w:r>
     </w:p>
@@ -8753,6 +9592,232 @@
     </w:lvl>
   </w:abstractNum>
   <w:abstractNum w:abstractNumId="1" w15:restartNumberingAfterBreak="0">
+    <w:nsid w:val="10BA628D"/>
+    <w:multiLevelType w:val="hybridMultilevel"/>
+    <w:tmpl w:val="539877BC"/>
+    <w:lvl w:ilvl="0" w:tplc="040C0001">
+      <w:start w:val="1"/>
+      <w:numFmt w:val="bullet"/>
+      <w:lvlText w:val=""/>
+      <w:lvlJc w:val="left"/>
+      <w:pPr>
+        <w:ind w:left="720" w:hanging="360"/>
+      </w:pPr>
+      <w:rPr>
+        <w:rFonts w:ascii="Symbol" w:hAnsi="Symbol" w:hint="default"/>
+      </w:rPr>
+    </w:lvl>
+    <w:lvl w:ilvl="1" w:tplc="040C0003" w:tentative="1">
+      <w:start w:val="1"/>
+      <w:numFmt w:val="bullet"/>
+      <w:lvlText w:val="o"/>
+      <w:lvlJc w:val="left"/>
+      <w:pPr>
+        <w:ind w:left="1440" w:hanging="360"/>
+      </w:pPr>
+      <w:rPr>
+        <w:rFonts w:ascii="Courier New" w:hAnsi="Courier New" w:cs="Courier New" w:hint="default"/>
+      </w:rPr>
+    </w:lvl>
+    <w:lvl w:ilvl="2" w:tplc="040C0005" w:tentative="1">
+      <w:start w:val="1"/>
+      <w:numFmt w:val="bullet"/>
+      <w:lvlText w:val=""/>
+      <w:lvlJc w:val="left"/>
+      <w:pPr>
+        <w:ind w:left="2160" w:hanging="360"/>
+      </w:pPr>
+      <w:rPr>
+        <w:rFonts w:ascii="Wingdings" w:hAnsi="Wingdings" w:hint="default"/>
+      </w:rPr>
+    </w:lvl>
+    <w:lvl w:ilvl="3" w:tplc="040C0001" w:tentative="1">
+      <w:start w:val="1"/>
+      <w:numFmt w:val="bullet"/>
+      <w:lvlText w:val=""/>
+      <w:lvlJc w:val="left"/>
+      <w:pPr>
+        <w:ind w:left="2880" w:hanging="360"/>
+      </w:pPr>
+      <w:rPr>
+        <w:rFonts w:ascii="Symbol" w:hAnsi="Symbol" w:hint="default"/>
+      </w:rPr>
+    </w:lvl>
+    <w:lvl w:ilvl="4" w:tplc="040C0003" w:tentative="1">
+      <w:start w:val="1"/>
+      <w:numFmt w:val="bullet"/>
+      <w:lvlText w:val="o"/>
+      <w:lvlJc w:val="left"/>
+      <w:pPr>
+        <w:ind w:left="3600" w:hanging="360"/>
+      </w:pPr>
+      <w:rPr>
+        <w:rFonts w:ascii="Courier New" w:hAnsi="Courier New" w:cs="Courier New" w:hint="default"/>
+      </w:rPr>
+    </w:lvl>
+    <w:lvl w:ilvl="5" w:tplc="040C0005" w:tentative="1">
+      <w:start w:val="1"/>
+      <w:numFmt w:val="bullet"/>
+      <w:lvlText w:val=""/>
+      <w:lvlJc w:val="left"/>
+      <w:pPr>
+        <w:ind w:left="4320" w:hanging="360"/>
+      </w:pPr>
+      <w:rPr>
+        <w:rFonts w:ascii="Wingdings" w:hAnsi="Wingdings" w:hint="default"/>
+      </w:rPr>
+    </w:lvl>
+    <w:lvl w:ilvl="6" w:tplc="040C0001" w:tentative="1">
+      <w:start w:val="1"/>
+      <w:numFmt w:val="bullet"/>
+      <w:lvlText w:val=""/>
+      <w:lvlJc w:val="left"/>
+      <w:pPr>
+        <w:ind w:left="5040" w:hanging="360"/>
+      </w:pPr>
+      <w:rPr>
+        <w:rFonts w:ascii="Symbol" w:hAnsi="Symbol" w:hint="default"/>
+      </w:rPr>
+    </w:lvl>
+    <w:lvl w:ilvl="7" w:tplc="040C0003" w:tentative="1">
+      <w:start w:val="1"/>
+      <w:numFmt w:val="bullet"/>
+      <w:lvlText w:val="o"/>
+      <w:lvlJc w:val="left"/>
+      <w:pPr>
+        <w:ind w:left="5760" w:hanging="360"/>
+      </w:pPr>
+      <w:rPr>
+        <w:rFonts w:ascii="Courier New" w:hAnsi="Courier New" w:cs="Courier New" w:hint="default"/>
+      </w:rPr>
+    </w:lvl>
+    <w:lvl w:ilvl="8" w:tplc="040C0005" w:tentative="1">
+      <w:start w:val="1"/>
+      <w:numFmt w:val="bullet"/>
+      <w:lvlText w:val=""/>
+      <w:lvlJc w:val="left"/>
+      <w:pPr>
+        <w:ind w:left="6480" w:hanging="360"/>
+      </w:pPr>
+      <w:rPr>
+        <w:rFonts w:ascii="Wingdings" w:hAnsi="Wingdings" w:hint="default"/>
+      </w:rPr>
+    </w:lvl>
+  </w:abstractNum>
+  <w:abstractNum w:abstractNumId="2" w15:restartNumberingAfterBreak="0">
+    <w:nsid w:val="146A4BF1"/>
+    <w:multiLevelType w:val="hybridMultilevel"/>
+    <w:tmpl w:val="238CFA5A"/>
+    <w:lvl w:ilvl="0" w:tplc="040C0001">
+      <w:start w:val="1"/>
+      <w:numFmt w:val="bullet"/>
+      <w:lvlText w:val=""/>
+      <w:lvlJc w:val="left"/>
+      <w:pPr>
+        <w:ind w:left="720" w:hanging="360"/>
+      </w:pPr>
+      <w:rPr>
+        <w:rFonts w:ascii="Symbol" w:hAnsi="Symbol" w:hint="default"/>
+      </w:rPr>
+    </w:lvl>
+    <w:lvl w:ilvl="1" w:tplc="040C0003" w:tentative="1">
+      <w:start w:val="1"/>
+      <w:numFmt w:val="bullet"/>
+      <w:lvlText w:val="o"/>
+      <w:lvlJc w:val="left"/>
+      <w:pPr>
+        <w:ind w:left="1440" w:hanging="360"/>
+      </w:pPr>
+      <w:rPr>
+        <w:rFonts w:ascii="Courier New" w:hAnsi="Courier New" w:cs="Courier New" w:hint="default"/>
+      </w:rPr>
+    </w:lvl>
+    <w:lvl w:ilvl="2" w:tplc="040C0005" w:tentative="1">
+      <w:start w:val="1"/>
+      <w:numFmt w:val="bullet"/>
+      <w:lvlText w:val=""/>
+      <w:lvlJc w:val="left"/>
+      <w:pPr>
+        <w:ind w:left="2160" w:hanging="360"/>
+      </w:pPr>
+      <w:rPr>
+        <w:rFonts w:ascii="Wingdings" w:hAnsi="Wingdings" w:hint="default"/>
+      </w:rPr>
+    </w:lvl>
+    <w:lvl w:ilvl="3" w:tplc="040C0001" w:tentative="1">
+      <w:start w:val="1"/>
+      <w:numFmt w:val="bullet"/>
+      <w:lvlText w:val=""/>
+      <w:lvlJc w:val="left"/>
+      <w:pPr>
+        <w:ind w:left="2880" w:hanging="360"/>
+      </w:pPr>
+      <w:rPr>
+        <w:rFonts w:ascii="Symbol" w:hAnsi="Symbol" w:hint="default"/>
+      </w:rPr>
+    </w:lvl>
+    <w:lvl w:ilvl="4" w:tplc="040C0003" w:tentative="1">
+      <w:start w:val="1"/>
+      <w:numFmt w:val="bullet"/>
+      <w:lvlText w:val="o"/>
+      <w:lvlJc w:val="left"/>
+      <w:pPr>
+        <w:ind w:left="3600" w:hanging="360"/>
+      </w:pPr>
+      <w:rPr>
+        <w:rFonts w:ascii="Courier New" w:hAnsi="Courier New" w:cs="Courier New" w:hint="default"/>
+      </w:rPr>
+    </w:lvl>
+    <w:lvl w:ilvl="5" w:tplc="040C0005" w:tentative="1">
+      <w:start w:val="1"/>
+      <w:numFmt w:val="bullet"/>
+      <w:lvlText w:val=""/>
+      <w:lvlJc w:val="left"/>
+      <w:pPr>
+        <w:ind w:left="4320" w:hanging="360"/>
+      </w:pPr>
+      <w:rPr>
+        <w:rFonts w:ascii="Wingdings" w:hAnsi="Wingdings" w:hint="default"/>
+      </w:rPr>
+    </w:lvl>
+    <w:lvl w:ilvl="6" w:tplc="040C0001" w:tentative="1">
+      <w:start w:val="1"/>
+      <w:numFmt w:val="bullet"/>
+      <w:lvlText w:val=""/>
+      <w:lvlJc w:val="left"/>
+      <w:pPr>
+        <w:ind w:left="5040" w:hanging="360"/>
+      </w:pPr>
+      <w:rPr>
+        <w:rFonts w:ascii="Symbol" w:hAnsi="Symbol" w:hint="default"/>
+      </w:rPr>
+    </w:lvl>
+    <w:lvl w:ilvl="7" w:tplc="040C0003" w:tentative="1">
+      <w:start w:val="1"/>
+      <w:numFmt w:val="bullet"/>
+      <w:lvlText w:val="o"/>
+      <w:lvlJc w:val="left"/>
+      <w:pPr>
+        <w:ind w:left="5760" w:hanging="360"/>
+      </w:pPr>
+      <w:rPr>
+        <w:rFonts w:ascii="Courier New" w:hAnsi="Courier New" w:cs="Courier New" w:hint="default"/>
+      </w:rPr>
+    </w:lvl>
+    <w:lvl w:ilvl="8" w:tplc="040C0005" w:tentative="1">
+      <w:start w:val="1"/>
+      <w:numFmt w:val="bullet"/>
+      <w:lvlText w:val=""/>
+      <w:lvlJc w:val="left"/>
+      <w:pPr>
+        <w:ind w:left="6480" w:hanging="360"/>
+      </w:pPr>
+      <w:rPr>
+        <w:rFonts w:ascii="Wingdings" w:hAnsi="Wingdings" w:hint="default"/>
+      </w:rPr>
+    </w:lvl>
+  </w:abstractNum>
+  <w:abstractNum w:abstractNumId="3" w15:restartNumberingAfterBreak="0">
     <w:nsid w:val="1CCB5A8B"/>
     <w:multiLevelType w:val="hybridMultilevel"/>
     <w:tmpl w:val="BA5CCF16"/>
@@ -8865,7 +9930,233 @@
       </w:rPr>
     </w:lvl>
   </w:abstractNum>
-  <w:abstractNum w:abstractNumId="2" w15:restartNumberingAfterBreak="0">
+  <w:abstractNum w:abstractNumId="4" w15:restartNumberingAfterBreak="0">
+    <w:nsid w:val="1FF40501"/>
+    <w:multiLevelType w:val="hybridMultilevel"/>
+    <w:tmpl w:val="5F6C2E1C"/>
+    <w:lvl w:ilvl="0" w:tplc="040C0001">
+      <w:start w:val="1"/>
+      <w:numFmt w:val="bullet"/>
+      <w:lvlText w:val=""/>
+      <w:lvlJc w:val="left"/>
+      <w:pPr>
+        <w:ind w:left="720" w:hanging="360"/>
+      </w:pPr>
+      <w:rPr>
+        <w:rFonts w:ascii="Symbol" w:hAnsi="Symbol" w:hint="default"/>
+      </w:rPr>
+    </w:lvl>
+    <w:lvl w:ilvl="1" w:tplc="040C0003" w:tentative="1">
+      <w:start w:val="1"/>
+      <w:numFmt w:val="bullet"/>
+      <w:lvlText w:val="o"/>
+      <w:lvlJc w:val="left"/>
+      <w:pPr>
+        <w:ind w:left="1440" w:hanging="360"/>
+      </w:pPr>
+      <w:rPr>
+        <w:rFonts w:ascii="Courier New" w:hAnsi="Courier New" w:cs="Courier New" w:hint="default"/>
+      </w:rPr>
+    </w:lvl>
+    <w:lvl w:ilvl="2" w:tplc="040C0005" w:tentative="1">
+      <w:start w:val="1"/>
+      <w:numFmt w:val="bullet"/>
+      <w:lvlText w:val=""/>
+      <w:lvlJc w:val="left"/>
+      <w:pPr>
+        <w:ind w:left="2160" w:hanging="360"/>
+      </w:pPr>
+      <w:rPr>
+        <w:rFonts w:ascii="Wingdings" w:hAnsi="Wingdings" w:hint="default"/>
+      </w:rPr>
+    </w:lvl>
+    <w:lvl w:ilvl="3" w:tplc="040C0001" w:tentative="1">
+      <w:start w:val="1"/>
+      <w:numFmt w:val="bullet"/>
+      <w:lvlText w:val=""/>
+      <w:lvlJc w:val="left"/>
+      <w:pPr>
+        <w:ind w:left="2880" w:hanging="360"/>
+      </w:pPr>
+      <w:rPr>
+        <w:rFonts w:ascii="Symbol" w:hAnsi="Symbol" w:hint="default"/>
+      </w:rPr>
+    </w:lvl>
+    <w:lvl w:ilvl="4" w:tplc="040C0003" w:tentative="1">
+      <w:start w:val="1"/>
+      <w:numFmt w:val="bullet"/>
+      <w:lvlText w:val="o"/>
+      <w:lvlJc w:val="left"/>
+      <w:pPr>
+        <w:ind w:left="3600" w:hanging="360"/>
+      </w:pPr>
+      <w:rPr>
+        <w:rFonts w:ascii="Courier New" w:hAnsi="Courier New" w:cs="Courier New" w:hint="default"/>
+      </w:rPr>
+    </w:lvl>
+    <w:lvl w:ilvl="5" w:tplc="040C0005" w:tentative="1">
+      <w:start w:val="1"/>
+      <w:numFmt w:val="bullet"/>
+      <w:lvlText w:val=""/>
+      <w:lvlJc w:val="left"/>
+      <w:pPr>
+        <w:ind w:left="4320" w:hanging="360"/>
+      </w:pPr>
+      <w:rPr>
+        <w:rFonts w:ascii="Wingdings" w:hAnsi="Wingdings" w:hint="default"/>
+      </w:rPr>
+    </w:lvl>
+    <w:lvl w:ilvl="6" w:tplc="040C0001" w:tentative="1">
+      <w:start w:val="1"/>
+      <w:numFmt w:val="bullet"/>
+      <w:lvlText w:val=""/>
+      <w:lvlJc w:val="left"/>
+      <w:pPr>
+        <w:ind w:left="5040" w:hanging="360"/>
+      </w:pPr>
+      <w:rPr>
+        <w:rFonts w:ascii="Symbol" w:hAnsi="Symbol" w:hint="default"/>
+      </w:rPr>
+    </w:lvl>
+    <w:lvl w:ilvl="7" w:tplc="040C0003" w:tentative="1">
+      <w:start w:val="1"/>
+      <w:numFmt w:val="bullet"/>
+      <w:lvlText w:val="o"/>
+      <w:lvlJc w:val="left"/>
+      <w:pPr>
+        <w:ind w:left="5760" w:hanging="360"/>
+      </w:pPr>
+      <w:rPr>
+        <w:rFonts w:ascii="Courier New" w:hAnsi="Courier New" w:cs="Courier New" w:hint="default"/>
+      </w:rPr>
+    </w:lvl>
+    <w:lvl w:ilvl="8" w:tplc="040C0005" w:tentative="1">
+      <w:start w:val="1"/>
+      <w:numFmt w:val="bullet"/>
+      <w:lvlText w:val=""/>
+      <w:lvlJc w:val="left"/>
+      <w:pPr>
+        <w:ind w:left="6480" w:hanging="360"/>
+      </w:pPr>
+      <w:rPr>
+        <w:rFonts w:ascii="Wingdings" w:hAnsi="Wingdings" w:hint="default"/>
+      </w:rPr>
+    </w:lvl>
+  </w:abstractNum>
+  <w:abstractNum w:abstractNumId="5" w15:restartNumberingAfterBreak="0">
+    <w:nsid w:val="25403E67"/>
+    <w:multiLevelType w:val="hybridMultilevel"/>
+    <w:tmpl w:val="710C3DE4"/>
+    <w:lvl w:ilvl="0" w:tplc="040C0001">
+      <w:start w:val="1"/>
+      <w:numFmt w:val="bullet"/>
+      <w:lvlText w:val=""/>
+      <w:lvlJc w:val="left"/>
+      <w:pPr>
+        <w:ind w:left="720" w:hanging="360"/>
+      </w:pPr>
+      <w:rPr>
+        <w:rFonts w:ascii="Symbol" w:hAnsi="Symbol" w:hint="default"/>
+      </w:rPr>
+    </w:lvl>
+    <w:lvl w:ilvl="1" w:tplc="040C0003" w:tentative="1">
+      <w:start w:val="1"/>
+      <w:numFmt w:val="bullet"/>
+      <w:lvlText w:val="o"/>
+      <w:lvlJc w:val="left"/>
+      <w:pPr>
+        <w:ind w:left="1440" w:hanging="360"/>
+      </w:pPr>
+      <w:rPr>
+        <w:rFonts w:ascii="Courier New" w:hAnsi="Courier New" w:cs="Courier New" w:hint="default"/>
+      </w:rPr>
+    </w:lvl>
+    <w:lvl w:ilvl="2" w:tplc="040C0005" w:tentative="1">
+      <w:start w:val="1"/>
+      <w:numFmt w:val="bullet"/>
+      <w:lvlText w:val=""/>
+      <w:lvlJc w:val="left"/>
+      <w:pPr>
+        <w:ind w:left="2160" w:hanging="360"/>
+      </w:pPr>
+      <w:rPr>
+        <w:rFonts w:ascii="Wingdings" w:hAnsi="Wingdings" w:hint="default"/>
+      </w:rPr>
+    </w:lvl>
+    <w:lvl w:ilvl="3" w:tplc="040C0001" w:tentative="1">
+      <w:start w:val="1"/>
+      <w:numFmt w:val="bullet"/>
+      <w:lvlText w:val=""/>
+      <w:lvlJc w:val="left"/>
+      <w:pPr>
+        <w:ind w:left="2880" w:hanging="360"/>
+      </w:pPr>
+      <w:rPr>
+        <w:rFonts w:ascii="Symbol" w:hAnsi="Symbol" w:hint="default"/>
+      </w:rPr>
+    </w:lvl>
+    <w:lvl w:ilvl="4" w:tplc="040C0003" w:tentative="1">
+      <w:start w:val="1"/>
+      <w:numFmt w:val="bullet"/>
+      <w:lvlText w:val="o"/>
+      <w:lvlJc w:val="left"/>
+      <w:pPr>
+        <w:ind w:left="3600" w:hanging="360"/>
+      </w:pPr>
+      <w:rPr>
+        <w:rFonts w:ascii="Courier New" w:hAnsi="Courier New" w:cs="Courier New" w:hint="default"/>
+      </w:rPr>
+    </w:lvl>
+    <w:lvl w:ilvl="5" w:tplc="040C0005" w:tentative="1">
+      <w:start w:val="1"/>
+      <w:numFmt w:val="bullet"/>
+      <w:lvlText w:val=""/>
+      <w:lvlJc w:val="left"/>
+      <w:pPr>
+        <w:ind w:left="4320" w:hanging="360"/>
+      </w:pPr>
+      <w:rPr>
+        <w:rFonts w:ascii="Wingdings" w:hAnsi="Wingdings" w:hint="default"/>
+      </w:rPr>
+    </w:lvl>
+    <w:lvl w:ilvl="6" w:tplc="040C0001" w:tentative="1">
+      <w:start w:val="1"/>
+      <w:numFmt w:val="bullet"/>
+      <w:lvlText w:val=""/>
+      <w:lvlJc w:val="left"/>
+      <w:pPr>
+        <w:ind w:left="5040" w:hanging="360"/>
+      </w:pPr>
+      <w:rPr>
+        <w:rFonts w:ascii="Symbol" w:hAnsi="Symbol" w:hint="default"/>
+      </w:rPr>
+    </w:lvl>
+    <w:lvl w:ilvl="7" w:tplc="040C0003" w:tentative="1">
+      <w:start w:val="1"/>
+      <w:numFmt w:val="bullet"/>
+      <w:lvlText w:val="o"/>
+      <w:lvlJc w:val="left"/>
+      <w:pPr>
+        <w:ind w:left="5760" w:hanging="360"/>
+      </w:pPr>
+      <w:rPr>
+        <w:rFonts w:ascii="Courier New" w:hAnsi="Courier New" w:cs="Courier New" w:hint="default"/>
+      </w:rPr>
+    </w:lvl>
+    <w:lvl w:ilvl="8" w:tplc="040C0005" w:tentative="1">
+      <w:start w:val="1"/>
+      <w:numFmt w:val="bullet"/>
+      <w:lvlText w:val=""/>
+      <w:lvlJc w:val="left"/>
+      <w:pPr>
+        <w:ind w:left="6480" w:hanging="360"/>
+      </w:pPr>
+      <w:rPr>
+        <w:rFonts w:ascii="Wingdings" w:hAnsi="Wingdings" w:hint="default"/>
+      </w:rPr>
+    </w:lvl>
+  </w:abstractNum>
+  <w:abstractNum w:abstractNumId="6" w15:restartNumberingAfterBreak="0">
     <w:nsid w:val="2B4D6995"/>
     <w:multiLevelType w:val="hybridMultilevel"/>
     <w:tmpl w:val="9482E73E"/>
@@ -8978,7 +10269,7 @@
       </w:rPr>
     </w:lvl>
   </w:abstractNum>
-  <w:abstractNum w:abstractNumId="3" w15:restartNumberingAfterBreak="0">
+  <w:abstractNum w:abstractNumId="7" w15:restartNumberingAfterBreak="0">
     <w:nsid w:val="32B62E24"/>
     <w:multiLevelType w:val="hybridMultilevel"/>
     <w:tmpl w:val="B750319A"/>
@@ -9091,7 +10382,7 @@
       </w:rPr>
     </w:lvl>
   </w:abstractNum>
-  <w:abstractNum w:abstractNumId="4" w15:restartNumberingAfterBreak="0">
+  <w:abstractNum w:abstractNumId="8" w15:restartNumberingAfterBreak="0">
     <w:nsid w:val="389E3571"/>
     <w:multiLevelType w:val="hybridMultilevel"/>
     <w:tmpl w:val="C42C656A"/>
@@ -9204,7 +10495,7 @@
       </w:rPr>
     </w:lvl>
   </w:abstractNum>
-  <w:abstractNum w:abstractNumId="5" w15:restartNumberingAfterBreak="0">
+  <w:abstractNum w:abstractNumId="9" w15:restartNumberingAfterBreak="0">
     <w:nsid w:val="531A40FD"/>
     <w:multiLevelType w:val="hybridMultilevel"/>
     <w:tmpl w:val="5B30C630"/>
@@ -9314,7 +10605,120 @@
       </w:rPr>
     </w:lvl>
   </w:abstractNum>
-  <w:abstractNum w:abstractNumId="6" w15:restartNumberingAfterBreak="0">
+  <w:abstractNum w:abstractNumId="10" w15:restartNumberingAfterBreak="0">
+    <w:nsid w:val="617F136D"/>
+    <w:multiLevelType w:val="hybridMultilevel"/>
+    <w:tmpl w:val="5DFCFB24"/>
+    <w:lvl w:ilvl="0" w:tplc="040C0001">
+      <w:start w:val="1"/>
+      <w:numFmt w:val="bullet"/>
+      <w:lvlText w:val=""/>
+      <w:lvlJc w:val="left"/>
+      <w:pPr>
+        <w:ind w:left="720" w:hanging="360"/>
+      </w:pPr>
+      <w:rPr>
+        <w:rFonts w:ascii="Symbol" w:hAnsi="Symbol" w:hint="default"/>
+      </w:rPr>
+    </w:lvl>
+    <w:lvl w:ilvl="1" w:tplc="040C0003" w:tentative="1">
+      <w:start w:val="1"/>
+      <w:numFmt w:val="bullet"/>
+      <w:lvlText w:val="o"/>
+      <w:lvlJc w:val="left"/>
+      <w:pPr>
+        <w:ind w:left="1440" w:hanging="360"/>
+      </w:pPr>
+      <w:rPr>
+        <w:rFonts w:ascii="Courier New" w:hAnsi="Courier New" w:cs="Courier New" w:hint="default"/>
+      </w:rPr>
+    </w:lvl>
+    <w:lvl w:ilvl="2" w:tplc="040C0005" w:tentative="1">
+      <w:start w:val="1"/>
+      <w:numFmt w:val="bullet"/>
+      <w:lvlText w:val=""/>
+      <w:lvlJc w:val="left"/>
+      <w:pPr>
+        <w:ind w:left="2160" w:hanging="360"/>
+      </w:pPr>
+      <w:rPr>
+        <w:rFonts w:ascii="Wingdings" w:hAnsi="Wingdings" w:hint="default"/>
+      </w:rPr>
+    </w:lvl>
+    <w:lvl w:ilvl="3" w:tplc="040C0001" w:tentative="1">
+      <w:start w:val="1"/>
+      <w:numFmt w:val="bullet"/>
+      <w:lvlText w:val=""/>
+      <w:lvlJc w:val="left"/>
+      <w:pPr>
+        <w:ind w:left="2880" w:hanging="360"/>
+      </w:pPr>
+      <w:rPr>
+        <w:rFonts w:ascii="Symbol" w:hAnsi="Symbol" w:hint="default"/>
+      </w:rPr>
+    </w:lvl>
+    <w:lvl w:ilvl="4" w:tplc="040C0003" w:tentative="1">
+      <w:start w:val="1"/>
+      <w:numFmt w:val="bullet"/>
+      <w:lvlText w:val="o"/>
+      <w:lvlJc w:val="left"/>
+      <w:pPr>
+        <w:ind w:left="3600" w:hanging="360"/>
+      </w:pPr>
+      <w:rPr>
+        <w:rFonts w:ascii="Courier New" w:hAnsi="Courier New" w:cs="Courier New" w:hint="default"/>
+      </w:rPr>
+    </w:lvl>
+    <w:lvl w:ilvl="5" w:tplc="040C0005" w:tentative="1">
+      <w:start w:val="1"/>
+      <w:numFmt w:val="bullet"/>
+      <w:lvlText w:val=""/>
+      <w:lvlJc w:val="left"/>
+      <w:pPr>
+        <w:ind w:left="4320" w:hanging="360"/>
+      </w:pPr>
+      <w:rPr>
+        <w:rFonts w:ascii="Wingdings" w:hAnsi="Wingdings" w:hint="default"/>
+      </w:rPr>
+    </w:lvl>
+    <w:lvl w:ilvl="6" w:tplc="040C0001" w:tentative="1">
+      <w:start w:val="1"/>
+      <w:numFmt w:val="bullet"/>
+      <w:lvlText w:val=""/>
+      <w:lvlJc w:val="left"/>
+      <w:pPr>
+        <w:ind w:left="5040" w:hanging="360"/>
+      </w:pPr>
+      <w:rPr>
+        <w:rFonts w:ascii="Symbol" w:hAnsi="Symbol" w:hint="default"/>
+      </w:rPr>
+    </w:lvl>
+    <w:lvl w:ilvl="7" w:tplc="040C0003" w:tentative="1">
+      <w:start w:val="1"/>
+      <w:numFmt w:val="bullet"/>
+      <w:lvlText w:val="o"/>
+      <w:lvlJc w:val="left"/>
+      <w:pPr>
+        <w:ind w:left="5760" w:hanging="360"/>
+      </w:pPr>
+      <w:rPr>
+        <w:rFonts w:ascii="Courier New" w:hAnsi="Courier New" w:cs="Courier New" w:hint="default"/>
+      </w:rPr>
+    </w:lvl>
+    <w:lvl w:ilvl="8" w:tplc="040C0005" w:tentative="1">
+      <w:start w:val="1"/>
+      <w:numFmt w:val="bullet"/>
+      <w:lvlText w:val=""/>
+      <w:lvlJc w:val="left"/>
+      <w:pPr>
+        <w:ind w:left="6480" w:hanging="360"/>
+      </w:pPr>
+      <w:rPr>
+        <w:rFonts w:ascii="Wingdings" w:hAnsi="Wingdings" w:hint="default"/>
+      </w:rPr>
+    </w:lvl>
+  </w:abstractNum>
+  <w:abstractNum w:abstractNumId="11" w15:restartNumberingAfterBreak="0">
     <w:nsid w:val="6A836AD1"/>
     <w:multiLevelType w:val="hybridMultilevel"/>
     <w:tmpl w:val="65D86DD6"/>
@@ -9427,25 +10831,272 @@
       </w:rPr>
     </w:lvl>
   </w:abstractNum>
+  <w:abstractNum w:abstractNumId="12" w15:restartNumberingAfterBreak="0">
+    <w:nsid w:val="721A22E7"/>
+    <w:multiLevelType w:val="hybridMultilevel"/>
+    <w:tmpl w:val="835E1DE2"/>
+    <w:lvl w:ilvl="0" w:tplc="040C0001">
+      <w:start w:val="1"/>
+      <w:numFmt w:val="bullet"/>
+      <w:lvlText w:val=""/>
+      <w:lvlJc w:val="left"/>
+      <w:pPr>
+        <w:ind w:left="720" w:hanging="360"/>
+      </w:pPr>
+      <w:rPr>
+        <w:rFonts w:ascii="Symbol" w:hAnsi="Symbol" w:hint="default"/>
+      </w:rPr>
+    </w:lvl>
+    <w:lvl w:ilvl="1" w:tplc="040C0003" w:tentative="1">
+      <w:start w:val="1"/>
+      <w:numFmt w:val="bullet"/>
+      <w:lvlText w:val="o"/>
+      <w:lvlJc w:val="left"/>
+      <w:pPr>
+        <w:ind w:left="1440" w:hanging="360"/>
+      </w:pPr>
+      <w:rPr>
+        <w:rFonts w:ascii="Courier New" w:hAnsi="Courier New" w:cs="Courier New" w:hint="default"/>
+      </w:rPr>
+    </w:lvl>
+    <w:lvl w:ilvl="2" w:tplc="040C0005" w:tentative="1">
+      <w:start w:val="1"/>
+      <w:numFmt w:val="bullet"/>
+      <w:lvlText w:val=""/>
+      <w:lvlJc w:val="left"/>
+      <w:pPr>
+        <w:ind w:left="2160" w:hanging="360"/>
+      </w:pPr>
+      <w:rPr>
+        <w:rFonts w:ascii="Wingdings" w:hAnsi="Wingdings" w:hint="default"/>
+      </w:rPr>
+    </w:lvl>
+    <w:lvl w:ilvl="3" w:tplc="040C0001" w:tentative="1">
+      <w:start w:val="1"/>
+      <w:numFmt w:val="bullet"/>
+      <w:lvlText w:val=""/>
+      <w:lvlJc w:val="left"/>
+      <w:pPr>
+        <w:ind w:left="2880" w:hanging="360"/>
+      </w:pPr>
+      <w:rPr>
+        <w:rFonts w:ascii="Symbol" w:hAnsi="Symbol" w:hint="default"/>
+      </w:rPr>
+    </w:lvl>
+    <w:lvl w:ilvl="4" w:tplc="040C0003" w:tentative="1">
+      <w:start w:val="1"/>
+      <w:numFmt w:val="bullet"/>
+      <w:lvlText w:val="o"/>
+      <w:lvlJc w:val="left"/>
+      <w:pPr>
+        <w:ind w:left="3600" w:hanging="360"/>
+      </w:pPr>
+      <w:rPr>
+        <w:rFonts w:ascii="Courier New" w:hAnsi="Courier New" w:cs="Courier New" w:hint="default"/>
+      </w:rPr>
+    </w:lvl>
+    <w:lvl w:ilvl="5" w:tplc="040C0005" w:tentative="1">
+      <w:start w:val="1"/>
+      <w:numFmt w:val="bullet"/>
+      <w:lvlText w:val=""/>
+      <w:lvlJc w:val="left"/>
+      <w:pPr>
+        <w:ind w:left="4320" w:hanging="360"/>
+      </w:pPr>
+      <w:rPr>
+        <w:rFonts w:ascii="Wingdings" w:hAnsi="Wingdings" w:hint="default"/>
+      </w:rPr>
+    </w:lvl>
+    <w:lvl w:ilvl="6" w:tplc="040C0001" w:tentative="1">
+      <w:start w:val="1"/>
+      <w:numFmt w:val="bullet"/>
+      <w:lvlText w:val=""/>
+      <w:lvlJc w:val="left"/>
+      <w:pPr>
+        <w:ind w:left="5040" w:hanging="360"/>
+      </w:pPr>
+      <w:rPr>
+        <w:rFonts w:ascii="Symbol" w:hAnsi="Symbol" w:hint="default"/>
+      </w:rPr>
+    </w:lvl>
+    <w:lvl w:ilvl="7" w:tplc="040C0003" w:tentative="1">
+      <w:start w:val="1"/>
+      <w:numFmt w:val="bullet"/>
+      <w:lvlText w:val="o"/>
+      <w:lvlJc w:val="left"/>
+      <w:pPr>
+        <w:ind w:left="5760" w:hanging="360"/>
+      </w:pPr>
+      <w:rPr>
+        <w:rFonts w:ascii="Courier New" w:hAnsi="Courier New" w:cs="Courier New" w:hint="default"/>
+      </w:rPr>
+    </w:lvl>
+    <w:lvl w:ilvl="8" w:tplc="040C0005" w:tentative="1">
+      <w:start w:val="1"/>
+      <w:numFmt w:val="bullet"/>
+      <w:lvlText w:val=""/>
+      <w:lvlJc w:val="left"/>
+      <w:pPr>
+        <w:ind w:left="6480" w:hanging="360"/>
+      </w:pPr>
+      <w:rPr>
+        <w:rFonts w:ascii="Wingdings" w:hAnsi="Wingdings" w:hint="default"/>
+      </w:rPr>
+    </w:lvl>
+  </w:abstractNum>
+  <w:abstractNum w:abstractNumId="13" w15:restartNumberingAfterBreak="0">
+    <w:nsid w:val="750213D8"/>
+    <w:multiLevelType w:val="hybridMultilevel"/>
+    <w:tmpl w:val="DCB2133E"/>
+    <w:lvl w:ilvl="0" w:tplc="040C0001">
+      <w:start w:val="1"/>
+      <w:numFmt w:val="bullet"/>
+      <w:lvlText w:val=""/>
+      <w:lvlJc w:val="left"/>
+      <w:pPr>
+        <w:ind w:left="720" w:hanging="360"/>
+      </w:pPr>
+      <w:rPr>
+        <w:rFonts w:ascii="Symbol" w:hAnsi="Symbol" w:hint="default"/>
+      </w:rPr>
+    </w:lvl>
+    <w:lvl w:ilvl="1" w:tplc="040C0003" w:tentative="1">
+      <w:start w:val="1"/>
+      <w:numFmt w:val="bullet"/>
+      <w:lvlText w:val="o"/>
+      <w:lvlJc w:val="left"/>
+      <w:pPr>
+        <w:ind w:left="1440" w:hanging="360"/>
+      </w:pPr>
+      <w:rPr>
+        <w:rFonts w:ascii="Courier New" w:hAnsi="Courier New" w:cs="Courier New" w:hint="default"/>
+      </w:rPr>
+    </w:lvl>
+    <w:lvl w:ilvl="2" w:tplc="040C0005" w:tentative="1">
+      <w:start w:val="1"/>
+      <w:numFmt w:val="bullet"/>
+      <w:lvlText w:val=""/>
+      <w:lvlJc w:val="left"/>
+      <w:pPr>
+        <w:ind w:left="2160" w:hanging="360"/>
+      </w:pPr>
+      <w:rPr>
+        <w:rFonts w:ascii="Wingdings" w:hAnsi="Wingdings" w:hint="default"/>
+      </w:rPr>
+    </w:lvl>
+    <w:lvl w:ilvl="3" w:tplc="040C0001" w:tentative="1">
+      <w:start w:val="1"/>
+      <w:numFmt w:val="bullet"/>
+      <w:lvlText w:val=""/>
+      <w:lvlJc w:val="left"/>
+      <w:pPr>
+        <w:ind w:left="2880" w:hanging="360"/>
+      </w:pPr>
+      <w:rPr>
+        <w:rFonts w:ascii="Symbol" w:hAnsi="Symbol" w:hint="default"/>
+      </w:rPr>
+    </w:lvl>
+    <w:lvl w:ilvl="4" w:tplc="040C0003" w:tentative="1">
+      <w:start w:val="1"/>
+      <w:numFmt w:val="bullet"/>
+      <w:lvlText w:val="o"/>
+      <w:lvlJc w:val="left"/>
+      <w:pPr>
+        <w:ind w:left="3600" w:hanging="360"/>
+      </w:pPr>
+      <w:rPr>
+        <w:rFonts w:ascii="Courier New" w:hAnsi="Courier New" w:cs="Courier New" w:hint="default"/>
+      </w:rPr>
+    </w:lvl>
+    <w:lvl w:ilvl="5" w:tplc="040C0005" w:tentative="1">
+      <w:start w:val="1"/>
+      <w:numFmt w:val="bullet"/>
+      <w:lvlText w:val=""/>
+      <w:lvlJc w:val="left"/>
+      <w:pPr>
+        <w:ind w:left="4320" w:hanging="360"/>
+      </w:pPr>
+      <w:rPr>
+        <w:rFonts w:ascii="Wingdings" w:hAnsi="Wingdings" w:hint="default"/>
+      </w:rPr>
+    </w:lvl>
+    <w:lvl w:ilvl="6" w:tplc="040C0001" w:tentative="1">
+      <w:start w:val="1"/>
+      <w:numFmt w:val="bullet"/>
+      <w:lvlText w:val=""/>
+      <w:lvlJc w:val="left"/>
+      <w:pPr>
+        <w:ind w:left="5040" w:hanging="360"/>
+      </w:pPr>
+      <w:rPr>
+        <w:rFonts w:ascii="Symbol" w:hAnsi="Symbol" w:hint="default"/>
+      </w:rPr>
+    </w:lvl>
+    <w:lvl w:ilvl="7" w:tplc="040C0003" w:tentative="1">
+      <w:start w:val="1"/>
+      <w:numFmt w:val="bullet"/>
+      <w:lvlText w:val="o"/>
+      <w:lvlJc w:val="left"/>
+      <w:pPr>
+        <w:ind w:left="5760" w:hanging="360"/>
+      </w:pPr>
+      <w:rPr>
+        <w:rFonts w:ascii="Courier New" w:hAnsi="Courier New" w:cs="Courier New" w:hint="default"/>
+      </w:rPr>
+    </w:lvl>
+    <w:lvl w:ilvl="8" w:tplc="040C0005" w:tentative="1">
+      <w:start w:val="1"/>
+      <w:numFmt w:val="bullet"/>
+      <w:lvlText w:val=""/>
+      <w:lvlJc w:val="left"/>
+      <w:pPr>
+        <w:ind w:left="6480" w:hanging="360"/>
+      </w:pPr>
+      <w:rPr>
+        <w:rFonts w:ascii="Wingdings" w:hAnsi="Wingdings" w:hint="default"/>
+      </w:rPr>
+    </w:lvl>
+  </w:abstractNum>
   <w:num w:numId="1">
-    <w:abstractNumId w:val="1"/>
+    <w:abstractNumId w:val="3"/>
   </w:num>
   <w:num w:numId="2">
-    <w:abstractNumId w:val="2"/>
+    <w:abstractNumId w:val="6"/>
   </w:num>
   <w:num w:numId="3">
     <w:abstractNumId w:val="0"/>
   </w:num>
   <w:num w:numId="4">
-    <w:abstractNumId w:val="6"/>
+    <w:abstractNumId w:val="11"/>
   </w:num>
   <w:num w:numId="5">
-    <w:abstractNumId w:val="3"/>
+    <w:abstractNumId w:val="7"/>
   </w:num>
   <w:num w:numId="6">
+    <w:abstractNumId w:val="8"/>
+  </w:num>
+  <w:num w:numId="7">
+    <w:abstractNumId w:val="9"/>
+  </w:num>
+  <w:num w:numId="8">
+    <w:abstractNumId w:val="12"/>
+  </w:num>
+  <w:num w:numId="9">
     <w:abstractNumId w:val="4"/>
   </w:num>
-  <w:num w:numId="7">
+  <w:num w:numId="10">
+    <w:abstractNumId w:val="13"/>
+  </w:num>
+  <w:num w:numId="11">
+    <w:abstractNumId w:val="10"/>
+  </w:num>
+  <w:num w:numId="12">
+    <w:abstractNumId w:val="1"/>
+  </w:num>
+  <w:num w:numId="13">
+    <w:abstractNumId w:val="2"/>
+  </w:num>
+  <w:num w:numId="14">
     <w:abstractNumId w:val="5"/>
   </w:num>
 </w:numbering>
@@ -10142,6 +11793,11 @@
       <w:lang w:eastAsia="fr-FR"/>
     </w:rPr>
   </w:style>
+  <w:style w:type="character" w:customStyle="1" w:styleId="token">
+    <w:name w:val="token"/>
+    <w:basedOn w:val="Policepardfaut"/>
+    <w:rsid w:val="00240AFE"/>
+  </w:style>
 </w:styles>
 </file>
 

</xml_diff>

<commit_message>
Section 7 : EdegeLedger Website (Flexbox)
</commit_message>
<xml_diff>
--- a/Notes Cours HTML-CSS.docx
+++ b/Notes Cours HTML-CSS.docx
@@ -4533,15 +4533,7 @@
         <w:t xml:space="preserve"> </w:t>
       </w:r>
       <w:r>
-        <w:t xml:space="preserve">pour des lignes (ex : sélectionner une partie du texte pour la mettre en couleur, gras, </w:t>
-      </w:r>
-      <w:proofErr w:type="gramStart"/>
-      <w:r>
-        <w:t>etc..</w:t>
-      </w:r>
-      <w:proofErr w:type="gramEnd"/>
-      <w:r>
-        <w:t>)</w:t>
+        <w:t>pour des lignes (ex : sélectionner une partie du texte pour la mettre en couleur, gras, etc..)</w:t>
       </w:r>
     </w:p>
     <w:p>
@@ -5785,9 +5777,8 @@
           <w:spacing w:val="-1"/>
           <w:shd w:val="clear" w:color="auto" w:fill="FFFFFF"/>
         </w:rPr>
-        <w:t xml:space="preserve">positionnement par défaut ‘pas d’effet </w:t>
-      </w:r>
-      <w:proofErr w:type="spellStart"/>
+        <w:t xml:space="preserve">positionnement par défaut </w:t>
+      </w:r>
       <w:r>
         <w:rPr>
           <w:rFonts w:ascii="Arial" w:hAnsi="Arial" w:cs="Arial"/>
@@ -5795,9 +5786,26 @@
           <w:spacing w:val="-1"/>
           <w:shd w:val="clear" w:color="auto" w:fill="FFFFFF"/>
         </w:rPr>
-        <w:t>particulié</w:t>
-      </w:r>
-      <w:proofErr w:type="spellEnd"/>
+        <w:t>(</w:t>
+      </w:r>
+      <w:r>
+        <w:rPr>
+          <w:rFonts w:ascii="Arial" w:hAnsi="Arial" w:cs="Arial"/>
+          <w:color w:val="1B1B1B"/>
+          <w:spacing w:val="-1"/>
+          <w:shd w:val="clear" w:color="auto" w:fill="FFFFFF"/>
+        </w:rPr>
+        <w:t xml:space="preserve">pas d’effet </w:t>
+      </w:r>
+      <w:r>
+        <w:rPr>
+          <w:rFonts w:ascii="Arial" w:hAnsi="Arial" w:cs="Arial"/>
+          <w:color w:val="1B1B1B"/>
+          <w:spacing w:val="-1"/>
+          <w:shd w:val="clear" w:color="auto" w:fill="FFFFFF"/>
+        </w:rPr>
+        <w:t>particulier)</w:t>
+      </w:r>
     </w:p>
     <w:p>
       <w:pPr>
@@ -6289,6 +6297,145 @@
     <w:p>
       <w:pPr>
         <w:rPr>
+          <w:i/>
+          <w:iCs/>
+          <w:u w:val="single"/>
+          <w:lang w:eastAsia="fr-FR"/>
+        </w:rPr>
+      </w:pPr>
+      <w:proofErr w:type="spellStart"/>
+      <w:r>
+        <w:rPr>
+          <w:i/>
+          <w:iCs/>
+          <w:u w:val="single"/>
+          <w:lang w:eastAsia="fr-FR"/>
+        </w:rPr>
+        <w:t>inherit</w:t>
+      </w:r>
+      <w:proofErr w:type="spellEnd"/>
+      <w:r>
+        <w:rPr>
+          <w:i/>
+          <w:iCs/>
+          <w:u w:val="single"/>
+          <w:lang w:eastAsia="fr-FR"/>
+        </w:rPr>
+        <w:t> :</w:t>
+      </w:r>
+    </w:p>
+    <w:p>
+      <w:pPr>
+        <w:rPr>
+          <w:rFonts w:ascii="Arial" w:hAnsi="Arial" w:cs="Arial"/>
+          <w:color w:val="1B1B1B"/>
+          <w:spacing w:val="-1"/>
+          <w:shd w:val="clear" w:color="auto" w:fill="FFFFFF"/>
+        </w:rPr>
+      </w:pPr>
+      <w:r>
+        <w:rPr>
+          <w:rFonts w:ascii="Arial" w:hAnsi="Arial" w:cs="Arial"/>
+          <w:color w:val="1B1B1B"/>
+          <w:spacing w:val="-1"/>
+          <w:shd w:val="clear" w:color="auto" w:fill="FFFFFF"/>
+        </w:rPr>
+        <w:t>Valeur</w:t>
+      </w:r>
+      <w:r>
+        <w:rPr>
+          <w:rFonts w:ascii="Arial" w:hAnsi="Arial" w:cs="Arial"/>
+          <w:color w:val="1B1B1B"/>
+          <w:spacing w:val="-1"/>
+          <w:shd w:val="clear" w:color="auto" w:fill="FFFFFF"/>
+        </w:rPr>
+        <w:t xml:space="preserve"> qui peut être utilisée pour qu'une propriété prenne </w:t>
+      </w:r>
+      <w:r>
+        <w:rPr>
+          <w:rFonts w:ascii="Arial" w:hAnsi="Arial" w:cs="Arial"/>
+          <w:color w:val="1B1B1B"/>
+          <w:spacing w:val="-1"/>
+          <w:shd w:val="clear" w:color="auto" w:fill="FFFFFF"/>
+        </w:rPr>
+        <w:t>la valeur</w:t>
+      </w:r>
+      <w:r>
+        <w:rPr>
+          <w:rFonts w:ascii="Arial" w:hAnsi="Arial" w:cs="Arial"/>
+          <w:color w:val="1B1B1B"/>
+          <w:spacing w:val="-1"/>
+          <w:shd w:val="clear" w:color="auto" w:fill="FFFFFF"/>
+        </w:rPr>
+        <w:t xml:space="preserve"> de la propriété </w:t>
+      </w:r>
+      <w:r>
+        <w:rPr>
+          <w:rFonts w:ascii="Arial" w:hAnsi="Arial" w:cs="Arial"/>
+          <w:color w:val="1B1B1B"/>
+          <w:spacing w:val="-1"/>
+          <w:shd w:val="clear" w:color="auto" w:fill="FFFFFF"/>
+        </w:rPr>
+        <w:t>de</w:t>
+      </w:r>
+      <w:r>
+        <w:rPr>
+          <w:rFonts w:ascii="Arial" w:hAnsi="Arial" w:cs="Arial"/>
+          <w:color w:val="1B1B1B"/>
+          <w:spacing w:val="-1"/>
+          <w:shd w:val="clear" w:color="auto" w:fill="FFFFFF"/>
+        </w:rPr>
+        <w:t xml:space="preserve"> l'élément parent. Cette valeur peut être utilisée sur n'importe quelle propriété CSS, y compris sur la propriété raccourcie </w:t>
+      </w:r>
+      <w:hyperlink r:id="rId19" w:history="1">
+        <w:r>
+          <w:rPr>
+            <w:rFonts w:ascii="Arial" w:hAnsi="Arial" w:cs="Arial"/>
+            <w:color w:val="1B1B1B"/>
+            <w:shd w:val="clear" w:color="auto" w:fill="FFFFFF"/>
+          </w:rPr>
+          <w:t>all</w:t>
+        </w:r>
+      </w:hyperlink>
+      <w:r>
+        <w:rPr>
+          <w:rFonts w:ascii="Arial" w:hAnsi="Arial" w:cs="Arial"/>
+          <w:color w:val="1B1B1B"/>
+          <w:spacing w:val="-1"/>
+          <w:shd w:val="clear" w:color="auto" w:fill="FFFFFF"/>
+        </w:rPr>
+        <w:t>.</w:t>
+      </w:r>
+    </w:p>
+    <w:p>
+      <w:pPr>
+        <w:rPr>
+          <w:rFonts w:ascii="Arial" w:hAnsi="Arial" w:cs="Arial"/>
+          <w:color w:val="1B1B1B"/>
+          <w:spacing w:val="-1"/>
+          <w:shd w:val="clear" w:color="auto" w:fill="FFFFFF"/>
+        </w:rPr>
+      </w:pPr>
+      <w:r>
+        <w:rPr>
+          <w:rFonts w:ascii="Arial" w:hAnsi="Arial" w:cs="Arial"/>
+          <w:color w:val="1B1B1B"/>
+          <w:spacing w:val="-1"/>
+          <w:shd w:val="clear" w:color="auto" w:fill="FFFFFF"/>
+        </w:rPr>
+        <w:t>L'héritage provient toujours de l'élément parent par rapport à l'arbre du document, même si cet élément n'est pas le bloc englobant</w:t>
+      </w:r>
+    </w:p>
+    <w:p>
+      <w:pPr>
+        <w:rPr>
+          <w:lang w:eastAsia="fr-FR"/>
+        </w:rPr>
+      </w:pPr>
+    </w:p>
+    <w:p>
+      <w:pPr>
+        <w:rPr>
           <w:lang w:eastAsia="fr-FR"/>
         </w:rPr>
       </w:pPr>
@@ -6561,6 +6708,35 @@
     <w:p>
       <w:pPr>
         <w:spacing w:line="360" w:lineRule="auto"/>
+      </w:pPr>
+    </w:p>
+    <w:p>
+      <w:pPr>
+        <w:spacing w:line="360" w:lineRule="auto"/>
+      </w:pPr>
+      <w:r>
+        <w:t xml:space="preserve">Vu que position </w:t>
+      </w:r>
+      <w:proofErr w:type="spellStart"/>
+      <w:r>
+        <w:t>fixed</w:t>
+      </w:r>
+      <w:proofErr w:type="spellEnd"/>
+      <w:r>
+        <w:t xml:space="preserve"> dépend du body, la largeur des enfants d’un conteneur en position </w:t>
+      </w:r>
+      <w:proofErr w:type="spellStart"/>
+      <w:r>
+        <w:t>fixed</w:t>
+      </w:r>
+      <w:proofErr w:type="spellEnd"/>
+      <w:r>
+        <w:t xml:space="preserve"> dépendra du body et non pas du conteneur</w:t>
+      </w:r>
+    </w:p>
+    <w:p>
+      <w:pPr>
+        <w:spacing w:line="360" w:lineRule="auto"/>
         <w:rPr>
           <w:rFonts w:asciiTheme="majorHAnsi" w:eastAsiaTheme="majorEastAsia" w:hAnsiTheme="majorHAnsi" w:cstheme="majorBidi"/>
           <w:color w:val="2F5496" w:themeColor="accent1" w:themeShade="BF"/>
@@ -6765,15 +6941,7 @@
     </w:p>
     <w:p>
       <w:r>
-        <w:t>Cette valeur se comporte comme auto </w:t>
-      </w:r>
-      <w:proofErr w:type="gramStart"/>
-      <w:r>
-        <w:t>sauf que</w:t>
-      </w:r>
-      <w:proofErr w:type="gramEnd"/>
-      <w:r>
-        <w:t xml:space="preserve"> les barres de défilement sont au-dessus du contenu plutôt que de prendre de la place. Cette valeur est uniquement prise en charge par les navigateurs basés sur </w:t>
+        <w:t xml:space="preserve">Cette valeur se comporte comme auto sauf que les barres de défilement sont au-dessus du contenu plutôt que de prendre de la place. Cette valeur est uniquement prise en charge par les navigateurs basés sur </w:t>
       </w:r>
       <w:proofErr w:type="spellStart"/>
       <w:r>
@@ -7824,22 +7992,7 @@
         </w:numPr>
       </w:pPr>
       <w:r>
-        <w:t xml:space="preserve">non-wrap = </w:t>
-      </w:r>
-      <w:r>
-        <w:t xml:space="preserve">les éléments </w:t>
-      </w:r>
-      <w:r>
-        <w:t>ne passent</w:t>
-      </w:r>
-      <w:r>
-        <w:t xml:space="preserve"> </w:t>
-      </w:r>
-      <w:r>
-        <w:t xml:space="preserve">pas </w:t>
-      </w:r>
-      <w:r>
-        <w:t>à la prochaine ligne/colonne si leur taille min diminue</w:t>
+        <w:t>non-wrap = les éléments ne passent pas à la prochaine ligne/colonne si leur taille min diminue</w:t>
       </w:r>
     </w:p>
     <w:p/>
@@ -7880,19 +8033,7 @@
         <w:rPr>
           <w:shd w:val="clear" w:color="auto" w:fill="FFFFFF"/>
         </w:rPr>
-        <w:t>D</w:t>
-      </w:r>
-      <w:r>
-        <w:rPr>
-          <w:shd w:val="clear" w:color="auto" w:fill="FFFFFF"/>
-        </w:rPr>
-        <w:t>éfinit le facteur d'expansion d'un élément flexible selon sa dimension principale</w:t>
-      </w:r>
-      <w:r>
-        <w:rPr>
-          <w:shd w:val="clear" w:color="auto" w:fill="FFFFFF"/>
-        </w:rPr>
-        <w:t xml:space="preserve">. </w:t>
+        <w:t xml:space="preserve">Définit le facteur d'expansion d'un élément flexible selon sa dimension principale. </w:t>
       </w:r>
       <w:r>
         <w:rPr>
@@ -7953,25 +8094,7 @@
         <w:rPr>
           <w:shd w:val="clear" w:color="auto" w:fill="FFFFFF"/>
         </w:rPr>
-        <w:t>Définit le facteur d</w:t>
-      </w:r>
-      <w:r>
-        <w:rPr>
-          <w:shd w:val="clear" w:color="auto" w:fill="FFFFFF"/>
-        </w:rPr>
-        <w:t>e rétrécissement</w:t>
-      </w:r>
-      <w:r>
-        <w:rPr>
-          <w:shd w:val="clear" w:color="auto" w:fill="FFFFFF"/>
-        </w:rPr>
-        <w:t xml:space="preserve"> d'un élément flexible</w:t>
-      </w:r>
-      <w:r>
-        <w:rPr>
-          <w:shd w:val="clear" w:color="auto" w:fill="FFFFFF"/>
-        </w:rPr>
-        <w:t xml:space="preserve">. </w:t>
+        <w:t xml:space="preserve">Définit le facteur de rétrécissement d'un élément flexible. </w:t>
       </w:r>
       <w:r>
         <w:rPr>
@@ -8011,38 +8134,24 @@
           <w:iCs/>
           <w:u w:val="single"/>
         </w:rPr>
-        <w:t>-basis</w:t>
-      </w:r>
-      <w:r>
+        <w:t>-basis :</w:t>
+      </w:r>
+    </w:p>
+    <w:p>
+      <w:pPr>
         <w:rPr>
           <w:i/>
           <w:iCs/>
-          <w:u w:val="single"/>
-        </w:rPr>
-        <w:t> :</w:t>
-      </w:r>
-    </w:p>
-    <w:p>
-      <w:pPr>
-        <w:rPr>
-          <w:i/>
-          <w:iCs/>
-          <w:shd w:val="clear" w:color="auto" w:fill="FFFFFF"/>
-        </w:rPr>
-      </w:pPr>
-      <w:r>
-        <w:rPr>
-          <w:shd w:val="clear" w:color="auto" w:fill="FFFFFF"/>
-        </w:rPr>
-        <w:t>D</w:t>
-      </w:r>
-      <w:r>
-        <w:rPr>
-          <w:shd w:val="clear" w:color="auto" w:fill="FFFFFF"/>
-        </w:rPr>
-        <w:t>étermine la base de flexibilité utilisée comme taille initiale principale pour un élément flexible. Cette propriété détermine la taille de la boîte de contenu sauf si une autre boîte est visée par </w:t>
-      </w:r>
-      <w:hyperlink r:id="rId19" w:history="1">
+          <w:shd w:val="clear" w:color="auto" w:fill="FFFFFF"/>
+        </w:rPr>
+      </w:pPr>
+      <w:r>
+        <w:rPr>
+          <w:shd w:val="clear" w:color="auto" w:fill="FFFFFF"/>
+        </w:rPr>
+        <w:t>Détermine la base de flexibilité utilisée comme taille initiale principale pour un élément flexible. Cette propriété détermine la taille de la boîte de contenu sauf si une autre boîte est visée par </w:t>
+      </w:r>
+      <w:hyperlink r:id="rId20" w:history="1">
         <w:r>
           <w:rPr>
             <w:i/>
@@ -8155,19 +8264,7 @@
         <w:rPr>
           <w:shd w:val="clear" w:color="auto" w:fill="FFFFFF"/>
         </w:rPr>
-        <w:t>-start</w:t>
-      </w:r>
-      <w:r>
-        <w:rPr>
-          <w:shd w:val="clear" w:color="auto" w:fill="FFFFFF"/>
-        </w:rPr>
-        <w:t xml:space="preserve"> = l</w:t>
-      </w:r>
-      <w:r>
-        <w:rPr>
-          <w:shd w:val="clear" w:color="auto" w:fill="FFFFFF"/>
-        </w:rPr>
-        <w:t>es éléments flexibles sont regroupés au début</w:t>
+        <w:t>-start = les éléments flexibles sont regroupés au début</w:t>
       </w:r>
     </w:p>
     <w:p>
@@ -8193,19 +8290,7 @@
         <w:rPr>
           <w:shd w:val="clear" w:color="auto" w:fill="FFFFFF"/>
         </w:rPr>
-        <w:t>-end</w:t>
-      </w:r>
-      <w:r>
-        <w:rPr>
-          <w:shd w:val="clear" w:color="auto" w:fill="FFFFFF"/>
-        </w:rPr>
-        <w:t xml:space="preserve"> = l</w:t>
-      </w:r>
-      <w:r>
-        <w:rPr>
-          <w:shd w:val="clear" w:color="auto" w:fill="FFFFFF"/>
-        </w:rPr>
-        <w:t>es éléments flexibles sont regroupés à la fin</w:t>
+        <w:t>-end = les éléments flexibles sont regroupés à la fin</w:t>
       </w:r>
     </w:p>
     <w:p>
@@ -8226,19 +8311,7 @@
         <w:rPr>
           <w:shd w:val="clear" w:color="auto" w:fill="FFFFFF"/>
         </w:rPr>
-        <w:t>stretch</w:t>
-      </w:r>
-      <w:r>
-        <w:rPr>
-          <w:shd w:val="clear" w:color="auto" w:fill="FFFFFF"/>
-        </w:rPr>
-        <w:t xml:space="preserve"> = </w:t>
-      </w:r>
-      <w:r>
-        <w:rPr>
-          <w:shd w:val="clear" w:color="auto" w:fill="FFFFFF"/>
-        </w:rPr>
-        <w:t xml:space="preserve">Les éléments flexibles sont étirés afin </w:t>
+        <w:t xml:space="preserve">stretch = Les éléments flexibles sont étirés afin </w:t>
       </w:r>
       <w:r>
         <w:rPr>
@@ -9197,16 +9270,8 @@
         <w:rPr>
           <w:lang w:val="en-GB"/>
         </w:rPr>
-        <w:t xml:space="preserve"> : Website Deployment </w:t>
-      </w:r>
-      <w:proofErr w:type="gramStart"/>
-      <w:r>
-        <w:rPr>
-          <w:lang w:val="en-GB"/>
-        </w:rPr>
-        <w:t>With</w:t>
-      </w:r>
-      <w:proofErr w:type="gramEnd"/>
+        <w:t> : Website Deployment With</w:t>
+      </w:r>
       <w:r>
         <w:rPr>
           <w:lang w:val="en-GB"/>
@@ -9405,21 +9470,7 @@
         <w:rPr>
           <w:lang w:val="en-GB"/>
         </w:rPr>
-        <w:t xml:space="preserve"> : Portfolio Website </w:t>
-      </w:r>
-      <w:proofErr w:type="gramStart"/>
-      <w:r>
-        <w:rPr>
-          <w:lang w:val="en-GB"/>
-        </w:rPr>
-        <w:t>With</w:t>
-      </w:r>
-      <w:proofErr w:type="gramEnd"/>
-      <w:r>
-        <w:rPr>
-          <w:lang w:val="en-GB"/>
-        </w:rPr>
-        <w:t xml:space="preserve"> Sass</w:t>
+        <w:t xml:space="preserve"> : Portfolio Website With Sass</w:t>
       </w:r>
       <w:bookmarkEnd w:id="42"/>
     </w:p>

</xml_diff>

<commit_message>
Section 8 : Website Deployment - Shared Host
</commit_message>
<xml_diff>
--- a/Notes Cours HTML-CSS.docx
+++ b/Notes Cours HTML-CSS.docx
@@ -4533,7 +4533,15 @@
         <w:t xml:space="preserve"> </w:t>
       </w:r>
       <w:r>
-        <w:t>pour des lignes (ex : sélectionner une partie du texte pour la mettre en couleur, gras, etc..)</w:t>
+        <w:t xml:space="preserve">pour des lignes (ex : sélectionner une partie du texte pour la mettre en couleur, gras, </w:t>
+      </w:r>
+      <w:proofErr w:type="gramStart"/>
+      <w:r>
+        <w:t>etc..</w:t>
+      </w:r>
+      <w:proofErr w:type="gramEnd"/>
+      <w:r>
+        <w:t>)</w:t>
       </w:r>
     </w:p>
     <w:p>
@@ -6941,7 +6949,15 @@
     </w:p>
     <w:p>
       <w:r>
-        <w:t xml:space="preserve">Cette valeur se comporte comme auto sauf que les barres de défilement sont au-dessus du contenu plutôt que de prendre de la place. Cette valeur est uniquement prise en charge par les navigateurs basés sur </w:t>
+        <w:t>Cette valeur se comporte comme auto </w:t>
+      </w:r>
+      <w:proofErr w:type="gramStart"/>
+      <w:r>
+        <w:t>sauf que</w:t>
+      </w:r>
+      <w:proofErr w:type="gramEnd"/>
+      <w:r>
+        <w:t xml:space="preserve"> les barres de défilement sont au-dessus du contenu plutôt que de prendre de la place. Cette valeur est uniquement prise en charge par les navigateurs basés sur </w:t>
       </w:r>
       <w:proofErr w:type="spellStart"/>
       <w:r>
@@ -8723,11 +8739,95 @@
     </w:p>
     <w:p>
       <w:pPr>
+        <w:rPr>
+          <w:color w:val="D4D4D4"/>
+          <w:lang w:val="en-GB" w:eastAsia="fr-FR"/>
+        </w:rPr>
+      </w:pPr>
+      <w:r>
+        <w:rPr>
+          <w:color w:val="569CD6"/>
+          <w:lang w:val="en-GB" w:eastAsia="fr-FR"/>
+        </w:rPr>
+        <w:t>a</w:t>
+      </w:r>
+      <w:r>
+        <w:rPr>
+          <w:color w:val="D4D4D4"/>
+          <w:lang w:val="en-GB" w:eastAsia="fr-FR"/>
+        </w:rPr>
+        <w:t xml:space="preserve"> </w:t>
+      </w:r>
+      <w:proofErr w:type="spellStart"/>
+      <w:r>
+        <w:rPr>
+          <w:color w:val="9CDCFE"/>
+          <w:lang w:val="en-GB" w:eastAsia="fr-FR"/>
+        </w:rPr>
+        <w:t>href</w:t>
+      </w:r>
+      <w:proofErr w:type="spellEnd"/>
+      <w:r>
+        <w:rPr>
+          <w:color w:val="D4D4D4"/>
+          <w:lang w:val="en-GB" w:eastAsia="fr-FR"/>
+        </w:rPr>
+        <w:t>=</w:t>
+      </w:r>
+      <w:r>
+        <w:rPr>
+          <w:color w:val="C45911" w:themeColor="accent2" w:themeShade="BF"/>
+          <w:lang w:val="en-GB" w:eastAsia="fr-FR"/>
+        </w:rPr>
+        <w:t>"</w:t>
+      </w:r>
+      <w:proofErr w:type="spellStart"/>
+      <w:r>
+        <w:rPr>
+          <w:color w:val="C45911" w:themeColor="accent2" w:themeShade="BF"/>
+          <w:lang w:val="en-GB" w:eastAsia="fr-FR"/>
+        </w:rPr>
+        <w:t>index.html#about</w:t>
+      </w:r>
+      <w:proofErr w:type="spellEnd"/>
+      <w:r>
+        <w:rPr>
+          <w:color w:val="C45911" w:themeColor="accent2" w:themeShade="BF"/>
+          <w:lang w:val="en-GB" w:eastAsia="fr-FR"/>
+        </w:rPr>
+        <w:t>"</w:t>
+      </w:r>
+    </w:p>
+    <w:p>
+      <w:pPr>
         <w:spacing w:line="360" w:lineRule="auto"/>
-        <w:rPr>
-          <w:lang w:val="en-GB"/>
-        </w:rPr>
-      </w:pPr>
+      </w:pPr>
+      <w:r>
+        <w:t xml:space="preserve">Va à la </w:t>
+      </w:r>
+      <w:r>
+        <w:t xml:space="preserve">section </w:t>
+      </w:r>
+      <w:r>
+        <w:rPr>
+          <w:i/>
+          <w:iCs/>
+        </w:rPr>
+        <w:t>about</w:t>
+      </w:r>
+      <w:r>
+        <w:t xml:space="preserve"> de la </w:t>
+      </w:r>
+      <w:r>
+        <w:t xml:space="preserve">page </w:t>
+      </w:r>
+      <w:r>
+        <w:rPr>
+          <w:i/>
+          <w:iCs/>
+        </w:rPr>
+        <w:t>index</w:t>
+      </w:r>
     </w:p>
     <w:p>
       <w:pPr>
@@ -8737,13 +8837,9 @@
           <w:color w:val="2F5496" w:themeColor="accent1" w:themeShade="BF"/>
           <w:sz w:val="40"/>
           <w:szCs w:val="32"/>
-          <w:lang w:val="en-GB"/>
-        </w:rPr>
-      </w:pPr>
-      <w:r>
-        <w:rPr>
-          <w:lang w:val="en-GB"/>
-        </w:rPr>
+        </w:rPr>
+      </w:pPr>
+      <w:r>
         <w:br w:type="page"/>
       </w:r>
     </w:p>
@@ -9270,8 +9366,16 @@
         <w:rPr>
           <w:lang w:val="en-GB"/>
         </w:rPr>
-        <w:t> : Website Deployment With</w:t>
-      </w:r>
+        <w:t xml:space="preserve"> : Website Deployment </w:t>
+      </w:r>
+      <w:proofErr w:type="gramStart"/>
+      <w:r>
+        <w:rPr>
+          <w:lang w:val="en-GB"/>
+        </w:rPr>
+        <w:t>With</w:t>
+      </w:r>
+      <w:proofErr w:type="gramEnd"/>
       <w:r>
         <w:rPr>
           <w:lang w:val="en-GB"/>
@@ -9470,7 +9574,21 @@
         <w:rPr>
           <w:lang w:val="en-GB"/>
         </w:rPr>
-        <w:t xml:space="preserve"> : Portfolio Website With Sass</w:t>
+        <w:t xml:space="preserve"> : Portfolio Website </w:t>
+      </w:r>
+      <w:proofErr w:type="gramStart"/>
+      <w:r>
+        <w:rPr>
+          <w:lang w:val="en-GB"/>
+        </w:rPr>
+        <w:t>With</w:t>
+      </w:r>
+      <w:proofErr w:type="gramEnd"/>
+      <w:r>
+        <w:rPr>
+          <w:lang w:val="en-GB"/>
+        </w:rPr>
+        <w:t xml:space="preserve"> Sass</w:t>
       </w:r>
       <w:bookmarkEnd w:id="42"/>
     </w:p>

</xml_diff>